<commit_message>
Correccion 06 - Estoy en matias Pinte
</commit_message>
<xml_diff>
--- a/Desafios/06/Notas y Devoluciones 06.docx
+++ b/Desafios/06/Notas y Devoluciones 06.docx
@@ -1,6 +1,6 @@
 
 <file path=word/document.xml><?xml version="1.0" encoding="utf-8"?>
-<w:document xmlns:wpc="http://schemas.microsoft.com/office/word/2010/wordprocessingCanvas" xmlns:cx="http://schemas.microsoft.com/office/drawing/2014/chartex" xmlns:cx1="http://schemas.microsoft.com/office/drawing/2015/9/8/chartex" xmlns:cx2="http://schemas.microsoft.com/office/drawing/2015/10/21/chartex" xmlns:cx3="http://schemas.microsoft.com/office/drawing/2016/5/9/chartex" xmlns:cx4="http://schemas.microsoft.com/office/drawing/2016/5/10/chartex" xmlns:cx5="http://schemas.microsoft.com/office/drawing/2016/5/11/chartex" xmlns:cx6="http://schemas.microsoft.com/office/drawing/2016/5/12/chartex" xmlns:cx7="http://schemas.microsoft.com/office/drawing/2016/5/13/chartex" xmlns:cx8="http://schemas.microsoft.com/office/drawing/2016/5/14/chartex" xmlns:mc="http://schemas.openxmlformats.org/markup-compatibility/2006" xmlns:aink="http://schemas.microsoft.com/office/drawing/2016/ink" xmlns:am3d="http://schemas.microsoft.com/office/drawing/2017/model3d" xmlns:o="urn:schemas-microsoft-com:office:office" xmlns:oel="http://schemas.microsoft.com/office/2019/extlst" xmlns:r="http://schemas.openxmlformats.org/officeDocument/2006/relationships" xmlns:m="http://schemas.openxmlformats.org/officeDocument/2006/math" xmlns:v="urn:schemas-microsoft-com:vml" xmlns:wp14="http://schemas.microsoft.com/office/word/2010/wordprocessingDrawing" xmlns:wp="http://schemas.openxmlformats.org/drawingml/2006/wordprocessingDrawing" xmlns:w10="urn:schemas-microsoft-com:office:word" xmlns:w="http://schemas.openxmlformats.org/wordprocessingml/2006/main" xmlns:w14="http://schemas.microsoft.com/office/word/2010/wordml" xmlns:w15="http://schemas.microsoft.com/office/word/2012/wordml" xmlns:w16cex="http://schemas.microsoft.com/office/word/2018/wordml/cex" xmlns:w16cid="http://schemas.microsoft.com/office/word/2016/wordml/cid" xmlns:w16="http://schemas.microsoft.com/office/word/2018/wordml" xmlns:w16du="http://schemas.microsoft.com/office/word/2023/wordml/word16du" xmlns:w16sdtdh="http://schemas.microsoft.com/office/word/2020/wordml/sdtdatahash" xmlns:w16se="http://schemas.microsoft.com/office/word/2015/wordml/symex" xmlns:wpg="http://schemas.microsoft.com/office/word/2010/wordprocessingGroup" xmlns:wpi="http://schemas.microsoft.com/office/word/2010/wordprocessingInk" xmlns:wne="http://schemas.microsoft.com/office/word/2006/wordml" xmlns:wps="http://schemas.microsoft.com/office/word/2010/wordprocessingShape" mc:Ignorable="w14 w15 w16se w16cid w16 w16cex w16sdtdh w16du wp14">
+<w:document xmlns:wpc="http://schemas.microsoft.com/office/word/2010/wordprocessingCanvas" xmlns:cx="http://schemas.microsoft.com/office/drawing/2014/chartex" xmlns:mc="http://schemas.openxmlformats.org/markup-compatibility/2006" xmlns:o="urn:schemas-microsoft-com:office:office" xmlns:r="http://schemas.openxmlformats.org/officeDocument/2006/relationships" xmlns:m="http://schemas.openxmlformats.org/officeDocument/2006/math" xmlns:v="urn:schemas-microsoft-com:vml" xmlns:wp14="http://schemas.microsoft.com/office/word/2010/wordprocessingDrawing" xmlns:wp="http://schemas.openxmlformats.org/drawingml/2006/wordprocessingDrawing" xmlns:w10="urn:schemas-microsoft-com:office:word" xmlns:w="http://schemas.openxmlformats.org/wordprocessingml/2006/main" xmlns:w14="http://schemas.microsoft.com/office/word/2010/wordml" xmlns:w15="http://schemas.microsoft.com/office/word/2012/wordml" xmlns:w16se="http://schemas.microsoft.com/office/word/2015/wordml/symex" xmlns:wpg="http://schemas.microsoft.com/office/word/2010/wordprocessingGroup" xmlns:wpi="http://schemas.microsoft.com/office/word/2010/wordprocessingInk" xmlns:wne="http://schemas.microsoft.com/office/word/2006/wordml" xmlns:wps="http://schemas.microsoft.com/office/word/2010/wordprocessingShape" mc:Ignorable="w14 w15 w16se wp14">
   <w:body>
     <w:p>
       <w:pPr>
@@ -1914,21 +1914,7 @@
         <w:rPr>
           <w:rFonts w:ascii="Segoe UI Emoji" w:hAnsi="Segoe UI Emoji" w:cs="Segoe UI Emoji"/>
         </w:rPr>
-        <w:t xml:space="preserve"> uno abajo del otro, podías agrupar todos en un solo </w:t>
-      </w:r>
-      <w:proofErr w:type="spellStart"/>
-      <w:r>
-        <w:rPr>
-          <w:rFonts w:ascii="Segoe UI Emoji" w:hAnsi="Segoe UI Emoji" w:cs="Segoe UI Emoji"/>
-        </w:rPr>
-        <w:t>div</w:t>
-      </w:r>
-      <w:proofErr w:type="spellEnd"/>
-      <w:r>
-        <w:rPr>
-          <w:rFonts w:ascii="Segoe UI Emoji" w:hAnsi="Segoe UI Emoji" w:cs="Segoe UI Emoji"/>
-        </w:rPr>
-        <w:t xml:space="preserve"> de clase </w:t>
+        <w:t xml:space="preserve"> uno abajo del otro, podías agrupar todos en un solo div de clase </w:t>
       </w:r>
       <w:proofErr w:type="gramStart"/>
       <w:r>
@@ -2047,41 +2033,23 @@
           <w:rFonts w:ascii="Segoe UI Emoji" w:hAnsi="Segoe UI Emoji" w:cs="Segoe UI Emoji"/>
           <w:lang w:val="en-US"/>
         </w:rPr>
-        <w:t xml:space="preserve">    display: </w:t>
-      </w:r>
-      <w:proofErr w:type="gramStart"/>
-      <w:r>
-        <w:rPr>
-          <w:rFonts w:ascii="Segoe UI Emoji" w:hAnsi="Segoe UI Emoji" w:cs="Segoe UI Emoji"/>
-          <w:lang w:val="en-US"/>
-        </w:rPr>
-        <w:t>inline;</w:t>
-      </w:r>
-      <w:proofErr w:type="gramEnd"/>
-    </w:p>
-    <w:p>
-      <w:pPr>
-        <w:rPr>
-          <w:rFonts w:ascii="Segoe UI Emoji" w:hAnsi="Segoe UI Emoji" w:cs="Segoe UI Emoji"/>
-          <w:lang w:val="en-US"/>
-        </w:rPr>
-      </w:pPr>
-      <w:r>
-        <w:rPr>
-          <w:rFonts w:ascii="Segoe UI Emoji" w:hAnsi="Segoe UI Emoji" w:cs="Segoe UI Emoji"/>
-          <w:lang w:val="en-US"/>
-        </w:rPr>
-        <w:t xml:space="preserve">    width: </w:t>
-      </w:r>
-      <w:proofErr w:type="gramStart"/>
-      <w:r>
-        <w:rPr>
-          <w:rFonts w:ascii="Segoe UI Emoji" w:hAnsi="Segoe UI Emoji" w:cs="Segoe UI Emoji"/>
-          <w:lang w:val="en-US"/>
-        </w:rPr>
-        <w:t>auto;</w:t>
-      </w:r>
-      <w:proofErr w:type="gramEnd"/>
+        <w:t xml:space="preserve">    display: inline;</w:t>
+      </w:r>
+    </w:p>
+    <w:p>
+      <w:pPr>
+        <w:rPr>
+          <w:rFonts w:ascii="Segoe UI Emoji" w:hAnsi="Segoe UI Emoji" w:cs="Segoe UI Emoji"/>
+          <w:lang w:val="en-US"/>
+        </w:rPr>
+      </w:pPr>
+      <w:r>
+        <w:rPr>
+          <w:rFonts w:ascii="Segoe UI Emoji" w:hAnsi="Segoe UI Emoji" w:cs="Segoe UI Emoji"/>
+          <w:lang w:val="en-US"/>
+        </w:rPr>
+        <w:t xml:space="preserve">    width: auto;</w:t>
+      </w:r>
     </w:p>
     <w:p>
       <w:pPr>
@@ -2832,6 +2800,7 @@
           <w:bCs/>
         </w:rPr>
       </w:pPr>
+      <w:proofErr w:type="spellStart"/>
       <w:r>
         <w:rPr>
           <w:rFonts w:ascii="Segoe UI Emoji" w:hAnsi="Segoe UI Emoji" w:cs="Segoe UI Emoji"/>
@@ -2840,6 +2809,7 @@
         </w:rPr>
         <w:t>Diaz</w:t>
       </w:r>
+      <w:proofErr w:type="spellEnd"/>
       <w:r>
         <w:rPr>
           <w:rFonts w:ascii="Segoe UI Emoji" w:hAnsi="Segoe UI Emoji" w:cs="Segoe UI Emoji"/>
@@ -4600,123 +4570,279 @@
         <w:rPr>
           <w:rFonts w:ascii="Segoe UI Emoji" w:hAnsi="Segoe UI Emoji" w:cs="Segoe UI Emoji"/>
         </w:rPr>
+        <w:t>6</w:t>
+      </w:r>
+      <w:r>
+        <w:rPr>
+          <w:rFonts w:ascii="Segoe UI Emoji" w:hAnsi="Segoe UI Emoji" w:cs="Segoe UI Emoji"/>
+        </w:rPr>
+        <w:t>! 🎉</w:t>
+      </w:r>
+    </w:p>
+    <w:p>
+      <w:pPr>
+        <w:rPr>
+          <w:rFonts w:ascii="Segoe UI Emoji" w:hAnsi="Segoe UI Emoji" w:cs="Segoe UI Emoji"/>
+        </w:rPr>
+      </w:pPr>
+    </w:p>
+    <w:p>
+      <w:pPr>
+        <w:rPr>
+          <w:rFonts w:ascii="Segoe UI Emoji" w:hAnsi="Segoe UI Emoji" w:cs="Segoe UI Emoji"/>
+        </w:rPr>
+      </w:pPr>
+      <w:r>
+        <w:rPr>
+          <w:rFonts w:ascii="Segoe UI Emoji" w:hAnsi="Segoe UI Emoji" w:cs="Segoe UI Emoji"/>
+        </w:rPr>
+        <w:t xml:space="preserve">Martin, </w:t>
+      </w:r>
+      <w:proofErr w:type="spellStart"/>
+      <w:r>
+        <w:rPr>
+          <w:rFonts w:ascii="Segoe UI Emoji" w:hAnsi="Segoe UI Emoji" w:cs="Segoe UI Emoji"/>
+        </w:rPr>
+        <w:t>Sebastian</w:t>
+      </w:r>
+      <w:proofErr w:type="spellEnd"/>
+      <w:r>
+        <w:rPr>
+          <w:rFonts w:ascii="Segoe UI Emoji" w:hAnsi="Segoe UI Emoji" w:cs="Segoe UI Emoji"/>
+        </w:rPr>
+        <w:t xml:space="preserve"> los felicito por su compromiso en la entrega, en general cumplieron con los requerimientos solicitados, usaron</w:t>
+      </w:r>
+      <w:r>
+        <w:rPr>
+          <w:rFonts w:ascii="Segoe UI Emoji" w:hAnsi="Segoe UI Emoji" w:cs="Segoe UI Emoji"/>
+        </w:rPr>
+        <w:t xml:space="preserve"> correctamente las etiquetas para formularios, el diseño original esta</w:t>
+      </w:r>
+      <w:r>
+        <w:rPr>
+          <w:rFonts w:ascii="Segoe UI Emoji" w:hAnsi="Segoe UI Emoji" w:cs="Segoe UI Emoji"/>
+        </w:rPr>
+        <w:t xml:space="preserve"> </w:t>
+      </w:r>
+      <w:r>
+        <w:rPr>
+          <w:rFonts w:ascii="Segoe UI Emoji" w:hAnsi="Segoe UI Emoji" w:cs="Segoe UI Emoji"/>
+        </w:rPr>
+        <w:t>corre</w:t>
+      </w:r>
+      <w:r>
+        <w:rPr>
+          <w:rFonts w:ascii="Segoe UI Emoji" w:hAnsi="Segoe UI Emoji" w:cs="Segoe UI Emoji"/>
+        </w:rPr>
+        <w:t xml:space="preserve">cto y sin estilos la estructura </w:t>
+      </w:r>
+      <w:r>
+        <w:rPr>
+          <w:rFonts w:ascii="Segoe UI Emoji" w:hAnsi="Segoe UI Emoji" w:cs="Segoe UI Emoji"/>
+        </w:rPr>
+        <w:t>se ve igual que la imagen de referencia.</w:t>
+      </w:r>
+    </w:p>
+    <w:p>
+      <w:pPr>
+        <w:rPr>
+          <w:rFonts w:ascii="Segoe UI Emoji" w:hAnsi="Segoe UI Emoji" w:cs="Segoe UI Emoji"/>
+        </w:rPr>
+      </w:pPr>
+      <w:r>
+        <w:rPr>
+          <w:rFonts w:ascii="Segoe UI Emoji" w:hAnsi="Segoe UI Emoji" w:cs="Segoe UI Emoji"/>
+        </w:rPr>
+        <w:t>Los diseños personalizados el est</w:t>
+      </w:r>
+      <w:r>
+        <w:rPr>
+          <w:rFonts w:ascii="Segoe UI Emoji" w:hAnsi="Segoe UI Emoji" w:cs="Segoe UI Emoji"/>
+        </w:rPr>
+        <w:t>ilo-urbano</w:t>
+      </w:r>
+      <w:r>
+        <w:rPr>
+          <w:rFonts w:ascii="Segoe UI Emoji" w:hAnsi="Segoe UI Emoji" w:cs="Segoe UI Emoji"/>
+        </w:rPr>
+        <w:t xml:space="preserve"> me gusto, aplicaron una imagen de fondo que me parece va bien con la temática</w:t>
+      </w:r>
+      <w:r>
+        <w:rPr>
+          <w:rFonts w:ascii="Segoe UI Emoji" w:hAnsi="Segoe UI Emoji" w:cs="Segoe UI Emoji"/>
+        </w:rPr>
+        <w:t>, cambiaron la alineación, en</w:t>
+      </w:r>
+      <w:r>
+        <w:rPr>
+          <w:rFonts w:ascii="Segoe UI Emoji" w:hAnsi="Segoe UI Emoji" w:cs="Segoe UI Emoji"/>
+        </w:rPr>
+        <w:t xml:space="preserve"> ambos casos </w:t>
+      </w:r>
+      <w:r>
+        <w:rPr>
+          <w:rFonts w:ascii="Segoe UI Emoji" w:hAnsi="Segoe UI Emoji" w:cs="Segoe UI Emoji"/>
+        </w:rPr>
+        <w:t xml:space="preserve">me </w:t>
+      </w:r>
+      <w:r>
+        <w:rPr>
+          <w:rFonts w:ascii="Segoe UI Emoji" w:hAnsi="Segoe UI Emoji" w:cs="Segoe UI Emoji"/>
+        </w:rPr>
+        <w:t xml:space="preserve">hubiera </w:t>
+      </w:r>
+      <w:r>
+        <w:rPr>
+          <w:rFonts w:ascii="Segoe UI Emoji" w:hAnsi="Segoe UI Emoji" w:cs="Segoe UI Emoji"/>
+        </w:rPr>
+        <w:t>gustado que modifiquen más la estructura del formulario porque la misma</w:t>
+      </w:r>
+      <w:r>
+        <w:rPr>
+          <w:rFonts w:ascii="Segoe UI Emoji" w:hAnsi="Segoe UI Emoji" w:cs="Segoe UI Emoji"/>
+        </w:rPr>
+        <w:t xml:space="preserve"> termina viéndose </w:t>
+      </w:r>
+      <w:r>
+        <w:rPr>
+          <w:rFonts w:ascii="Segoe UI Emoji" w:hAnsi="Segoe UI Emoji" w:cs="Segoe UI Emoji"/>
+        </w:rPr>
+        <w:t>casi</w:t>
+      </w:r>
+      <w:r>
+        <w:rPr>
+          <w:rFonts w:ascii="Segoe UI Emoji" w:hAnsi="Segoe UI Emoji" w:cs="Segoe UI Emoji"/>
+        </w:rPr>
+        <w:t xml:space="preserve"> </w:t>
+      </w:r>
+      <w:r>
+        <w:rPr>
+          <w:rFonts w:ascii="Segoe UI Emoji" w:hAnsi="Segoe UI Emoji" w:cs="Segoe UI Emoji"/>
+        </w:rPr>
+        <w:t xml:space="preserve">igual </w:t>
+      </w:r>
+      <w:r>
+        <w:rPr>
+          <w:rFonts w:ascii="Segoe UI Emoji" w:hAnsi="Segoe UI Emoji" w:cs="Segoe UI Emoji"/>
+        </w:rPr>
+        <w:t>al original</w:t>
+      </w:r>
+      <w:r>
+        <w:rPr>
+          <w:rFonts w:ascii="Segoe UI Emoji" w:hAnsi="Segoe UI Emoji" w:cs="Segoe UI Emoji"/>
+        </w:rPr>
+        <w:t>.</w:t>
+      </w:r>
+    </w:p>
+    <w:p>
+      <w:pPr>
+        <w:rPr>
+          <w:rFonts w:ascii="Segoe UI Emoji" w:hAnsi="Segoe UI Emoji" w:cs="Segoe UI Emoji"/>
+        </w:rPr>
+      </w:pPr>
+    </w:p>
+    <w:p>
+      <w:pPr>
+        <w:rPr>
+          <w:rFonts w:ascii="Segoe UI Emoji" w:hAnsi="Segoe UI Emoji" w:cs="Segoe UI Emoji"/>
+        </w:rPr>
+      </w:pPr>
+      <w:r>
+        <w:rPr>
+          <w:rFonts w:ascii="Segoe UI Emoji" w:hAnsi="Segoe UI Emoji" w:cs="Segoe UI Emoji"/>
+        </w:rPr>
+        <w:t xml:space="preserve">Genial que hayan podido agregar </w:t>
+      </w:r>
+      <w:proofErr w:type="spellStart"/>
+      <w:r>
+        <w:rPr>
+          <w:rFonts w:ascii="Segoe UI Emoji" w:hAnsi="Segoe UI Emoji" w:cs="Segoe UI Emoji"/>
+        </w:rPr>
+        <w:t>bonus</w:t>
+      </w:r>
+      <w:proofErr w:type="spellEnd"/>
+      <w:r>
+        <w:rPr>
+          <w:rFonts w:ascii="Segoe UI Emoji" w:hAnsi="Segoe UI Emoji" w:cs="Segoe UI Emoji"/>
+        </w:rPr>
+        <w:t xml:space="preserve"> JS, eso suma a la nota.</w:t>
+      </w:r>
+    </w:p>
+    <w:p>
+      <w:pPr>
+        <w:pStyle w:val="Prrafodelista"/>
+        <w:rPr>
+          <w:rFonts w:ascii="Segoe UI Emoji" w:hAnsi="Segoe UI Emoji" w:cs="Segoe UI Emoji"/>
+        </w:rPr>
+      </w:pPr>
+    </w:p>
+    <w:p>
+      <w:pPr>
+        <w:pStyle w:val="Prrafodelista"/>
+        <w:rPr>
+          <w:rFonts w:ascii="Segoe UI Emoji" w:hAnsi="Segoe UI Emoji" w:cs="Segoe UI Emoji"/>
+        </w:rPr>
+      </w:pPr>
+    </w:p>
+    <w:p>
+      <w:pPr>
+        <w:rPr>
+          <w:rFonts w:ascii="Segoe UI Emoji" w:hAnsi="Segoe UI Emoji" w:cs="Segoe UI Emoji"/>
+        </w:rPr>
+      </w:pPr>
+      <w:r>
+        <w:rPr>
+          <w:rFonts w:ascii="Segoe UI Emoji" w:hAnsi="Segoe UI Emoji" w:cs="Segoe UI Emoji"/>
+        </w:rPr>
+        <w:t>Muy buen trabajo ¡</w:t>
+      </w:r>
+    </w:p>
+    <w:p>
+      <w:pPr>
+        <w:rPr>
+          <w:rFonts w:ascii="Segoe UI Emoji" w:hAnsi="Segoe UI Emoji" w:cs="Segoe UI Emoji"/>
+        </w:rPr>
+      </w:pPr>
+    </w:p>
+    <w:p>
+      <w:pPr>
+        <w:rPr>
+          <w:rFonts w:ascii="Segoe UI Emoji" w:hAnsi="Segoe UI Emoji" w:cs="Segoe UI Emoji"/>
+        </w:rPr>
+      </w:pPr>
+    </w:p>
+    <w:p>
+      <w:pPr>
+        <w:rPr>
+          <w:rFonts w:ascii="Segoe UI Emoji" w:hAnsi="Segoe UI Emoji" w:cs="Segoe UI Emoji"/>
+        </w:rPr>
+      </w:pPr>
+      <w:r>
+        <w:rPr>
+          <w:rFonts w:ascii="Segoe UI Emoji" w:hAnsi="Segoe UI Emoji" w:cs="Segoe UI Emoji"/>
+        </w:rPr>
+        <w:t>Tu nota en el Desafío 0</w:t>
+      </w:r>
+      <w:r>
+        <w:rPr>
+          <w:rFonts w:ascii="Segoe UI Emoji" w:hAnsi="Segoe UI Emoji" w:cs="Segoe UI Emoji"/>
+        </w:rPr>
         <w:t>5</w:t>
       </w:r>
       <w:r>
         <w:rPr>
           <w:rFonts w:ascii="Segoe UI Emoji" w:hAnsi="Segoe UI Emoji" w:cs="Segoe UI Emoji"/>
         </w:rPr>
-        <w:t>! 🎉</w:t>
-      </w:r>
-    </w:p>
-    <w:p>
-      <w:pPr>
-        <w:rPr>
-          <w:rFonts w:ascii="Segoe UI Emoji" w:hAnsi="Segoe UI Emoji" w:cs="Segoe UI Emoji"/>
-        </w:rPr>
-      </w:pPr>
-    </w:p>
-    <w:p>
-      <w:pPr>
-        <w:rPr>
-          <w:rFonts w:ascii="Segoe UI Emoji" w:hAnsi="Segoe UI Emoji" w:cs="Segoe UI Emoji"/>
-        </w:rPr>
-      </w:pPr>
-      <w:r>
-        <w:rPr>
-          <w:rFonts w:ascii="Segoe UI Emoji" w:hAnsi="Segoe UI Emoji" w:cs="Segoe UI Emoji"/>
-        </w:rPr>
-        <w:t>Martin</w:t>
-      </w:r>
-      <w:r>
-        <w:rPr>
-          <w:rFonts w:ascii="Segoe UI Emoji" w:hAnsi="Segoe UI Emoji" w:cs="Segoe UI Emoji"/>
-        </w:rPr>
-        <w:t>, te felicito por la entrega, los tres ejercicios están logrados, manejaste correctamente manejo de variables, estructuras de repetición y condicionales</w:t>
-      </w:r>
-      <w:r>
-        <w:rPr>
-          <w:rFonts w:ascii="Segoe UI Emoji" w:hAnsi="Segoe UI Emoji" w:cs="Segoe UI Emoji"/>
-        </w:rPr>
-        <w:t>, me pareció genial la implementación de vectores para la resolución del ejercicio 1.</w:t>
-      </w:r>
-    </w:p>
-    <w:p>
-      <w:pPr>
-        <w:rPr>
-          <w:rFonts w:ascii="Segoe UI Emoji" w:hAnsi="Segoe UI Emoji" w:cs="Segoe UI Emoji"/>
-        </w:rPr>
-      </w:pPr>
-      <w:r>
-        <w:rPr>
-          <w:rFonts w:ascii="Segoe UI Emoji" w:hAnsi="Segoe UI Emoji" w:cs="Segoe UI Emoji"/>
-        </w:rPr>
-        <w:t>Destaco la simplicidad de tu código y las condiciones lógicas que utilizaste para resolver los ejercicios.</w:t>
-      </w:r>
-    </w:p>
-    <w:p>
-      <w:pPr>
-        <w:pBdr>
-          <w:bottom w:val="single" w:sz="6" w:space="1" w:color="auto"/>
-        </w:pBdr>
-        <w:rPr>
-          <w:rFonts w:ascii="Segoe UI Emoji" w:hAnsi="Segoe UI Emoji" w:cs="Segoe UI Emoji"/>
-        </w:rPr>
-      </w:pPr>
-    </w:p>
-    <w:p>
-      <w:pPr>
-        <w:pBdr>
-          <w:bottom w:val="single" w:sz="6" w:space="1" w:color="auto"/>
-        </w:pBdr>
-        <w:rPr>
-          <w:rFonts w:ascii="Segoe UI Emoji" w:hAnsi="Segoe UI Emoji" w:cs="Segoe UI Emoji"/>
-        </w:rPr>
-      </w:pPr>
-      <w:r>
-        <w:rPr>
-          <w:rFonts w:ascii="Segoe UI Emoji" w:hAnsi="Segoe UI Emoji" w:cs="Segoe UI Emoji"/>
-        </w:rPr>
-        <w:t>Excelente trabajo ¡</w:t>
-      </w:r>
-    </w:p>
-    <w:p>
-      <w:pPr>
-        <w:pBdr>
-          <w:bottom w:val="single" w:sz="6" w:space="1" w:color="auto"/>
-        </w:pBdr>
-        <w:rPr>
-          <w:rFonts w:ascii="Segoe UI Emoji" w:hAnsi="Segoe UI Emoji" w:cs="Segoe UI Emoji"/>
-        </w:rPr>
-      </w:pPr>
-    </w:p>
-    <w:p>
-      <w:pPr>
-        <w:pBdr>
-          <w:bottom w:val="single" w:sz="6" w:space="1" w:color="auto"/>
-        </w:pBdr>
-        <w:rPr>
-          <w:rFonts w:ascii="Segoe UI Emoji" w:hAnsi="Segoe UI Emoji" w:cs="Segoe UI Emoji"/>
-        </w:rPr>
-      </w:pPr>
-      <w:r>
-        <w:rPr>
-          <w:rFonts w:ascii="Segoe UI Emoji" w:hAnsi="Segoe UI Emoji" w:cs="Segoe UI Emoji"/>
-        </w:rPr>
-        <w:t>Tu nota en el Desafío 0</w:t>
-      </w:r>
-      <w:r>
-        <w:rPr>
-          <w:rFonts w:ascii="Segoe UI Emoji" w:hAnsi="Segoe UI Emoji" w:cs="Segoe UI Emoji"/>
-        </w:rPr>
-        <w:t>5</w:t>
-      </w:r>
-      <w:r>
-        <w:rPr>
-          <w:rFonts w:ascii="Segoe UI Emoji" w:hAnsi="Segoe UI Emoji" w:cs="Segoe UI Emoji"/>
-        </w:rPr>
-        <w:t xml:space="preserve"> es: 10</w:t>
-      </w:r>
+        <w:t xml:space="preserve"> es: </w:t>
+      </w:r>
+      <w:r>
+        <w:rPr>
+          <w:rFonts w:ascii="Segoe UI Emoji" w:hAnsi="Segoe UI Emoji" w:cs="Segoe UI Emoji"/>
+        </w:rPr>
+        <w:t>10</w:t>
+      </w:r>
+      <w:bookmarkStart w:id="0" w:name="_GoBack"/>
+      <w:bookmarkEnd w:id="0"/>
     </w:p>
     <w:p>
       <w:pPr>
@@ -4929,12 +5055,21 @@
           <w:lang w:val="en-US"/>
         </w:rPr>
       </w:pPr>
-      <w:r>
-        <w:rPr>
-          <w:rFonts w:ascii="Segoe UI Emoji" w:hAnsi="Segoe UI Emoji" w:cs="Segoe UI Emoji"/>
-          <w:lang w:val="en-US"/>
-        </w:rPr>
-        <w:t xml:space="preserve">var </w:t>
+      <w:proofErr w:type="spellStart"/>
+      <w:r>
+        <w:rPr>
+          <w:rFonts w:ascii="Segoe UI Emoji" w:hAnsi="Segoe UI Emoji" w:cs="Segoe UI Emoji"/>
+          <w:lang w:val="en-US"/>
+        </w:rPr>
+        <w:t>var</w:t>
+      </w:r>
+      <w:proofErr w:type="spellEnd"/>
+      <w:r>
+        <w:rPr>
+          <w:rFonts w:ascii="Segoe UI Emoji" w:hAnsi="Segoe UI Emoji" w:cs="Segoe UI Emoji"/>
+          <w:lang w:val="en-US"/>
+        </w:rPr>
+        <w:t xml:space="preserve"> </w:t>
       </w:r>
       <w:proofErr w:type="spellStart"/>
       <w:r>
@@ -4968,12 +5103,21 @@
           <w:lang w:val="en-US"/>
         </w:rPr>
       </w:pPr>
-      <w:r>
-        <w:rPr>
-          <w:rFonts w:ascii="Segoe UI Emoji" w:hAnsi="Segoe UI Emoji" w:cs="Segoe UI Emoji"/>
-          <w:lang w:val="en-US"/>
-        </w:rPr>
-        <w:t xml:space="preserve">var </w:t>
+      <w:proofErr w:type="spellStart"/>
+      <w:r>
+        <w:rPr>
+          <w:rFonts w:ascii="Segoe UI Emoji" w:hAnsi="Segoe UI Emoji" w:cs="Segoe UI Emoji"/>
+          <w:lang w:val="en-US"/>
+        </w:rPr>
+        <w:t>var</w:t>
+      </w:r>
+      <w:proofErr w:type="spellEnd"/>
+      <w:r>
+        <w:rPr>
+          <w:rFonts w:ascii="Segoe UI Emoji" w:hAnsi="Segoe UI Emoji" w:cs="Segoe UI Emoji"/>
+          <w:lang w:val="en-US"/>
+        </w:rPr>
+        <w:t xml:space="preserve"> </w:t>
       </w:r>
       <w:proofErr w:type="spellStart"/>
       <w:r>
@@ -5012,7 +5156,23 @@
           <w:rFonts w:ascii="Segoe UI Emoji" w:hAnsi="Segoe UI Emoji" w:cs="Segoe UI Emoji"/>
           <w:lang w:val="en-US"/>
         </w:rPr>
-        <w:t xml:space="preserve">for (var </w:t>
+        <w:t>for (</w:t>
+      </w:r>
+      <w:proofErr w:type="spellStart"/>
+      <w:r>
+        <w:rPr>
+          <w:rFonts w:ascii="Segoe UI Emoji" w:hAnsi="Segoe UI Emoji" w:cs="Segoe UI Emoji"/>
+          <w:lang w:val="en-US"/>
+        </w:rPr>
+        <w:t>var</w:t>
+      </w:r>
+      <w:proofErr w:type="spellEnd"/>
+      <w:r>
+        <w:rPr>
+          <w:rFonts w:ascii="Segoe UI Emoji" w:hAnsi="Segoe UI Emoji" w:cs="Segoe UI Emoji"/>
+          <w:lang w:val="en-US"/>
+        </w:rPr>
+        <w:t xml:space="preserve"> </w:t>
       </w:r>
       <w:proofErr w:type="spellStart"/>
       <w:r>
@@ -5427,7 +5587,23 @@
           <w:rFonts w:ascii="Segoe UI Emoji" w:hAnsi="Segoe UI Emoji" w:cs="Segoe UI Emoji"/>
           <w:lang w:val="en-US"/>
         </w:rPr>
-        <w:t xml:space="preserve">"Gato #" + </w:t>
+        <w:t>"</w:t>
+      </w:r>
+      <w:proofErr w:type="spellStart"/>
+      <w:r>
+        <w:rPr>
+          <w:rFonts w:ascii="Segoe UI Emoji" w:hAnsi="Segoe UI Emoji" w:cs="Segoe UI Emoji"/>
+          <w:lang w:val="en-US"/>
+        </w:rPr>
+        <w:t>Gato</w:t>
+      </w:r>
+      <w:proofErr w:type="spellEnd"/>
+      <w:r>
+        <w:rPr>
+          <w:rFonts w:ascii="Segoe UI Emoji" w:hAnsi="Segoe UI Emoji" w:cs="Segoe UI Emoji"/>
+          <w:lang w:val="en-US"/>
+        </w:rPr>
+        <w:t xml:space="preserve"> #" + </w:t>
       </w:r>
       <w:proofErr w:type="spellStart"/>
       <w:r>
@@ -5510,6 +5686,7 @@
         <w:rPr>
           <w:rFonts w:ascii="Segoe UI Emoji" w:hAnsi="Segoe UI Emoji" w:cs="Segoe UI Emoji"/>
         </w:rPr>
+        <w:lastRenderedPageBreak/>
         <w:t>Tu nota en el Desafío 0</w:t>
       </w:r>
       <w:r>
@@ -6140,6 +6317,7 @@
           <w:rFonts w:ascii="Segoe UI Emoji" w:hAnsi="Segoe UI Emoji" w:cs="Segoe UI Emoji"/>
           <w:lang w:val="en-US"/>
         </w:rPr>
+        <w:lastRenderedPageBreak/>
         <w:t xml:space="preserve">        </w:t>
       </w:r>
       <w:proofErr w:type="gramStart"/>
@@ -6602,7 +6780,13 @@
         <w:rPr>
           <w:rFonts w:ascii="Segoe UI Emoji" w:hAnsi="Segoe UI Emoji" w:cs="Segoe UI Emoji"/>
         </w:rPr>
-        <w:t>Chicos en general</w:t>
+        <w:t>Chicos en general cumplieron con los requerimientos solicitados, usaron</w:t>
+      </w:r>
+      <w:r>
+        <w:rPr>
+          <w:rFonts w:ascii="Segoe UI Emoji" w:hAnsi="Segoe UI Emoji" w:cs="Segoe UI Emoji"/>
+        </w:rPr>
+        <w:t xml:space="preserve"> correctamente las etiquetas para formularios, el diseño original esta</w:t>
       </w:r>
       <w:r>
         <w:rPr>
@@ -6614,383 +6798,592 @@
         <w:rPr>
           <w:rFonts w:ascii="Segoe UI Emoji" w:hAnsi="Segoe UI Emoji" w:cs="Segoe UI Emoji"/>
         </w:rPr>
-        <w:t xml:space="preserve">cumplieron </w:t>
-      </w:r>
-      <w:r>
-        <w:rPr>
-          <w:rFonts w:ascii="Segoe UI Emoji" w:hAnsi="Segoe UI Emoji" w:cs="Segoe UI Emoji"/>
-        </w:rPr>
-        <w:t>con los requerimientos solicitados, usaron</w:t>
-      </w:r>
-      <w:r>
-        <w:rPr>
-          <w:rFonts w:ascii="Segoe UI Emoji" w:hAnsi="Segoe UI Emoji" w:cs="Segoe UI Emoji"/>
-        </w:rPr>
-        <w:t xml:space="preserve"> correctamente las etiquetas para formularios, el diseño original esta</w:t>
-      </w:r>
+        <w:t xml:space="preserve">correcto y sin estilos la estructura </w:t>
+      </w:r>
+      <w:r>
+        <w:rPr>
+          <w:rFonts w:ascii="Segoe UI Emoji" w:hAnsi="Segoe UI Emoji" w:cs="Segoe UI Emoji"/>
+        </w:rPr>
+        <w:t xml:space="preserve">en general </w:t>
+      </w:r>
+      <w:r>
+        <w:rPr>
+          <w:rFonts w:ascii="Segoe UI Emoji" w:hAnsi="Segoe UI Emoji" w:cs="Segoe UI Emoji"/>
+        </w:rPr>
+        <w:t>se ve igual que la imagen de referencia.</w:t>
+      </w:r>
+    </w:p>
+    <w:p>
+      <w:pPr>
+        <w:rPr>
+          <w:rFonts w:ascii="Segoe UI Emoji" w:hAnsi="Segoe UI Emoji" w:cs="Segoe UI Emoji"/>
+        </w:rPr>
+      </w:pPr>
+      <w:r>
+        <w:rPr>
+          <w:rFonts w:ascii="Segoe UI Emoji" w:hAnsi="Segoe UI Emoji" w:cs="Segoe UI Emoji"/>
+        </w:rPr>
+        <w:lastRenderedPageBreak/>
+        <w:t xml:space="preserve">Los diseños personalizados están </w:t>
+      </w:r>
+      <w:r>
+        <w:rPr>
+          <w:rFonts w:ascii="Segoe UI Emoji" w:hAnsi="Segoe UI Emoji" w:cs="Segoe UI Emoji"/>
+        </w:rPr>
+        <w:t>bien,</w:t>
+      </w:r>
+      <w:r>
+        <w:rPr>
+          <w:rFonts w:ascii="Segoe UI Emoji" w:hAnsi="Segoe UI Emoji" w:cs="Segoe UI Emoji"/>
+        </w:rPr>
+        <w:t xml:space="preserve"> aunque me hubiera gusta</w:t>
+      </w:r>
+      <w:r>
+        <w:rPr>
+          <w:rFonts w:ascii="Segoe UI Emoji" w:hAnsi="Segoe UI Emoji" w:cs="Segoe UI Emoji"/>
+        </w:rPr>
+        <w:t>do busquen hacerlos más distintos,</w:t>
+      </w:r>
+      <w:r>
+        <w:rPr>
+          <w:rFonts w:ascii="Segoe UI Emoji" w:hAnsi="Segoe UI Emoji" w:cs="Segoe UI Emoji"/>
+        </w:rPr>
+        <w:t xml:space="preserve"> por </w:t>
+      </w:r>
+      <w:r>
+        <w:rPr>
+          <w:rFonts w:ascii="Segoe UI Emoji" w:hAnsi="Segoe UI Emoji" w:cs="Segoe UI Emoji"/>
+        </w:rPr>
+        <w:t>ejemplo,</w:t>
+      </w:r>
+      <w:r>
+        <w:rPr>
+          <w:rFonts w:ascii="Segoe UI Emoji" w:hAnsi="Segoe UI Emoji" w:cs="Segoe UI Emoji"/>
+        </w:rPr>
+        <w:t xml:space="preserve"> usando imágenes de fondo, utilizando </w:t>
+      </w:r>
+      <w:proofErr w:type="spellStart"/>
+      <w:r>
+        <w:rPr>
+          <w:rFonts w:ascii="Segoe UI Emoji" w:hAnsi="Segoe UI Emoji" w:cs="Segoe UI Emoji"/>
+        </w:rPr>
+        <w:t>display</w:t>
+      </w:r>
+      <w:proofErr w:type="spellEnd"/>
       <w:r>
         <w:rPr>
           <w:rFonts w:ascii="Segoe UI Emoji" w:hAnsi="Segoe UI Emoji" w:cs="Segoe UI Emoji"/>
         </w:rPr>
         <w:t xml:space="preserve"> </w:t>
       </w:r>
-      <w:r>
-        <w:rPr>
-          <w:rFonts w:ascii="Segoe UI Emoji" w:hAnsi="Segoe UI Emoji" w:cs="Segoe UI Emoji"/>
-        </w:rPr>
-        <w:t xml:space="preserve">correcto y sin estilos la estructura </w:t>
-      </w:r>
-      <w:r>
-        <w:rPr>
-          <w:rFonts w:ascii="Segoe UI Emoji" w:hAnsi="Segoe UI Emoji" w:cs="Segoe UI Emoji"/>
-        </w:rPr>
-        <w:t xml:space="preserve">en general </w:t>
-      </w:r>
-      <w:r>
-        <w:rPr>
-          <w:rFonts w:ascii="Segoe UI Emoji" w:hAnsi="Segoe UI Emoji" w:cs="Segoe UI Emoji"/>
-        </w:rPr>
-        <w:t>se ve igual que la imagen de referencia.</w:t>
-      </w:r>
-    </w:p>
-    <w:p>
-      <w:pPr>
-        <w:rPr>
-          <w:rFonts w:ascii="Segoe UI Emoji" w:hAnsi="Segoe UI Emoji" w:cs="Segoe UI Emoji"/>
-        </w:rPr>
-      </w:pPr>
-      <w:r>
-        <w:rPr>
-          <w:rFonts w:ascii="Segoe UI Emoji" w:hAnsi="Segoe UI Emoji" w:cs="Segoe UI Emoji"/>
-        </w:rPr>
-        <w:t xml:space="preserve">Los diseños personalizados están </w:t>
+      <w:proofErr w:type="spellStart"/>
+      <w:r>
+        <w:rPr>
+          <w:rFonts w:ascii="Segoe UI Emoji" w:hAnsi="Segoe UI Emoji" w:cs="Segoe UI Emoji"/>
+        </w:rPr>
+        <w:t>flex</w:t>
+      </w:r>
+      <w:proofErr w:type="spellEnd"/>
+      <w:r>
+        <w:rPr>
+          <w:rFonts w:ascii="Segoe UI Emoji" w:hAnsi="Segoe UI Emoji" w:cs="Segoe UI Emoji"/>
+        </w:rPr>
+        <w:t xml:space="preserve"> o cambiando la </w:t>
+      </w:r>
+      <w:r>
+        <w:rPr>
+          <w:rFonts w:ascii="Segoe UI Emoji" w:hAnsi="Segoe UI Emoji" w:cs="Segoe UI Emoji"/>
+        </w:rPr>
+        <w:t xml:space="preserve">alineación del formulario </w:t>
+      </w:r>
+      <w:r>
+        <w:rPr>
+          <w:rFonts w:ascii="Segoe UI Emoji" w:hAnsi="Segoe UI Emoji" w:cs="Segoe UI Emoji"/>
+        </w:rPr>
+        <w:t xml:space="preserve">de estar centrado a estar </w:t>
+      </w:r>
+      <w:r>
+        <w:rPr>
+          <w:rFonts w:ascii="Segoe UI Emoji" w:hAnsi="Segoe UI Emoji" w:cs="Segoe UI Emoji"/>
+        </w:rPr>
+        <w:t>alineado a la</w:t>
+      </w:r>
+      <w:r>
+        <w:rPr>
+          <w:rFonts w:ascii="Segoe UI Emoji" w:hAnsi="Segoe UI Emoji" w:cs="Segoe UI Emoji"/>
+        </w:rPr>
+        <w:t xml:space="preserve"> izquierda, </w:t>
+      </w:r>
+      <w:proofErr w:type="spellStart"/>
+      <w:r>
+        <w:rPr>
+          <w:rFonts w:ascii="Segoe UI Emoji" w:hAnsi="Segoe UI Emoji" w:cs="Segoe UI Emoji"/>
+        </w:rPr>
+        <w:t>etc</w:t>
+      </w:r>
+      <w:proofErr w:type="spellEnd"/>
+      <w:r>
+        <w:rPr>
+          <w:rFonts w:ascii="Segoe UI Emoji" w:hAnsi="Segoe UI Emoji" w:cs="Segoe UI Emoji"/>
+        </w:rPr>
+        <w:t xml:space="preserve"> ..</w:t>
+      </w:r>
+      <w:r>
+        <w:rPr>
+          <w:rFonts w:ascii="Segoe UI Emoji" w:hAnsi="Segoe UI Emoji" w:cs="Segoe UI Emoji"/>
+        </w:rPr>
+        <w:t>.</w:t>
+      </w:r>
+    </w:p>
+    <w:p>
+      <w:pPr>
+        <w:rPr>
+          <w:rFonts w:ascii="Segoe UI Emoji" w:hAnsi="Segoe UI Emoji" w:cs="Segoe UI Emoji"/>
+        </w:rPr>
+      </w:pPr>
+      <w:r>
+        <w:rPr>
+          <w:rFonts w:ascii="Segoe UI Emoji" w:hAnsi="Segoe UI Emoji" w:cs="Segoe UI Emoji"/>
+        </w:rPr>
+        <w:t>Lastima que no llegaron a hace los bonus extras con JS.</w:t>
+      </w:r>
+    </w:p>
+    <w:p>
+      <w:pPr>
+        <w:rPr>
+          <w:rFonts w:ascii="Segoe UI Emoji" w:hAnsi="Segoe UI Emoji" w:cs="Segoe UI Emoji"/>
+        </w:rPr>
+      </w:pPr>
+    </w:p>
+    <w:p>
+      <w:pPr>
+        <w:rPr>
+          <w:rFonts w:ascii="Segoe UI Emoji" w:hAnsi="Segoe UI Emoji" w:cs="Segoe UI Emoji"/>
+        </w:rPr>
+      </w:pPr>
+    </w:p>
+    <w:p>
+      <w:pPr>
+        <w:rPr>
+          <w:rFonts w:ascii="Segoe UI Emoji" w:hAnsi="Segoe UI Emoji" w:cs="Segoe UI Emoji"/>
+        </w:rPr>
+      </w:pPr>
+      <w:r>
+        <w:rPr>
+          <w:rFonts w:ascii="Segoe UI Emoji" w:hAnsi="Segoe UI Emoji" w:cs="Segoe UI Emoji"/>
+        </w:rPr>
+        <w:t>Observaciones a tener en cuenta</w:t>
+      </w:r>
+      <w:r>
+        <w:rPr>
+          <w:rFonts w:ascii="Segoe UI Emoji" w:hAnsi="Segoe UI Emoji" w:cs="Segoe UI Emoji"/>
+        </w:rPr>
+        <w:t>:</w:t>
+      </w:r>
+    </w:p>
+    <w:p>
+      <w:pPr>
+        <w:rPr>
+          <w:rFonts w:ascii="Segoe UI Emoji" w:hAnsi="Segoe UI Emoji" w:cs="Segoe UI Emoji"/>
+        </w:rPr>
+      </w:pPr>
+    </w:p>
+    <w:p>
+      <w:pPr>
+        <w:rPr>
+          <w:rFonts w:ascii="Segoe UI Emoji" w:hAnsi="Segoe UI Emoji" w:cs="Segoe UI Emoji"/>
+        </w:rPr>
+      </w:pPr>
+    </w:p>
+    <w:p>
+      <w:pPr>
+        <w:pStyle w:val="Prrafodelista"/>
+        <w:numPr>
+          <w:ilvl w:val="0"/>
+          <w:numId w:val="7"/>
+        </w:numPr>
+        <w:rPr>
+          <w:rFonts w:ascii="Segoe UI Emoji" w:hAnsi="Segoe UI Emoji" w:cs="Segoe UI Emoji"/>
+        </w:rPr>
+      </w:pPr>
+      <w:r>
+        <w:rPr>
+          <w:rFonts w:ascii="Segoe UI Emoji" w:hAnsi="Segoe UI Emoji" w:cs="Segoe UI Emoji"/>
+        </w:rPr>
+        <w:t>Los botones de “</w:t>
+      </w:r>
+      <w:proofErr w:type="spellStart"/>
+      <w:r>
+        <w:rPr>
+          <w:rFonts w:ascii="Segoe UI Emoji" w:hAnsi="Segoe UI Emoji" w:cs="Segoe UI Emoji"/>
+        </w:rPr>
+        <w:t>submit</w:t>
+      </w:r>
+      <w:proofErr w:type="spellEnd"/>
+      <w:r>
+        <w:rPr>
+          <w:rFonts w:ascii="Segoe UI Emoji" w:hAnsi="Segoe UI Emoji" w:cs="Segoe UI Emoji"/>
+        </w:rPr>
+        <w:t xml:space="preserve">” y “restablecer campos” no funcionan, esto se debe a que los mismos deben estar incluidos en el formulario para cumplir su función, hay una forma </w:t>
+      </w:r>
+      <w:r>
+        <w:rPr>
+          <w:rFonts w:ascii="Segoe UI Emoji" w:hAnsi="Segoe UI Emoji" w:cs="Segoe UI Emoji"/>
+        </w:rPr>
+        <w:t>en la que</w:t>
+      </w:r>
+      <w:r>
+        <w:rPr>
+          <w:rFonts w:ascii="Segoe UI Emoji" w:hAnsi="Segoe UI Emoji" w:cs="Segoe UI Emoji"/>
+        </w:rPr>
+        <w:t xml:space="preserve"> se puede vincular un input tipo </w:t>
+      </w:r>
+      <w:proofErr w:type="spellStart"/>
+      <w:r>
+        <w:rPr>
+          <w:rFonts w:ascii="Segoe UI Emoji" w:hAnsi="Segoe UI Emoji" w:cs="Segoe UI Emoji"/>
+        </w:rPr>
+        <w:t>submit</w:t>
+      </w:r>
+      <w:proofErr w:type="spellEnd"/>
+      <w:r>
+        <w:rPr>
+          <w:rFonts w:ascii="Segoe UI Emoji" w:hAnsi="Segoe UI Emoji" w:cs="Segoe UI Emoji"/>
+        </w:rPr>
+        <w:t xml:space="preserve"> por fuera de un </w:t>
+      </w:r>
+      <w:proofErr w:type="spellStart"/>
+      <w:r>
+        <w:rPr>
+          <w:rFonts w:ascii="Segoe UI Emoji" w:hAnsi="Segoe UI Emoji" w:cs="Segoe UI Emoji"/>
+        </w:rPr>
+        <w:t>form</w:t>
+      </w:r>
+      <w:proofErr w:type="spellEnd"/>
+      <w:r>
+        <w:rPr>
+          <w:rFonts w:ascii="Segoe UI Emoji" w:hAnsi="Segoe UI Emoji" w:cs="Segoe UI Emoji"/>
+        </w:rPr>
+        <w:t xml:space="preserve"> y utilizando </w:t>
+      </w:r>
+      <w:r>
+        <w:rPr>
+          <w:rFonts w:ascii="Segoe UI Emoji" w:hAnsi="Segoe UI Emoji" w:cs="Segoe UI Emoji"/>
+        </w:rPr>
+        <w:t xml:space="preserve">el atributo </w:t>
+      </w:r>
+      <w:proofErr w:type="spellStart"/>
+      <w:r>
+        <w:rPr>
+          <w:rFonts w:ascii="Segoe UI Emoji" w:hAnsi="Segoe UI Emoji" w:cs="Segoe UI Emoji"/>
+        </w:rPr>
+        <w:t>form</w:t>
+      </w:r>
+      <w:proofErr w:type="spellEnd"/>
+      <w:r>
+        <w:rPr>
+          <w:rFonts w:ascii="Segoe UI Emoji" w:hAnsi="Segoe UI Emoji" w:cs="Segoe UI Emoji"/>
+        </w:rPr>
+        <w:t xml:space="preserve"> en el </w:t>
+      </w:r>
+      <w:proofErr w:type="spellStart"/>
+      <w:r>
+        <w:rPr>
+          <w:rFonts w:ascii="Segoe UI Emoji" w:hAnsi="Segoe UI Emoji" w:cs="Segoe UI Emoji"/>
+        </w:rPr>
+        <w:t>intput</w:t>
+      </w:r>
+      <w:proofErr w:type="spellEnd"/>
+      <w:r>
+        <w:rPr>
+          <w:rFonts w:ascii="Segoe UI Emoji" w:hAnsi="Segoe UI Emoji" w:cs="Segoe UI Emoji"/>
+        </w:rPr>
+        <w:t xml:space="preserve"> y poniéndole como valor el nombre de un id que le pondré al elemento formulario.</w:t>
+      </w:r>
+    </w:p>
+    <w:p>
+      <w:pPr>
+        <w:rPr>
+          <w:rFonts w:ascii="Segoe UI Emoji" w:hAnsi="Segoe UI Emoji" w:cs="Segoe UI Emoji"/>
+        </w:rPr>
+      </w:pPr>
+    </w:p>
+    <w:p>
+      <w:pPr>
+        <w:rPr>
+          <w:rFonts w:ascii="Segoe UI Emoji" w:hAnsi="Segoe UI Emoji" w:cs="Segoe UI Emoji"/>
+        </w:rPr>
+      </w:pPr>
+    </w:p>
+    <w:p>
+      <w:pPr>
+        <w:pStyle w:val="Prrafodelista"/>
+        <w:numPr>
+          <w:ilvl w:val="0"/>
+          <w:numId w:val="7"/>
+        </w:numPr>
+        <w:rPr>
+          <w:rFonts w:ascii="Segoe UI Emoji" w:hAnsi="Segoe UI Emoji" w:cs="Segoe UI Emoji"/>
+        </w:rPr>
+      </w:pPr>
+      <w:r>
+        <w:rPr>
+          <w:rFonts w:ascii="Segoe UI Emoji" w:hAnsi="Segoe UI Emoji" w:cs="Segoe UI Emoji"/>
+        </w:rPr>
+        <w:t xml:space="preserve">Para cada sección generaste un </w:t>
+      </w:r>
+      <w:proofErr w:type="spellStart"/>
+      <w:r>
+        <w:rPr>
+          <w:rFonts w:ascii="Segoe UI Emoji" w:hAnsi="Segoe UI Emoji" w:cs="Segoe UI Emoji"/>
+        </w:rPr>
+        <w:t>form</w:t>
+      </w:r>
+      <w:proofErr w:type="spellEnd"/>
+      <w:r>
+        <w:rPr>
+          <w:rFonts w:ascii="Segoe UI Emoji" w:hAnsi="Segoe UI Emoji" w:cs="Segoe UI Emoji"/>
+        </w:rPr>
+        <w:t xml:space="preserve">, no esta mal, pero el problema sería que tendrías que ponerle a </w:t>
+      </w:r>
+      <w:r>
+        <w:rPr>
+          <w:rFonts w:ascii="Segoe UI Emoji" w:hAnsi="Segoe UI Emoji" w:cs="Segoe UI Emoji"/>
+        </w:rPr>
+        <w:t>cada uno un input</w:t>
+      </w:r>
+      <w:r>
+        <w:rPr>
+          <w:rFonts w:ascii="Segoe UI Emoji" w:hAnsi="Segoe UI Emoji" w:cs="Segoe UI Emoji"/>
+        </w:rPr>
+        <w:t xml:space="preserve"> de </w:t>
+      </w:r>
+      <w:proofErr w:type="spellStart"/>
+      <w:r>
+        <w:rPr>
+          <w:rFonts w:ascii="Segoe UI Emoji" w:hAnsi="Segoe UI Emoji" w:cs="Segoe UI Emoji"/>
+        </w:rPr>
+        <w:t>submit</w:t>
+      </w:r>
+      <w:proofErr w:type="spellEnd"/>
+      <w:r>
+        <w:rPr>
+          <w:rFonts w:ascii="Segoe UI Emoji" w:hAnsi="Segoe UI Emoji" w:cs="Segoe UI Emoji"/>
+        </w:rPr>
+        <w:t xml:space="preserve"> y otro de restablecer. Para usar una sola vez los botones deberías encerrar todas las secciones en un solo </w:t>
+      </w:r>
+      <w:proofErr w:type="spellStart"/>
+      <w:r>
+        <w:rPr>
+          <w:rFonts w:ascii="Segoe UI Emoji" w:hAnsi="Segoe UI Emoji" w:cs="Segoe UI Emoji"/>
+        </w:rPr>
+        <w:t>form</w:t>
+      </w:r>
+      <w:proofErr w:type="spellEnd"/>
+      <w:r>
+        <w:rPr>
+          <w:rFonts w:ascii="Segoe UI Emoji" w:hAnsi="Segoe UI Emoji" w:cs="Segoe UI Emoji"/>
+        </w:rPr>
+        <w:t>.</w:t>
+      </w:r>
+    </w:p>
+    <w:p>
+      <w:pPr>
+        <w:pStyle w:val="Prrafodelista"/>
+        <w:rPr>
+          <w:rFonts w:ascii="Segoe UI Emoji" w:hAnsi="Segoe UI Emoji" w:cs="Segoe UI Emoji"/>
+        </w:rPr>
+      </w:pPr>
+    </w:p>
+    <w:p>
+      <w:pPr>
+        <w:pStyle w:val="Prrafodelista"/>
+        <w:rPr>
+          <w:rFonts w:ascii="Segoe UI Emoji" w:hAnsi="Segoe UI Emoji" w:cs="Segoe UI Emoji"/>
+        </w:rPr>
+      </w:pPr>
+    </w:p>
+    <w:p>
+      <w:pPr>
+        <w:pStyle w:val="Prrafodelista"/>
+        <w:rPr>
+          <w:rFonts w:ascii="Segoe UI Emoji" w:hAnsi="Segoe UI Emoji" w:cs="Segoe UI Emoji"/>
+        </w:rPr>
+      </w:pPr>
+    </w:p>
+    <w:p>
+      <w:pPr>
+        <w:pStyle w:val="Prrafodelista"/>
+        <w:numPr>
+          <w:ilvl w:val="0"/>
+          <w:numId w:val="7"/>
+        </w:numPr>
+        <w:rPr>
+          <w:rFonts w:ascii="Segoe UI Emoji" w:hAnsi="Segoe UI Emoji" w:cs="Segoe UI Emoji"/>
+        </w:rPr>
+      </w:pPr>
+      <w:r>
+        <w:rPr>
+          <w:rFonts w:ascii="Segoe UI Emoji" w:hAnsi="Segoe UI Emoji" w:cs="Segoe UI Emoji"/>
+        </w:rPr>
+        <w:t xml:space="preserve">Recomiendo no acostumbrarse al uso del elemento </w:t>
+      </w:r>
+      <w:proofErr w:type="spellStart"/>
+      <w:r>
+        <w:rPr>
+          <w:rFonts w:ascii="Segoe UI Emoji" w:hAnsi="Segoe UI Emoji" w:cs="Segoe UI Emoji"/>
+        </w:rPr>
+        <w:t>br</w:t>
+      </w:r>
+      <w:proofErr w:type="spellEnd"/>
+      <w:r>
+        <w:rPr>
+          <w:rFonts w:ascii="Segoe UI Emoji" w:hAnsi="Segoe UI Emoji" w:cs="Segoe UI Emoji"/>
+        </w:rPr>
+        <w:t xml:space="preserve">, los saltos de línea se pueden lograr con </w:t>
+      </w:r>
+      <w:proofErr w:type="spellStart"/>
+      <w:r>
+        <w:rPr>
+          <w:rFonts w:ascii="Segoe UI Emoji" w:hAnsi="Segoe UI Emoji" w:cs="Segoe UI Emoji"/>
+        </w:rPr>
+        <w:t>css</w:t>
+      </w:r>
+      <w:proofErr w:type="spellEnd"/>
+      <w:r>
+        <w:rPr>
+          <w:rFonts w:ascii="Segoe UI Emoji" w:hAnsi="Segoe UI Emoji" w:cs="Segoe UI Emoji"/>
+        </w:rPr>
+        <w:t xml:space="preserve"> </w:t>
+      </w:r>
+      <w:r>
+        <w:rPr>
+          <w:rFonts w:ascii="Segoe UI Emoji" w:hAnsi="Segoe UI Emoji" w:cs="Segoe UI Emoji"/>
+        </w:rPr>
+        <w:t xml:space="preserve">como hiciste en los </w:t>
+      </w:r>
+      <w:proofErr w:type="spellStart"/>
+      <w:r>
+        <w:rPr>
+          <w:rFonts w:ascii="Segoe UI Emoji" w:hAnsi="Segoe UI Emoji" w:cs="Segoe UI Emoji"/>
+        </w:rPr>
+        <w:t>label</w:t>
+      </w:r>
+      <w:proofErr w:type="spellEnd"/>
+      <w:r>
+        <w:rPr>
+          <w:rFonts w:ascii="Segoe UI Emoji" w:hAnsi="Segoe UI Emoji" w:cs="Segoe UI Emoji"/>
+        </w:rPr>
+        <w:t xml:space="preserve"> que están adentro del </w:t>
+      </w:r>
+      <w:proofErr w:type="spellStart"/>
+      <w:r>
+        <w:rPr>
+          <w:rFonts w:ascii="Segoe UI Emoji" w:hAnsi="Segoe UI Emoji" w:cs="Segoe UI Emoji"/>
+        </w:rPr>
+        <w:t>fo</w:t>
+      </w:r>
+      <w:r>
+        <w:rPr>
+          <w:rFonts w:ascii="Segoe UI Emoji" w:hAnsi="Segoe UI Emoji" w:cs="Segoe UI Emoji"/>
+        </w:rPr>
+        <w:t>o</w:t>
+      </w:r>
+      <w:r>
+        <w:rPr>
+          <w:rFonts w:ascii="Segoe UI Emoji" w:hAnsi="Segoe UI Emoji" w:cs="Segoe UI Emoji"/>
+        </w:rPr>
+        <w:t>ter</w:t>
+      </w:r>
+      <w:proofErr w:type="spellEnd"/>
+      <w:r>
+        <w:rPr>
+          <w:rFonts w:ascii="Segoe UI Emoji" w:hAnsi="Segoe UI Emoji" w:cs="Segoe UI Emoji"/>
+        </w:rPr>
+        <w:t xml:space="preserve"> o</w:t>
+      </w:r>
+      <w:r>
+        <w:rPr>
+          <w:rFonts w:ascii="Segoe UI Emoji" w:hAnsi="Segoe UI Emoji" w:cs="Segoe UI Emoji"/>
+        </w:rPr>
+        <w:t xml:space="preserve"> encerrando el contenido en un contenedor de bloque (div).</w:t>
+      </w:r>
+      <w:r>
+        <w:rPr>
+          <w:rFonts w:ascii="Segoe UI Emoji" w:hAnsi="Segoe UI Emoji" w:cs="Segoe UI Emoji"/>
+        </w:rPr>
+        <w:t xml:space="preserve"> Esto mismo </w:t>
       </w:r>
       <w:proofErr w:type="gramStart"/>
       <w:r>
         <w:rPr>
           <w:rFonts w:ascii="Segoe UI Emoji" w:hAnsi="Segoe UI Emoji" w:cs="Segoe UI Emoji"/>
         </w:rPr>
-        <w:t>bien</w:t>
+        <w:t>podes</w:t>
       </w:r>
       <w:proofErr w:type="gramEnd"/>
       <w:r>
         <w:rPr>
           <w:rFonts w:ascii="Segoe UI Emoji" w:hAnsi="Segoe UI Emoji" w:cs="Segoe UI Emoji"/>
         </w:rPr>
-        <w:t xml:space="preserve"> aunque me hubiera gustado que sean más distintos usando por ejemplo usando imágenes de fondo, utilizando </w:t>
-      </w:r>
-      <w:proofErr w:type="spellStart"/>
-      <w:r>
-        <w:rPr>
-          <w:rFonts w:ascii="Segoe UI Emoji" w:hAnsi="Segoe UI Emoji" w:cs="Segoe UI Emoji"/>
-        </w:rPr>
-        <w:t>display</w:t>
-      </w:r>
-      <w:proofErr w:type="spellEnd"/>
-      <w:r>
-        <w:rPr>
-          <w:rFonts w:ascii="Segoe UI Emoji" w:hAnsi="Segoe UI Emoji" w:cs="Segoe UI Emoji"/>
-        </w:rPr>
-        <w:t xml:space="preserve"> </w:t>
-      </w:r>
-      <w:proofErr w:type="spellStart"/>
-      <w:r>
-        <w:rPr>
-          <w:rFonts w:ascii="Segoe UI Emoji" w:hAnsi="Segoe UI Emoji" w:cs="Segoe UI Emoji"/>
-        </w:rPr>
-        <w:t>flex</w:t>
-      </w:r>
-      <w:proofErr w:type="spellEnd"/>
-      <w:r>
-        <w:rPr>
-          <w:rFonts w:ascii="Segoe UI Emoji" w:hAnsi="Segoe UI Emoji" w:cs="Segoe UI Emoji"/>
-        </w:rPr>
-        <w:t xml:space="preserve"> o cambiando la alineación </w:t>
-      </w:r>
-      <w:proofErr w:type="spellStart"/>
-      <w:r>
-        <w:rPr>
-          <w:rFonts w:ascii="Segoe UI Emoji" w:hAnsi="Segoe UI Emoji" w:cs="Segoe UI Emoji"/>
-        </w:rPr>
-        <w:t>del</w:t>
-      </w:r>
-      <w:proofErr w:type="spellEnd"/>
-      <w:r>
-        <w:rPr>
-          <w:rFonts w:ascii="Segoe UI Emoji" w:hAnsi="Segoe UI Emoji" w:cs="Segoe UI Emoji"/>
-        </w:rPr>
-        <w:t xml:space="preserve"> formulario mismo de estar centrado a estar </w:t>
-      </w:r>
-      <w:r>
-        <w:rPr>
-          <w:rFonts w:ascii="Segoe UI Emoji" w:hAnsi="Segoe UI Emoji" w:cs="Segoe UI Emoji"/>
-        </w:rPr>
-        <w:t xml:space="preserve">a la izquierda, </w:t>
-      </w:r>
-      <w:proofErr w:type="spellStart"/>
-      <w:r>
-        <w:rPr>
-          <w:rFonts w:ascii="Segoe UI Emoji" w:hAnsi="Segoe UI Emoji" w:cs="Segoe UI Emoji"/>
-        </w:rPr>
-        <w:t>etc</w:t>
-      </w:r>
-      <w:proofErr w:type="spellEnd"/>
-      <w:r>
-        <w:rPr>
-          <w:rFonts w:ascii="Segoe UI Emoji" w:hAnsi="Segoe UI Emoji" w:cs="Segoe UI Emoji"/>
-        </w:rPr>
-        <w:t xml:space="preserve"> ..</w:t>
-      </w:r>
-      <w:r>
-        <w:rPr>
-          <w:rFonts w:ascii="Segoe UI Emoji" w:hAnsi="Segoe UI Emoji" w:cs="Segoe UI Emoji"/>
-        </w:rPr>
-        <w:t>.</w:t>
-      </w:r>
-    </w:p>
-    <w:p>
-      <w:pPr>
-        <w:rPr>
-          <w:rFonts w:ascii="Segoe UI Emoji" w:hAnsi="Segoe UI Emoji" w:cs="Segoe UI Emoji"/>
-        </w:rPr>
-      </w:pPr>
-      <w:r>
-        <w:rPr>
-          <w:rFonts w:ascii="Segoe UI Emoji" w:hAnsi="Segoe UI Emoji" w:cs="Segoe UI Emoji"/>
-        </w:rPr>
-        <w:t>Lastima que no llegaron a hace los bonus extras con JS.</w:t>
-      </w:r>
-    </w:p>
-    <w:p>
-      <w:pPr>
-        <w:rPr>
-          <w:rFonts w:ascii="Segoe UI Emoji" w:hAnsi="Segoe UI Emoji" w:cs="Segoe UI Emoji"/>
-        </w:rPr>
-      </w:pPr>
-    </w:p>
-    <w:p>
-      <w:pPr>
-        <w:rPr>
-          <w:rFonts w:ascii="Segoe UI Emoji" w:hAnsi="Segoe UI Emoji" w:cs="Segoe UI Emoji"/>
-        </w:rPr>
-      </w:pPr>
-      <w:r>
-        <w:rPr>
-          <w:rFonts w:ascii="Segoe UI Emoji" w:hAnsi="Segoe UI Emoji" w:cs="Segoe UI Emoji"/>
-        </w:rPr>
-        <w:lastRenderedPageBreak/>
-        <w:t xml:space="preserve">En el resultado sin CSS en el </w:t>
-      </w:r>
-      <w:proofErr w:type="spellStart"/>
-      <w:r>
-        <w:rPr>
-          <w:rFonts w:ascii="Segoe UI Emoji" w:hAnsi="Segoe UI Emoji" w:cs="Segoe UI Emoji"/>
-        </w:rPr>
-        <w:t>fieldset</w:t>
-      </w:r>
-      <w:proofErr w:type="spellEnd"/>
-      <w:r>
-        <w:rPr>
-          <w:rFonts w:ascii="Segoe UI Emoji" w:hAnsi="Segoe UI Emoji" w:cs="Segoe UI Emoji"/>
-        </w:rPr>
-        <w:t xml:space="preserve"> de Actividades para que no queden los inputs junto con los </w:t>
-      </w:r>
-      <w:proofErr w:type="spellStart"/>
-      <w:r>
-        <w:rPr>
-          <w:rFonts w:ascii="Segoe UI Emoji" w:hAnsi="Segoe UI Emoji" w:cs="Segoe UI Emoji"/>
-        </w:rPr>
-        <w:t>labels</w:t>
-      </w:r>
-      <w:proofErr w:type="spellEnd"/>
-      <w:r>
-        <w:rPr>
-          <w:rFonts w:ascii="Segoe UI Emoji" w:hAnsi="Segoe UI Emoji" w:cs="Segoe UI Emoji"/>
-        </w:rPr>
-        <w:t xml:space="preserve"> uno abajo del otro, podías agrupar todos en un solo </w:t>
-      </w:r>
-      <w:proofErr w:type="spellStart"/>
-      <w:r>
-        <w:rPr>
-          <w:rFonts w:ascii="Segoe UI Emoji" w:hAnsi="Segoe UI Emoji" w:cs="Segoe UI Emoji"/>
-        </w:rPr>
-        <w:t>div</w:t>
-      </w:r>
-      <w:proofErr w:type="spellEnd"/>
-      <w:r>
-        <w:rPr>
-          <w:rFonts w:ascii="Segoe UI Emoji" w:hAnsi="Segoe UI Emoji" w:cs="Segoe UI Emoji"/>
-        </w:rPr>
-        <w:t xml:space="preserve"> de clase </w:t>
-      </w:r>
-      <w:proofErr w:type="gramStart"/>
-      <w:r>
-        <w:rPr>
-          <w:rFonts w:ascii="Segoe UI Emoji" w:hAnsi="Segoe UI Emoji" w:cs="Segoe UI Emoji"/>
-        </w:rPr>
-        <w:t>“.</w:t>
-      </w:r>
-      <w:proofErr w:type="spellStart"/>
-      <w:r>
-        <w:rPr>
-          <w:rFonts w:ascii="Segoe UI Emoji" w:hAnsi="Segoe UI Emoji" w:cs="Segoe UI Emoji"/>
-        </w:rPr>
-        <w:t>bloqueInline</w:t>
-      </w:r>
-      <w:proofErr w:type="spellEnd"/>
-      <w:proofErr w:type="gramEnd"/>
-      <w:r>
-        <w:rPr>
-          <w:rFonts w:ascii="Segoe UI Emoji" w:hAnsi="Segoe UI Emoji" w:cs="Segoe UI Emoji"/>
-        </w:rPr>
-        <w:t xml:space="preserve">” por ejemplo y luego darle </w:t>
-      </w:r>
-      <w:proofErr w:type="spellStart"/>
-      <w:r>
-        <w:rPr>
-          <w:rFonts w:ascii="Segoe UI Emoji" w:hAnsi="Segoe UI Emoji" w:cs="Segoe UI Emoji"/>
-        </w:rPr>
-        <w:t>display</w:t>
-      </w:r>
-      <w:proofErr w:type="spellEnd"/>
-      <w:r>
-        <w:rPr>
-          <w:rFonts w:ascii="Segoe UI Emoji" w:hAnsi="Segoe UI Emoji" w:cs="Segoe UI Emoji"/>
-        </w:rPr>
-        <w:t xml:space="preserve"> </w:t>
-      </w:r>
-      <w:proofErr w:type="spellStart"/>
-      <w:r>
-        <w:rPr>
-          <w:rFonts w:ascii="Segoe UI Emoji" w:hAnsi="Segoe UI Emoji" w:cs="Segoe UI Emoji"/>
-        </w:rPr>
-        <w:t>inline</w:t>
-      </w:r>
-      <w:proofErr w:type="spellEnd"/>
-      <w:r>
-        <w:rPr>
-          <w:rFonts w:ascii="Segoe UI Emoji" w:hAnsi="Segoe UI Emoji" w:cs="Segoe UI Emoji"/>
-        </w:rPr>
-        <w:t xml:space="preserve">  a los inputs ahí y </w:t>
-      </w:r>
-      <w:proofErr w:type="spellStart"/>
-      <w:r>
-        <w:rPr>
-          <w:rFonts w:ascii="Segoe UI Emoji" w:hAnsi="Segoe UI Emoji" w:cs="Segoe UI Emoji"/>
-        </w:rPr>
-        <w:t>width</w:t>
-      </w:r>
-      <w:proofErr w:type="spellEnd"/>
-      <w:r>
-        <w:rPr>
-          <w:rFonts w:ascii="Segoe UI Emoji" w:hAnsi="Segoe UI Emoji" w:cs="Segoe UI Emoji"/>
-        </w:rPr>
-        <w:t xml:space="preserve"> auto.</w:t>
-      </w:r>
-    </w:p>
-    <w:p>
-      <w:pPr>
-        <w:rPr>
-          <w:rFonts w:ascii="Segoe UI Emoji" w:hAnsi="Segoe UI Emoji" w:cs="Segoe UI Emoji"/>
-        </w:rPr>
-      </w:pPr>
-    </w:p>
-    <w:p>
-      <w:pPr>
-        <w:rPr>
-          <w:rFonts w:ascii="Segoe UI Emoji" w:hAnsi="Segoe UI Emoji" w:cs="Segoe UI Emoji"/>
-          <w:lang w:val="en-US"/>
-        </w:rPr>
-      </w:pPr>
-      <w:proofErr w:type="gramStart"/>
-      <w:r>
-        <w:rPr>
-          <w:rFonts w:ascii="Segoe UI Emoji" w:hAnsi="Segoe UI Emoji" w:cs="Segoe UI Emoji"/>
-          <w:lang w:val="en-US"/>
-        </w:rPr>
-        <w:t>.</w:t>
-      </w:r>
-      <w:proofErr w:type="spellStart"/>
-      <w:r>
-        <w:rPr>
-          <w:rFonts w:ascii="Segoe UI Emoji" w:hAnsi="Segoe UI Emoji" w:cs="Segoe UI Emoji"/>
-          <w:lang w:val="en-US"/>
-        </w:rPr>
-        <w:t>bloqueInline</w:t>
-      </w:r>
-      <w:proofErr w:type="spellEnd"/>
-      <w:proofErr w:type="gramEnd"/>
-      <w:r>
-        <w:rPr>
-          <w:rFonts w:ascii="Segoe UI Emoji" w:hAnsi="Segoe UI Emoji" w:cs="Segoe UI Emoji"/>
-          <w:lang w:val="en-US"/>
-        </w:rPr>
-        <w:t xml:space="preserve">  input{</w:t>
-      </w:r>
-    </w:p>
-    <w:p>
-      <w:pPr>
-        <w:rPr>
-          <w:rFonts w:ascii="Segoe UI Emoji" w:hAnsi="Segoe UI Emoji" w:cs="Segoe UI Emoji"/>
-          <w:lang w:val="en-US"/>
-        </w:rPr>
-      </w:pPr>
-      <w:r>
-        <w:rPr>
-          <w:rFonts w:ascii="Segoe UI Emoji" w:hAnsi="Segoe UI Emoji" w:cs="Segoe UI Emoji"/>
-          <w:lang w:val="en-US"/>
-        </w:rPr>
-        <w:t xml:space="preserve">    display: </w:t>
-      </w:r>
-      <w:proofErr w:type="gramStart"/>
-      <w:r>
-        <w:rPr>
-          <w:rFonts w:ascii="Segoe UI Emoji" w:hAnsi="Segoe UI Emoji" w:cs="Segoe UI Emoji"/>
-          <w:lang w:val="en-US"/>
-        </w:rPr>
-        <w:t>inline;</w:t>
-      </w:r>
-      <w:proofErr w:type="gramEnd"/>
-    </w:p>
-    <w:p>
-      <w:pPr>
-        <w:rPr>
-          <w:rFonts w:ascii="Segoe UI Emoji" w:hAnsi="Segoe UI Emoji" w:cs="Segoe UI Emoji"/>
-          <w:lang w:val="en-US"/>
-        </w:rPr>
-      </w:pPr>
-      <w:r>
-        <w:rPr>
-          <w:rFonts w:ascii="Segoe UI Emoji" w:hAnsi="Segoe UI Emoji" w:cs="Segoe UI Emoji"/>
-          <w:lang w:val="en-US"/>
-        </w:rPr>
-        <w:t xml:space="preserve">    width: </w:t>
-      </w:r>
-      <w:proofErr w:type="gramStart"/>
-      <w:r>
-        <w:rPr>
-          <w:rFonts w:ascii="Segoe UI Emoji" w:hAnsi="Segoe UI Emoji" w:cs="Segoe UI Emoji"/>
-          <w:lang w:val="en-US"/>
-        </w:rPr>
-        <w:t>auto;</w:t>
-      </w:r>
-      <w:proofErr w:type="gramEnd"/>
-    </w:p>
-    <w:p>
-      <w:pPr>
-        <w:rPr>
-          <w:rFonts w:ascii="Segoe UI Emoji" w:hAnsi="Segoe UI Emoji" w:cs="Segoe UI Emoji"/>
-        </w:rPr>
-      </w:pPr>
-      <w:r>
-        <w:rPr>
-          <w:rFonts w:ascii="Segoe UI Emoji" w:hAnsi="Segoe UI Emoji" w:cs="Segoe UI Emoji"/>
-        </w:rPr>
-        <w:t>}</w:t>
-      </w:r>
-    </w:p>
-    <w:p>
-      <w:pPr>
+        <w:t xml:space="preserve"> aplicar a los inputs tipo </w:t>
+      </w:r>
+      <w:proofErr w:type="spellStart"/>
+      <w:r>
+        <w:rPr>
+          <w:rFonts w:ascii="Segoe UI Emoji" w:hAnsi="Segoe UI Emoji" w:cs="Segoe UI Emoji"/>
+        </w:rPr>
+        <w:t>submit</w:t>
+      </w:r>
+      <w:proofErr w:type="spellEnd"/>
+      <w:r>
+        <w:rPr>
+          <w:rFonts w:ascii="Segoe UI Emoji" w:hAnsi="Segoe UI Emoji" w:cs="Segoe UI Emoji"/>
+        </w:rPr>
+        <w:t xml:space="preserve"> y </w:t>
+      </w:r>
+      <w:proofErr w:type="spellStart"/>
+      <w:r>
+        <w:rPr>
+          <w:rFonts w:ascii="Segoe UI Emoji" w:hAnsi="Segoe UI Emoji" w:cs="Segoe UI Emoji"/>
+        </w:rPr>
+        <w:t>reset</w:t>
+      </w:r>
+      <w:proofErr w:type="spellEnd"/>
+      <w:r>
+        <w:rPr>
+          <w:rFonts w:ascii="Segoe UI Emoji" w:hAnsi="Segoe UI Emoji" w:cs="Segoe UI Emoji"/>
+        </w:rPr>
+        <w:t xml:space="preserve">. </w:t>
+      </w:r>
+    </w:p>
+    <w:p>
+      <w:pPr>
+        <w:pStyle w:val="Prrafodelista"/>
+        <w:rPr>
+          <w:rFonts w:ascii="Segoe UI Emoji" w:hAnsi="Segoe UI Emoji" w:cs="Segoe UI Emoji"/>
+        </w:rPr>
+      </w:pPr>
+    </w:p>
+    <w:p>
+      <w:pPr>
+        <w:pStyle w:val="Prrafodelista"/>
+        <w:rPr>
+          <w:rFonts w:ascii="Segoe UI Emoji" w:hAnsi="Segoe UI Emoji" w:cs="Segoe UI Emoji"/>
+        </w:rPr>
+      </w:pPr>
+    </w:p>
+    <w:p>
+      <w:pPr>
+        <w:pStyle w:val="Prrafodelista"/>
+        <w:rPr>
+          <w:rFonts w:ascii="Segoe UI Emoji" w:hAnsi="Segoe UI Emoji" w:cs="Segoe UI Emoji"/>
+        </w:rPr>
+      </w:pPr>
+    </w:p>
+    <w:p>
+      <w:pPr>
+        <w:pStyle w:val="Prrafodelista"/>
         <w:rPr>
           <w:rFonts w:ascii="Segoe UI Emoji" w:hAnsi="Segoe UI Emoji" w:cs="Segoe UI Emoji"/>
         </w:rPr>
@@ -7022,6 +7415,13 @@
           <w:rFonts w:ascii="Segoe UI Emoji" w:hAnsi="Segoe UI Emoji" w:cs="Segoe UI Emoji"/>
         </w:rPr>
       </w:pPr>
+    </w:p>
+    <w:p>
+      <w:pPr>
+        <w:rPr>
+          <w:rFonts w:ascii="Segoe UI Emoji" w:hAnsi="Segoe UI Emoji" w:cs="Segoe UI Emoji"/>
+        </w:rPr>
+      </w:pPr>
       <w:r>
         <w:rPr>
           <w:rFonts w:ascii="Segoe UI Emoji" w:hAnsi="Segoe UI Emoji" w:cs="Segoe UI Emoji"/>
@@ -7044,7 +7444,7 @@
         <w:rPr>
           <w:rFonts w:ascii="Segoe UI Emoji" w:hAnsi="Segoe UI Emoji" w:cs="Segoe UI Emoji"/>
         </w:rPr>
-        <w:t>10</w:t>
+        <w:t>8</w:t>
       </w:r>
     </w:p>
     <w:p>
@@ -7109,6 +7509,7 @@
         <w:rPr>
           <w:rFonts w:ascii="Segoe UI Emoji" w:hAnsi="Segoe UI Emoji" w:cs="Segoe UI Emoji"/>
         </w:rPr>
+        <w:lastRenderedPageBreak/>
         <w:t>🎉¡</w:t>
       </w:r>
       <w:proofErr w:type="gramEnd"/>
@@ -7405,7 +7806,6 @@
         <w:rPr>
           <w:rFonts w:ascii="Segoe UI Emoji" w:hAnsi="Segoe UI Emoji" w:cs="Segoe UI Emoji"/>
         </w:rPr>
-        <w:lastRenderedPageBreak/>
         <w:t>Excelente trabajo ¡</w:t>
       </w:r>
     </w:p>
@@ -7517,120 +7917,282 @@
         <w:rPr>
           <w:rFonts w:ascii="Segoe UI Emoji" w:hAnsi="Segoe UI Emoji" w:cs="Segoe UI Emoji"/>
         </w:rPr>
+        <w:t>6</w:t>
+      </w:r>
+      <w:r>
+        <w:rPr>
+          <w:rFonts w:ascii="Segoe UI Emoji" w:hAnsi="Segoe UI Emoji" w:cs="Segoe UI Emoji"/>
+        </w:rPr>
+        <w:t>! 🎉</w:t>
+      </w:r>
+    </w:p>
+    <w:p>
+      <w:pPr>
+        <w:rPr>
+          <w:rFonts w:ascii="Segoe UI Emoji" w:hAnsi="Segoe UI Emoji" w:cs="Segoe UI Emoji"/>
+        </w:rPr>
+      </w:pPr>
+    </w:p>
+    <w:p>
+      <w:pPr>
+        <w:rPr>
+          <w:rFonts w:ascii="Segoe UI Emoji" w:hAnsi="Segoe UI Emoji" w:cs="Segoe UI Emoji"/>
+        </w:rPr>
+      </w:pPr>
+      <w:r>
+        <w:rPr>
+          <w:rFonts w:ascii="Segoe UI Emoji" w:hAnsi="Segoe UI Emoji" w:cs="Segoe UI Emoji"/>
+        </w:rPr>
+        <w:t>Chicos</w:t>
+      </w:r>
+      <w:r>
+        <w:rPr>
+          <w:rFonts w:ascii="Segoe UI Emoji" w:hAnsi="Segoe UI Emoji" w:cs="Segoe UI Emoji"/>
+        </w:rPr>
+        <w:t xml:space="preserve"> los felicito por su compromiso en la entrega, en general cumplieron con los requerimientos solicitados, usaron</w:t>
+      </w:r>
+      <w:r>
+        <w:rPr>
+          <w:rFonts w:ascii="Segoe UI Emoji" w:hAnsi="Segoe UI Emoji" w:cs="Segoe UI Emoji"/>
+        </w:rPr>
+        <w:t xml:space="preserve"> correctamente las etiquetas para formularios, el diseño original esta</w:t>
+      </w:r>
+      <w:r>
+        <w:rPr>
+          <w:rFonts w:ascii="Segoe UI Emoji" w:hAnsi="Segoe UI Emoji" w:cs="Segoe UI Emoji"/>
+        </w:rPr>
+        <w:t xml:space="preserve"> </w:t>
+      </w:r>
+      <w:r>
+        <w:rPr>
+          <w:rFonts w:ascii="Segoe UI Emoji" w:hAnsi="Segoe UI Emoji" w:cs="Segoe UI Emoji"/>
+        </w:rPr>
+        <w:t>corre</w:t>
+      </w:r>
+      <w:r>
+        <w:rPr>
+          <w:rFonts w:ascii="Segoe UI Emoji" w:hAnsi="Segoe UI Emoji" w:cs="Segoe UI Emoji"/>
+        </w:rPr>
+        <w:t xml:space="preserve">cto y sin estilos la estructura </w:t>
+      </w:r>
+      <w:r>
+        <w:rPr>
+          <w:rFonts w:ascii="Segoe UI Emoji" w:hAnsi="Segoe UI Emoji" w:cs="Segoe UI Emoji"/>
+        </w:rPr>
+        <w:t>se ve igual que la imagen de referencia.</w:t>
+      </w:r>
+    </w:p>
+    <w:p>
+      <w:pPr>
+        <w:rPr>
+          <w:rFonts w:ascii="Segoe UI Emoji" w:hAnsi="Segoe UI Emoji" w:cs="Segoe UI Emoji"/>
+        </w:rPr>
+      </w:pPr>
+      <w:r>
+        <w:rPr>
+          <w:rFonts w:ascii="Segoe UI Emoji" w:hAnsi="Segoe UI Emoji" w:cs="Segoe UI Emoji"/>
+        </w:rPr>
+        <w:t>Los diseños</w:t>
+      </w:r>
+      <w:r>
+        <w:rPr>
+          <w:rFonts w:ascii="Segoe UI Emoji" w:hAnsi="Segoe UI Emoji" w:cs="Segoe UI Emoji"/>
+        </w:rPr>
+        <w:t xml:space="preserve"> personalizados el estilo-retro</w:t>
+      </w:r>
+      <w:r>
+        <w:rPr>
+          <w:rFonts w:ascii="Segoe UI Emoji" w:hAnsi="Segoe UI Emoji" w:cs="Segoe UI Emoji"/>
+        </w:rPr>
+        <w:t xml:space="preserve"> me gusto,</w:t>
+      </w:r>
+      <w:r>
+        <w:rPr>
+          <w:rFonts w:ascii="Segoe UI Emoji" w:hAnsi="Segoe UI Emoji" w:cs="Segoe UI Emoji"/>
+        </w:rPr>
+        <w:t xml:space="preserve"> aplicaron una imagen de fondo que me parece va bien con la temática, en ambos casos hubiera venido bien </w:t>
+      </w:r>
+      <w:r>
+        <w:rPr>
+          <w:rFonts w:ascii="Segoe UI Emoji" w:hAnsi="Segoe UI Emoji" w:cs="Segoe UI Emoji"/>
+        </w:rPr>
+        <w:t>más cambios</w:t>
+      </w:r>
+      <w:r>
+        <w:rPr>
+          <w:rFonts w:ascii="Segoe UI Emoji" w:hAnsi="Segoe UI Emoji" w:cs="Segoe UI Emoji"/>
+        </w:rPr>
+        <w:t xml:space="preserve"> porque la estructura termina viéndose igual al original</w:t>
+      </w:r>
+      <w:r>
+        <w:rPr>
+          <w:rFonts w:ascii="Segoe UI Emoji" w:hAnsi="Segoe UI Emoji" w:cs="Segoe UI Emoji"/>
+        </w:rPr>
+        <w:t>, quizás ahí podrían haber ju</w:t>
+      </w:r>
+      <w:r>
+        <w:rPr>
+          <w:rFonts w:ascii="Segoe UI Emoji" w:hAnsi="Segoe UI Emoji" w:cs="Segoe UI Emoji"/>
+        </w:rPr>
+        <w:t xml:space="preserve">gado con estilos o quizás aplicar </w:t>
+      </w:r>
+      <w:proofErr w:type="spellStart"/>
+      <w:r>
+        <w:rPr>
+          <w:rFonts w:ascii="Segoe UI Emoji" w:hAnsi="Segoe UI Emoji" w:cs="Segoe UI Emoji"/>
+        </w:rPr>
+        <w:t>flex</w:t>
+      </w:r>
+      <w:proofErr w:type="spellEnd"/>
+      <w:r>
+        <w:rPr>
+          <w:rFonts w:ascii="Segoe UI Emoji" w:hAnsi="Segoe UI Emoji" w:cs="Segoe UI Emoji"/>
+        </w:rPr>
+        <w:t xml:space="preserve"> para cambiar la disposición de los </w:t>
+      </w:r>
+      <w:proofErr w:type="spellStart"/>
+      <w:r>
+        <w:rPr>
+          <w:rFonts w:ascii="Segoe UI Emoji" w:hAnsi="Segoe UI Emoji" w:cs="Segoe UI Emoji"/>
+        </w:rPr>
+        <w:t>fieldsets</w:t>
+      </w:r>
+      <w:proofErr w:type="spellEnd"/>
+      <w:r>
+        <w:rPr>
+          <w:rFonts w:ascii="Segoe UI Emoji" w:hAnsi="Segoe UI Emoji" w:cs="Segoe UI Emoji"/>
+        </w:rPr>
+        <w:t xml:space="preserve"> del formulario</w:t>
+      </w:r>
+      <w:r>
+        <w:rPr>
+          <w:rFonts w:ascii="Segoe UI Emoji" w:hAnsi="Segoe UI Emoji" w:cs="Segoe UI Emoji"/>
+        </w:rPr>
+        <w:t xml:space="preserve">, </w:t>
+      </w:r>
+      <w:proofErr w:type="gramStart"/>
+      <w:r>
+        <w:rPr>
+          <w:rFonts w:ascii="Segoe UI Emoji" w:hAnsi="Segoe UI Emoji" w:cs="Segoe UI Emoji"/>
+        </w:rPr>
+        <w:t>etc..</w:t>
+      </w:r>
+      <w:proofErr w:type="gramEnd"/>
+    </w:p>
+    <w:p>
+      <w:pPr>
+        <w:rPr>
+          <w:rFonts w:ascii="Segoe UI Emoji" w:hAnsi="Segoe UI Emoji" w:cs="Segoe UI Emoji"/>
+        </w:rPr>
+      </w:pPr>
+    </w:p>
+    <w:p>
+      <w:pPr>
+        <w:rPr>
+          <w:rFonts w:ascii="Segoe UI Emoji" w:hAnsi="Segoe UI Emoji" w:cs="Segoe UI Emoji"/>
+        </w:rPr>
+      </w:pPr>
+      <w:proofErr w:type="spellStart"/>
+      <w:r>
+        <w:rPr>
+          <w:rFonts w:ascii="Segoe UI Emoji" w:hAnsi="Segoe UI Emoji" w:cs="Segoe UI Emoji"/>
+        </w:rPr>
+        <w:t>Lastima</w:t>
+      </w:r>
+      <w:proofErr w:type="spellEnd"/>
+      <w:r>
+        <w:rPr>
+          <w:rFonts w:ascii="Segoe UI Emoji" w:hAnsi="Segoe UI Emoji" w:cs="Segoe UI Emoji"/>
+        </w:rPr>
+        <w:t xml:space="preserve"> que no llegaron a hacer los </w:t>
+      </w:r>
+      <w:proofErr w:type="spellStart"/>
+      <w:r>
+        <w:rPr>
+          <w:rFonts w:ascii="Segoe UI Emoji" w:hAnsi="Segoe UI Emoji" w:cs="Segoe UI Emoji"/>
+        </w:rPr>
+        <w:t>bonus</w:t>
+      </w:r>
+      <w:proofErr w:type="spellEnd"/>
+      <w:r>
+        <w:rPr>
+          <w:rFonts w:ascii="Segoe UI Emoji" w:hAnsi="Segoe UI Emoji" w:cs="Segoe UI Emoji"/>
+        </w:rPr>
+        <w:t xml:space="preserve"> extras con JS.</w:t>
+      </w:r>
+    </w:p>
+    <w:p>
+      <w:pPr>
+        <w:pStyle w:val="Prrafodelista"/>
+        <w:rPr>
+          <w:rFonts w:ascii="Segoe UI Emoji" w:hAnsi="Segoe UI Emoji" w:cs="Segoe UI Emoji"/>
+        </w:rPr>
+      </w:pPr>
+    </w:p>
+    <w:p>
+      <w:pPr>
+        <w:pStyle w:val="Prrafodelista"/>
+        <w:rPr>
+          <w:rFonts w:ascii="Segoe UI Emoji" w:hAnsi="Segoe UI Emoji" w:cs="Segoe UI Emoji"/>
+        </w:rPr>
+      </w:pPr>
+    </w:p>
+    <w:p>
+      <w:pPr>
+        <w:rPr>
+          <w:rFonts w:ascii="Segoe UI Emoji" w:hAnsi="Segoe UI Emoji" w:cs="Segoe UI Emoji"/>
+        </w:rPr>
+      </w:pPr>
+      <w:r>
+        <w:rPr>
+          <w:rFonts w:ascii="Segoe UI Emoji" w:hAnsi="Segoe UI Emoji" w:cs="Segoe UI Emoji"/>
+        </w:rPr>
+        <w:t>Muy buen trabajo ¡</w:t>
+      </w:r>
+    </w:p>
+    <w:p>
+      <w:pPr>
+        <w:rPr>
+          <w:rFonts w:ascii="Segoe UI Emoji" w:hAnsi="Segoe UI Emoji" w:cs="Segoe UI Emoji"/>
+        </w:rPr>
+      </w:pPr>
+    </w:p>
+    <w:p>
+      <w:pPr>
+        <w:rPr>
+          <w:rFonts w:ascii="Segoe UI Emoji" w:hAnsi="Segoe UI Emoji" w:cs="Segoe UI Emoji"/>
+        </w:rPr>
+      </w:pPr>
+    </w:p>
+    <w:p>
+      <w:pPr>
+        <w:rPr>
+          <w:rFonts w:ascii="Segoe UI Emoji" w:hAnsi="Segoe UI Emoji" w:cs="Segoe UI Emoji"/>
+        </w:rPr>
+      </w:pPr>
+      <w:r>
+        <w:rPr>
+          <w:rFonts w:ascii="Segoe UI Emoji" w:hAnsi="Segoe UI Emoji" w:cs="Segoe UI Emoji"/>
+        </w:rPr>
+        <w:t>Tu nota en el Desafío 0</w:t>
+      </w:r>
+      <w:r>
+        <w:rPr>
+          <w:rFonts w:ascii="Segoe UI Emoji" w:hAnsi="Segoe UI Emoji" w:cs="Segoe UI Emoji"/>
+        </w:rPr>
         <w:t>5</w:t>
       </w:r>
       <w:r>
         <w:rPr>
           <w:rFonts w:ascii="Segoe UI Emoji" w:hAnsi="Segoe UI Emoji" w:cs="Segoe UI Emoji"/>
         </w:rPr>
-        <w:t>! 🎉</w:t>
-      </w:r>
-    </w:p>
-    <w:p>
-      <w:pPr>
-        <w:rPr>
-          <w:rFonts w:ascii="Segoe UI Emoji" w:hAnsi="Segoe UI Emoji" w:cs="Segoe UI Emoji"/>
-        </w:rPr>
-      </w:pPr>
-    </w:p>
-    <w:p>
-      <w:pPr>
-        <w:rPr>
-          <w:rFonts w:ascii="Segoe UI Emoji" w:hAnsi="Segoe UI Emoji" w:cs="Segoe UI Emoji"/>
-        </w:rPr>
-      </w:pPr>
-      <w:r>
-        <w:rPr>
-          <w:rFonts w:ascii="Segoe UI Emoji" w:hAnsi="Segoe UI Emoji" w:cs="Segoe UI Emoji"/>
-        </w:rPr>
-        <w:t>Juan Bautista, te felicito por la entrega, los tres ejercicios están logrados, manejaste correctamente manejo de variables, estructuras de repetición y condicionales.</w:t>
-      </w:r>
-    </w:p>
-    <w:p>
-      <w:pPr>
-        <w:rPr>
-          <w:rFonts w:ascii="Segoe UI Emoji" w:hAnsi="Segoe UI Emoji" w:cs="Segoe UI Emoji"/>
-        </w:rPr>
-      </w:pPr>
-      <w:r>
-        <w:rPr>
-          <w:rFonts w:ascii="Segoe UI Emoji" w:hAnsi="Segoe UI Emoji" w:cs="Segoe UI Emoji"/>
-        </w:rPr>
-        <w:t>Destaco la simplicidad de tu código y las condiciones lógicas que utilizaste para resolver los ejercicios.</w:t>
-      </w:r>
-    </w:p>
-    <w:p>
-      <w:pPr>
-        <w:pBdr>
-          <w:bottom w:val="single" w:sz="6" w:space="1" w:color="auto"/>
-        </w:pBdr>
-        <w:rPr>
-          <w:rFonts w:ascii="Segoe UI Emoji" w:hAnsi="Segoe UI Emoji" w:cs="Segoe UI Emoji"/>
-        </w:rPr>
-      </w:pPr>
-    </w:p>
-    <w:p>
-      <w:pPr>
-        <w:pBdr>
-          <w:bottom w:val="single" w:sz="6" w:space="1" w:color="auto"/>
-        </w:pBdr>
-        <w:rPr>
-          <w:rFonts w:ascii="Segoe UI Emoji" w:hAnsi="Segoe UI Emoji" w:cs="Segoe UI Emoji"/>
-        </w:rPr>
-      </w:pPr>
-    </w:p>
-    <w:p>
-      <w:pPr>
-        <w:pBdr>
-          <w:bottom w:val="single" w:sz="6" w:space="1" w:color="auto"/>
-        </w:pBdr>
-        <w:rPr>
-          <w:rFonts w:ascii="Segoe UI Emoji" w:hAnsi="Segoe UI Emoji" w:cs="Segoe UI Emoji"/>
-        </w:rPr>
-      </w:pPr>
-      <w:r>
-        <w:rPr>
-          <w:rFonts w:ascii="Segoe UI Emoji" w:hAnsi="Segoe UI Emoji" w:cs="Segoe UI Emoji"/>
-        </w:rPr>
-        <w:t>Excelente trabajo ¡</w:t>
-      </w:r>
-    </w:p>
-    <w:p>
-      <w:pPr>
-        <w:pBdr>
-          <w:bottom w:val="single" w:sz="6" w:space="1" w:color="auto"/>
-        </w:pBdr>
-        <w:rPr>
-          <w:rFonts w:ascii="Segoe UI Emoji" w:hAnsi="Segoe UI Emoji" w:cs="Segoe UI Emoji"/>
-        </w:rPr>
-      </w:pPr>
-    </w:p>
-    <w:p>
-      <w:pPr>
-        <w:pBdr>
-          <w:bottom w:val="single" w:sz="6" w:space="1" w:color="auto"/>
-        </w:pBdr>
-        <w:rPr>
-          <w:rFonts w:ascii="Segoe UI Emoji" w:hAnsi="Segoe UI Emoji" w:cs="Segoe UI Emoji"/>
-        </w:rPr>
-      </w:pPr>
-      <w:r>
-        <w:rPr>
-          <w:rFonts w:ascii="Segoe UI Emoji" w:hAnsi="Segoe UI Emoji" w:cs="Segoe UI Emoji"/>
-        </w:rPr>
-        <w:t>Tu nota en el Desafío 0</w:t>
-      </w:r>
-      <w:r>
-        <w:rPr>
-          <w:rFonts w:ascii="Segoe UI Emoji" w:hAnsi="Segoe UI Emoji" w:cs="Segoe UI Emoji"/>
-        </w:rPr>
-        <w:t>5</w:t>
-      </w:r>
-      <w:r>
-        <w:rPr>
-          <w:rFonts w:ascii="Segoe UI Emoji" w:hAnsi="Segoe UI Emoji" w:cs="Segoe UI Emoji"/>
-        </w:rPr>
-        <w:t xml:space="preserve"> es: 10</w:t>
+        <w:t xml:space="preserve"> es: </w:t>
+      </w:r>
+      <w:r>
+        <w:rPr>
+          <w:rFonts w:ascii="Segoe UI Emoji" w:hAnsi="Segoe UI Emoji" w:cs="Segoe UI Emoji"/>
+        </w:rPr>
+        <w:t>9</w:t>
       </w:r>
     </w:p>
     <w:p>
@@ -8160,6 +8722,7 @@
           <w:rFonts w:ascii="Segoe UI Emoji" w:hAnsi="Segoe UI Emoji" w:cs="Segoe UI Emoji"/>
           <w:lang w:val="en-US"/>
         </w:rPr>
+        <w:lastRenderedPageBreak/>
         <w:t xml:space="preserve">    } </w:t>
       </w:r>
       <w:proofErr w:type="gramStart"/>
@@ -8328,7 +8891,23 @@
           <w:rFonts w:ascii="Segoe UI Emoji" w:hAnsi="Segoe UI Emoji" w:cs="Segoe UI Emoji"/>
           <w:lang w:val="en-US"/>
         </w:rPr>
-        <w:t xml:space="preserve">"Gato #" + </w:t>
+        <w:t>"</w:t>
+      </w:r>
+      <w:proofErr w:type="spellStart"/>
+      <w:r>
+        <w:rPr>
+          <w:rFonts w:ascii="Segoe UI Emoji" w:hAnsi="Segoe UI Emoji" w:cs="Segoe UI Emoji"/>
+          <w:lang w:val="en-US"/>
+        </w:rPr>
+        <w:t>Gato</w:t>
+      </w:r>
+      <w:proofErr w:type="spellEnd"/>
+      <w:r>
+        <w:rPr>
+          <w:rFonts w:ascii="Segoe UI Emoji" w:hAnsi="Segoe UI Emoji" w:cs="Segoe UI Emoji"/>
+          <w:lang w:val="en-US"/>
+        </w:rPr>
+        <w:t xml:space="preserve"> #" + </w:t>
       </w:r>
       <w:proofErr w:type="spellStart"/>
       <w:r>
@@ -8698,6 +9277,7 @@
         <w:rPr>
           <w:rFonts w:ascii="Segoe UI Emoji" w:hAnsi="Segoe UI Emoji" w:cs="Segoe UI Emoji"/>
         </w:rPr>
+        <w:lastRenderedPageBreak/>
         <w:t>Maximiliano, Nicolas e</w:t>
       </w:r>
       <w:r>
@@ -9017,7 +9597,6 @@
     <w:p/>
     <w:p>
       <w:r>
-        <w:lastRenderedPageBreak/>
         <w:t>Observaciones a tu trabajo son:</w:t>
       </w:r>
     </w:p>
@@ -9131,6 +9710,7 @@
     </w:p>
     <w:p>
       <w:r>
+        <w:lastRenderedPageBreak/>
         <w:t xml:space="preserve">Tu nota en el Desafío 01 es: </w:t>
       </w:r>
       <w:r>
@@ -9331,12 +9911,21 @@
           <w:lang w:val="en-US"/>
         </w:rPr>
       </w:pPr>
-      <w:r>
-        <w:rPr>
-          <w:rFonts w:ascii="Segoe UI Emoji" w:hAnsi="Segoe UI Emoji" w:cs="Segoe UI Emoji"/>
-          <w:lang w:val="en-US"/>
-        </w:rPr>
-        <w:t xml:space="preserve">var </w:t>
+      <w:proofErr w:type="spellStart"/>
+      <w:r>
+        <w:rPr>
+          <w:rFonts w:ascii="Segoe UI Emoji" w:hAnsi="Segoe UI Emoji" w:cs="Segoe UI Emoji"/>
+          <w:lang w:val="en-US"/>
+        </w:rPr>
+        <w:t>var</w:t>
+      </w:r>
+      <w:proofErr w:type="spellEnd"/>
+      <w:r>
+        <w:rPr>
+          <w:rFonts w:ascii="Segoe UI Emoji" w:hAnsi="Segoe UI Emoji" w:cs="Segoe UI Emoji"/>
+          <w:lang w:val="en-US"/>
+        </w:rPr>
+        <w:t xml:space="preserve"> </w:t>
       </w:r>
       <w:proofErr w:type="spellStart"/>
       <w:r>
@@ -9370,12 +9959,21 @@
           <w:lang w:val="en-US"/>
         </w:rPr>
       </w:pPr>
-      <w:r>
-        <w:rPr>
-          <w:rFonts w:ascii="Segoe UI Emoji" w:hAnsi="Segoe UI Emoji" w:cs="Segoe UI Emoji"/>
-          <w:lang w:val="en-US"/>
-        </w:rPr>
-        <w:t xml:space="preserve">var </w:t>
+      <w:proofErr w:type="spellStart"/>
+      <w:r>
+        <w:rPr>
+          <w:rFonts w:ascii="Segoe UI Emoji" w:hAnsi="Segoe UI Emoji" w:cs="Segoe UI Emoji"/>
+          <w:lang w:val="en-US"/>
+        </w:rPr>
+        <w:t>var</w:t>
+      </w:r>
+      <w:proofErr w:type="spellEnd"/>
+      <w:r>
+        <w:rPr>
+          <w:rFonts w:ascii="Segoe UI Emoji" w:hAnsi="Segoe UI Emoji" w:cs="Segoe UI Emoji"/>
+          <w:lang w:val="en-US"/>
+        </w:rPr>
+        <w:t xml:space="preserve"> </w:t>
       </w:r>
       <w:proofErr w:type="spellStart"/>
       <w:r>
@@ -9414,7 +10012,23 @@
           <w:rFonts w:ascii="Segoe UI Emoji" w:hAnsi="Segoe UI Emoji" w:cs="Segoe UI Emoji"/>
           <w:lang w:val="en-US"/>
         </w:rPr>
-        <w:t xml:space="preserve">for (var </w:t>
+        <w:t>for (</w:t>
+      </w:r>
+      <w:proofErr w:type="spellStart"/>
+      <w:r>
+        <w:rPr>
+          <w:rFonts w:ascii="Segoe UI Emoji" w:hAnsi="Segoe UI Emoji" w:cs="Segoe UI Emoji"/>
+          <w:lang w:val="en-US"/>
+        </w:rPr>
+        <w:t>var</w:t>
+      </w:r>
+      <w:proofErr w:type="spellEnd"/>
+      <w:r>
+        <w:rPr>
+          <w:rFonts w:ascii="Segoe UI Emoji" w:hAnsi="Segoe UI Emoji" w:cs="Segoe UI Emoji"/>
+          <w:lang w:val="en-US"/>
+        </w:rPr>
+        <w:t xml:space="preserve"> </w:t>
       </w:r>
       <w:proofErr w:type="spellStart"/>
       <w:r>
@@ -9829,7 +10443,23 @@
           <w:rFonts w:ascii="Segoe UI Emoji" w:hAnsi="Segoe UI Emoji" w:cs="Segoe UI Emoji"/>
           <w:lang w:val="en-US"/>
         </w:rPr>
-        <w:t xml:space="preserve">"Gato #" + </w:t>
+        <w:t>"</w:t>
+      </w:r>
+      <w:proofErr w:type="spellStart"/>
+      <w:r>
+        <w:rPr>
+          <w:rFonts w:ascii="Segoe UI Emoji" w:hAnsi="Segoe UI Emoji" w:cs="Segoe UI Emoji"/>
+          <w:lang w:val="en-US"/>
+        </w:rPr>
+        <w:t>Gato</w:t>
+      </w:r>
+      <w:proofErr w:type="spellEnd"/>
+      <w:r>
+        <w:rPr>
+          <w:rFonts w:ascii="Segoe UI Emoji" w:hAnsi="Segoe UI Emoji" w:cs="Segoe UI Emoji"/>
+          <w:lang w:val="en-US"/>
+        </w:rPr>
+        <w:t xml:space="preserve"> #" + </w:t>
       </w:r>
       <w:proofErr w:type="spellStart"/>
       <w:r>
@@ -10032,7 +10662,6 @@
       </w:pPr>
       <w:proofErr w:type="spellStart"/>
       <w:r>
-        <w:lastRenderedPageBreak/>
         <w:t>Recordá</w:t>
       </w:r>
       <w:proofErr w:type="spellEnd"/>
@@ -10167,7 +10796,7 @@
           <w:b/>
           <w:bCs/>
         </w:rPr>
-        <w:t xml:space="preserve"> Giuli </w:t>
+        <w:t xml:space="preserve"> </w:t>
       </w:r>
       <w:proofErr w:type="spellStart"/>
       <w:r>
@@ -10176,1019 +10805,1172 @@
           <w:b/>
           <w:bCs/>
         </w:rPr>
-        <w:t>Agustin</w:t>
-      </w:r>
-      <w:proofErr w:type="spellEnd"/>
-    </w:p>
-    <w:p>
-      <w:pPr>
+        <w:t>Giuli</w:t>
+      </w:r>
+      <w:proofErr w:type="spellEnd"/>
+      <w:r>
         <w:rPr>
           <w:rFonts w:ascii="Segoe UI Emoji" w:hAnsi="Segoe UI Emoji" w:cs="Segoe UI Emoji"/>
           <w:b/>
           <w:bCs/>
         </w:rPr>
-      </w:pPr>
-    </w:p>
-    <w:p>
-      <w:pPr>
-        <w:rPr>
-          <w:rFonts w:ascii="Segoe UI Emoji" w:hAnsi="Segoe UI Emoji" w:cs="Segoe UI Emoji"/>
-        </w:rPr>
-      </w:pPr>
-      <w:proofErr w:type="gramStart"/>
-      <w:r>
-        <w:rPr>
-          <w:rFonts w:ascii="Segoe UI Emoji" w:hAnsi="Segoe UI Emoji" w:cs="Segoe UI Emoji"/>
-        </w:rPr>
-        <w:t>🎉¡</w:t>
-      </w:r>
-      <w:proofErr w:type="gramEnd"/>
-      <w:r>
-        <w:rPr>
-          <w:rFonts w:ascii="Segoe UI Emoji" w:hAnsi="Segoe UI Emoji" w:cs="Segoe UI Emoji"/>
-        </w:rPr>
-        <w:t>Felicitaciones por la entrega del Desafío 0</w:t>
-      </w:r>
-      <w:r>
-        <w:rPr>
-          <w:rFonts w:ascii="Segoe UI Emoji" w:hAnsi="Segoe UI Emoji" w:cs="Segoe UI Emoji"/>
-        </w:rPr>
-        <w:t>5</w:t>
-      </w:r>
-      <w:r>
-        <w:rPr>
-          <w:rFonts w:ascii="Segoe UI Emoji" w:hAnsi="Segoe UI Emoji" w:cs="Segoe UI Emoji"/>
-        </w:rPr>
-        <w:t>! 🎉</w:t>
-      </w:r>
-    </w:p>
-    <w:p>
-      <w:pPr>
-        <w:rPr>
-          <w:rFonts w:ascii="Segoe UI Emoji" w:hAnsi="Segoe UI Emoji" w:cs="Segoe UI Emoji"/>
-        </w:rPr>
-      </w:pPr>
-    </w:p>
-    <w:p>
-      <w:pPr>
-        <w:rPr>
-          <w:rFonts w:ascii="Segoe UI Emoji" w:hAnsi="Segoe UI Emoji" w:cs="Segoe UI Emoji"/>
-        </w:rPr>
-      </w:pPr>
-      <w:proofErr w:type="spellStart"/>
-      <w:r>
-        <w:rPr>
-          <w:rFonts w:ascii="Segoe UI Emoji" w:hAnsi="Segoe UI Emoji" w:cs="Segoe UI Emoji"/>
-        </w:rPr>
-        <w:t>Agustin</w:t>
-      </w:r>
-      <w:proofErr w:type="spellEnd"/>
-      <w:r>
-        <w:rPr>
-          <w:rFonts w:ascii="Segoe UI Emoji" w:hAnsi="Segoe UI Emoji" w:cs="Segoe UI Emoji"/>
-        </w:rPr>
-        <w:t>, te felicito por la entrega, los tres ejercicios están logrados, manejaste correctamente manejo de variables, estructuras de repetición y condicionales.</w:t>
-      </w:r>
-    </w:p>
-    <w:p>
-      <w:pPr>
-        <w:pBdr>
-          <w:bottom w:val="single" w:sz="6" w:space="1" w:color="auto"/>
-        </w:pBdr>
-        <w:rPr>
-          <w:rFonts w:ascii="Segoe UI Emoji" w:hAnsi="Segoe UI Emoji" w:cs="Segoe UI Emoji"/>
-        </w:rPr>
-      </w:pPr>
-    </w:p>
-    <w:p>
-      <w:pPr>
-        <w:pBdr>
-          <w:bottom w:val="single" w:sz="6" w:space="1" w:color="auto"/>
-        </w:pBdr>
-        <w:rPr>
-          <w:rFonts w:ascii="Segoe UI Emoji" w:hAnsi="Segoe UI Emoji" w:cs="Segoe UI Emoji"/>
-        </w:rPr>
-      </w:pPr>
-    </w:p>
-    <w:p>
-      <w:pPr>
-        <w:pBdr>
-          <w:bottom w:val="single" w:sz="6" w:space="1" w:color="auto"/>
-        </w:pBdr>
-        <w:rPr>
-          <w:rFonts w:ascii="Segoe UI Emoji" w:hAnsi="Segoe UI Emoji" w:cs="Segoe UI Emoji"/>
-        </w:rPr>
-      </w:pPr>
-      <w:r>
-        <w:rPr>
-          <w:rFonts w:ascii="Segoe UI Emoji" w:hAnsi="Segoe UI Emoji" w:cs="Segoe UI Emoji"/>
-        </w:rPr>
-        <w:t>En el ejercicio 3 una mejora puede ser reducir la estructura condicional (</w:t>
-      </w:r>
-      <w:proofErr w:type="spellStart"/>
-      <w:r>
-        <w:rPr>
-          <w:rFonts w:ascii="Segoe UI Emoji" w:hAnsi="Segoe UI Emoji" w:cs="Segoe UI Emoji"/>
-        </w:rPr>
-        <w:t>if</w:t>
-      </w:r>
-      <w:proofErr w:type="spellEnd"/>
-      <w:r>
-        <w:rPr>
-          <w:rFonts w:ascii="Segoe UI Emoji" w:hAnsi="Segoe UI Emoji" w:cs="Segoe UI Emoji"/>
-        </w:rPr>
-        <w:t xml:space="preserve">) a una condición lógica (si es par) y si no se cumple realizar la asignación correspondiente, tambien podes utilizar el valor de la variable i del </w:t>
-      </w:r>
-      <w:proofErr w:type="spellStart"/>
-      <w:r>
-        <w:rPr>
-          <w:rFonts w:ascii="Segoe UI Emoji" w:hAnsi="Segoe UI Emoji" w:cs="Segoe UI Emoji"/>
-        </w:rPr>
-        <w:t>for</w:t>
-      </w:r>
-      <w:proofErr w:type="spellEnd"/>
-      <w:r>
-        <w:rPr>
-          <w:rFonts w:ascii="Segoe UI Emoji" w:hAnsi="Segoe UI Emoji" w:cs="Segoe UI Emoji"/>
-        </w:rPr>
-        <w:t xml:space="preserve"> en lugar de la variable contador:</w:t>
-      </w:r>
-    </w:p>
-    <w:p>
-      <w:pPr>
-        <w:pBdr>
-          <w:bottom w:val="single" w:sz="6" w:space="1" w:color="auto"/>
-        </w:pBdr>
-        <w:rPr>
-          <w:rFonts w:ascii="Segoe UI Emoji" w:hAnsi="Segoe UI Emoji" w:cs="Segoe UI Emoji"/>
-        </w:rPr>
-      </w:pPr>
-    </w:p>
-    <w:p>
-      <w:pPr>
-        <w:pBdr>
-          <w:bottom w:val="single" w:sz="6" w:space="1" w:color="auto"/>
-        </w:pBdr>
-        <w:rPr>
-          <w:rFonts w:ascii="Segoe UI Emoji" w:hAnsi="Segoe UI Emoji" w:cs="Segoe UI Emoji"/>
-          <w:lang w:val="en-US"/>
-        </w:rPr>
-      </w:pPr>
-      <w:r>
-        <w:rPr>
-          <w:rFonts w:ascii="Segoe UI Emoji" w:hAnsi="Segoe UI Emoji" w:cs="Segoe UI Emoji"/>
-          <w:lang w:val="en-US"/>
-        </w:rPr>
-        <w:t xml:space="preserve">for (let </w:t>
-      </w:r>
-      <w:proofErr w:type="spellStart"/>
-      <w:r>
-        <w:rPr>
-          <w:rFonts w:ascii="Segoe UI Emoji" w:hAnsi="Segoe UI Emoji" w:cs="Segoe UI Emoji"/>
-          <w:lang w:val="en-US"/>
-        </w:rPr>
-        <w:t>i</w:t>
-      </w:r>
-      <w:proofErr w:type="spellEnd"/>
-      <w:r>
-        <w:rPr>
-          <w:rFonts w:ascii="Segoe UI Emoji" w:hAnsi="Segoe UI Emoji" w:cs="Segoe UI Emoji"/>
-          <w:lang w:val="en-US"/>
-        </w:rPr>
-        <w:t xml:space="preserve">=1; </w:t>
-      </w:r>
-      <w:proofErr w:type="spellStart"/>
-      <w:r>
-        <w:rPr>
-          <w:rFonts w:ascii="Segoe UI Emoji" w:hAnsi="Segoe UI Emoji" w:cs="Segoe UI Emoji"/>
-          <w:lang w:val="en-US"/>
-        </w:rPr>
-        <w:t>i</w:t>
-      </w:r>
-      <w:proofErr w:type="spellEnd"/>
-      <w:r>
-        <w:rPr>
-          <w:rFonts w:ascii="Segoe UI Emoji" w:hAnsi="Segoe UI Emoji" w:cs="Segoe UI Emoji"/>
-          <w:lang w:val="en-US"/>
-        </w:rPr>
-        <w:t>&lt;=</w:t>
-      </w:r>
-      <w:proofErr w:type="spellStart"/>
-      <w:r>
-        <w:rPr>
-          <w:rFonts w:ascii="Segoe UI Emoji" w:hAnsi="Segoe UI Emoji" w:cs="Segoe UI Emoji"/>
-          <w:lang w:val="en-US"/>
-        </w:rPr>
-        <w:t>cantidadDeGatos</w:t>
-      </w:r>
-      <w:proofErr w:type="spellEnd"/>
-      <w:r>
-        <w:rPr>
-          <w:rFonts w:ascii="Segoe UI Emoji" w:hAnsi="Segoe UI Emoji" w:cs="Segoe UI Emoji"/>
-          <w:lang w:val="en-US"/>
-        </w:rPr>
-        <w:t xml:space="preserve">; </w:t>
-      </w:r>
-      <w:proofErr w:type="spellStart"/>
-      <w:r>
-        <w:rPr>
-          <w:rFonts w:ascii="Segoe UI Emoji" w:hAnsi="Segoe UI Emoji" w:cs="Segoe UI Emoji"/>
-          <w:lang w:val="en-US"/>
-        </w:rPr>
-        <w:t>i</w:t>
-      </w:r>
-      <w:proofErr w:type="spellEnd"/>
-      <w:r>
-        <w:rPr>
-          <w:rFonts w:ascii="Segoe UI Emoji" w:hAnsi="Segoe UI Emoji" w:cs="Segoe UI Emoji"/>
-          <w:lang w:val="en-US"/>
-        </w:rPr>
-        <w:t>+</w:t>
-      </w:r>
-      <w:proofErr w:type="gramStart"/>
-      <w:r>
-        <w:rPr>
-          <w:rFonts w:ascii="Segoe UI Emoji" w:hAnsi="Segoe UI Emoji" w:cs="Segoe UI Emoji"/>
-          <w:lang w:val="en-US"/>
-        </w:rPr>
-        <w:t>+){</w:t>
-      </w:r>
-      <w:proofErr w:type="gramEnd"/>
-      <w:r>
-        <w:rPr>
-          <w:rFonts w:ascii="Segoe UI Emoji" w:hAnsi="Segoe UI Emoji" w:cs="Segoe UI Emoji"/>
-          <w:lang w:val="en-US"/>
-        </w:rPr>
         <w:t xml:space="preserve"> </w:t>
       </w:r>
-    </w:p>
-    <w:p>
-      <w:pPr>
-        <w:pBdr>
-          <w:bottom w:val="single" w:sz="6" w:space="1" w:color="auto"/>
-        </w:pBdr>
-        <w:rPr>
-          <w:rFonts w:ascii="Segoe UI Emoji" w:hAnsi="Segoe UI Emoji" w:cs="Segoe UI Emoji"/>
-          <w:lang w:val="en-US"/>
-        </w:rPr>
-      </w:pPr>
-      <w:r>
-        <w:rPr>
-          <w:rFonts w:ascii="Segoe UI Emoji" w:hAnsi="Segoe UI Emoji" w:cs="Segoe UI Emoji"/>
-          <w:lang w:val="en-US"/>
-        </w:rPr>
-        <w:t xml:space="preserve">    </w:t>
-      </w:r>
-      <w:proofErr w:type="gramStart"/>
-      <w:r>
-        <w:rPr>
-          <w:rFonts w:ascii="Segoe UI Emoji" w:hAnsi="Segoe UI Emoji" w:cs="Segoe UI Emoji"/>
-          <w:lang w:val="en-US"/>
-        </w:rPr>
-        <w:t>if( (</w:t>
-      </w:r>
-      <w:proofErr w:type="spellStart"/>
-      <w:proofErr w:type="gramEnd"/>
-      <w:r>
-        <w:rPr>
-          <w:rFonts w:ascii="Segoe UI Emoji" w:hAnsi="Segoe UI Emoji" w:cs="Segoe UI Emoji"/>
-          <w:lang w:val="en-US"/>
-        </w:rPr>
-        <w:t>i</w:t>
-      </w:r>
-      <w:proofErr w:type="spellEnd"/>
-      <w:r>
-        <w:rPr>
-          <w:rFonts w:ascii="Segoe UI Emoji" w:hAnsi="Segoe UI Emoji" w:cs="Segoe UI Emoji"/>
-          <w:lang w:val="en-US"/>
-        </w:rPr>
-        <w:t xml:space="preserve"> % 2 == 0))</w:t>
-      </w:r>
-    </w:p>
-    <w:p>
-      <w:pPr>
-        <w:pBdr>
-          <w:bottom w:val="single" w:sz="6" w:space="1" w:color="auto"/>
-        </w:pBdr>
-        <w:rPr>
-          <w:rFonts w:ascii="Segoe UI Emoji" w:hAnsi="Segoe UI Emoji" w:cs="Segoe UI Emoji"/>
-          <w:lang w:val="en-US"/>
-        </w:rPr>
-      </w:pPr>
-      <w:r>
-        <w:rPr>
-          <w:rFonts w:ascii="Segoe UI Emoji" w:hAnsi="Segoe UI Emoji" w:cs="Segoe UI Emoji"/>
-          <w:lang w:val="en-US"/>
-        </w:rPr>
-        <w:t>        {</w:t>
-      </w:r>
-    </w:p>
-    <w:p>
-      <w:pPr>
-        <w:pBdr>
-          <w:bottom w:val="single" w:sz="6" w:space="1" w:color="auto"/>
-        </w:pBdr>
-        <w:rPr>
-          <w:rFonts w:ascii="Segoe UI Emoji" w:hAnsi="Segoe UI Emoji" w:cs="Segoe UI Emoji"/>
-          <w:lang w:val="en-US"/>
-        </w:rPr>
-      </w:pPr>
-      <w:r>
-        <w:rPr>
-          <w:rFonts w:ascii="Segoe UI Emoji" w:hAnsi="Segoe UI Emoji" w:cs="Segoe UI Emoji"/>
-          <w:lang w:val="en-US"/>
-        </w:rPr>
-        <w:t>            emoji ='</w:t>
-      </w:r>
-      <w:r>
-        <w:rPr>
-          <w:rFonts w:ascii="Segoe UI Emoji" w:hAnsi="Segoe UI Emoji" w:cs="Segoe UI Emoji"/>
-        </w:rPr>
-        <w:t>🐈</w:t>
-      </w:r>
-      <w:r>
-        <w:rPr>
-          <w:rFonts w:ascii="Segoe UI Emoji" w:hAnsi="Segoe UI Emoji" w:cs="Segoe UI Emoji"/>
-          <w:lang w:val="en-US"/>
-        </w:rPr>
-        <w:t>‍</w:t>
-      </w:r>
-      <w:r>
-        <w:rPr>
-          <w:rFonts w:ascii="Segoe UI Emoji" w:hAnsi="Segoe UI Emoji" w:cs="Segoe UI Emoji"/>
-        </w:rPr>
-        <w:t>⬛</w:t>
-      </w:r>
-      <w:r>
-        <w:rPr>
-          <w:rFonts w:ascii="Segoe UI Emoji" w:hAnsi="Segoe UI Emoji" w:cs="Segoe UI Emoji"/>
-          <w:lang w:val="en-US"/>
-        </w:rPr>
-        <w:t>';</w:t>
-      </w:r>
-    </w:p>
-    <w:p>
-      <w:pPr>
-        <w:pBdr>
-          <w:bottom w:val="single" w:sz="6" w:space="1" w:color="auto"/>
-        </w:pBdr>
-        <w:rPr>
-          <w:rFonts w:ascii="Segoe UI Emoji" w:hAnsi="Segoe UI Emoji" w:cs="Segoe UI Emoji"/>
-          <w:lang w:val="en-US"/>
-        </w:rPr>
-      </w:pPr>
-      <w:r>
-        <w:rPr>
-          <w:rFonts w:ascii="Segoe UI Emoji" w:hAnsi="Segoe UI Emoji" w:cs="Segoe UI Emoji"/>
-          <w:lang w:val="en-US"/>
-        </w:rPr>
-        <w:t>        }</w:t>
-      </w:r>
-    </w:p>
-    <w:p>
-      <w:pPr>
-        <w:pBdr>
-          <w:bottom w:val="single" w:sz="6" w:space="1" w:color="auto"/>
-        </w:pBdr>
-        <w:rPr>
-          <w:rFonts w:ascii="Segoe UI Emoji" w:hAnsi="Segoe UI Emoji" w:cs="Segoe UI Emoji"/>
-          <w:lang w:val="en-US"/>
-        </w:rPr>
-      </w:pPr>
-      <w:r>
-        <w:rPr>
-          <w:rFonts w:ascii="Segoe UI Emoji" w:hAnsi="Segoe UI Emoji" w:cs="Segoe UI Emoji"/>
-          <w:lang w:val="en-US"/>
-        </w:rPr>
-        <w:t xml:space="preserve">        </w:t>
-      </w:r>
-      <w:proofErr w:type="gramStart"/>
-      <w:r>
-        <w:rPr>
-          <w:rFonts w:ascii="Segoe UI Emoji" w:hAnsi="Segoe UI Emoji" w:cs="Segoe UI Emoji"/>
-          <w:lang w:val="en-US"/>
-        </w:rPr>
-        <w:t>else{</w:t>
-      </w:r>
-      <w:proofErr w:type="gramEnd"/>
-    </w:p>
-    <w:p>
-      <w:pPr>
-        <w:pBdr>
-          <w:bottom w:val="single" w:sz="6" w:space="1" w:color="auto"/>
-        </w:pBdr>
-        <w:rPr>
-          <w:rFonts w:ascii="Segoe UI Emoji" w:hAnsi="Segoe UI Emoji" w:cs="Segoe UI Emoji"/>
-          <w:lang w:val="en-US"/>
-        </w:rPr>
-      </w:pPr>
-      <w:r>
-        <w:rPr>
-          <w:rFonts w:ascii="Segoe UI Emoji" w:hAnsi="Segoe UI Emoji" w:cs="Segoe UI Emoji"/>
-          <w:lang w:val="en-US"/>
-        </w:rPr>
-        <w:t>            emoji = '</w:t>
-      </w:r>
-      <w:r>
-        <w:rPr>
-          <w:rFonts w:ascii="Segoe UI Emoji" w:hAnsi="Segoe UI Emoji" w:cs="Segoe UI Emoji"/>
-        </w:rPr>
-        <w:t>🐈</w:t>
-      </w:r>
-      <w:r>
-        <w:rPr>
-          <w:rFonts w:ascii="Segoe UI Emoji" w:hAnsi="Segoe UI Emoji" w:cs="Segoe UI Emoji"/>
-          <w:lang w:val="en-US"/>
-        </w:rPr>
-        <w:t>';</w:t>
-      </w:r>
-    </w:p>
-    <w:p>
-      <w:pPr>
-        <w:pBdr>
-          <w:bottom w:val="single" w:sz="6" w:space="1" w:color="auto"/>
-        </w:pBdr>
-        <w:rPr>
-          <w:rFonts w:ascii="Segoe UI Emoji" w:hAnsi="Segoe UI Emoji" w:cs="Segoe UI Emoji"/>
-          <w:lang w:val="en-US"/>
-        </w:rPr>
-      </w:pPr>
-      <w:r>
-        <w:rPr>
-          <w:rFonts w:ascii="Segoe UI Emoji" w:hAnsi="Segoe UI Emoji" w:cs="Segoe UI Emoji"/>
-          <w:lang w:val="en-US"/>
-        </w:rPr>
-        <w:t>        }</w:t>
-      </w:r>
-    </w:p>
-    <w:p>
-      <w:pPr>
-        <w:pBdr>
-          <w:bottom w:val="single" w:sz="6" w:space="1" w:color="auto"/>
-        </w:pBdr>
-        <w:rPr>
-          <w:rFonts w:ascii="Segoe UI Emoji" w:hAnsi="Segoe UI Emoji" w:cs="Segoe UI Emoji"/>
-          <w:lang w:val="en-US"/>
-        </w:rPr>
-      </w:pPr>
-      <w:r>
-        <w:rPr>
-          <w:rFonts w:ascii="Segoe UI Emoji" w:hAnsi="Segoe UI Emoji" w:cs="Segoe UI Emoji"/>
-          <w:lang w:val="en-US"/>
-        </w:rPr>
-        <w:t xml:space="preserve">    </w:t>
-      </w:r>
-    </w:p>
-    <w:p>
-      <w:pPr>
-        <w:pBdr>
-          <w:bottom w:val="single" w:sz="6" w:space="1" w:color="auto"/>
-        </w:pBdr>
-        <w:rPr>
-          <w:rFonts w:ascii="Segoe UI Emoji" w:hAnsi="Segoe UI Emoji" w:cs="Segoe UI Emoji"/>
-        </w:rPr>
-      </w:pPr>
-      <w:r>
-        <w:rPr>
-          <w:rFonts w:ascii="Segoe UI Emoji" w:hAnsi="Segoe UI Emoji" w:cs="Segoe UI Emoji"/>
-          <w:lang w:val="en-US"/>
-        </w:rPr>
-        <w:t xml:space="preserve">    </w:t>
-      </w:r>
-      <w:proofErr w:type="gramStart"/>
-      <w:r>
-        <w:rPr>
-          <w:rFonts w:ascii="Segoe UI Emoji" w:hAnsi="Segoe UI Emoji" w:cs="Segoe UI Emoji"/>
-        </w:rPr>
-        <w:t>console.log(</w:t>
-      </w:r>
-      <w:proofErr w:type="gramEnd"/>
-      <w:r>
-        <w:rPr>
-          <w:rFonts w:ascii="Segoe UI Emoji" w:hAnsi="Segoe UI Emoji" w:cs="Segoe UI Emoji"/>
-        </w:rPr>
-        <w:t>"Gato #"+ i + emoji + pasos)</w:t>
-      </w:r>
-    </w:p>
-    <w:p>
-      <w:pPr>
-        <w:pBdr>
-          <w:bottom w:val="single" w:sz="6" w:space="1" w:color="auto"/>
-        </w:pBdr>
-        <w:rPr>
-          <w:rFonts w:ascii="Segoe UI Emoji" w:hAnsi="Segoe UI Emoji" w:cs="Segoe UI Emoji"/>
-        </w:rPr>
-      </w:pPr>
-      <w:r>
-        <w:rPr>
-          <w:rFonts w:ascii="Segoe UI Emoji" w:hAnsi="Segoe UI Emoji" w:cs="Segoe UI Emoji"/>
-        </w:rPr>
-        <w:t>}</w:t>
-      </w:r>
-    </w:p>
-    <w:p>
-      <w:pPr>
-        <w:pBdr>
-          <w:bottom w:val="single" w:sz="6" w:space="1" w:color="auto"/>
-        </w:pBdr>
-        <w:rPr>
-          <w:rFonts w:ascii="Segoe UI Emoji" w:hAnsi="Segoe UI Emoji" w:cs="Segoe UI Emoji"/>
-        </w:rPr>
-      </w:pPr>
-    </w:p>
-    <w:p>
-      <w:pPr>
-        <w:pBdr>
-          <w:bottom w:val="single" w:sz="6" w:space="1" w:color="auto"/>
-        </w:pBdr>
-        <w:rPr>
-          <w:rFonts w:ascii="Segoe UI Emoji" w:hAnsi="Segoe UI Emoji" w:cs="Segoe UI Emoji"/>
-        </w:rPr>
-      </w:pPr>
-    </w:p>
-    <w:p>
-      <w:pPr>
-        <w:pBdr>
-          <w:bottom w:val="single" w:sz="6" w:space="1" w:color="auto"/>
-        </w:pBdr>
-        <w:rPr>
-          <w:rFonts w:ascii="Segoe UI Emoji" w:hAnsi="Segoe UI Emoji" w:cs="Segoe UI Emoji"/>
-        </w:rPr>
-      </w:pPr>
-    </w:p>
-    <w:p>
-      <w:pPr>
-        <w:pBdr>
-          <w:bottom w:val="single" w:sz="6" w:space="1" w:color="auto"/>
-        </w:pBdr>
-        <w:rPr>
-          <w:rFonts w:ascii="Segoe UI Emoji" w:hAnsi="Segoe UI Emoji" w:cs="Segoe UI Emoji"/>
-        </w:rPr>
-      </w:pPr>
-      <w:r>
-        <w:rPr>
-          <w:rFonts w:ascii="Segoe UI Emoji" w:hAnsi="Segoe UI Emoji" w:cs="Segoe UI Emoji"/>
-        </w:rPr>
-        <w:t>Excelente trabajo ¡</w:t>
-      </w:r>
-    </w:p>
-    <w:p>
-      <w:pPr>
-        <w:pBdr>
-          <w:bottom w:val="single" w:sz="6" w:space="1" w:color="auto"/>
-        </w:pBdr>
-        <w:rPr>
-          <w:rFonts w:ascii="Segoe UI Emoji" w:hAnsi="Segoe UI Emoji" w:cs="Segoe UI Emoji"/>
-        </w:rPr>
-      </w:pPr>
-    </w:p>
-    <w:p>
-      <w:pPr>
-        <w:pBdr>
-          <w:bottom w:val="single" w:sz="6" w:space="1" w:color="auto"/>
-        </w:pBdr>
-        <w:rPr>
-          <w:rFonts w:ascii="Segoe UI Emoji" w:hAnsi="Segoe UI Emoji" w:cs="Segoe UI Emoji"/>
-        </w:rPr>
-      </w:pPr>
-      <w:r>
-        <w:rPr>
-          <w:rFonts w:ascii="Segoe UI Emoji" w:hAnsi="Segoe UI Emoji" w:cs="Segoe UI Emoji"/>
-        </w:rPr>
-        <w:t>Tu nota en el Desafío 0</w:t>
-      </w:r>
-      <w:r>
-        <w:rPr>
-          <w:rFonts w:ascii="Segoe UI Emoji" w:hAnsi="Segoe UI Emoji" w:cs="Segoe UI Emoji"/>
-        </w:rPr>
-        <w:t>5</w:t>
-      </w:r>
-      <w:r>
-        <w:rPr>
-          <w:rFonts w:ascii="Segoe UI Emoji" w:hAnsi="Segoe UI Emoji" w:cs="Segoe UI Emoji"/>
-        </w:rPr>
-        <w:t xml:space="preserve"> es: 10</w:t>
-      </w:r>
-    </w:p>
-    <w:p>
-      <w:pPr>
-        <w:pBdr>
-          <w:bottom w:val="single" w:sz="6" w:space="1" w:color="auto"/>
-        </w:pBdr>
-      </w:pPr>
-    </w:p>
-    <w:p>
-      <w:pPr>
+      <w:proofErr w:type="spellStart"/>
+      <w:r>
         <w:rPr>
           <w:rFonts w:ascii="Segoe UI Emoji" w:hAnsi="Segoe UI Emoji" w:cs="Segoe UI Emoji"/>
           <w:b/>
           <w:bCs/>
         </w:rPr>
-      </w:pPr>
-      <w:r>
+        <w:t>Agustin</w:t>
+      </w:r>
+      <w:proofErr w:type="spellEnd"/>
+    </w:p>
+    <w:p>
+      <w:pPr>
         <w:rPr>
           <w:rFonts w:ascii="Segoe UI Emoji" w:hAnsi="Segoe UI Emoji" w:cs="Segoe UI Emoji"/>
           <w:b/>
           <w:bCs/>
         </w:rPr>
+      </w:pPr>
+    </w:p>
+    <w:p>
+      <w:pPr>
+        <w:rPr>
+          <w:rFonts w:ascii="Segoe UI Emoji" w:hAnsi="Segoe UI Emoji" w:cs="Segoe UI Emoji"/>
+        </w:rPr>
+      </w:pPr>
+      <w:proofErr w:type="gramStart"/>
+      <w:r>
+        <w:rPr>
+          <w:rFonts w:ascii="Segoe UI Emoji" w:hAnsi="Segoe UI Emoji" w:cs="Segoe UI Emoji"/>
+        </w:rPr>
+        <w:t>🎉¡</w:t>
+      </w:r>
+      <w:proofErr w:type="gramEnd"/>
+      <w:r>
+        <w:rPr>
+          <w:rFonts w:ascii="Segoe UI Emoji" w:hAnsi="Segoe UI Emoji" w:cs="Segoe UI Emoji"/>
+        </w:rPr>
+        <w:t>Felicitaciones por la entrega del Desafío 0</w:t>
+      </w:r>
+      <w:r>
+        <w:rPr>
+          <w:rFonts w:ascii="Segoe UI Emoji" w:hAnsi="Segoe UI Emoji" w:cs="Segoe UI Emoji"/>
+        </w:rPr>
+        <w:t>5</w:t>
+      </w:r>
+      <w:r>
+        <w:rPr>
+          <w:rFonts w:ascii="Segoe UI Emoji" w:hAnsi="Segoe UI Emoji" w:cs="Segoe UI Emoji"/>
+        </w:rPr>
+        <w:t>! 🎉</w:t>
+      </w:r>
+    </w:p>
+    <w:p>
+      <w:pPr>
+        <w:rPr>
+          <w:rFonts w:ascii="Segoe UI Emoji" w:hAnsi="Segoe UI Emoji" w:cs="Segoe UI Emoji"/>
+        </w:rPr>
+      </w:pPr>
+    </w:p>
+    <w:p>
+      <w:pPr>
+        <w:rPr>
+          <w:rFonts w:ascii="Segoe UI Emoji" w:hAnsi="Segoe UI Emoji" w:cs="Segoe UI Emoji"/>
+        </w:rPr>
+      </w:pPr>
+      <w:proofErr w:type="spellStart"/>
+      <w:r>
+        <w:rPr>
+          <w:rFonts w:ascii="Segoe UI Emoji" w:hAnsi="Segoe UI Emoji" w:cs="Segoe UI Emoji"/>
+        </w:rPr>
+        <w:t>Agustin</w:t>
+      </w:r>
+      <w:proofErr w:type="spellEnd"/>
+      <w:r>
+        <w:rPr>
+          <w:rFonts w:ascii="Segoe UI Emoji" w:hAnsi="Segoe UI Emoji" w:cs="Segoe UI Emoji"/>
+        </w:rPr>
+        <w:t>, te felicito por la entrega, los tres ejercicios están logrados, manejaste correctamente manejo de variables, estructuras de repetición y condicionales.</w:t>
+      </w:r>
+    </w:p>
+    <w:p>
+      <w:pPr>
+        <w:pBdr>
+          <w:bottom w:val="single" w:sz="6" w:space="1" w:color="auto"/>
+        </w:pBdr>
+        <w:rPr>
+          <w:rFonts w:ascii="Segoe UI Emoji" w:hAnsi="Segoe UI Emoji" w:cs="Segoe UI Emoji"/>
+        </w:rPr>
+      </w:pPr>
+    </w:p>
+    <w:p>
+      <w:pPr>
+        <w:pBdr>
+          <w:bottom w:val="single" w:sz="6" w:space="1" w:color="auto"/>
+        </w:pBdr>
+        <w:rPr>
+          <w:rFonts w:ascii="Segoe UI Emoji" w:hAnsi="Segoe UI Emoji" w:cs="Segoe UI Emoji"/>
+        </w:rPr>
+      </w:pPr>
+    </w:p>
+    <w:p>
+      <w:pPr>
+        <w:pBdr>
+          <w:bottom w:val="single" w:sz="6" w:space="1" w:color="auto"/>
+        </w:pBdr>
+        <w:rPr>
+          <w:rFonts w:ascii="Segoe UI Emoji" w:hAnsi="Segoe UI Emoji" w:cs="Segoe UI Emoji"/>
+        </w:rPr>
+      </w:pPr>
+      <w:r>
+        <w:rPr>
+          <w:rFonts w:ascii="Segoe UI Emoji" w:hAnsi="Segoe UI Emoji" w:cs="Segoe UI Emoji"/>
+        </w:rPr>
+        <w:t>En el ejercicio 3 una mejora puede ser reducir la estructura condicional (</w:t>
+      </w:r>
+      <w:proofErr w:type="spellStart"/>
+      <w:r>
+        <w:rPr>
+          <w:rFonts w:ascii="Segoe UI Emoji" w:hAnsi="Segoe UI Emoji" w:cs="Segoe UI Emoji"/>
+        </w:rPr>
+        <w:t>if</w:t>
+      </w:r>
+      <w:proofErr w:type="spellEnd"/>
+      <w:r>
+        <w:rPr>
+          <w:rFonts w:ascii="Segoe UI Emoji" w:hAnsi="Segoe UI Emoji" w:cs="Segoe UI Emoji"/>
+        </w:rPr>
+        <w:t xml:space="preserve">) a una condición lógica (si es par) y si no se cumple realizar la asignación correspondiente, tambien podes utilizar el valor de la variable i del </w:t>
+      </w:r>
+      <w:proofErr w:type="spellStart"/>
+      <w:r>
+        <w:rPr>
+          <w:rFonts w:ascii="Segoe UI Emoji" w:hAnsi="Segoe UI Emoji" w:cs="Segoe UI Emoji"/>
+        </w:rPr>
+        <w:t>for</w:t>
+      </w:r>
+      <w:proofErr w:type="spellEnd"/>
+      <w:r>
+        <w:rPr>
+          <w:rFonts w:ascii="Segoe UI Emoji" w:hAnsi="Segoe UI Emoji" w:cs="Segoe UI Emoji"/>
+        </w:rPr>
+        <w:t xml:space="preserve"> en lugar de la variable contador:</w:t>
+      </w:r>
+    </w:p>
+    <w:p>
+      <w:pPr>
+        <w:pBdr>
+          <w:bottom w:val="single" w:sz="6" w:space="1" w:color="auto"/>
+        </w:pBdr>
+        <w:rPr>
+          <w:rFonts w:ascii="Segoe UI Emoji" w:hAnsi="Segoe UI Emoji" w:cs="Segoe UI Emoji"/>
+        </w:rPr>
+      </w:pPr>
+    </w:p>
+    <w:p>
+      <w:pPr>
+        <w:pBdr>
+          <w:bottom w:val="single" w:sz="6" w:space="1" w:color="auto"/>
+        </w:pBdr>
+        <w:rPr>
+          <w:rFonts w:ascii="Segoe UI Emoji" w:hAnsi="Segoe UI Emoji" w:cs="Segoe UI Emoji"/>
+          <w:lang w:val="en-US"/>
+        </w:rPr>
+      </w:pPr>
+      <w:r>
+        <w:rPr>
+          <w:rFonts w:ascii="Segoe UI Emoji" w:hAnsi="Segoe UI Emoji" w:cs="Segoe UI Emoji"/>
+          <w:lang w:val="en-US"/>
+        </w:rPr>
+        <w:t xml:space="preserve">for (let </w:t>
+      </w:r>
+      <w:proofErr w:type="spellStart"/>
+      <w:r>
+        <w:rPr>
+          <w:rFonts w:ascii="Segoe UI Emoji" w:hAnsi="Segoe UI Emoji" w:cs="Segoe UI Emoji"/>
+          <w:lang w:val="en-US"/>
+        </w:rPr>
+        <w:t>i</w:t>
+      </w:r>
+      <w:proofErr w:type="spellEnd"/>
+      <w:r>
+        <w:rPr>
+          <w:rFonts w:ascii="Segoe UI Emoji" w:hAnsi="Segoe UI Emoji" w:cs="Segoe UI Emoji"/>
+          <w:lang w:val="en-US"/>
+        </w:rPr>
+        <w:t xml:space="preserve">=1; </w:t>
+      </w:r>
+      <w:proofErr w:type="spellStart"/>
+      <w:r>
+        <w:rPr>
+          <w:rFonts w:ascii="Segoe UI Emoji" w:hAnsi="Segoe UI Emoji" w:cs="Segoe UI Emoji"/>
+          <w:lang w:val="en-US"/>
+        </w:rPr>
+        <w:t>i</w:t>
+      </w:r>
+      <w:proofErr w:type="spellEnd"/>
+      <w:r>
+        <w:rPr>
+          <w:rFonts w:ascii="Segoe UI Emoji" w:hAnsi="Segoe UI Emoji" w:cs="Segoe UI Emoji"/>
+          <w:lang w:val="en-US"/>
+        </w:rPr>
+        <w:t>&lt;=</w:t>
+      </w:r>
+      <w:proofErr w:type="spellStart"/>
+      <w:r>
+        <w:rPr>
+          <w:rFonts w:ascii="Segoe UI Emoji" w:hAnsi="Segoe UI Emoji" w:cs="Segoe UI Emoji"/>
+          <w:lang w:val="en-US"/>
+        </w:rPr>
+        <w:t>cantidadDeGatos</w:t>
+      </w:r>
+      <w:proofErr w:type="spellEnd"/>
+      <w:r>
+        <w:rPr>
+          <w:rFonts w:ascii="Segoe UI Emoji" w:hAnsi="Segoe UI Emoji" w:cs="Segoe UI Emoji"/>
+          <w:lang w:val="en-US"/>
+        </w:rPr>
+        <w:t xml:space="preserve">; </w:t>
+      </w:r>
+      <w:proofErr w:type="spellStart"/>
+      <w:r>
+        <w:rPr>
+          <w:rFonts w:ascii="Segoe UI Emoji" w:hAnsi="Segoe UI Emoji" w:cs="Segoe UI Emoji"/>
+          <w:lang w:val="en-US"/>
+        </w:rPr>
+        <w:t>i</w:t>
+      </w:r>
+      <w:proofErr w:type="spellEnd"/>
+      <w:r>
+        <w:rPr>
+          <w:rFonts w:ascii="Segoe UI Emoji" w:hAnsi="Segoe UI Emoji" w:cs="Segoe UI Emoji"/>
+          <w:lang w:val="en-US"/>
+        </w:rPr>
+        <w:t>+</w:t>
+      </w:r>
+      <w:proofErr w:type="gramStart"/>
+      <w:r>
+        <w:rPr>
+          <w:rFonts w:ascii="Segoe UI Emoji" w:hAnsi="Segoe UI Emoji" w:cs="Segoe UI Emoji"/>
+          <w:lang w:val="en-US"/>
+        </w:rPr>
+        <w:t>+){</w:t>
+      </w:r>
+      <w:proofErr w:type="gramEnd"/>
+      <w:r>
+        <w:rPr>
+          <w:rFonts w:ascii="Segoe UI Emoji" w:hAnsi="Segoe UI Emoji" w:cs="Segoe UI Emoji"/>
+          <w:lang w:val="en-US"/>
+        </w:rPr>
         <w:t xml:space="preserve"> </w:t>
       </w:r>
-      <w:proofErr w:type="spellStart"/>
-      <w:r>
+    </w:p>
+    <w:p>
+      <w:pPr>
+        <w:pBdr>
+          <w:bottom w:val="single" w:sz="6" w:space="1" w:color="auto"/>
+        </w:pBdr>
+        <w:rPr>
+          <w:rFonts w:ascii="Segoe UI Emoji" w:hAnsi="Segoe UI Emoji" w:cs="Segoe UI Emoji"/>
+          <w:lang w:val="en-US"/>
+        </w:rPr>
+      </w:pPr>
+      <w:r>
+        <w:rPr>
+          <w:rFonts w:ascii="Segoe UI Emoji" w:hAnsi="Segoe UI Emoji" w:cs="Segoe UI Emoji"/>
+          <w:lang w:val="en-US"/>
+        </w:rPr>
+        <w:t xml:space="preserve">    </w:t>
+      </w:r>
+      <w:proofErr w:type="gramStart"/>
+      <w:r>
+        <w:rPr>
+          <w:rFonts w:ascii="Segoe UI Emoji" w:hAnsi="Segoe UI Emoji" w:cs="Segoe UI Emoji"/>
+          <w:lang w:val="en-US"/>
+        </w:rPr>
+        <w:t>if( (</w:t>
+      </w:r>
+      <w:proofErr w:type="spellStart"/>
+      <w:proofErr w:type="gramEnd"/>
+      <w:r>
+        <w:rPr>
+          <w:rFonts w:ascii="Segoe UI Emoji" w:hAnsi="Segoe UI Emoji" w:cs="Segoe UI Emoji"/>
+          <w:lang w:val="en-US"/>
+        </w:rPr>
+        <w:t>i</w:t>
+      </w:r>
+      <w:proofErr w:type="spellEnd"/>
+      <w:r>
+        <w:rPr>
+          <w:rFonts w:ascii="Segoe UI Emoji" w:hAnsi="Segoe UI Emoji" w:cs="Segoe UI Emoji"/>
+          <w:lang w:val="en-US"/>
+        </w:rPr>
+        <w:t xml:space="preserve"> % 2 == 0))</w:t>
+      </w:r>
+    </w:p>
+    <w:p>
+      <w:pPr>
+        <w:pBdr>
+          <w:bottom w:val="single" w:sz="6" w:space="1" w:color="auto"/>
+        </w:pBdr>
+        <w:rPr>
+          <w:rFonts w:ascii="Segoe UI Emoji" w:hAnsi="Segoe UI Emoji" w:cs="Segoe UI Emoji"/>
+          <w:lang w:val="en-US"/>
+        </w:rPr>
+      </w:pPr>
+      <w:r>
+        <w:rPr>
+          <w:rFonts w:ascii="Segoe UI Emoji" w:hAnsi="Segoe UI Emoji" w:cs="Segoe UI Emoji"/>
+          <w:lang w:val="en-US"/>
+        </w:rPr>
+        <w:t>        {</w:t>
+      </w:r>
+    </w:p>
+    <w:p>
+      <w:pPr>
+        <w:pBdr>
+          <w:bottom w:val="single" w:sz="6" w:space="1" w:color="auto"/>
+        </w:pBdr>
+        <w:rPr>
+          <w:rFonts w:ascii="Segoe UI Emoji" w:hAnsi="Segoe UI Emoji" w:cs="Segoe UI Emoji"/>
+          <w:lang w:val="en-US"/>
+        </w:rPr>
+      </w:pPr>
+      <w:r>
+        <w:rPr>
+          <w:rFonts w:ascii="Segoe UI Emoji" w:hAnsi="Segoe UI Emoji" w:cs="Segoe UI Emoji"/>
+          <w:lang w:val="en-US"/>
+        </w:rPr>
+        <w:t>            emoji ='</w:t>
+      </w:r>
+      <w:r>
+        <w:rPr>
+          <w:rFonts w:ascii="Segoe UI Emoji" w:hAnsi="Segoe UI Emoji" w:cs="Segoe UI Emoji"/>
+        </w:rPr>
+        <w:t>🐈</w:t>
+      </w:r>
+      <w:r>
+        <w:rPr>
+          <w:rFonts w:ascii="Segoe UI Emoji" w:hAnsi="Segoe UI Emoji" w:cs="Segoe UI Emoji"/>
+          <w:lang w:val="en-US"/>
+        </w:rPr>
+        <w:t>‍</w:t>
+      </w:r>
+      <w:r>
+        <w:rPr>
+          <w:rFonts w:ascii="Segoe UI Emoji" w:hAnsi="Segoe UI Emoji" w:cs="Segoe UI Emoji"/>
+        </w:rPr>
+        <w:t>⬛</w:t>
+      </w:r>
+      <w:r>
+        <w:rPr>
+          <w:rFonts w:ascii="Segoe UI Emoji" w:hAnsi="Segoe UI Emoji" w:cs="Segoe UI Emoji"/>
+          <w:lang w:val="en-US"/>
+        </w:rPr>
+        <w:t>';</w:t>
+      </w:r>
+    </w:p>
+    <w:p>
+      <w:pPr>
+        <w:pBdr>
+          <w:bottom w:val="single" w:sz="6" w:space="1" w:color="auto"/>
+        </w:pBdr>
+        <w:rPr>
+          <w:rFonts w:ascii="Segoe UI Emoji" w:hAnsi="Segoe UI Emoji" w:cs="Segoe UI Emoji"/>
+          <w:lang w:val="en-US"/>
+        </w:rPr>
+      </w:pPr>
+      <w:r>
+        <w:rPr>
+          <w:rFonts w:ascii="Segoe UI Emoji" w:hAnsi="Segoe UI Emoji" w:cs="Segoe UI Emoji"/>
+          <w:lang w:val="en-US"/>
+        </w:rPr>
+        <w:t>        }</w:t>
+      </w:r>
+    </w:p>
+    <w:p>
+      <w:pPr>
+        <w:pBdr>
+          <w:bottom w:val="single" w:sz="6" w:space="1" w:color="auto"/>
+        </w:pBdr>
+        <w:rPr>
+          <w:rFonts w:ascii="Segoe UI Emoji" w:hAnsi="Segoe UI Emoji" w:cs="Segoe UI Emoji"/>
+          <w:lang w:val="en-US"/>
+        </w:rPr>
+      </w:pPr>
+      <w:r>
+        <w:rPr>
+          <w:rFonts w:ascii="Segoe UI Emoji" w:hAnsi="Segoe UI Emoji" w:cs="Segoe UI Emoji"/>
+          <w:lang w:val="en-US"/>
+        </w:rPr>
+        <w:t xml:space="preserve">        </w:t>
+      </w:r>
+      <w:proofErr w:type="gramStart"/>
+      <w:r>
+        <w:rPr>
+          <w:rFonts w:ascii="Segoe UI Emoji" w:hAnsi="Segoe UI Emoji" w:cs="Segoe UI Emoji"/>
+          <w:lang w:val="en-US"/>
+        </w:rPr>
+        <w:t>else{</w:t>
+      </w:r>
+      <w:proofErr w:type="gramEnd"/>
+    </w:p>
+    <w:p>
+      <w:pPr>
+        <w:pBdr>
+          <w:bottom w:val="single" w:sz="6" w:space="1" w:color="auto"/>
+        </w:pBdr>
+        <w:rPr>
+          <w:rFonts w:ascii="Segoe UI Emoji" w:hAnsi="Segoe UI Emoji" w:cs="Segoe UI Emoji"/>
+          <w:lang w:val="en-US"/>
+        </w:rPr>
+      </w:pPr>
+      <w:r>
+        <w:rPr>
+          <w:rFonts w:ascii="Segoe UI Emoji" w:hAnsi="Segoe UI Emoji" w:cs="Segoe UI Emoji"/>
+          <w:lang w:val="en-US"/>
+        </w:rPr>
+        <w:t>            emoji = '</w:t>
+      </w:r>
+      <w:r>
+        <w:rPr>
+          <w:rFonts w:ascii="Segoe UI Emoji" w:hAnsi="Segoe UI Emoji" w:cs="Segoe UI Emoji"/>
+        </w:rPr>
+        <w:t>🐈</w:t>
+      </w:r>
+      <w:r>
+        <w:rPr>
+          <w:rFonts w:ascii="Segoe UI Emoji" w:hAnsi="Segoe UI Emoji" w:cs="Segoe UI Emoji"/>
+          <w:lang w:val="en-US"/>
+        </w:rPr>
+        <w:t>';</w:t>
+      </w:r>
+    </w:p>
+    <w:p>
+      <w:pPr>
+        <w:pBdr>
+          <w:bottom w:val="single" w:sz="6" w:space="1" w:color="auto"/>
+        </w:pBdr>
+        <w:rPr>
+          <w:rFonts w:ascii="Segoe UI Emoji" w:hAnsi="Segoe UI Emoji" w:cs="Segoe UI Emoji"/>
+          <w:lang w:val="en-US"/>
+        </w:rPr>
+      </w:pPr>
+      <w:r>
+        <w:rPr>
+          <w:rFonts w:ascii="Segoe UI Emoji" w:hAnsi="Segoe UI Emoji" w:cs="Segoe UI Emoji"/>
+          <w:lang w:val="en-US"/>
+        </w:rPr>
+        <w:t>        }</w:t>
+      </w:r>
+    </w:p>
+    <w:p>
+      <w:pPr>
+        <w:pBdr>
+          <w:bottom w:val="single" w:sz="6" w:space="1" w:color="auto"/>
+        </w:pBdr>
+        <w:rPr>
+          <w:rFonts w:ascii="Segoe UI Emoji" w:hAnsi="Segoe UI Emoji" w:cs="Segoe UI Emoji"/>
+          <w:lang w:val="en-US"/>
+        </w:rPr>
+      </w:pPr>
+      <w:r>
+        <w:rPr>
+          <w:rFonts w:ascii="Segoe UI Emoji" w:hAnsi="Segoe UI Emoji" w:cs="Segoe UI Emoji"/>
+          <w:lang w:val="en-US"/>
+        </w:rPr>
+        <w:t xml:space="preserve">    </w:t>
+      </w:r>
+    </w:p>
+    <w:p>
+      <w:pPr>
+        <w:pBdr>
+          <w:bottom w:val="single" w:sz="6" w:space="1" w:color="auto"/>
+        </w:pBdr>
+        <w:rPr>
+          <w:rFonts w:ascii="Segoe UI Emoji" w:hAnsi="Segoe UI Emoji" w:cs="Segoe UI Emoji"/>
+        </w:rPr>
+      </w:pPr>
+      <w:r>
+        <w:rPr>
+          <w:rFonts w:ascii="Segoe UI Emoji" w:hAnsi="Segoe UI Emoji" w:cs="Segoe UI Emoji"/>
+          <w:lang w:val="en-US"/>
+        </w:rPr>
+        <w:t xml:space="preserve">    </w:t>
+      </w:r>
+      <w:proofErr w:type="gramStart"/>
+      <w:r>
+        <w:rPr>
+          <w:rFonts w:ascii="Segoe UI Emoji" w:hAnsi="Segoe UI Emoji" w:cs="Segoe UI Emoji"/>
+        </w:rPr>
+        <w:t>console.log(</w:t>
+      </w:r>
+      <w:proofErr w:type="gramEnd"/>
+      <w:r>
+        <w:rPr>
+          <w:rFonts w:ascii="Segoe UI Emoji" w:hAnsi="Segoe UI Emoji" w:cs="Segoe UI Emoji"/>
+        </w:rPr>
+        <w:t>"Gato #"+ i + emoji + pasos)</w:t>
+      </w:r>
+    </w:p>
+    <w:p>
+      <w:pPr>
+        <w:pBdr>
+          <w:bottom w:val="single" w:sz="6" w:space="1" w:color="auto"/>
+        </w:pBdr>
+        <w:rPr>
+          <w:rFonts w:ascii="Segoe UI Emoji" w:hAnsi="Segoe UI Emoji" w:cs="Segoe UI Emoji"/>
+        </w:rPr>
+      </w:pPr>
+      <w:r>
+        <w:rPr>
+          <w:rFonts w:ascii="Segoe UI Emoji" w:hAnsi="Segoe UI Emoji" w:cs="Segoe UI Emoji"/>
+        </w:rPr>
+        <w:t>}</w:t>
+      </w:r>
+    </w:p>
+    <w:p>
+      <w:pPr>
+        <w:pBdr>
+          <w:bottom w:val="single" w:sz="6" w:space="1" w:color="auto"/>
+        </w:pBdr>
+        <w:rPr>
+          <w:rFonts w:ascii="Segoe UI Emoji" w:hAnsi="Segoe UI Emoji" w:cs="Segoe UI Emoji"/>
+        </w:rPr>
+      </w:pPr>
+    </w:p>
+    <w:p>
+      <w:pPr>
+        <w:pBdr>
+          <w:bottom w:val="single" w:sz="6" w:space="1" w:color="auto"/>
+        </w:pBdr>
+        <w:rPr>
+          <w:rFonts w:ascii="Segoe UI Emoji" w:hAnsi="Segoe UI Emoji" w:cs="Segoe UI Emoji"/>
+        </w:rPr>
+      </w:pPr>
+    </w:p>
+    <w:p>
+      <w:pPr>
+        <w:pBdr>
+          <w:bottom w:val="single" w:sz="6" w:space="1" w:color="auto"/>
+        </w:pBdr>
+        <w:rPr>
+          <w:rFonts w:ascii="Segoe UI Emoji" w:hAnsi="Segoe UI Emoji" w:cs="Segoe UI Emoji"/>
+        </w:rPr>
+      </w:pPr>
+    </w:p>
+    <w:p>
+      <w:pPr>
+        <w:pBdr>
+          <w:bottom w:val="single" w:sz="6" w:space="1" w:color="auto"/>
+        </w:pBdr>
+        <w:rPr>
+          <w:rFonts w:ascii="Segoe UI Emoji" w:hAnsi="Segoe UI Emoji" w:cs="Segoe UI Emoji"/>
+        </w:rPr>
+      </w:pPr>
+      <w:r>
+        <w:rPr>
+          <w:rFonts w:ascii="Segoe UI Emoji" w:hAnsi="Segoe UI Emoji" w:cs="Segoe UI Emoji"/>
+        </w:rPr>
+        <w:t>Excelente trabajo ¡</w:t>
+      </w:r>
+    </w:p>
+    <w:p>
+      <w:pPr>
+        <w:pBdr>
+          <w:bottom w:val="single" w:sz="6" w:space="1" w:color="auto"/>
+        </w:pBdr>
+        <w:rPr>
+          <w:rFonts w:ascii="Segoe UI Emoji" w:hAnsi="Segoe UI Emoji" w:cs="Segoe UI Emoji"/>
+        </w:rPr>
+      </w:pPr>
+    </w:p>
+    <w:p>
+      <w:pPr>
+        <w:pBdr>
+          <w:bottom w:val="single" w:sz="6" w:space="1" w:color="auto"/>
+        </w:pBdr>
+        <w:rPr>
+          <w:rFonts w:ascii="Segoe UI Emoji" w:hAnsi="Segoe UI Emoji" w:cs="Segoe UI Emoji"/>
+        </w:rPr>
+      </w:pPr>
+      <w:r>
+        <w:rPr>
+          <w:rFonts w:ascii="Segoe UI Emoji" w:hAnsi="Segoe UI Emoji" w:cs="Segoe UI Emoji"/>
+        </w:rPr>
+        <w:t>Tu nota en el Desafío 0</w:t>
+      </w:r>
+      <w:r>
+        <w:rPr>
+          <w:rFonts w:ascii="Segoe UI Emoji" w:hAnsi="Segoe UI Emoji" w:cs="Segoe UI Emoji"/>
+        </w:rPr>
+        <w:t>5</w:t>
+      </w:r>
+      <w:r>
+        <w:rPr>
+          <w:rFonts w:ascii="Segoe UI Emoji" w:hAnsi="Segoe UI Emoji" w:cs="Segoe UI Emoji"/>
+        </w:rPr>
+        <w:t xml:space="preserve"> es: 10</w:t>
+      </w:r>
+    </w:p>
+    <w:p>
+      <w:pPr>
+        <w:pBdr>
+          <w:bottom w:val="single" w:sz="6" w:space="1" w:color="auto"/>
+        </w:pBdr>
+      </w:pPr>
+    </w:p>
+    <w:p>
+      <w:pPr>
         <w:rPr>
           <w:rFonts w:ascii="Segoe UI Emoji" w:hAnsi="Segoe UI Emoji" w:cs="Segoe UI Emoji"/>
           <w:b/>
           <w:bCs/>
         </w:rPr>
-        <w:t>Anyer</w:t>
-      </w:r>
-      <w:proofErr w:type="spellEnd"/>
+      </w:pPr>
       <w:r>
         <w:rPr>
           <w:rFonts w:ascii="Segoe UI Emoji" w:hAnsi="Segoe UI Emoji" w:cs="Segoe UI Emoji"/>
           <w:b/>
           <w:bCs/>
         </w:rPr>
-        <w:t xml:space="preserve"> Claudia</w:t>
-      </w:r>
-    </w:p>
-    <w:p>
-      <w:pPr>
+        <w:t xml:space="preserve"> </w:t>
+      </w:r>
+      <w:proofErr w:type="spellStart"/>
+      <w:r>
         <w:rPr>
           <w:rFonts w:ascii="Segoe UI Emoji" w:hAnsi="Segoe UI Emoji" w:cs="Segoe UI Emoji"/>
           <w:b/>
           <w:bCs/>
         </w:rPr>
-      </w:pPr>
-    </w:p>
-    <w:p>
-      <w:pPr>
-        <w:rPr>
-          <w:rFonts w:ascii="Segoe UI Emoji" w:hAnsi="Segoe UI Emoji" w:cs="Segoe UI Emoji"/>
-        </w:rPr>
-      </w:pPr>
-      <w:proofErr w:type="gramStart"/>
-      <w:r>
-        <w:rPr>
-          <w:rFonts w:ascii="Segoe UI Emoji" w:hAnsi="Segoe UI Emoji" w:cs="Segoe UI Emoji"/>
-        </w:rPr>
-        <w:t>🎉¡</w:t>
-      </w:r>
-      <w:proofErr w:type="gramEnd"/>
-      <w:r>
-        <w:rPr>
-          <w:rFonts w:ascii="Segoe UI Emoji" w:hAnsi="Segoe UI Emoji" w:cs="Segoe UI Emoji"/>
-        </w:rPr>
-        <w:t>Felicitaciones por la entrega del Desafío 0</w:t>
-      </w:r>
-      <w:r>
-        <w:rPr>
-          <w:rFonts w:ascii="Segoe UI Emoji" w:hAnsi="Segoe UI Emoji" w:cs="Segoe UI Emoji"/>
-        </w:rPr>
-        <w:t>5</w:t>
-      </w:r>
-      <w:r>
-        <w:rPr>
-          <w:rFonts w:ascii="Segoe UI Emoji" w:hAnsi="Segoe UI Emoji" w:cs="Segoe UI Emoji"/>
-        </w:rPr>
-        <w:t>! 🎉</w:t>
-      </w:r>
-    </w:p>
-    <w:p>
-      <w:pPr>
-        <w:rPr>
-          <w:rFonts w:ascii="Segoe UI Emoji" w:hAnsi="Segoe UI Emoji" w:cs="Segoe UI Emoji"/>
-        </w:rPr>
-      </w:pPr>
-    </w:p>
-    <w:p>
-      <w:pPr>
-        <w:rPr>
-          <w:rFonts w:ascii="Segoe UI Emoji" w:hAnsi="Segoe UI Emoji" w:cs="Segoe UI Emoji"/>
-        </w:rPr>
-      </w:pPr>
-      <w:r>
-        <w:rPr>
-          <w:rFonts w:ascii="Segoe UI Emoji" w:hAnsi="Segoe UI Emoji" w:cs="Segoe UI Emoji"/>
-        </w:rPr>
-        <w:t>Claudia, te felicito por la entrega, los tres ejercicios están logrados, manejaste correctamente manejo de variables, estructuras de repetición y condicionales</w:t>
-      </w:r>
-      <w:r>
-        <w:rPr>
-          <w:rFonts w:ascii="Segoe UI Emoji" w:hAnsi="Segoe UI Emoji" w:cs="Segoe UI Emoji"/>
-        </w:rPr>
-        <w:t>.</w:t>
-      </w:r>
-    </w:p>
-    <w:p>
-      <w:pPr>
-        <w:rPr>
-          <w:rFonts w:ascii="Segoe UI Emoji" w:hAnsi="Segoe UI Emoji" w:cs="Segoe UI Emoji"/>
-        </w:rPr>
-      </w:pPr>
-      <w:r>
-        <w:rPr>
-          <w:rFonts w:ascii="Segoe UI Emoji" w:hAnsi="Segoe UI Emoji" w:cs="Segoe UI Emoji"/>
-        </w:rPr>
-        <w:t>Destaco la simplicidad de tu có</w:t>
-      </w:r>
-      <w:r>
-        <w:rPr>
-          <w:rFonts w:ascii="Segoe UI Emoji" w:hAnsi="Segoe UI Emoji" w:cs="Segoe UI Emoji"/>
-        </w:rPr>
-        <w:t>digo.</w:t>
-      </w:r>
-    </w:p>
-    <w:p>
-      <w:pPr>
-        <w:pBdr>
-          <w:bottom w:val="single" w:sz="6" w:space="1" w:color="auto"/>
-        </w:pBdr>
-        <w:rPr>
-          <w:rFonts w:ascii="Segoe UI Emoji" w:hAnsi="Segoe UI Emoji" w:cs="Segoe UI Emoji"/>
-        </w:rPr>
-      </w:pPr>
-    </w:p>
-    <w:p>
-      <w:pPr>
-        <w:pBdr>
-          <w:bottom w:val="single" w:sz="6" w:space="1" w:color="auto"/>
-        </w:pBdr>
-        <w:rPr>
-          <w:rFonts w:ascii="Segoe UI Emoji" w:hAnsi="Segoe UI Emoji" w:cs="Segoe UI Emoji"/>
-        </w:rPr>
-      </w:pPr>
-      <w:r>
-        <w:rPr>
-          <w:rFonts w:ascii="Segoe UI Emoji" w:hAnsi="Segoe UI Emoji" w:cs="Segoe UI Emoji"/>
-        </w:rPr>
-        <w:t>Muy buen</w:t>
-      </w:r>
-      <w:r>
-        <w:rPr>
-          <w:rFonts w:ascii="Segoe UI Emoji" w:hAnsi="Segoe UI Emoji" w:cs="Segoe UI Emoji"/>
-        </w:rPr>
-        <w:t xml:space="preserve"> trabajo ¡</w:t>
-      </w:r>
-    </w:p>
-    <w:p>
-      <w:pPr>
-        <w:pBdr>
-          <w:bottom w:val="single" w:sz="6" w:space="1" w:color="auto"/>
-        </w:pBdr>
-        <w:rPr>
-          <w:rFonts w:ascii="Segoe UI Emoji" w:hAnsi="Segoe UI Emoji" w:cs="Segoe UI Emoji"/>
-        </w:rPr>
-      </w:pPr>
-    </w:p>
-    <w:p>
-      <w:pPr>
-        <w:pBdr>
-          <w:bottom w:val="single" w:sz="6" w:space="1" w:color="auto"/>
-        </w:pBdr>
-        <w:rPr>
-          <w:rFonts w:ascii="Segoe UI Emoji" w:hAnsi="Segoe UI Emoji" w:cs="Segoe UI Emoji"/>
-        </w:rPr>
-      </w:pPr>
-      <w:r>
-        <w:rPr>
-          <w:rFonts w:ascii="Segoe UI Emoji" w:hAnsi="Segoe UI Emoji" w:cs="Segoe UI Emoji"/>
-        </w:rPr>
-        <w:t>Tu nota en el Desafío 0</w:t>
-      </w:r>
-      <w:r>
-        <w:rPr>
-          <w:rFonts w:ascii="Segoe UI Emoji" w:hAnsi="Segoe UI Emoji" w:cs="Segoe UI Emoji"/>
-        </w:rPr>
-        <w:t>5</w:t>
-      </w:r>
-      <w:r>
-        <w:rPr>
-          <w:rFonts w:ascii="Segoe UI Emoji" w:hAnsi="Segoe UI Emoji" w:cs="Segoe UI Emoji"/>
-        </w:rPr>
-        <w:t xml:space="preserve"> es: 10</w:t>
-      </w:r>
-    </w:p>
-    <w:p>
-      <w:pPr>
-        <w:pBdr>
-          <w:bottom w:val="single" w:sz="6" w:space="1" w:color="auto"/>
-        </w:pBdr>
-      </w:pPr>
-    </w:p>
-    <w:p>
-      <w:pPr>
+        <w:t>Anyer</w:t>
+      </w:r>
+      <w:proofErr w:type="spellEnd"/>
+      <w:r>
         <w:rPr>
           <w:rFonts w:ascii="Segoe UI Emoji" w:hAnsi="Segoe UI Emoji" w:cs="Segoe UI Emoji"/>
           <w:b/>
           <w:bCs/>
         </w:rPr>
-      </w:pPr>
-      <w:r>
+        <w:t xml:space="preserve"> Claudia</w:t>
+      </w:r>
+    </w:p>
+    <w:p>
+      <w:pPr>
         <w:rPr>
           <w:rFonts w:ascii="Segoe UI Emoji" w:hAnsi="Segoe UI Emoji" w:cs="Segoe UI Emoji"/>
           <w:b/>
           <w:bCs/>
         </w:rPr>
-        <w:t xml:space="preserve"> Villalba </w:t>
-      </w:r>
-      <w:proofErr w:type="spellStart"/>
-      <w:r>
+      </w:pPr>
+    </w:p>
+    <w:p>
+      <w:pPr>
+        <w:rPr>
+          <w:rFonts w:ascii="Segoe UI Emoji" w:hAnsi="Segoe UI Emoji" w:cs="Segoe UI Emoji"/>
+        </w:rPr>
+      </w:pPr>
+      <w:proofErr w:type="gramStart"/>
+      <w:r>
+        <w:rPr>
+          <w:rFonts w:ascii="Segoe UI Emoji" w:hAnsi="Segoe UI Emoji" w:cs="Segoe UI Emoji"/>
+        </w:rPr>
+        <w:t>🎉¡</w:t>
+      </w:r>
+      <w:proofErr w:type="gramEnd"/>
+      <w:r>
+        <w:rPr>
+          <w:rFonts w:ascii="Segoe UI Emoji" w:hAnsi="Segoe UI Emoji" w:cs="Segoe UI Emoji"/>
+        </w:rPr>
+        <w:t>Felicitaciones por la entrega del Desafío 0</w:t>
+      </w:r>
+      <w:r>
+        <w:rPr>
+          <w:rFonts w:ascii="Segoe UI Emoji" w:hAnsi="Segoe UI Emoji" w:cs="Segoe UI Emoji"/>
+        </w:rPr>
+        <w:t>5</w:t>
+      </w:r>
+      <w:r>
+        <w:rPr>
+          <w:rFonts w:ascii="Segoe UI Emoji" w:hAnsi="Segoe UI Emoji" w:cs="Segoe UI Emoji"/>
+        </w:rPr>
+        <w:t>! 🎉</w:t>
+      </w:r>
+    </w:p>
+    <w:p>
+      <w:pPr>
+        <w:rPr>
+          <w:rFonts w:ascii="Segoe UI Emoji" w:hAnsi="Segoe UI Emoji" w:cs="Segoe UI Emoji"/>
+        </w:rPr>
+      </w:pPr>
+    </w:p>
+    <w:p>
+      <w:pPr>
+        <w:rPr>
+          <w:rFonts w:ascii="Segoe UI Emoji" w:hAnsi="Segoe UI Emoji" w:cs="Segoe UI Emoji"/>
+        </w:rPr>
+      </w:pPr>
+      <w:r>
+        <w:rPr>
+          <w:rFonts w:ascii="Segoe UI Emoji" w:hAnsi="Segoe UI Emoji" w:cs="Segoe UI Emoji"/>
+        </w:rPr>
+        <w:lastRenderedPageBreak/>
+        <w:t>Claudia, te felicito por la entrega, los tres ejercicios están logrados, manejaste correctamente manejo de variables, estructuras de repetición y condicionales</w:t>
+      </w:r>
+      <w:r>
+        <w:rPr>
+          <w:rFonts w:ascii="Segoe UI Emoji" w:hAnsi="Segoe UI Emoji" w:cs="Segoe UI Emoji"/>
+        </w:rPr>
+        <w:t>.</w:t>
+      </w:r>
+    </w:p>
+    <w:p>
+      <w:pPr>
+        <w:rPr>
+          <w:rFonts w:ascii="Segoe UI Emoji" w:hAnsi="Segoe UI Emoji" w:cs="Segoe UI Emoji"/>
+        </w:rPr>
+      </w:pPr>
+      <w:r>
+        <w:rPr>
+          <w:rFonts w:ascii="Segoe UI Emoji" w:hAnsi="Segoe UI Emoji" w:cs="Segoe UI Emoji"/>
+        </w:rPr>
+        <w:t>Destaco la simplicidad de tu có</w:t>
+      </w:r>
+      <w:r>
+        <w:rPr>
+          <w:rFonts w:ascii="Segoe UI Emoji" w:hAnsi="Segoe UI Emoji" w:cs="Segoe UI Emoji"/>
+        </w:rPr>
+        <w:t>digo.</w:t>
+      </w:r>
+    </w:p>
+    <w:p>
+      <w:pPr>
+        <w:pBdr>
+          <w:bottom w:val="single" w:sz="6" w:space="1" w:color="auto"/>
+        </w:pBdr>
+        <w:rPr>
+          <w:rFonts w:ascii="Segoe UI Emoji" w:hAnsi="Segoe UI Emoji" w:cs="Segoe UI Emoji"/>
+        </w:rPr>
+      </w:pPr>
+    </w:p>
+    <w:p>
+      <w:pPr>
+        <w:pBdr>
+          <w:bottom w:val="single" w:sz="6" w:space="1" w:color="auto"/>
+        </w:pBdr>
+        <w:rPr>
+          <w:rFonts w:ascii="Segoe UI Emoji" w:hAnsi="Segoe UI Emoji" w:cs="Segoe UI Emoji"/>
+        </w:rPr>
+      </w:pPr>
+      <w:r>
+        <w:rPr>
+          <w:rFonts w:ascii="Segoe UI Emoji" w:hAnsi="Segoe UI Emoji" w:cs="Segoe UI Emoji"/>
+        </w:rPr>
+        <w:t>Muy buen</w:t>
+      </w:r>
+      <w:r>
+        <w:rPr>
+          <w:rFonts w:ascii="Segoe UI Emoji" w:hAnsi="Segoe UI Emoji" w:cs="Segoe UI Emoji"/>
+        </w:rPr>
+        <w:t xml:space="preserve"> trabajo ¡</w:t>
+      </w:r>
+    </w:p>
+    <w:p>
+      <w:pPr>
+        <w:pBdr>
+          <w:bottom w:val="single" w:sz="6" w:space="1" w:color="auto"/>
+        </w:pBdr>
+        <w:rPr>
+          <w:rFonts w:ascii="Segoe UI Emoji" w:hAnsi="Segoe UI Emoji" w:cs="Segoe UI Emoji"/>
+        </w:rPr>
+      </w:pPr>
+    </w:p>
+    <w:p>
+      <w:pPr>
+        <w:pBdr>
+          <w:bottom w:val="single" w:sz="6" w:space="1" w:color="auto"/>
+        </w:pBdr>
+        <w:rPr>
+          <w:rFonts w:ascii="Segoe UI Emoji" w:hAnsi="Segoe UI Emoji" w:cs="Segoe UI Emoji"/>
+        </w:rPr>
+      </w:pPr>
+      <w:r>
+        <w:rPr>
+          <w:rFonts w:ascii="Segoe UI Emoji" w:hAnsi="Segoe UI Emoji" w:cs="Segoe UI Emoji"/>
+        </w:rPr>
+        <w:t>Tu nota en el Desafío 0</w:t>
+      </w:r>
+      <w:r>
+        <w:rPr>
+          <w:rFonts w:ascii="Segoe UI Emoji" w:hAnsi="Segoe UI Emoji" w:cs="Segoe UI Emoji"/>
+        </w:rPr>
+        <w:t>5</w:t>
+      </w:r>
+      <w:r>
+        <w:rPr>
+          <w:rFonts w:ascii="Segoe UI Emoji" w:hAnsi="Segoe UI Emoji" w:cs="Segoe UI Emoji"/>
+        </w:rPr>
+        <w:t xml:space="preserve"> es: 10</w:t>
+      </w:r>
+    </w:p>
+    <w:p>
+      <w:pPr>
+        <w:pBdr>
+          <w:bottom w:val="single" w:sz="6" w:space="1" w:color="auto"/>
+        </w:pBdr>
+      </w:pPr>
+    </w:p>
+    <w:p>
+      <w:pPr>
         <w:rPr>
           <w:rFonts w:ascii="Segoe UI Emoji" w:hAnsi="Segoe UI Emoji" w:cs="Segoe UI Emoji"/>
           <w:b/>
           <w:bCs/>
         </w:rPr>
-        <w:t>Matias</w:t>
-      </w:r>
-      <w:proofErr w:type="spellEnd"/>
-    </w:p>
-    <w:p>
-      <w:pPr>
+      </w:pPr>
+      <w:r>
         <w:rPr>
           <w:rFonts w:ascii="Segoe UI Emoji" w:hAnsi="Segoe UI Emoji" w:cs="Segoe UI Emoji"/>
           <w:b/>
           <w:bCs/>
         </w:rPr>
-      </w:pPr>
-    </w:p>
-    <w:p>
-      <w:pPr>
-        <w:rPr>
-          <w:rFonts w:ascii="Segoe UI Emoji" w:hAnsi="Segoe UI Emoji" w:cs="Segoe UI Emoji"/>
-        </w:rPr>
-      </w:pPr>
-      <w:proofErr w:type="gramStart"/>
-      <w:r>
-        <w:rPr>
-          <w:rFonts w:ascii="Segoe UI Emoji" w:hAnsi="Segoe UI Emoji" w:cs="Segoe UI Emoji"/>
-        </w:rPr>
-        <w:t>🎉¡</w:t>
-      </w:r>
-      <w:proofErr w:type="gramEnd"/>
-      <w:r>
-        <w:rPr>
-          <w:rFonts w:ascii="Segoe UI Emoji" w:hAnsi="Segoe UI Emoji" w:cs="Segoe UI Emoji"/>
-        </w:rPr>
-        <w:t>Felicitaciones por la entrega del Desafío 0</w:t>
-      </w:r>
-      <w:r>
-        <w:rPr>
-          <w:rFonts w:ascii="Segoe UI Emoji" w:hAnsi="Segoe UI Emoji" w:cs="Segoe UI Emoji"/>
-        </w:rPr>
-        <w:t>5</w:t>
-      </w:r>
-      <w:r>
-        <w:rPr>
-          <w:rFonts w:ascii="Segoe UI Emoji" w:hAnsi="Segoe UI Emoji" w:cs="Segoe UI Emoji"/>
-        </w:rPr>
-        <w:t>! 🎉</w:t>
-      </w:r>
-    </w:p>
-    <w:p>
-      <w:pPr>
-        <w:rPr>
-          <w:rFonts w:ascii="Segoe UI Emoji" w:hAnsi="Segoe UI Emoji" w:cs="Segoe UI Emoji"/>
-        </w:rPr>
-      </w:pPr>
-    </w:p>
-    <w:p>
-      <w:pPr>
-        <w:rPr>
-          <w:rFonts w:ascii="Segoe UI Emoji" w:hAnsi="Segoe UI Emoji" w:cs="Segoe UI Emoji"/>
-        </w:rPr>
-      </w:pPr>
-      <w:proofErr w:type="spellStart"/>
-      <w:r>
-        <w:rPr>
-          <w:rFonts w:ascii="Segoe UI Emoji" w:hAnsi="Segoe UI Emoji" w:cs="Segoe UI Emoji"/>
-        </w:rPr>
-        <w:t>Matias</w:t>
-      </w:r>
-      <w:proofErr w:type="spellEnd"/>
-      <w:r>
-        <w:rPr>
-          <w:rFonts w:ascii="Segoe UI Emoji" w:hAnsi="Segoe UI Emoji" w:cs="Segoe UI Emoji"/>
-        </w:rPr>
-        <w:t>, te felicito por la entrega, los tres ejercicios están logrados, manejaste correctamente manejo de variables, estructuras de repetición y condicionales, me pareció genial la implementación de vectores para la resolución del ejercicio 1.</w:t>
-      </w:r>
-    </w:p>
-    <w:p>
-      <w:pPr>
-        <w:rPr>
-          <w:rFonts w:ascii="Segoe UI Emoji" w:hAnsi="Segoe UI Emoji" w:cs="Segoe UI Emoji"/>
-        </w:rPr>
-      </w:pPr>
-      <w:r>
-        <w:rPr>
-          <w:rFonts w:ascii="Segoe UI Emoji" w:hAnsi="Segoe UI Emoji" w:cs="Segoe UI Emoji"/>
-        </w:rPr>
-        <w:t>Destaco la simplicidad de tu código y las condiciones lógicas que utilizaste para resolver los ejercicios.</w:t>
-      </w:r>
-    </w:p>
-    <w:p>
-      <w:pPr>
-        <w:pBdr>
-          <w:bottom w:val="single" w:sz="6" w:space="1" w:color="auto"/>
-        </w:pBdr>
-        <w:rPr>
-          <w:rFonts w:ascii="Segoe UI Emoji" w:hAnsi="Segoe UI Emoji" w:cs="Segoe UI Emoji"/>
-        </w:rPr>
-      </w:pPr>
-    </w:p>
-    <w:p>
-      <w:pPr>
-        <w:pBdr>
-          <w:bottom w:val="single" w:sz="6" w:space="1" w:color="auto"/>
-        </w:pBdr>
-        <w:rPr>
-          <w:rFonts w:ascii="Segoe UI Emoji" w:hAnsi="Segoe UI Emoji" w:cs="Segoe UI Emoji"/>
-        </w:rPr>
-      </w:pPr>
-      <w:r>
-        <w:rPr>
-          <w:rFonts w:ascii="Segoe UI Emoji" w:hAnsi="Segoe UI Emoji" w:cs="Segoe UI Emoji"/>
-        </w:rPr>
-        <w:t>Excelente trabajo ¡</w:t>
-      </w:r>
-    </w:p>
-    <w:p>
-      <w:pPr>
-        <w:pBdr>
-          <w:bottom w:val="single" w:sz="6" w:space="1" w:color="auto"/>
-        </w:pBdr>
-        <w:rPr>
-          <w:rFonts w:ascii="Segoe UI Emoji" w:hAnsi="Segoe UI Emoji" w:cs="Segoe UI Emoji"/>
-        </w:rPr>
-      </w:pPr>
-    </w:p>
-    <w:p>
-      <w:pPr>
-        <w:pBdr>
-          <w:bottom w:val="single" w:sz="6" w:space="1" w:color="auto"/>
-        </w:pBdr>
-        <w:rPr>
-          <w:rFonts w:ascii="Segoe UI Emoji" w:hAnsi="Segoe UI Emoji" w:cs="Segoe UI Emoji"/>
-        </w:rPr>
-      </w:pPr>
-      <w:r>
-        <w:rPr>
-          <w:rFonts w:ascii="Segoe UI Emoji" w:hAnsi="Segoe UI Emoji" w:cs="Segoe UI Emoji"/>
-        </w:rPr>
-        <w:t>Tu nota en el Desafío 0</w:t>
-      </w:r>
-      <w:r>
-        <w:rPr>
-          <w:rFonts w:ascii="Segoe UI Emoji" w:hAnsi="Segoe UI Emoji" w:cs="Segoe UI Emoji"/>
-        </w:rPr>
-        <w:t>5</w:t>
-      </w:r>
-      <w:r>
-        <w:rPr>
-          <w:rFonts w:ascii="Segoe UI Emoji" w:hAnsi="Segoe UI Emoji" w:cs="Segoe UI Emoji"/>
-        </w:rPr>
-        <w:t xml:space="preserve"> es: 10</w:t>
-      </w:r>
-    </w:p>
-    <w:p>
-      <w:pPr>
-        <w:pBdr>
-          <w:bottom w:val="single" w:sz="6" w:space="1" w:color="auto"/>
-        </w:pBdr>
-      </w:pPr>
-    </w:p>
-    <w:p>
-      <w:pPr>
+        <w:t xml:space="preserve"> Villalba </w:t>
+      </w:r>
+      <w:proofErr w:type="spellStart"/>
+      <w:r>
         <w:rPr>
           <w:rFonts w:ascii="Segoe UI Emoji" w:hAnsi="Segoe UI Emoji" w:cs="Segoe UI Emoji"/>
           <w:b/>
           <w:bCs/>
         </w:rPr>
-      </w:pPr>
-      <w:r>
+        <w:t>Matias</w:t>
+      </w:r>
+      <w:proofErr w:type="spellEnd"/>
+    </w:p>
+    <w:p>
+      <w:pPr>
         <w:rPr>
           <w:rFonts w:ascii="Segoe UI Emoji" w:hAnsi="Segoe UI Emoji" w:cs="Segoe UI Emoji"/>
           <w:b/>
           <w:bCs/>
         </w:rPr>
+      </w:pPr>
+    </w:p>
+    <w:p>
+      <w:pPr>
+        <w:rPr>
+          <w:rFonts w:ascii="Segoe UI Emoji" w:hAnsi="Segoe UI Emoji" w:cs="Segoe UI Emoji"/>
+        </w:rPr>
+      </w:pPr>
+      <w:proofErr w:type="gramStart"/>
+      <w:r>
+        <w:rPr>
+          <w:rFonts w:ascii="Segoe UI Emoji" w:hAnsi="Segoe UI Emoji" w:cs="Segoe UI Emoji"/>
+        </w:rPr>
+        <w:t>🎉¡</w:t>
+      </w:r>
+      <w:proofErr w:type="gramEnd"/>
+      <w:r>
+        <w:rPr>
+          <w:rFonts w:ascii="Segoe UI Emoji" w:hAnsi="Segoe UI Emoji" w:cs="Segoe UI Emoji"/>
+        </w:rPr>
+        <w:t>Felicitaciones por la entrega del Desafío 0</w:t>
+      </w:r>
+      <w:r>
+        <w:rPr>
+          <w:rFonts w:ascii="Segoe UI Emoji" w:hAnsi="Segoe UI Emoji" w:cs="Segoe UI Emoji"/>
+        </w:rPr>
+        <w:t>6</w:t>
+      </w:r>
+      <w:r>
+        <w:rPr>
+          <w:rFonts w:ascii="Segoe UI Emoji" w:hAnsi="Segoe UI Emoji" w:cs="Segoe UI Emoji"/>
+        </w:rPr>
+        <w:t>! 🎉</w:t>
+      </w:r>
+    </w:p>
+    <w:p>
+      <w:pPr>
+        <w:rPr>
+          <w:rFonts w:ascii="Segoe UI Emoji" w:hAnsi="Segoe UI Emoji" w:cs="Segoe UI Emoji"/>
+        </w:rPr>
+      </w:pPr>
+    </w:p>
+    <w:p>
+      <w:pPr>
+        <w:rPr>
+          <w:rFonts w:ascii="Segoe UI Emoji" w:hAnsi="Segoe UI Emoji" w:cs="Segoe UI Emoji"/>
+        </w:rPr>
+      </w:pPr>
+      <w:r>
+        <w:rPr>
+          <w:rFonts w:ascii="Segoe UI Emoji" w:hAnsi="Segoe UI Emoji" w:cs="Segoe UI Emoji"/>
+        </w:rPr>
+        <w:t>Matías, Loren los felicito por su compromiso en la entrega, en general cumplieron con los requerimientos solicitados, usaron</w:t>
+      </w:r>
+      <w:r>
+        <w:rPr>
+          <w:rFonts w:ascii="Segoe UI Emoji" w:hAnsi="Segoe UI Emoji" w:cs="Segoe UI Emoji"/>
+        </w:rPr>
+        <w:t xml:space="preserve"> correctamente las etiquetas para formularios, el diseño original esta</w:t>
+      </w:r>
+      <w:r>
+        <w:rPr>
+          <w:rFonts w:ascii="Segoe UI Emoji" w:hAnsi="Segoe UI Emoji" w:cs="Segoe UI Emoji"/>
+        </w:rPr>
         <w:t xml:space="preserve"> </w:t>
       </w:r>
-      <w:proofErr w:type="spellStart"/>
-      <w:r>
+      <w:r>
+        <w:rPr>
+          <w:rFonts w:ascii="Segoe UI Emoji" w:hAnsi="Segoe UI Emoji" w:cs="Segoe UI Emoji"/>
+        </w:rPr>
+        <w:t>corre</w:t>
+      </w:r>
+      <w:r>
+        <w:rPr>
+          <w:rFonts w:ascii="Segoe UI Emoji" w:hAnsi="Segoe UI Emoji" w:cs="Segoe UI Emoji"/>
+        </w:rPr>
+        <w:t xml:space="preserve">cto y sin estilos la estructura </w:t>
+      </w:r>
+      <w:r>
+        <w:rPr>
+          <w:rFonts w:ascii="Segoe UI Emoji" w:hAnsi="Segoe UI Emoji" w:cs="Segoe UI Emoji"/>
+        </w:rPr>
+        <w:t>se ve igual que la imagen de referencia.</w:t>
+      </w:r>
+    </w:p>
+    <w:p>
+      <w:pPr>
+        <w:rPr>
+          <w:rFonts w:ascii="Segoe UI Emoji" w:hAnsi="Segoe UI Emoji" w:cs="Segoe UI Emoji"/>
+        </w:rPr>
+      </w:pPr>
+      <w:r>
+        <w:rPr>
+          <w:rFonts w:ascii="Segoe UI Emoji" w:hAnsi="Segoe UI Emoji" w:cs="Segoe UI Emoji"/>
+        </w:rPr>
+        <w:t>Los diseños personalizados el estilo-futuro me gusto, aplicaron imagen de fondo para darle más contexto al formulario, cambiaron la alineación y otros estilos, esta genial, el segundo de estilo-retro falto hacerle más cambios, quizás ahí podrían haber ju</w:t>
+      </w:r>
+      <w:r>
+        <w:rPr>
+          <w:rFonts w:ascii="Segoe UI Emoji" w:hAnsi="Segoe UI Emoji" w:cs="Segoe UI Emoji"/>
+        </w:rPr>
+        <w:t xml:space="preserve">gado con </w:t>
+      </w:r>
+      <w:proofErr w:type="spellStart"/>
+      <w:r>
+        <w:rPr>
+          <w:rFonts w:ascii="Segoe UI Emoji" w:hAnsi="Segoe UI Emoji" w:cs="Segoe UI Emoji"/>
+        </w:rPr>
+        <w:t>display</w:t>
+      </w:r>
+      <w:proofErr w:type="spellEnd"/>
+      <w:r>
+        <w:rPr>
+          <w:rFonts w:ascii="Segoe UI Emoji" w:hAnsi="Segoe UI Emoji" w:cs="Segoe UI Emoji"/>
+        </w:rPr>
+        <w:t xml:space="preserve"> </w:t>
+      </w:r>
+      <w:proofErr w:type="spellStart"/>
+      <w:r>
+        <w:rPr>
+          <w:rFonts w:ascii="Segoe UI Emoji" w:hAnsi="Segoe UI Emoji" w:cs="Segoe UI Emoji"/>
+        </w:rPr>
+        <w:t>flex</w:t>
+      </w:r>
+      <w:proofErr w:type="spellEnd"/>
+      <w:r>
+        <w:rPr>
+          <w:rFonts w:ascii="Segoe UI Emoji" w:hAnsi="Segoe UI Emoji" w:cs="Segoe UI Emoji"/>
+        </w:rPr>
+        <w:t xml:space="preserve"> para cambiar la disposición de los </w:t>
+      </w:r>
+      <w:proofErr w:type="spellStart"/>
+      <w:r>
+        <w:rPr>
+          <w:rFonts w:ascii="Segoe UI Emoji" w:hAnsi="Segoe UI Emoji" w:cs="Segoe UI Emoji"/>
+        </w:rPr>
+        <w:t>fieldsets</w:t>
+      </w:r>
+      <w:proofErr w:type="spellEnd"/>
+      <w:r>
+        <w:rPr>
+          <w:rFonts w:ascii="Segoe UI Emoji" w:hAnsi="Segoe UI Emoji" w:cs="Segoe UI Emoji"/>
+        </w:rPr>
+        <w:t xml:space="preserve"> del formulario.</w:t>
+      </w:r>
+    </w:p>
+    <w:p>
+      <w:pPr>
+        <w:rPr>
+          <w:rFonts w:ascii="Segoe UI Emoji" w:hAnsi="Segoe UI Emoji" w:cs="Segoe UI Emoji"/>
+        </w:rPr>
+      </w:pPr>
+    </w:p>
+    <w:p>
+      <w:pPr>
+        <w:rPr>
+          <w:rFonts w:ascii="Segoe UI Emoji" w:hAnsi="Segoe UI Emoji" w:cs="Segoe UI Emoji"/>
+        </w:rPr>
+      </w:pPr>
+      <w:proofErr w:type="spellStart"/>
+      <w:r>
+        <w:rPr>
+          <w:rFonts w:ascii="Segoe UI Emoji" w:hAnsi="Segoe UI Emoji" w:cs="Segoe UI Emoji"/>
+        </w:rPr>
+        <w:t>Lastima</w:t>
+      </w:r>
+      <w:proofErr w:type="spellEnd"/>
+      <w:r>
+        <w:rPr>
+          <w:rFonts w:ascii="Segoe UI Emoji" w:hAnsi="Segoe UI Emoji" w:cs="Segoe UI Emoji"/>
+        </w:rPr>
+        <w:t xml:space="preserve"> que no llegaron a hace</w:t>
+      </w:r>
+      <w:r>
+        <w:rPr>
+          <w:rFonts w:ascii="Segoe UI Emoji" w:hAnsi="Segoe UI Emoji" w:cs="Segoe UI Emoji"/>
+        </w:rPr>
+        <w:t>r</w:t>
+      </w:r>
+      <w:r>
+        <w:rPr>
+          <w:rFonts w:ascii="Segoe UI Emoji" w:hAnsi="Segoe UI Emoji" w:cs="Segoe UI Emoji"/>
+        </w:rPr>
+        <w:t xml:space="preserve"> los </w:t>
+      </w:r>
+      <w:proofErr w:type="spellStart"/>
+      <w:r>
+        <w:rPr>
+          <w:rFonts w:ascii="Segoe UI Emoji" w:hAnsi="Segoe UI Emoji" w:cs="Segoe UI Emoji"/>
+        </w:rPr>
+        <w:t>bonus</w:t>
+      </w:r>
+      <w:proofErr w:type="spellEnd"/>
+      <w:r>
+        <w:rPr>
+          <w:rFonts w:ascii="Segoe UI Emoji" w:hAnsi="Segoe UI Emoji" w:cs="Segoe UI Emoji"/>
+        </w:rPr>
+        <w:t xml:space="preserve"> extras con JS.</w:t>
+      </w:r>
+    </w:p>
+    <w:p>
+      <w:pPr>
+        <w:pStyle w:val="Prrafodelista"/>
+        <w:rPr>
+          <w:rFonts w:ascii="Segoe UI Emoji" w:hAnsi="Segoe UI Emoji" w:cs="Segoe UI Emoji"/>
+        </w:rPr>
+      </w:pPr>
+    </w:p>
+    <w:p>
+      <w:pPr>
+        <w:pStyle w:val="Prrafodelista"/>
+        <w:rPr>
+          <w:rFonts w:ascii="Segoe UI Emoji" w:hAnsi="Segoe UI Emoji" w:cs="Segoe UI Emoji"/>
+        </w:rPr>
+      </w:pPr>
+    </w:p>
+    <w:p>
+      <w:pPr>
+        <w:rPr>
+          <w:rFonts w:ascii="Segoe UI Emoji" w:hAnsi="Segoe UI Emoji" w:cs="Segoe UI Emoji"/>
+        </w:rPr>
+      </w:pPr>
+      <w:r>
+        <w:rPr>
+          <w:rFonts w:ascii="Segoe UI Emoji" w:hAnsi="Segoe UI Emoji" w:cs="Segoe UI Emoji"/>
+        </w:rPr>
+        <w:t>Muy buen trabajo ¡</w:t>
+      </w:r>
+    </w:p>
+    <w:p>
+      <w:pPr>
+        <w:rPr>
+          <w:rFonts w:ascii="Segoe UI Emoji" w:hAnsi="Segoe UI Emoji" w:cs="Segoe UI Emoji"/>
+        </w:rPr>
+      </w:pPr>
+    </w:p>
+    <w:p>
+      <w:pPr>
+        <w:rPr>
+          <w:rFonts w:ascii="Segoe UI Emoji" w:hAnsi="Segoe UI Emoji" w:cs="Segoe UI Emoji"/>
+        </w:rPr>
+      </w:pPr>
+    </w:p>
+    <w:p>
+      <w:pPr>
+        <w:rPr>
+          <w:rFonts w:ascii="Segoe UI Emoji" w:hAnsi="Segoe UI Emoji" w:cs="Segoe UI Emoji"/>
+        </w:rPr>
+      </w:pPr>
+      <w:r>
+        <w:rPr>
+          <w:rFonts w:ascii="Segoe UI Emoji" w:hAnsi="Segoe UI Emoji" w:cs="Segoe UI Emoji"/>
+        </w:rPr>
+        <w:t>Tu nota en el Desafío 0</w:t>
+      </w:r>
+      <w:r>
+        <w:rPr>
+          <w:rFonts w:ascii="Segoe UI Emoji" w:hAnsi="Segoe UI Emoji" w:cs="Segoe UI Emoji"/>
+        </w:rPr>
+        <w:t>5</w:t>
+      </w:r>
+      <w:r>
+        <w:rPr>
+          <w:rFonts w:ascii="Segoe UI Emoji" w:hAnsi="Segoe UI Emoji" w:cs="Segoe UI Emoji"/>
+        </w:rPr>
+        <w:t xml:space="preserve"> es: </w:t>
+      </w:r>
+      <w:r>
+        <w:rPr>
+          <w:rFonts w:ascii="Segoe UI Emoji" w:hAnsi="Segoe UI Emoji" w:cs="Segoe UI Emoji"/>
+        </w:rPr>
+        <w:t>9</w:t>
+      </w:r>
+    </w:p>
+    <w:p>
+      <w:pPr>
+        <w:pBdr>
+          <w:bottom w:val="single" w:sz="6" w:space="1" w:color="auto"/>
+        </w:pBdr>
+      </w:pPr>
+    </w:p>
+    <w:p>
+      <w:pPr>
         <w:rPr>
           <w:rFonts w:ascii="Segoe UI Emoji" w:hAnsi="Segoe UI Emoji" w:cs="Segoe UI Emoji"/>
           <w:b/>
           <w:bCs/>
         </w:rPr>
-        <w:t>Sakalauskas</w:t>
-      </w:r>
-      <w:proofErr w:type="spellEnd"/>
+      </w:pPr>
       <w:r>
         <w:rPr>
           <w:rFonts w:ascii="Segoe UI Emoji" w:hAnsi="Segoe UI Emoji" w:cs="Segoe UI Emoji"/>
           <w:b/>
           <w:bCs/>
         </w:rPr>
+        <w:t xml:space="preserve"> </w:t>
+      </w:r>
+      <w:proofErr w:type="spellStart"/>
+      <w:r>
+        <w:rPr>
+          <w:rFonts w:ascii="Segoe UI Emoji" w:hAnsi="Segoe UI Emoji" w:cs="Segoe UI Emoji"/>
+          <w:b/>
+          <w:bCs/>
+        </w:rPr>
+        <w:t>Sakalauskas</w:t>
+      </w:r>
+      <w:proofErr w:type="spellEnd"/>
+      <w:r>
+        <w:rPr>
+          <w:rFonts w:ascii="Segoe UI Emoji" w:hAnsi="Segoe UI Emoji" w:cs="Segoe UI Emoji"/>
+          <w:b/>
+          <w:bCs/>
+        </w:rPr>
         <w:t xml:space="preserve"> Tadeo</w:t>
       </w:r>
     </w:p>
@@ -11222,7 +12004,6 @@
     <w:p/>
     <w:p>
       <w:r>
-        <w:lastRenderedPageBreak/>
         <w:t xml:space="preserve">Hola Tadeo, primero quería felicitarte por el compromiso en realizar el trabajo. Destaco la correcta estructura principal del documento </w:t>
       </w:r>
       <w:proofErr w:type="spellStart"/>
@@ -11324,15 +12105,7 @@
     </w:p>
     <w:p>
       <w:r>
-        <w:t xml:space="preserve">                                    &lt;</w:t>
-      </w:r>
-      <w:proofErr w:type="spellStart"/>
-      <w:r>
-        <w:t>li</w:t>
-      </w:r>
-      <w:proofErr w:type="spellEnd"/>
-      <w:r>
-        <w:t>&gt;&lt;b&gt;F&lt;/b&gt;</w:t>
+        <w:t xml:space="preserve">                                    &lt;li&gt;&lt;b&gt;F&lt;/b&gt;</w:t>
       </w:r>
       <w:proofErr w:type="spellStart"/>
       <w:r>
@@ -11340,15 +12113,7 @@
       </w:r>
       <w:proofErr w:type="spellEnd"/>
       <w:r>
-        <w:t>&lt;</w:t>
-      </w:r>
-      <w:proofErr w:type="spellStart"/>
-      <w:r>
-        <w:t>li</w:t>
-      </w:r>
-      <w:proofErr w:type="spellEnd"/>
-      <w:r>
-        <w:t>&gt;</w:t>
+        <w:t>&lt;li&gt;</w:t>
       </w:r>
     </w:p>
     <w:p>
@@ -11458,7 +12223,15 @@
       </w:r>
       <w:proofErr w:type="spellEnd"/>
       <w:r>
-        <w:t xml:space="preserve"> usar &lt;em&gt; para ponerle </w:t>
+        <w:t xml:space="preserve"> usar &lt;</w:t>
+      </w:r>
+      <w:proofErr w:type="spellStart"/>
+      <w:r>
+        <w:t>em</w:t>
+      </w:r>
+      <w:proofErr w:type="spellEnd"/>
+      <w:r>
+        <w:t xml:space="preserve">&gt; para ponerle </w:t>
       </w:r>
       <w:proofErr w:type="gramStart"/>
       <w:r>
@@ -11804,7 +12577,7 @@
 </file>
 
 <file path=word/numbering.xml><?xml version="1.0" encoding="utf-8"?>
-<w:numbering xmlns:wpc="http://schemas.microsoft.com/office/word/2010/wordprocessingCanvas" xmlns:cx="http://schemas.microsoft.com/office/drawing/2014/chartex" xmlns:cx1="http://schemas.microsoft.com/office/drawing/2015/9/8/chartex" xmlns:cx2="http://schemas.microsoft.com/office/drawing/2015/10/21/chartex" xmlns:cx3="http://schemas.microsoft.com/office/drawing/2016/5/9/chartex" xmlns:cx4="http://schemas.microsoft.com/office/drawing/2016/5/10/chartex" xmlns:cx5="http://schemas.microsoft.com/office/drawing/2016/5/11/chartex" xmlns:cx6="http://schemas.microsoft.com/office/drawing/2016/5/12/chartex" xmlns:cx7="http://schemas.microsoft.com/office/drawing/2016/5/13/chartex" xmlns:cx8="http://schemas.microsoft.com/office/drawing/2016/5/14/chartex" xmlns:mc="http://schemas.openxmlformats.org/markup-compatibility/2006" xmlns:aink="http://schemas.microsoft.com/office/drawing/2016/ink" xmlns:am3d="http://schemas.microsoft.com/office/drawing/2017/model3d" xmlns:o="urn:schemas-microsoft-com:office:office" xmlns:oel="http://schemas.microsoft.com/office/2019/extlst" xmlns:r="http://schemas.openxmlformats.org/officeDocument/2006/relationships" xmlns:m="http://schemas.openxmlformats.org/officeDocument/2006/math" xmlns:v="urn:schemas-microsoft-com:vml" xmlns:wp14="http://schemas.microsoft.com/office/word/2010/wordprocessingDrawing" xmlns:wp="http://schemas.openxmlformats.org/drawingml/2006/wordprocessingDrawing" xmlns:w10="urn:schemas-microsoft-com:office:word" xmlns:w="http://schemas.openxmlformats.org/wordprocessingml/2006/main" xmlns:w14="http://schemas.microsoft.com/office/word/2010/wordml" xmlns:w15="http://schemas.microsoft.com/office/word/2012/wordml" xmlns:w16cex="http://schemas.microsoft.com/office/word/2018/wordml/cex" xmlns:w16cid="http://schemas.microsoft.com/office/word/2016/wordml/cid" xmlns:w16="http://schemas.microsoft.com/office/word/2018/wordml" xmlns:w16du="http://schemas.microsoft.com/office/word/2023/wordml/word16du" xmlns:w16sdtdh="http://schemas.microsoft.com/office/word/2020/wordml/sdtdatahash" xmlns:w16se="http://schemas.microsoft.com/office/word/2015/wordml/symex" xmlns:wpg="http://schemas.microsoft.com/office/word/2010/wordprocessingGroup" xmlns:wpi="http://schemas.microsoft.com/office/word/2010/wordprocessingInk" xmlns:wne="http://schemas.microsoft.com/office/word/2006/wordml" xmlns:wps="http://schemas.microsoft.com/office/word/2010/wordprocessingShape" mc:Ignorable="w14 w15 w16se w16cid w16 w16cex w16sdtdh w16du wp14">
+<w:numbering xmlns:wpc="http://schemas.microsoft.com/office/word/2010/wordprocessingCanvas" xmlns:cx="http://schemas.microsoft.com/office/drawing/2014/chartex" xmlns:mc="http://schemas.openxmlformats.org/markup-compatibility/2006" xmlns:o="urn:schemas-microsoft-com:office:office" xmlns:r="http://schemas.openxmlformats.org/officeDocument/2006/relationships" xmlns:m="http://schemas.openxmlformats.org/officeDocument/2006/math" xmlns:v="urn:schemas-microsoft-com:vml" xmlns:wp14="http://schemas.microsoft.com/office/word/2010/wordprocessingDrawing" xmlns:wp="http://schemas.openxmlformats.org/drawingml/2006/wordprocessingDrawing" xmlns:w10="urn:schemas-microsoft-com:office:word" xmlns:w="http://schemas.openxmlformats.org/wordprocessingml/2006/main" xmlns:w14="http://schemas.microsoft.com/office/word/2010/wordml" xmlns:w15="http://schemas.microsoft.com/office/word/2012/wordml" xmlns:w16se="http://schemas.microsoft.com/office/word/2015/wordml/symex" xmlns:wpg="http://schemas.microsoft.com/office/word/2010/wordprocessingGroup" xmlns:wpi="http://schemas.microsoft.com/office/word/2010/wordprocessingInk" xmlns:wne="http://schemas.microsoft.com/office/word/2006/wordml" xmlns:wps="http://schemas.microsoft.com/office/word/2010/wordprocessingShape" mc:Ignorable="w14 w15 w16se wp14">
   <w:abstractNum w:abstractNumId="0" w15:restartNumberingAfterBreak="0">
     <w:nsid w:val="077241AD"/>
     <w:multiLevelType w:val="hybridMultilevel"/>
@@ -12481,29 +13254,144 @@
       </w:rPr>
     </w:lvl>
   </w:abstractNum>
-  <w:num w:numId="1" w16cid:durableId="1044214977">
+  <w:abstractNum w:abstractNumId="6" w15:restartNumberingAfterBreak="0">
+    <w:nsid w:val="76E91524"/>
+    <w:multiLevelType w:val="hybridMultilevel"/>
+    <w:tmpl w:val="2A242EB0"/>
+    <w:lvl w:ilvl="0" w:tplc="E9921A10">
+      <w:numFmt w:val="bullet"/>
+      <w:lvlText w:val="-"/>
+      <w:lvlJc w:val="left"/>
+      <w:pPr>
+        <w:ind w:left="720" w:hanging="360"/>
+      </w:pPr>
+      <w:rPr>
+        <w:rFonts w:ascii="Segoe UI Emoji" w:eastAsiaTheme="minorHAnsi" w:hAnsi="Segoe UI Emoji" w:cs="Segoe UI Emoji" w:hint="default"/>
+      </w:rPr>
+    </w:lvl>
+    <w:lvl w:ilvl="1" w:tplc="2C0A0003" w:tentative="1">
+      <w:start w:val="1"/>
+      <w:numFmt w:val="bullet"/>
+      <w:lvlText w:val="o"/>
+      <w:lvlJc w:val="left"/>
+      <w:pPr>
+        <w:ind w:left="1440" w:hanging="360"/>
+      </w:pPr>
+      <w:rPr>
+        <w:rFonts w:ascii="Courier New" w:hAnsi="Courier New" w:cs="Courier New" w:hint="default"/>
+      </w:rPr>
+    </w:lvl>
+    <w:lvl w:ilvl="2" w:tplc="2C0A0005" w:tentative="1">
+      <w:start w:val="1"/>
+      <w:numFmt w:val="bullet"/>
+      <w:lvlText w:val=""/>
+      <w:lvlJc w:val="left"/>
+      <w:pPr>
+        <w:ind w:left="2160" w:hanging="360"/>
+      </w:pPr>
+      <w:rPr>
+        <w:rFonts w:ascii="Wingdings" w:hAnsi="Wingdings" w:hint="default"/>
+      </w:rPr>
+    </w:lvl>
+    <w:lvl w:ilvl="3" w:tplc="2C0A0001" w:tentative="1">
+      <w:start w:val="1"/>
+      <w:numFmt w:val="bullet"/>
+      <w:lvlText w:val=""/>
+      <w:lvlJc w:val="left"/>
+      <w:pPr>
+        <w:ind w:left="2880" w:hanging="360"/>
+      </w:pPr>
+      <w:rPr>
+        <w:rFonts w:ascii="Symbol" w:hAnsi="Symbol" w:hint="default"/>
+      </w:rPr>
+    </w:lvl>
+    <w:lvl w:ilvl="4" w:tplc="2C0A0003" w:tentative="1">
+      <w:start w:val="1"/>
+      <w:numFmt w:val="bullet"/>
+      <w:lvlText w:val="o"/>
+      <w:lvlJc w:val="left"/>
+      <w:pPr>
+        <w:ind w:left="3600" w:hanging="360"/>
+      </w:pPr>
+      <w:rPr>
+        <w:rFonts w:ascii="Courier New" w:hAnsi="Courier New" w:cs="Courier New" w:hint="default"/>
+      </w:rPr>
+    </w:lvl>
+    <w:lvl w:ilvl="5" w:tplc="2C0A0005" w:tentative="1">
+      <w:start w:val="1"/>
+      <w:numFmt w:val="bullet"/>
+      <w:lvlText w:val=""/>
+      <w:lvlJc w:val="left"/>
+      <w:pPr>
+        <w:ind w:left="4320" w:hanging="360"/>
+      </w:pPr>
+      <w:rPr>
+        <w:rFonts w:ascii="Wingdings" w:hAnsi="Wingdings" w:hint="default"/>
+      </w:rPr>
+    </w:lvl>
+    <w:lvl w:ilvl="6" w:tplc="2C0A0001" w:tentative="1">
+      <w:start w:val="1"/>
+      <w:numFmt w:val="bullet"/>
+      <w:lvlText w:val=""/>
+      <w:lvlJc w:val="left"/>
+      <w:pPr>
+        <w:ind w:left="5040" w:hanging="360"/>
+      </w:pPr>
+      <w:rPr>
+        <w:rFonts w:ascii="Symbol" w:hAnsi="Symbol" w:hint="default"/>
+      </w:rPr>
+    </w:lvl>
+    <w:lvl w:ilvl="7" w:tplc="2C0A0003" w:tentative="1">
+      <w:start w:val="1"/>
+      <w:numFmt w:val="bullet"/>
+      <w:lvlText w:val="o"/>
+      <w:lvlJc w:val="left"/>
+      <w:pPr>
+        <w:ind w:left="5760" w:hanging="360"/>
+      </w:pPr>
+      <w:rPr>
+        <w:rFonts w:ascii="Courier New" w:hAnsi="Courier New" w:cs="Courier New" w:hint="default"/>
+      </w:rPr>
+    </w:lvl>
+    <w:lvl w:ilvl="8" w:tplc="2C0A0005" w:tentative="1">
+      <w:start w:val="1"/>
+      <w:numFmt w:val="bullet"/>
+      <w:lvlText w:val=""/>
+      <w:lvlJc w:val="left"/>
+      <w:pPr>
+        <w:ind w:left="6480" w:hanging="360"/>
+      </w:pPr>
+      <w:rPr>
+        <w:rFonts w:ascii="Wingdings" w:hAnsi="Wingdings" w:hint="default"/>
+      </w:rPr>
+    </w:lvl>
+  </w:abstractNum>
+  <w:num w:numId="1">
     <w:abstractNumId w:val="1"/>
   </w:num>
-  <w:num w:numId="2" w16cid:durableId="1168129067">
+  <w:num w:numId="2">
     <w:abstractNumId w:val="4"/>
   </w:num>
-  <w:num w:numId="3" w16cid:durableId="2066026419">
+  <w:num w:numId="3">
     <w:abstractNumId w:val="0"/>
   </w:num>
-  <w:num w:numId="4" w16cid:durableId="633215041">
+  <w:num w:numId="4">
     <w:abstractNumId w:val="2"/>
   </w:num>
-  <w:num w:numId="5" w16cid:durableId="1555501844">
+  <w:num w:numId="5">
     <w:abstractNumId w:val="3"/>
   </w:num>
-  <w:num w:numId="6" w16cid:durableId="1386173261">
+  <w:num w:numId="6">
     <w:abstractNumId w:val="5"/>
+  </w:num>
+  <w:num w:numId="7">
+    <w:abstractNumId w:val="6"/>
   </w:num>
 </w:numbering>
 </file>
 
 <file path=word/styles.xml><?xml version="1.0" encoding="utf-8"?>
-<w:styles xmlns:mc="http://schemas.openxmlformats.org/markup-compatibility/2006" xmlns:r="http://schemas.openxmlformats.org/officeDocument/2006/relationships" xmlns:w="http://schemas.openxmlformats.org/wordprocessingml/2006/main" xmlns:w14="http://schemas.microsoft.com/office/word/2010/wordml" xmlns:w15="http://schemas.microsoft.com/office/word/2012/wordml" xmlns:w16cex="http://schemas.microsoft.com/office/word/2018/wordml/cex" xmlns:w16cid="http://schemas.microsoft.com/office/word/2016/wordml/cid" xmlns:w16="http://schemas.microsoft.com/office/word/2018/wordml" xmlns:w16du="http://schemas.microsoft.com/office/word/2023/wordml/word16du" xmlns:w16sdtdh="http://schemas.microsoft.com/office/word/2020/wordml/sdtdatahash" xmlns:w16se="http://schemas.microsoft.com/office/word/2015/wordml/symex" mc:Ignorable="w14 w15 w16se w16cid w16 w16cex w16sdtdh w16du">
+<w:styles xmlns:mc="http://schemas.openxmlformats.org/markup-compatibility/2006" xmlns:r="http://schemas.openxmlformats.org/officeDocument/2006/relationships" xmlns:w="http://schemas.openxmlformats.org/wordprocessingml/2006/main" xmlns:w14="http://schemas.microsoft.com/office/word/2010/wordml" xmlns:w15="http://schemas.microsoft.com/office/word/2012/wordml" xmlns:w16se="http://schemas.microsoft.com/office/word/2015/wordml/symex" mc:Ignorable="w14 w15 w16se">
   <w:docDefaults>
     <w:rPrDefault>
       <w:rPr>
@@ -12521,7 +13409,7 @@
       </w:pPr>
     </w:pPrDefault>
   </w:docDefaults>
-  <w:latentStyles w:defLockedState="0" w:defUIPriority="99" w:defSemiHidden="0" w:defUnhideWhenUsed="0" w:defQFormat="0" w:count="376">
+  <w:latentStyles w:defLockedState="0" w:defUIPriority="99" w:defSemiHidden="0" w:defUnhideWhenUsed="0" w:defQFormat="0" w:count="371">
     <w:lsdException w:name="Normal" w:uiPriority="0" w:qFormat="1"/>
     <w:lsdException w:name="heading 1" w:uiPriority="9" w:qFormat="1"/>
     <w:lsdException w:name="heading 2" w:semiHidden="1" w:uiPriority="9" w:unhideWhenUsed="1" w:qFormat="1"/>
@@ -12893,11 +13781,6 @@
     <w:lsdException w:name="List Table 5 Dark Accent 6" w:uiPriority="50"/>
     <w:lsdException w:name="List Table 6 Colorful Accent 6" w:uiPriority="51"/>
     <w:lsdException w:name="List Table 7 Colorful Accent 6" w:uiPriority="52"/>
-    <w:lsdException w:name="Mention" w:semiHidden="1" w:unhideWhenUsed="1"/>
-    <w:lsdException w:name="Smart Hyperlink" w:semiHidden="1" w:unhideWhenUsed="1"/>
-    <w:lsdException w:name="Hashtag" w:semiHidden="1" w:unhideWhenUsed="1"/>
-    <w:lsdException w:name="Unresolved Mention" w:semiHidden="1" w:unhideWhenUsed="1"/>
-    <w:lsdException w:name="Smart Link" w:semiHidden="1" w:unhideWhenUsed="1"/>
   </w:latentStyles>
   <w:style w:type="paragraph" w:default="1" w:styleId="Normal">
     <w:name w:val="Normal"/>

</xml_diff>

<commit_message>
Correccion 06 - Veguetti / Bonader Terminado OK
</commit_message>
<xml_diff>
--- a/Desafios/06/Notas y Devoluciones 06.docx
+++ b/Desafios/06/Notas y Devoluciones 06.docx
@@ -1,6 +1,6 @@
 
 <file path=word/document.xml><?xml version="1.0" encoding="utf-8"?>
-<w:document xmlns:wpc="http://schemas.microsoft.com/office/word/2010/wordprocessingCanvas" xmlns:cx="http://schemas.microsoft.com/office/drawing/2014/chartex" xmlns:mc="http://schemas.openxmlformats.org/markup-compatibility/2006" xmlns:o="urn:schemas-microsoft-com:office:office" xmlns:r="http://schemas.openxmlformats.org/officeDocument/2006/relationships" xmlns:m="http://schemas.openxmlformats.org/officeDocument/2006/math" xmlns:v="urn:schemas-microsoft-com:vml" xmlns:wp14="http://schemas.microsoft.com/office/word/2010/wordprocessingDrawing" xmlns:wp="http://schemas.openxmlformats.org/drawingml/2006/wordprocessingDrawing" xmlns:w10="urn:schemas-microsoft-com:office:word" xmlns:w="http://schemas.openxmlformats.org/wordprocessingml/2006/main" xmlns:w14="http://schemas.microsoft.com/office/word/2010/wordml" xmlns:w15="http://schemas.microsoft.com/office/word/2012/wordml" xmlns:w16se="http://schemas.microsoft.com/office/word/2015/wordml/symex" xmlns:wpg="http://schemas.microsoft.com/office/word/2010/wordprocessingGroup" xmlns:wpi="http://schemas.microsoft.com/office/word/2010/wordprocessingInk" xmlns:wne="http://schemas.microsoft.com/office/word/2006/wordml" xmlns:wps="http://schemas.microsoft.com/office/word/2010/wordprocessingShape" mc:Ignorable="w14 w15 w16se wp14">
+<w:document xmlns:wpc="http://schemas.microsoft.com/office/word/2010/wordprocessingCanvas" xmlns:cx="http://schemas.microsoft.com/office/drawing/2014/chartex" xmlns:cx1="http://schemas.microsoft.com/office/drawing/2015/9/8/chartex" xmlns:cx2="http://schemas.microsoft.com/office/drawing/2015/10/21/chartex" xmlns:cx3="http://schemas.microsoft.com/office/drawing/2016/5/9/chartex" xmlns:cx4="http://schemas.microsoft.com/office/drawing/2016/5/10/chartex" xmlns:cx5="http://schemas.microsoft.com/office/drawing/2016/5/11/chartex" xmlns:cx6="http://schemas.microsoft.com/office/drawing/2016/5/12/chartex" xmlns:cx7="http://schemas.microsoft.com/office/drawing/2016/5/13/chartex" xmlns:cx8="http://schemas.microsoft.com/office/drawing/2016/5/14/chartex" xmlns:mc="http://schemas.openxmlformats.org/markup-compatibility/2006" xmlns:aink="http://schemas.microsoft.com/office/drawing/2016/ink" xmlns:am3d="http://schemas.microsoft.com/office/drawing/2017/model3d" xmlns:o="urn:schemas-microsoft-com:office:office" xmlns:r="http://schemas.openxmlformats.org/officeDocument/2006/relationships" xmlns:m="http://schemas.openxmlformats.org/officeDocument/2006/math" xmlns:v="urn:schemas-microsoft-com:vml" xmlns:wp14="http://schemas.microsoft.com/office/word/2010/wordprocessingDrawing" xmlns:wp="http://schemas.openxmlformats.org/drawingml/2006/wordprocessingDrawing" xmlns:w10="urn:schemas-microsoft-com:office:word" xmlns:w="http://schemas.openxmlformats.org/wordprocessingml/2006/main" xmlns:w14="http://schemas.microsoft.com/office/word/2010/wordml" xmlns:w15="http://schemas.microsoft.com/office/word/2012/wordml" xmlns:w16cex="http://schemas.microsoft.com/office/word/2018/wordml/cex" xmlns:w16cid="http://schemas.microsoft.com/office/word/2016/wordml/cid" xmlns:w16="http://schemas.microsoft.com/office/word/2018/wordml" xmlns:w16sdtdh="http://schemas.microsoft.com/office/word/2020/wordml/sdtdatahash" xmlns:w16se="http://schemas.microsoft.com/office/word/2015/wordml/symex" xmlns:wpg="http://schemas.microsoft.com/office/word/2010/wordprocessingGroup" xmlns:wpi="http://schemas.microsoft.com/office/word/2010/wordprocessingInk" xmlns:wne="http://schemas.microsoft.com/office/word/2006/wordml" xmlns:wps="http://schemas.microsoft.com/office/word/2010/wordprocessingShape" mc:Ignorable="w14 w15 w16se w16cid w16 w16cex w16sdtdh wp14">
   <w:body>
     <w:p>
       <w:pPr>
@@ -505,21 +505,7 @@
         <w:rPr>
           <w:rFonts w:ascii="Segoe UI Emoji" w:hAnsi="Segoe UI Emoji" w:cs="Segoe UI Emoji"/>
         </w:rPr>
-        <w:t xml:space="preserve"> los </w:t>
-      </w:r>
-      <w:proofErr w:type="spellStart"/>
-      <w:r>
-        <w:rPr>
-          <w:rFonts w:ascii="Segoe UI Emoji" w:hAnsi="Segoe UI Emoji" w:cs="Segoe UI Emoji"/>
-        </w:rPr>
-        <w:t>bonus</w:t>
-      </w:r>
-      <w:proofErr w:type="spellEnd"/>
-      <w:r>
-        <w:rPr>
-          <w:rFonts w:ascii="Segoe UI Emoji" w:hAnsi="Segoe UI Emoji" w:cs="Segoe UI Emoji"/>
-        </w:rPr>
-        <w:t xml:space="preserve"> extras con JS.</w:t>
+        <w:t xml:space="preserve"> los bonus extras con JS.</w:t>
       </w:r>
     </w:p>
     <w:p>
@@ -592,21 +578,7 @@
         <w:rPr>
           <w:rFonts w:ascii="Segoe UI Emoji" w:hAnsi="Segoe UI Emoji" w:cs="Segoe UI Emoji"/>
         </w:rPr>
-        <w:t xml:space="preserve"> mejor, luego para generar que te queden </w:t>
-      </w:r>
-      <w:proofErr w:type="spellStart"/>
-      <w:r>
-        <w:rPr>
-          <w:rFonts w:ascii="Segoe UI Emoji" w:hAnsi="Segoe UI Emoji" w:cs="Segoe UI Emoji"/>
-        </w:rPr>
-        <w:t>encolumnados</w:t>
-      </w:r>
-      <w:proofErr w:type="spellEnd"/>
-      <w:r>
-        <w:rPr>
-          <w:rFonts w:ascii="Segoe UI Emoji" w:hAnsi="Segoe UI Emoji" w:cs="Segoe UI Emoji"/>
-        </w:rPr>
-        <w:t xml:space="preserve"> </w:t>
+        <w:t xml:space="preserve"> mejor, luego para generar que te queden encolumnados </w:t>
       </w:r>
       <w:proofErr w:type="spellStart"/>
       <w:r>
@@ -904,21 +876,7 @@
         <w:rPr>
           <w:rFonts w:ascii="Segoe UI Emoji" w:hAnsi="Segoe UI Emoji" w:cs="Segoe UI Emoji"/>
         </w:rPr>
-        <w:t xml:space="preserve"> bien usar el </w:t>
-      </w:r>
-      <w:proofErr w:type="spellStart"/>
-      <w:r>
-        <w:rPr>
-          <w:rFonts w:ascii="Segoe UI Emoji" w:hAnsi="Segoe UI Emoji" w:cs="Segoe UI Emoji"/>
-        </w:rPr>
-        <w:t>tag</w:t>
-      </w:r>
-      <w:proofErr w:type="spellEnd"/>
-      <w:r>
-        <w:rPr>
-          <w:rFonts w:ascii="Segoe UI Emoji" w:hAnsi="Segoe UI Emoji" w:cs="Segoe UI Emoji"/>
-        </w:rPr>
-        <w:t xml:space="preserve"> </w:t>
+        <w:t xml:space="preserve"> bien usar el tag </w:t>
       </w:r>
       <w:proofErr w:type="spellStart"/>
       <w:r>
@@ -1016,35 +974,7 @@
         <w:rPr>
           <w:rFonts w:ascii="Segoe UI Emoji" w:hAnsi="Segoe UI Emoji" w:cs="Segoe UI Emoji"/>
         </w:rPr>
-        <w:t xml:space="preserve">Tengan cuidado con los </w:t>
-      </w:r>
-      <w:proofErr w:type="spellStart"/>
-      <w:r>
-        <w:rPr>
-          <w:rFonts w:ascii="Segoe UI Emoji" w:hAnsi="Segoe UI Emoji" w:cs="Segoe UI Emoji"/>
-        </w:rPr>
-        <w:t>tag</w:t>
-      </w:r>
-      <w:proofErr w:type="spellEnd"/>
-      <w:r>
-        <w:rPr>
-          <w:rFonts w:ascii="Segoe UI Emoji" w:hAnsi="Segoe UI Emoji" w:cs="Segoe UI Emoji"/>
-        </w:rPr>
-        <w:t xml:space="preserve"> sueltos sin usar en el documento a veces pueden generar un error y parar la ejecución, además que disminuyen la legibilidad del documento, hay un </w:t>
-      </w:r>
-      <w:proofErr w:type="spellStart"/>
-      <w:r>
-        <w:rPr>
-          <w:rFonts w:ascii="Segoe UI Emoji" w:hAnsi="Segoe UI Emoji" w:cs="Segoe UI Emoji"/>
-        </w:rPr>
-        <w:t>tag</w:t>
-      </w:r>
-      <w:proofErr w:type="spellEnd"/>
-      <w:r>
-        <w:rPr>
-          <w:rFonts w:ascii="Segoe UI Emoji" w:hAnsi="Segoe UI Emoji" w:cs="Segoe UI Emoji"/>
-        </w:rPr>
-        <w:t xml:space="preserve"> de cierre de </w:t>
+        <w:t xml:space="preserve">Tengan cuidado con los tag sueltos sin usar en el documento a veces pueden generar un error y parar la ejecución, además que disminuyen la legibilidad del documento, hay un tag de cierre de </w:t>
       </w:r>
       <w:proofErr w:type="spellStart"/>
       <w:r>
@@ -1649,21 +1579,7 @@
         <w:rPr>
           <w:rFonts w:ascii="Segoe UI Emoji" w:hAnsi="Segoe UI Emoji" w:cs="Segoe UI Emoji"/>
         </w:rPr>
-        <w:t xml:space="preserve">JS: El código cumple con lo solicitado, eso </w:t>
-      </w:r>
-      <w:proofErr w:type="spellStart"/>
-      <w:r>
-        <w:rPr>
-          <w:rFonts w:ascii="Segoe UI Emoji" w:hAnsi="Segoe UI Emoji" w:cs="Segoe UI Emoji"/>
-        </w:rPr>
-        <w:t>esta</w:t>
-      </w:r>
-      <w:proofErr w:type="spellEnd"/>
-      <w:r>
-        <w:rPr>
-          <w:rFonts w:ascii="Segoe UI Emoji" w:hAnsi="Segoe UI Emoji" w:cs="Segoe UI Emoji"/>
-        </w:rPr>
-        <w:t xml:space="preserve"> buenísimo. Una mejora acá seria usar un solo </w:t>
+        <w:t xml:space="preserve">JS: El código cumple con lo solicitado, eso esta buenísimo. Una mejora acá seria usar un solo </w:t>
       </w:r>
       <w:proofErr w:type="spellStart"/>
       <w:r>
@@ -2530,21 +2446,7 @@
         <w:rPr>
           <w:rFonts w:ascii="Segoe UI Emoji" w:hAnsi="Segoe UI Emoji" w:cs="Segoe UI Emoji"/>
         </w:rPr>
-        <w:t xml:space="preserve"> y genial que llegaron a hacer los </w:t>
-      </w:r>
-      <w:proofErr w:type="spellStart"/>
-      <w:r>
-        <w:rPr>
-          <w:rFonts w:ascii="Segoe UI Emoji" w:hAnsi="Segoe UI Emoji" w:cs="Segoe UI Emoji"/>
-        </w:rPr>
-        <w:t>bonus</w:t>
-      </w:r>
-      <w:proofErr w:type="spellEnd"/>
-      <w:r>
-        <w:rPr>
-          <w:rFonts w:ascii="Segoe UI Emoji" w:hAnsi="Segoe UI Emoji" w:cs="Segoe UI Emoji"/>
-        </w:rPr>
-        <w:t xml:space="preserve"> extras.</w:t>
+        <w:t xml:space="preserve"> y genial que llegaron a hacer los bonus extras.</w:t>
       </w:r>
     </w:p>
     <w:p>
@@ -2604,7 +2506,21 @@
         <w:rPr>
           <w:rFonts w:ascii="Segoe UI Emoji" w:hAnsi="Segoe UI Emoji" w:cs="Segoe UI Emoji"/>
         </w:rPr>
-        <w:t xml:space="preserve"> uno abajo del otro, podías agrupar todos en un solo div de clase </w:t>
+        <w:t xml:space="preserve"> uno abajo del otro, podías agrupar todos en un solo </w:t>
+      </w:r>
+      <w:proofErr w:type="spellStart"/>
+      <w:r>
+        <w:rPr>
+          <w:rFonts w:ascii="Segoe UI Emoji" w:hAnsi="Segoe UI Emoji" w:cs="Segoe UI Emoji"/>
+        </w:rPr>
+        <w:t>div</w:t>
+      </w:r>
+      <w:proofErr w:type="spellEnd"/>
+      <w:r>
+        <w:rPr>
+          <w:rFonts w:ascii="Segoe UI Emoji" w:hAnsi="Segoe UI Emoji" w:cs="Segoe UI Emoji"/>
+        </w:rPr>
+        <w:t xml:space="preserve"> de clase </w:t>
       </w:r>
       <w:proofErr w:type="gramStart"/>
       <w:r>
@@ -2834,23 +2750,13 @@
           <w:bCs/>
         </w:rPr>
       </w:pPr>
-      <w:proofErr w:type="spellStart"/>
-      <w:r>
-        <w:rPr>
-          <w:rFonts w:ascii="Segoe UI Emoji" w:hAnsi="Segoe UI Emoji" w:cs="Segoe UI Emoji"/>
-          <w:b/>
-          <w:bCs/>
-        </w:rPr>
-        <w:t>Diaz</w:t>
-      </w:r>
-      <w:proofErr w:type="spellEnd"/>
-      <w:r>
-        <w:rPr>
-          <w:rFonts w:ascii="Segoe UI Emoji" w:hAnsi="Segoe UI Emoji" w:cs="Segoe UI Emoji"/>
-          <w:b/>
-          <w:bCs/>
-        </w:rPr>
-        <w:t xml:space="preserve"> Facundo</w:t>
+      <w:r>
+        <w:rPr>
+          <w:rFonts w:ascii="Segoe UI Emoji" w:hAnsi="Segoe UI Emoji" w:cs="Segoe UI Emoji"/>
+          <w:b/>
+          <w:bCs/>
+        </w:rPr>
+        <w:t>Diaz Facundo</w:t>
       </w:r>
     </w:p>
     <w:p>
@@ -3084,21 +2990,7 @@
         <w:rPr>
           <w:rFonts w:ascii="Segoe UI Emoji" w:hAnsi="Segoe UI Emoji" w:cs="Segoe UI Emoji"/>
         </w:rPr>
-        <w:t xml:space="preserve"> bien usar el </w:t>
-      </w:r>
-      <w:proofErr w:type="spellStart"/>
-      <w:r>
-        <w:rPr>
-          <w:rFonts w:ascii="Segoe UI Emoji" w:hAnsi="Segoe UI Emoji" w:cs="Segoe UI Emoji"/>
-        </w:rPr>
-        <w:t>tag</w:t>
-      </w:r>
-      <w:proofErr w:type="spellEnd"/>
-      <w:r>
-        <w:rPr>
-          <w:rFonts w:ascii="Segoe UI Emoji" w:hAnsi="Segoe UI Emoji" w:cs="Segoe UI Emoji"/>
-        </w:rPr>
-        <w:t xml:space="preserve"> </w:t>
+        <w:t xml:space="preserve"> bien usar el tag </w:t>
       </w:r>
       <w:proofErr w:type="spellStart"/>
       <w:r>
@@ -3247,7 +3139,6 @@
           <w:bCs/>
         </w:rPr>
       </w:pPr>
-      <w:proofErr w:type="spellStart"/>
       <w:r>
         <w:rPr>
           <w:rFonts w:ascii="Segoe UI Emoji" w:hAnsi="Segoe UI Emoji" w:cs="Segoe UI Emoji"/>
@@ -3256,7 +3147,6 @@
         </w:rPr>
         <w:t>Diaz</w:t>
       </w:r>
-      <w:proofErr w:type="spellEnd"/>
       <w:r>
         <w:rPr>
           <w:rFonts w:ascii="Segoe UI Emoji" w:hAnsi="Segoe UI Emoji" w:cs="Segoe UI Emoji"/>
@@ -3962,21 +3852,7 @@
         <w:rPr>
           <w:rFonts w:ascii="Segoe UI Emoji" w:hAnsi="Segoe UI Emoji" w:cs="Segoe UI Emoji"/>
         </w:rPr>
-        <w:t xml:space="preserve">Loren, te felicito por la entrega, los tres ejercicios están logrados, manejaste correctamente manejo de variables, estructuras de repetición y condicionales, me pareció genial la implementación de vectores para resolución del primer ejercicio y el uso de ternario en el ejercicio 3 </w:t>
-      </w:r>
-      <w:proofErr w:type="spellStart"/>
-      <w:r>
-        <w:rPr>
-          <w:rFonts w:ascii="Segoe UI Emoji" w:hAnsi="Segoe UI Emoji" w:cs="Segoe UI Emoji"/>
-        </w:rPr>
-        <w:t>esta</w:t>
-      </w:r>
-      <w:proofErr w:type="spellEnd"/>
-      <w:r>
-        <w:rPr>
-          <w:rFonts w:ascii="Segoe UI Emoji" w:hAnsi="Segoe UI Emoji" w:cs="Segoe UI Emoji"/>
-        </w:rPr>
-        <w:t xml:space="preserve"> perfecto.</w:t>
+        <w:t>Loren, te felicito por la entrega, los tres ejercicios están logrados, manejaste correctamente manejo de variables, estructuras de repetición y condicionales, me pareció genial la implementación de vectores para resolución del primer ejercicio y el uso de ternario en el ejercicio 3 esta perfecto.</w:t>
       </w:r>
     </w:p>
     <w:p>
@@ -5135,21 +5011,7 @@
         <w:rPr>
           <w:rFonts w:ascii="Segoe UI Emoji" w:hAnsi="Segoe UI Emoji" w:cs="Segoe UI Emoji"/>
         </w:rPr>
-        <w:t xml:space="preserve">Genial que hayan podido agregar </w:t>
-      </w:r>
-      <w:proofErr w:type="spellStart"/>
-      <w:r>
-        <w:rPr>
-          <w:rFonts w:ascii="Segoe UI Emoji" w:hAnsi="Segoe UI Emoji" w:cs="Segoe UI Emoji"/>
-        </w:rPr>
-        <w:t>bonus</w:t>
-      </w:r>
-      <w:proofErr w:type="spellEnd"/>
-      <w:r>
-        <w:rPr>
-          <w:rFonts w:ascii="Segoe UI Emoji" w:hAnsi="Segoe UI Emoji" w:cs="Segoe UI Emoji"/>
-        </w:rPr>
-        <w:t xml:space="preserve"> JS, eso suma a la nota.</w:t>
+        <w:t>Genial que hayan podido agregar bonus JS, eso suma a la nota.</w:t>
       </w:r>
     </w:p>
     <w:p>
@@ -5421,41 +5283,41 @@
         <w:rPr>
           <w:rFonts w:ascii="Segoe UI Emoji" w:hAnsi="Segoe UI Emoji" w:cs="Segoe UI Emoji"/>
         </w:rPr>
-        <w:t xml:space="preserve">Genial que hayan podido agregar </w:t>
-      </w:r>
-      <w:proofErr w:type="spellStart"/>
-      <w:r>
-        <w:rPr>
-          <w:rFonts w:ascii="Segoe UI Emoji" w:hAnsi="Segoe UI Emoji" w:cs="Segoe UI Emoji"/>
-        </w:rPr>
-        <w:t>bonus</w:t>
-      </w:r>
-      <w:proofErr w:type="spellEnd"/>
-      <w:r>
-        <w:rPr>
-          <w:rFonts w:ascii="Segoe UI Emoji" w:hAnsi="Segoe UI Emoji" w:cs="Segoe UI Emoji"/>
-        </w:rPr>
-        <w:t xml:space="preserve"> JS, eso suma a la nota.</w:t>
-      </w:r>
-    </w:p>
-    <w:p>
-      <w:pPr>
-        <w:rPr>
-          <w:rFonts w:ascii="Segoe UI Emoji" w:hAnsi="Segoe UI Emoji" w:cs="Segoe UI Emoji"/>
-        </w:rPr>
-      </w:pPr>
-    </w:p>
-    <w:p>
-      <w:pPr>
-        <w:rPr>
-          <w:rFonts w:ascii="Segoe UI Emoji" w:hAnsi="Segoe UI Emoji" w:cs="Segoe UI Emoji"/>
-        </w:rPr>
-      </w:pPr>
-      <w:r>
-        <w:rPr>
-          <w:rFonts w:ascii="Segoe UI Emoji" w:hAnsi="Segoe UI Emoji" w:cs="Segoe UI Emoji"/>
-        </w:rPr>
-        <w:t xml:space="preserve">Lo único en lugar de div y </w:t>
+        <w:t>Genial que hayan podido agregar bonus JS, eso suma a la nota.</w:t>
+      </w:r>
+    </w:p>
+    <w:p>
+      <w:pPr>
+        <w:rPr>
+          <w:rFonts w:ascii="Segoe UI Emoji" w:hAnsi="Segoe UI Emoji" w:cs="Segoe UI Emoji"/>
+        </w:rPr>
+      </w:pPr>
+    </w:p>
+    <w:p>
+      <w:pPr>
+        <w:rPr>
+          <w:rFonts w:ascii="Segoe UI Emoji" w:hAnsi="Segoe UI Emoji" w:cs="Segoe UI Emoji"/>
+        </w:rPr>
+      </w:pPr>
+      <w:r>
+        <w:rPr>
+          <w:rFonts w:ascii="Segoe UI Emoji" w:hAnsi="Segoe UI Emoji" w:cs="Segoe UI Emoji"/>
+        </w:rPr>
+        <w:t xml:space="preserve">Lo único en lugar de </w:t>
+      </w:r>
+      <w:proofErr w:type="spellStart"/>
+      <w:r>
+        <w:rPr>
+          <w:rFonts w:ascii="Segoe UI Emoji" w:hAnsi="Segoe UI Emoji" w:cs="Segoe UI Emoji"/>
+        </w:rPr>
+        <w:t>div</w:t>
+      </w:r>
+      <w:proofErr w:type="spellEnd"/>
+      <w:r>
+        <w:rPr>
+          <w:rFonts w:ascii="Segoe UI Emoji" w:hAnsi="Segoe UI Emoji" w:cs="Segoe UI Emoji"/>
+        </w:rPr>
+        <w:t xml:space="preserve"> y </w:t>
       </w:r>
       <w:proofErr w:type="spellStart"/>
       <w:r>
@@ -6295,21 +6157,7 @@
         <w:rPr>
           <w:rFonts w:ascii="Segoe UI Emoji" w:hAnsi="Segoe UI Emoji" w:cs="Segoe UI Emoji"/>
         </w:rPr>
-        <w:t xml:space="preserve">"Gato #"+ i + </w:t>
-      </w:r>
-      <w:proofErr w:type="spellStart"/>
-      <w:r>
-        <w:rPr>
-          <w:rFonts w:ascii="Segoe UI Emoji" w:hAnsi="Segoe UI Emoji" w:cs="Segoe UI Emoji"/>
-        </w:rPr>
-        <w:t>emoji</w:t>
-      </w:r>
-      <w:proofErr w:type="spellEnd"/>
-      <w:r>
-        <w:rPr>
-          <w:rFonts w:ascii="Segoe UI Emoji" w:hAnsi="Segoe UI Emoji" w:cs="Segoe UI Emoji"/>
-        </w:rPr>
-        <w:t xml:space="preserve"> + pasos)</w:t>
+        <w:t>"Gato #"+ i + emoji + pasos)</w:t>
       </w:r>
     </w:p>
     <w:p>
@@ -6836,21 +6684,7 @@
         <w:rPr>
           <w:rFonts w:ascii="Segoe UI Emoji" w:hAnsi="Segoe UI Emoji" w:cs="Segoe UI Emoji"/>
         </w:rPr>
-        <w:t xml:space="preserve"> que no llegaron a hace los </w:t>
-      </w:r>
-      <w:proofErr w:type="spellStart"/>
-      <w:r>
-        <w:rPr>
-          <w:rFonts w:ascii="Segoe UI Emoji" w:hAnsi="Segoe UI Emoji" w:cs="Segoe UI Emoji"/>
-        </w:rPr>
-        <w:t>bonus</w:t>
-      </w:r>
-      <w:proofErr w:type="spellEnd"/>
-      <w:r>
-        <w:rPr>
-          <w:rFonts w:ascii="Segoe UI Emoji" w:hAnsi="Segoe UI Emoji" w:cs="Segoe UI Emoji"/>
-        </w:rPr>
-        <w:t xml:space="preserve"> extras con JS.</w:t>
+        <w:t xml:space="preserve"> que no llegaron a hace los bonus extras con JS.</w:t>
       </w:r>
     </w:p>
     <w:p>
@@ -7400,587 +7234,549 @@
         </w:rPr>
         <w:t xml:space="preserve"> </w:t>
       </w:r>
-      <w:proofErr w:type="spellStart"/>
-      <w:r>
-        <w:rPr>
-          <w:rFonts w:ascii="Segoe UI Emoji" w:hAnsi="Segoe UI Emoji" w:cs="Segoe UI Emoji"/>
-          <w:b/>
-          <w:bCs/>
-        </w:rPr>
-        <w:t>Eiriz</w:t>
-      </w:r>
-      <w:proofErr w:type="spellEnd"/>
-      <w:r>
-        <w:rPr>
-          <w:rFonts w:ascii="Segoe UI Emoji" w:hAnsi="Segoe UI Emoji" w:cs="Segoe UI Emoji"/>
-          <w:b/>
-          <w:bCs/>
+      <w:r>
+        <w:rPr>
+          <w:rFonts w:ascii="Segoe UI Emoji" w:hAnsi="Segoe UI Emoji" w:cs="Segoe UI Emoji"/>
+          <w:b/>
+          <w:bCs/>
+        </w:rPr>
+        <w:t>Eiriz Nicolas</w:t>
+      </w:r>
+    </w:p>
+    <w:p>
+      <w:pPr>
+        <w:rPr>
+          <w:rFonts w:ascii="Segoe UI Emoji" w:hAnsi="Segoe UI Emoji" w:cs="Segoe UI Emoji"/>
+          <w:b/>
+          <w:bCs/>
+        </w:rPr>
+      </w:pPr>
+    </w:p>
+    <w:p>
+      <w:pPr>
+        <w:rPr>
+          <w:rFonts w:ascii="Segoe UI Emoji" w:hAnsi="Segoe UI Emoji" w:cs="Segoe UI Emoji"/>
+        </w:rPr>
+      </w:pPr>
+      <w:proofErr w:type="gramStart"/>
+      <w:r>
+        <w:rPr>
+          <w:rFonts w:ascii="Segoe UI Emoji" w:hAnsi="Segoe UI Emoji" w:cs="Segoe UI Emoji"/>
+        </w:rPr>
+        <w:t>🎉¡</w:t>
+      </w:r>
+      <w:proofErr w:type="gramEnd"/>
+      <w:r>
+        <w:rPr>
+          <w:rFonts w:ascii="Segoe UI Emoji" w:hAnsi="Segoe UI Emoji" w:cs="Segoe UI Emoji"/>
+        </w:rPr>
+        <w:t>Felicitaciones por la entrega del Desafío 0</w:t>
+      </w:r>
+      <w:r>
+        <w:rPr>
+          <w:rFonts w:ascii="Segoe UI Emoji" w:hAnsi="Segoe UI Emoji" w:cs="Segoe UI Emoji"/>
+        </w:rPr>
+        <w:t>5</w:t>
+      </w:r>
+      <w:r>
+        <w:rPr>
+          <w:rFonts w:ascii="Segoe UI Emoji" w:hAnsi="Segoe UI Emoji" w:cs="Segoe UI Emoji"/>
+        </w:rPr>
+        <w:t>! 🎉</w:t>
+      </w:r>
+    </w:p>
+    <w:p>
+      <w:pPr>
+        <w:rPr>
+          <w:rFonts w:ascii="Segoe UI Emoji" w:hAnsi="Segoe UI Emoji" w:cs="Segoe UI Emoji"/>
+        </w:rPr>
+      </w:pPr>
+    </w:p>
+    <w:p>
+      <w:pPr>
+        <w:rPr>
+          <w:rFonts w:ascii="Segoe UI Emoji" w:hAnsi="Segoe UI Emoji" w:cs="Segoe UI Emoji"/>
+        </w:rPr>
+      </w:pPr>
+      <w:r>
+        <w:rPr>
+          <w:rFonts w:ascii="Segoe UI Emoji" w:hAnsi="Segoe UI Emoji" w:cs="Segoe UI Emoji"/>
+        </w:rPr>
+        <w:t xml:space="preserve">Nicolas, te felicito por la entrega, los </w:t>
+      </w:r>
+      <w:r>
+        <w:rPr>
+          <w:rFonts w:ascii="Segoe UI Emoji" w:hAnsi="Segoe UI Emoji" w:cs="Segoe UI Emoji"/>
+        </w:rPr>
+        <w:t xml:space="preserve">tres </w:t>
+      </w:r>
+      <w:r>
+        <w:rPr>
+          <w:rFonts w:ascii="Segoe UI Emoji" w:hAnsi="Segoe UI Emoji" w:cs="Segoe UI Emoji"/>
+        </w:rPr>
+        <w:t>ejercicios están logrados, manejaste correctamente manejo de variables, estructuras de repetición y condicionales</w:t>
+      </w:r>
+      <w:r>
+        <w:rPr>
+          <w:rFonts w:ascii="Segoe UI Emoji" w:hAnsi="Segoe UI Emoji" w:cs="Segoe UI Emoji"/>
+        </w:rPr>
+        <w:t>.</w:t>
+      </w:r>
+    </w:p>
+    <w:p>
+      <w:pPr>
+        <w:rPr>
+          <w:rFonts w:ascii="Segoe UI Emoji" w:hAnsi="Segoe UI Emoji" w:cs="Segoe UI Emoji"/>
+        </w:rPr>
+      </w:pPr>
+      <w:r>
+        <w:rPr>
+          <w:rFonts w:ascii="Segoe UI Emoji" w:hAnsi="Segoe UI Emoji" w:cs="Segoe UI Emoji"/>
+        </w:rPr>
+        <w:t>Destaco la simplicidad de tu código y las condiciones lógicas que utilizaste para resolver los ejercicios.</w:t>
+      </w:r>
+    </w:p>
+    <w:p>
+      <w:pPr>
+        <w:rPr>
+          <w:rFonts w:ascii="Segoe UI Emoji" w:hAnsi="Segoe UI Emoji" w:cs="Segoe UI Emoji"/>
+        </w:rPr>
+      </w:pPr>
+    </w:p>
+    <w:p>
+      <w:pPr>
+        <w:rPr>
+          <w:rFonts w:ascii="Segoe UI Emoji" w:hAnsi="Segoe UI Emoji" w:cs="Segoe UI Emoji"/>
+        </w:rPr>
+      </w:pPr>
+    </w:p>
+    <w:p>
+      <w:pPr>
+        <w:rPr>
+          <w:rFonts w:ascii="Segoe UI Emoji" w:hAnsi="Segoe UI Emoji" w:cs="Segoe UI Emoji"/>
+        </w:rPr>
+      </w:pPr>
+      <w:r>
+        <w:rPr>
+          <w:rFonts w:ascii="Segoe UI Emoji" w:hAnsi="Segoe UI Emoji" w:cs="Segoe UI Emoji"/>
+        </w:rPr>
+        <w:t xml:space="preserve">En el ejercicio 3 una posible mejora es que no validez cuando es impar, ya que con solo validar si es </w:t>
+      </w:r>
+      <w:proofErr w:type="spellStart"/>
+      <w:r>
+        <w:rPr>
+          <w:rFonts w:ascii="Segoe UI Emoji" w:hAnsi="Segoe UI Emoji" w:cs="Segoe UI Emoji"/>
+        </w:rPr>
+        <w:t>par</w:t>
+      </w:r>
+      <w:proofErr w:type="spellEnd"/>
+      <w:r>
+        <w:rPr>
+          <w:rFonts w:ascii="Segoe UI Emoji" w:hAnsi="Segoe UI Emoji" w:cs="Segoe UI Emoji"/>
+        </w:rPr>
+        <w:t xml:space="preserve"> luego por el camino del </w:t>
+      </w:r>
+      <w:proofErr w:type="spellStart"/>
+      <w:r>
+        <w:rPr>
+          <w:rFonts w:ascii="Segoe UI Emoji" w:hAnsi="Segoe UI Emoji" w:cs="Segoe UI Emoji"/>
+        </w:rPr>
+        <w:t>else</w:t>
+      </w:r>
+      <w:proofErr w:type="spellEnd"/>
+      <w:r>
+        <w:rPr>
+          <w:rFonts w:ascii="Segoe UI Emoji" w:hAnsi="Segoe UI Emoji" w:cs="Segoe UI Emoji"/>
+        </w:rPr>
+        <w:t xml:space="preserve"> automáticamente irían los que no lo son:</w:t>
+      </w:r>
+    </w:p>
+    <w:p>
+      <w:pPr>
+        <w:rPr>
+          <w:rFonts w:ascii="Segoe UI Emoji" w:hAnsi="Segoe UI Emoji" w:cs="Segoe UI Emoji"/>
+        </w:rPr>
+      </w:pPr>
+    </w:p>
+    <w:p>
+      <w:pPr>
+        <w:rPr>
+          <w:rFonts w:ascii="Segoe UI Emoji" w:hAnsi="Segoe UI Emoji" w:cs="Segoe UI Emoji"/>
+        </w:rPr>
+      </w:pPr>
+      <w:r>
+        <w:rPr>
+          <w:rFonts w:ascii="Segoe UI Emoji" w:hAnsi="Segoe UI Emoji" w:cs="Segoe UI Emoji"/>
+        </w:rPr>
+        <w:t xml:space="preserve">    </w:t>
+      </w:r>
+      <w:proofErr w:type="spellStart"/>
+      <w:proofErr w:type="gramStart"/>
+      <w:r>
+        <w:rPr>
+          <w:rFonts w:ascii="Segoe UI Emoji" w:hAnsi="Segoe UI Emoji" w:cs="Segoe UI Emoji"/>
+        </w:rPr>
+        <w:t>if</w:t>
+      </w:r>
+      <w:proofErr w:type="spellEnd"/>
+      <w:r>
+        <w:rPr>
+          <w:rFonts w:ascii="Segoe UI Emoji" w:hAnsi="Segoe UI Emoji" w:cs="Segoe UI Emoji"/>
+        </w:rPr>
+        <w:t>(</w:t>
+      </w:r>
+      <w:proofErr w:type="gramEnd"/>
+      <w:r>
+        <w:rPr>
+          <w:rFonts w:ascii="Segoe UI Emoji" w:hAnsi="Segoe UI Emoji" w:cs="Segoe UI Emoji"/>
+        </w:rPr>
+        <w:t>i % 2 === 0){</w:t>
+      </w:r>
+    </w:p>
+    <w:p>
+      <w:pPr>
+        <w:rPr>
+          <w:rFonts w:ascii="Segoe UI Emoji" w:hAnsi="Segoe UI Emoji" w:cs="Segoe UI Emoji"/>
+        </w:rPr>
+      </w:pPr>
+      <w:r>
+        <w:rPr>
+          <w:rFonts w:ascii="Segoe UI Emoji" w:hAnsi="Segoe UI Emoji" w:cs="Segoe UI Emoji"/>
+        </w:rPr>
+        <w:t>       </w:t>
+      </w:r>
+      <w:proofErr w:type="spellStart"/>
+      <w:r>
+        <w:rPr>
+          <w:rFonts w:ascii="Segoe UI Emoji" w:hAnsi="Segoe UI Emoji" w:cs="Segoe UI Emoji"/>
+        </w:rPr>
+        <w:t>mensajeConsola</w:t>
+      </w:r>
+      <w:proofErr w:type="spellEnd"/>
+      <w:r>
+        <w:rPr>
+          <w:rFonts w:ascii="Segoe UI Emoji" w:hAnsi="Segoe UI Emoji" w:cs="Segoe UI Emoji"/>
+        </w:rPr>
+        <w:t xml:space="preserve"> = `Gato ${i}: 🐈🐈`} </w:t>
+      </w:r>
+    </w:p>
+    <w:p>
+      <w:pPr>
+        <w:rPr>
+          <w:rFonts w:ascii="Segoe UI Emoji" w:hAnsi="Segoe UI Emoji" w:cs="Segoe UI Emoji"/>
+        </w:rPr>
+      </w:pPr>
+      <w:r>
+        <w:rPr>
+          <w:rFonts w:ascii="Segoe UI Emoji" w:hAnsi="Segoe UI Emoji" w:cs="Segoe UI Emoji"/>
+        </w:rPr>
+        <w:t xml:space="preserve">    </w:t>
+      </w:r>
+      <w:proofErr w:type="spellStart"/>
+      <w:proofErr w:type="gramStart"/>
+      <w:r>
+        <w:rPr>
+          <w:rFonts w:ascii="Segoe UI Emoji" w:hAnsi="Segoe UI Emoji" w:cs="Segoe UI Emoji"/>
+        </w:rPr>
+        <w:t>else</w:t>
+      </w:r>
+      <w:proofErr w:type="spellEnd"/>
+      <w:r>
+        <w:rPr>
+          <w:rFonts w:ascii="Segoe UI Emoji" w:hAnsi="Segoe UI Emoji" w:cs="Segoe UI Emoji"/>
+        </w:rPr>
+        <w:t>{</w:t>
+      </w:r>
+      <w:proofErr w:type="gramEnd"/>
+    </w:p>
+    <w:p>
+      <w:pPr>
+        <w:rPr>
+          <w:rFonts w:ascii="Segoe UI Emoji" w:hAnsi="Segoe UI Emoji" w:cs="Segoe UI Emoji"/>
+        </w:rPr>
+      </w:pPr>
+      <w:r>
+        <w:rPr>
+          <w:rFonts w:ascii="Segoe UI Emoji" w:hAnsi="Segoe UI Emoji" w:cs="Segoe UI Emoji"/>
+        </w:rPr>
+        <w:t>       </w:t>
+      </w:r>
+      <w:proofErr w:type="spellStart"/>
+      <w:r>
+        <w:rPr>
+          <w:rFonts w:ascii="Segoe UI Emoji" w:hAnsi="Segoe UI Emoji" w:cs="Segoe UI Emoji"/>
+        </w:rPr>
+        <w:t>mensajeConsola</w:t>
+      </w:r>
+      <w:proofErr w:type="spellEnd"/>
+      <w:r>
+        <w:rPr>
+          <w:rFonts w:ascii="Segoe UI Emoji" w:hAnsi="Segoe UI Emoji" w:cs="Segoe UI Emoji"/>
+        </w:rPr>
+        <w:t xml:space="preserve"> = `Gato ${i}: 🐈`</w:t>
+      </w:r>
+    </w:p>
+    <w:p>
+      <w:pPr>
+        <w:rPr>
+          <w:rFonts w:ascii="Segoe UI Emoji" w:hAnsi="Segoe UI Emoji" w:cs="Segoe UI Emoji"/>
+        </w:rPr>
+      </w:pPr>
+      <w:r>
+        <w:rPr>
+          <w:rFonts w:ascii="Segoe UI Emoji" w:hAnsi="Segoe UI Emoji" w:cs="Segoe UI Emoji"/>
+        </w:rPr>
+        <w:t>    }</w:t>
+      </w:r>
+    </w:p>
+    <w:p>
+      <w:pPr>
+        <w:rPr>
+          <w:rFonts w:ascii="Segoe UI Emoji" w:hAnsi="Segoe UI Emoji" w:cs="Segoe UI Emoji"/>
+        </w:rPr>
+      </w:pPr>
+    </w:p>
+    <w:p>
+      <w:pPr>
+        <w:pBdr>
+          <w:bottom w:val="single" w:sz="6" w:space="1" w:color="auto"/>
+        </w:pBdr>
+        <w:rPr>
+          <w:rFonts w:ascii="Segoe UI Emoji" w:hAnsi="Segoe UI Emoji" w:cs="Segoe UI Emoji"/>
+        </w:rPr>
+      </w:pPr>
+    </w:p>
+    <w:p>
+      <w:pPr>
+        <w:pBdr>
+          <w:bottom w:val="single" w:sz="6" w:space="1" w:color="auto"/>
+        </w:pBdr>
+        <w:rPr>
+          <w:rFonts w:ascii="Segoe UI Emoji" w:hAnsi="Segoe UI Emoji" w:cs="Segoe UI Emoji"/>
+        </w:rPr>
+      </w:pPr>
+      <w:r>
+        <w:rPr>
+          <w:rFonts w:ascii="Segoe UI Emoji" w:hAnsi="Segoe UI Emoji" w:cs="Segoe UI Emoji"/>
+        </w:rPr>
+        <w:t>Excelente trabajo ¡</w:t>
+      </w:r>
+    </w:p>
+    <w:p>
+      <w:pPr>
+        <w:pBdr>
+          <w:bottom w:val="single" w:sz="6" w:space="1" w:color="auto"/>
+        </w:pBdr>
+        <w:rPr>
+          <w:rFonts w:ascii="Segoe UI Emoji" w:hAnsi="Segoe UI Emoji" w:cs="Segoe UI Emoji"/>
+        </w:rPr>
+      </w:pPr>
+    </w:p>
+    <w:p>
+      <w:pPr>
+        <w:pBdr>
+          <w:bottom w:val="single" w:sz="6" w:space="1" w:color="auto"/>
+        </w:pBdr>
+        <w:rPr>
+          <w:rFonts w:ascii="Segoe UI Emoji" w:hAnsi="Segoe UI Emoji" w:cs="Segoe UI Emoji"/>
+        </w:rPr>
+      </w:pPr>
+      <w:r>
+        <w:rPr>
+          <w:rFonts w:ascii="Segoe UI Emoji" w:hAnsi="Segoe UI Emoji" w:cs="Segoe UI Emoji"/>
+        </w:rPr>
+        <w:t>Tu nota en el Desafío 0</w:t>
+      </w:r>
+      <w:r>
+        <w:rPr>
+          <w:rFonts w:ascii="Segoe UI Emoji" w:hAnsi="Segoe UI Emoji" w:cs="Segoe UI Emoji"/>
+        </w:rPr>
+        <w:t>5</w:t>
+      </w:r>
+      <w:r>
+        <w:rPr>
+          <w:rFonts w:ascii="Segoe UI Emoji" w:hAnsi="Segoe UI Emoji" w:cs="Segoe UI Emoji"/>
+        </w:rPr>
+        <w:t xml:space="preserve"> es: 10</w:t>
+      </w:r>
+    </w:p>
+    <w:p>
+      <w:pPr>
+        <w:pBdr>
+          <w:bottom w:val="single" w:sz="6" w:space="1" w:color="auto"/>
+        </w:pBdr>
+        <w:rPr>
+          <w:rFonts w:ascii="Segoe UI Emoji" w:hAnsi="Segoe UI Emoji" w:cs="Segoe UI Emoji"/>
+        </w:rPr>
+      </w:pPr>
+    </w:p>
+    <w:p>
+      <w:pPr>
+        <w:pBdr>
+          <w:bottom w:val="single" w:sz="6" w:space="1" w:color="auto"/>
+        </w:pBdr>
+        <w:rPr>
+          <w:rFonts w:ascii="Segoe UI Emoji" w:hAnsi="Segoe UI Emoji" w:cs="Segoe UI Emoji"/>
+        </w:rPr>
+      </w:pPr>
+    </w:p>
+    <w:p>
+      <w:pPr>
+        <w:rPr>
+          <w:rFonts w:ascii="Segoe UI Emoji" w:hAnsi="Segoe UI Emoji" w:cs="Segoe UI Emoji"/>
+          <w:b/>
+          <w:bCs/>
+        </w:rPr>
+      </w:pPr>
+      <w:r>
+        <w:rPr>
+          <w:rFonts w:ascii="Segoe UI Emoji" w:hAnsi="Segoe UI Emoji" w:cs="Segoe UI Emoji"/>
+          <w:b/>
+          <w:bCs/>
+        </w:rPr>
+        <w:t>Martinelli Juan Bautista</w:t>
+      </w:r>
+    </w:p>
+    <w:p>
+      <w:pPr>
+        <w:rPr>
+          <w:rFonts w:ascii="Segoe UI Emoji" w:hAnsi="Segoe UI Emoji" w:cs="Segoe UI Emoji"/>
+          <w:b/>
+          <w:bCs/>
+        </w:rPr>
+      </w:pPr>
+    </w:p>
+    <w:p>
+      <w:pPr>
+        <w:rPr>
+          <w:rFonts w:ascii="Segoe UI Emoji" w:hAnsi="Segoe UI Emoji" w:cs="Segoe UI Emoji"/>
+        </w:rPr>
+      </w:pPr>
+      <w:proofErr w:type="gramStart"/>
+      <w:r>
+        <w:rPr>
+          <w:rFonts w:ascii="Segoe UI Emoji" w:hAnsi="Segoe UI Emoji" w:cs="Segoe UI Emoji"/>
+        </w:rPr>
+        <w:t>🎉¡</w:t>
+      </w:r>
+      <w:proofErr w:type="gramEnd"/>
+      <w:r>
+        <w:rPr>
+          <w:rFonts w:ascii="Segoe UI Emoji" w:hAnsi="Segoe UI Emoji" w:cs="Segoe UI Emoji"/>
+        </w:rPr>
+        <w:t>Felicitaciones por la entrega del Desafío 0</w:t>
+      </w:r>
+      <w:r>
+        <w:rPr>
+          <w:rFonts w:ascii="Segoe UI Emoji" w:hAnsi="Segoe UI Emoji" w:cs="Segoe UI Emoji"/>
+        </w:rPr>
+        <w:t>6</w:t>
+      </w:r>
+      <w:r>
+        <w:rPr>
+          <w:rFonts w:ascii="Segoe UI Emoji" w:hAnsi="Segoe UI Emoji" w:cs="Segoe UI Emoji"/>
+        </w:rPr>
+        <w:t>! 🎉</w:t>
+      </w:r>
+    </w:p>
+    <w:p>
+      <w:pPr>
+        <w:rPr>
+          <w:rFonts w:ascii="Segoe UI Emoji" w:hAnsi="Segoe UI Emoji" w:cs="Segoe UI Emoji"/>
+        </w:rPr>
+      </w:pPr>
+    </w:p>
+    <w:p>
+      <w:pPr>
+        <w:rPr>
+          <w:rFonts w:ascii="Segoe UI Emoji" w:hAnsi="Segoe UI Emoji" w:cs="Segoe UI Emoji"/>
+        </w:rPr>
+      </w:pPr>
+      <w:r>
+        <w:rPr>
+          <w:rFonts w:ascii="Segoe UI Emoji" w:hAnsi="Segoe UI Emoji" w:cs="Segoe UI Emoji"/>
+        </w:rPr>
+        <w:t>Chicos los felicito por su compromiso en la entrega, en general cumplieron con los requerimientos solicitados, usaron</w:t>
+      </w:r>
+      <w:r>
+        <w:rPr>
+          <w:rFonts w:ascii="Segoe UI Emoji" w:hAnsi="Segoe UI Emoji" w:cs="Segoe UI Emoji"/>
+        </w:rPr>
+        <w:t xml:space="preserve"> correctamente las etiquetas para formularios, el diseño original esta</w:t>
+      </w:r>
+      <w:r>
+        <w:rPr>
+          <w:rFonts w:ascii="Segoe UI Emoji" w:hAnsi="Segoe UI Emoji" w:cs="Segoe UI Emoji"/>
         </w:rPr>
         <w:t xml:space="preserve"> </w:t>
       </w:r>
-      <w:proofErr w:type="spellStart"/>
-      <w:r>
-        <w:rPr>
-          <w:rFonts w:ascii="Segoe UI Emoji" w:hAnsi="Segoe UI Emoji" w:cs="Segoe UI Emoji"/>
-          <w:b/>
-          <w:bCs/>
-        </w:rPr>
-        <w:t>Nicolas</w:t>
-      </w:r>
-      <w:proofErr w:type="spellEnd"/>
-    </w:p>
-    <w:p>
-      <w:pPr>
-        <w:rPr>
-          <w:rFonts w:ascii="Segoe UI Emoji" w:hAnsi="Segoe UI Emoji" w:cs="Segoe UI Emoji"/>
-          <w:b/>
-          <w:bCs/>
-        </w:rPr>
-      </w:pPr>
-    </w:p>
-    <w:p>
-      <w:pPr>
-        <w:rPr>
-          <w:rFonts w:ascii="Segoe UI Emoji" w:hAnsi="Segoe UI Emoji" w:cs="Segoe UI Emoji"/>
-        </w:rPr>
-      </w:pPr>
+      <w:r>
+        <w:rPr>
+          <w:rFonts w:ascii="Segoe UI Emoji" w:hAnsi="Segoe UI Emoji" w:cs="Segoe UI Emoji"/>
+        </w:rPr>
+        <w:t>corre</w:t>
+      </w:r>
+      <w:r>
+        <w:rPr>
+          <w:rFonts w:ascii="Segoe UI Emoji" w:hAnsi="Segoe UI Emoji" w:cs="Segoe UI Emoji"/>
+        </w:rPr>
+        <w:t xml:space="preserve">cto y sin estilos la estructura </w:t>
+      </w:r>
+      <w:r>
+        <w:rPr>
+          <w:rFonts w:ascii="Segoe UI Emoji" w:hAnsi="Segoe UI Emoji" w:cs="Segoe UI Emoji"/>
+        </w:rPr>
+        <w:t>se ve igual que la imagen de referencia.</w:t>
+      </w:r>
+    </w:p>
+    <w:p>
+      <w:pPr>
+        <w:rPr>
+          <w:rFonts w:ascii="Segoe UI Emoji" w:hAnsi="Segoe UI Emoji" w:cs="Segoe UI Emoji"/>
+        </w:rPr>
+      </w:pPr>
+      <w:r>
+        <w:rPr>
+          <w:rFonts w:ascii="Segoe UI Emoji" w:hAnsi="Segoe UI Emoji" w:cs="Segoe UI Emoji"/>
+        </w:rPr>
+        <w:t xml:space="preserve">Los diseños personalizados el estilo-retro me gusto, aplicaron una imagen de fondo que me parece va bien con la temática, en ambos casos hubiera venido bien más cambios porque la estructura termina viéndose igual al original, quizás ahí podrían haber jugado con estilos o quizás aplicar </w:t>
+      </w:r>
+      <w:proofErr w:type="spellStart"/>
+      <w:r>
+        <w:rPr>
+          <w:rFonts w:ascii="Segoe UI Emoji" w:hAnsi="Segoe UI Emoji" w:cs="Segoe UI Emoji"/>
+        </w:rPr>
+        <w:t>flex</w:t>
+      </w:r>
+      <w:proofErr w:type="spellEnd"/>
+      <w:r>
+        <w:rPr>
+          <w:rFonts w:ascii="Segoe UI Emoji" w:hAnsi="Segoe UI Emoji" w:cs="Segoe UI Emoji"/>
+        </w:rPr>
+        <w:t xml:space="preserve"> para cambiar la disposición de los </w:t>
+      </w:r>
+      <w:proofErr w:type="spellStart"/>
+      <w:r>
+        <w:rPr>
+          <w:rFonts w:ascii="Segoe UI Emoji" w:hAnsi="Segoe UI Emoji" w:cs="Segoe UI Emoji"/>
+        </w:rPr>
+        <w:t>fieldsets</w:t>
+      </w:r>
+      <w:proofErr w:type="spellEnd"/>
+      <w:r>
+        <w:rPr>
+          <w:rFonts w:ascii="Segoe UI Emoji" w:hAnsi="Segoe UI Emoji" w:cs="Segoe UI Emoji"/>
+        </w:rPr>
+        <w:t xml:space="preserve"> del formulario, </w:t>
+      </w:r>
       <w:proofErr w:type="gramStart"/>
       <w:r>
         <w:rPr>
           <w:rFonts w:ascii="Segoe UI Emoji" w:hAnsi="Segoe UI Emoji" w:cs="Segoe UI Emoji"/>
         </w:rPr>
-        <w:t>🎉¡</w:t>
+        <w:t>etc..</w:t>
       </w:r>
       <w:proofErr w:type="gramEnd"/>
-      <w:r>
-        <w:rPr>
-          <w:rFonts w:ascii="Segoe UI Emoji" w:hAnsi="Segoe UI Emoji" w:cs="Segoe UI Emoji"/>
-        </w:rPr>
-        <w:t>Felicitaciones por la entrega del Desafío 0</w:t>
-      </w:r>
-      <w:r>
-        <w:rPr>
-          <w:rFonts w:ascii="Segoe UI Emoji" w:hAnsi="Segoe UI Emoji" w:cs="Segoe UI Emoji"/>
-        </w:rPr>
-        <w:t>5</w:t>
-      </w:r>
-      <w:r>
-        <w:rPr>
-          <w:rFonts w:ascii="Segoe UI Emoji" w:hAnsi="Segoe UI Emoji" w:cs="Segoe UI Emoji"/>
-        </w:rPr>
-        <w:t>! 🎉</w:t>
-      </w:r>
-    </w:p>
-    <w:p>
-      <w:pPr>
-        <w:rPr>
-          <w:rFonts w:ascii="Segoe UI Emoji" w:hAnsi="Segoe UI Emoji" w:cs="Segoe UI Emoji"/>
-        </w:rPr>
-      </w:pPr>
-    </w:p>
-    <w:p>
-      <w:pPr>
-        <w:rPr>
-          <w:rFonts w:ascii="Segoe UI Emoji" w:hAnsi="Segoe UI Emoji" w:cs="Segoe UI Emoji"/>
-        </w:rPr>
-      </w:pPr>
-      <w:proofErr w:type="spellStart"/>
-      <w:r>
-        <w:rPr>
-          <w:rFonts w:ascii="Segoe UI Emoji" w:hAnsi="Segoe UI Emoji" w:cs="Segoe UI Emoji"/>
-        </w:rPr>
-        <w:t>Nicolas</w:t>
-      </w:r>
-      <w:proofErr w:type="spellEnd"/>
-      <w:r>
-        <w:rPr>
-          <w:rFonts w:ascii="Segoe UI Emoji" w:hAnsi="Segoe UI Emoji" w:cs="Segoe UI Emoji"/>
-        </w:rPr>
-        <w:t xml:space="preserve">, te felicito por la entrega, los </w:t>
-      </w:r>
-      <w:r>
-        <w:rPr>
-          <w:rFonts w:ascii="Segoe UI Emoji" w:hAnsi="Segoe UI Emoji" w:cs="Segoe UI Emoji"/>
-        </w:rPr>
-        <w:t xml:space="preserve">tres </w:t>
-      </w:r>
-      <w:r>
-        <w:rPr>
-          <w:rFonts w:ascii="Segoe UI Emoji" w:hAnsi="Segoe UI Emoji" w:cs="Segoe UI Emoji"/>
-        </w:rPr>
-        <w:t>ejercicios están logrados, manejaste correctamente manejo de variables, estructuras de repetición y condicionales</w:t>
-      </w:r>
-      <w:r>
-        <w:rPr>
-          <w:rFonts w:ascii="Segoe UI Emoji" w:hAnsi="Segoe UI Emoji" w:cs="Segoe UI Emoji"/>
-        </w:rPr>
-        <w:t>.</w:t>
-      </w:r>
-    </w:p>
-    <w:p>
-      <w:pPr>
-        <w:rPr>
-          <w:rFonts w:ascii="Segoe UI Emoji" w:hAnsi="Segoe UI Emoji" w:cs="Segoe UI Emoji"/>
-        </w:rPr>
-      </w:pPr>
-      <w:r>
-        <w:rPr>
-          <w:rFonts w:ascii="Segoe UI Emoji" w:hAnsi="Segoe UI Emoji" w:cs="Segoe UI Emoji"/>
-        </w:rPr>
-        <w:t>Destaco la simplicidad de tu código y las condiciones lógicas que utilizaste para resolver los ejercicios.</w:t>
-      </w:r>
-    </w:p>
-    <w:p>
-      <w:pPr>
-        <w:rPr>
-          <w:rFonts w:ascii="Segoe UI Emoji" w:hAnsi="Segoe UI Emoji" w:cs="Segoe UI Emoji"/>
-        </w:rPr>
-      </w:pPr>
-    </w:p>
-    <w:p>
-      <w:pPr>
-        <w:rPr>
-          <w:rFonts w:ascii="Segoe UI Emoji" w:hAnsi="Segoe UI Emoji" w:cs="Segoe UI Emoji"/>
-        </w:rPr>
-      </w:pPr>
-    </w:p>
-    <w:p>
-      <w:pPr>
-        <w:rPr>
-          <w:rFonts w:ascii="Segoe UI Emoji" w:hAnsi="Segoe UI Emoji" w:cs="Segoe UI Emoji"/>
-        </w:rPr>
-      </w:pPr>
-      <w:r>
-        <w:rPr>
-          <w:rFonts w:ascii="Segoe UI Emoji" w:hAnsi="Segoe UI Emoji" w:cs="Segoe UI Emoji"/>
-        </w:rPr>
-        <w:t xml:space="preserve">En el ejercicio 3 una posible mejora es que no validez cuando es impar, ya que con solo validar si es </w:t>
-      </w:r>
-      <w:proofErr w:type="spellStart"/>
-      <w:r>
-        <w:rPr>
-          <w:rFonts w:ascii="Segoe UI Emoji" w:hAnsi="Segoe UI Emoji" w:cs="Segoe UI Emoji"/>
-        </w:rPr>
-        <w:t>par</w:t>
-      </w:r>
-      <w:proofErr w:type="spellEnd"/>
-      <w:r>
-        <w:rPr>
-          <w:rFonts w:ascii="Segoe UI Emoji" w:hAnsi="Segoe UI Emoji" w:cs="Segoe UI Emoji"/>
-        </w:rPr>
-        <w:t xml:space="preserve"> luego por el camino del </w:t>
-      </w:r>
-      <w:proofErr w:type="spellStart"/>
-      <w:r>
-        <w:rPr>
-          <w:rFonts w:ascii="Segoe UI Emoji" w:hAnsi="Segoe UI Emoji" w:cs="Segoe UI Emoji"/>
-        </w:rPr>
-        <w:t>else</w:t>
-      </w:r>
-      <w:proofErr w:type="spellEnd"/>
-      <w:r>
-        <w:rPr>
-          <w:rFonts w:ascii="Segoe UI Emoji" w:hAnsi="Segoe UI Emoji" w:cs="Segoe UI Emoji"/>
-        </w:rPr>
-        <w:t xml:space="preserve"> automáticamente irían los que no lo son:</w:t>
-      </w:r>
-    </w:p>
-    <w:p>
-      <w:pPr>
-        <w:rPr>
-          <w:rFonts w:ascii="Segoe UI Emoji" w:hAnsi="Segoe UI Emoji" w:cs="Segoe UI Emoji"/>
-        </w:rPr>
-      </w:pPr>
-    </w:p>
-    <w:p>
-      <w:pPr>
-        <w:rPr>
-          <w:rFonts w:ascii="Segoe UI Emoji" w:hAnsi="Segoe UI Emoji" w:cs="Segoe UI Emoji"/>
-        </w:rPr>
-      </w:pPr>
-      <w:r>
-        <w:rPr>
-          <w:rFonts w:ascii="Segoe UI Emoji" w:hAnsi="Segoe UI Emoji" w:cs="Segoe UI Emoji"/>
-        </w:rPr>
-        <w:t xml:space="preserve">    </w:t>
-      </w:r>
-      <w:proofErr w:type="spellStart"/>
-      <w:proofErr w:type="gramStart"/>
-      <w:r>
-        <w:rPr>
-          <w:rFonts w:ascii="Segoe UI Emoji" w:hAnsi="Segoe UI Emoji" w:cs="Segoe UI Emoji"/>
-        </w:rPr>
-        <w:t>if</w:t>
-      </w:r>
-      <w:proofErr w:type="spellEnd"/>
-      <w:r>
-        <w:rPr>
-          <w:rFonts w:ascii="Segoe UI Emoji" w:hAnsi="Segoe UI Emoji" w:cs="Segoe UI Emoji"/>
-        </w:rPr>
-        <w:t>(</w:t>
-      </w:r>
-      <w:proofErr w:type="gramEnd"/>
-      <w:r>
-        <w:rPr>
-          <w:rFonts w:ascii="Segoe UI Emoji" w:hAnsi="Segoe UI Emoji" w:cs="Segoe UI Emoji"/>
-        </w:rPr>
-        <w:t>i % 2 === 0){</w:t>
-      </w:r>
-    </w:p>
-    <w:p>
-      <w:pPr>
-        <w:rPr>
-          <w:rFonts w:ascii="Segoe UI Emoji" w:hAnsi="Segoe UI Emoji" w:cs="Segoe UI Emoji"/>
-        </w:rPr>
-      </w:pPr>
-      <w:r>
-        <w:rPr>
-          <w:rFonts w:ascii="Segoe UI Emoji" w:hAnsi="Segoe UI Emoji" w:cs="Segoe UI Emoji"/>
-        </w:rPr>
-        <w:t>       </w:t>
-      </w:r>
-      <w:proofErr w:type="spellStart"/>
-      <w:r>
-        <w:rPr>
-          <w:rFonts w:ascii="Segoe UI Emoji" w:hAnsi="Segoe UI Emoji" w:cs="Segoe UI Emoji"/>
-        </w:rPr>
-        <w:t>mensajeConsola</w:t>
-      </w:r>
-      <w:proofErr w:type="spellEnd"/>
-      <w:r>
-        <w:rPr>
-          <w:rFonts w:ascii="Segoe UI Emoji" w:hAnsi="Segoe UI Emoji" w:cs="Segoe UI Emoji"/>
-        </w:rPr>
-        <w:t xml:space="preserve"> = `Gato ${i}: 🐈🐈`} </w:t>
-      </w:r>
-    </w:p>
-    <w:p>
-      <w:pPr>
-        <w:rPr>
-          <w:rFonts w:ascii="Segoe UI Emoji" w:hAnsi="Segoe UI Emoji" w:cs="Segoe UI Emoji"/>
-        </w:rPr>
-      </w:pPr>
-      <w:r>
-        <w:rPr>
-          <w:rFonts w:ascii="Segoe UI Emoji" w:hAnsi="Segoe UI Emoji" w:cs="Segoe UI Emoji"/>
-        </w:rPr>
-        <w:t xml:space="preserve">    </w:t>
-      </w:r>
-      <w:proofErr w:type="spellStart"/>
-      <w:proofErr w:type="gramStart"/>
-      <w:r>
-        <w:rPr>
-          <w:rFonts w:ascii="Segoe UI Emoji" w:hAnsi="Segoe UI Emoji" w:cs="Segoe UI Emoji"/>
-        </w:rPr>
-        <w:t>else</w:t>
-      </w:r>
-      <w:proofErr w:type="spellEnd"/>
-      <w:r>
-        <w:rPr>
-          <w:rFonts w:ascii="Segoe UI Emoji" w:hAnsi="Segoe UI Emoji" w:cs="Segoe UI Emoji"/>
-        </w:rPr>
-        <w:t>{</w:t>
-      </w:r>
-      <w:proofErr w:type="gramEnd"/>
-    </w:p>
-    <w:p>
-      <w:pPr>
-        <w:rPr>
-          <w:rFonts w:ascii="Segoe UI Emoji" w:hAnsi="Segoe UI Emoji" w:cs="Segoe UI Emoji"/>
-        </w:rPr>
-      </w:pPr>
-      <w:r>
-        <w:rPr>
-          <w:rFonts w:ascii="Segoe UI Emoji" w:hAnsi="Segoe UI Emoji" w:cs="Segoe UI Emoji"/>
-        </w:rPr>
-        <w:t>       </w:t>
-      </w:r>
-      <w:proofErr w:type="spellStart"/>
-      <w:r>
-        <w:rPr>
-          <w:rFonts w:ascii="Segoe UI Emoji" w:hAnsi="Segoe UI Emoji" w:cs="Segoe UI Emoji"/>
-        </w:rPr>
-        <w:t>mensajeConsola</w:t>
-      </w:r>
-      <w:proofErr w:type="spellEnd"/>
-      <w:r>
-        <w:rPr>
-          <w:rFonts w:ascii="Segoe UI Emoji" w:hAnsi="Segoe UI Emoji" w:cs="Segoe UI Emoji"/>
-        </w:rPr>
-        <w:t xml:space="preserve"> = `Gato ${i}: 🐈`</w:t>
-      </w:r>
-    </w:p>
-    <w:p>
-      <w:pPr>
-        <w:rPr>
-          <w:rFonts w:ascii="Segoe UI Emoji" w:hAnsi="Segoe UI Emoji" w:cs="Segoe UI Emoji"/>
-        </w:rPr>
-      </w:pPr>
-      <w:r>
-        <w:rPr>
-          <w:rFonts w:ascii="Segoe UI Emoji" w:hAnsi="Segoe UI Emoji" w:cs="Segoe UI Emoji"/>
-        </w:rPr>
-        <w:t>    }</w:t>
-      </w:r>
-    </w:p>
-    <w:p>
-      <w:pPr>
-        <w:rPr>
-          <w:rFonts w:ascii="Segoe UI Emoji" w:hAnsi="Segoe UI Emoji" w:cs="Segoe UI Emoji"/>
-        </w:rPr>
-      </w:pPr>
-    </w:p>
-    <w:p>
-      <w:pPr>
-        <w:pBdr>
-          <w:bottom w:val="single" w:sz="6" w:space="1" w:color="auto"/>
-        </w:pBdr>
-        <w:rPr>
-          <w:rFonts w:ascii="Segoe UI Emoji" w:hAnsi="Segoe UI Emoji" w:cs="Segoe UI Emoji"/>
-        </w:rPr>
-      </w:pPr>
-    </w:p>
-    <w:p>
-      <w:pPr>
-        <w:pBdr>
-          <w:bottom w:val="single" w:sz="6" w:space="1" w:color="auto"/>
-        </w:pBdr>
-        <w:rPr>
-          <w:rFonts w:ascii="Segoe UI Emoji" w:hAnsi="Segoe UI Emoji" w:cs="Segoe UI Emoji"/>
-        </w:rPr>
-      </w:pPr>
-      <w:r>
-        <w:rPr>
-          <w:rFonts w:ascii="Segoe UI Emoji" w:hAnsi="Segoe UI Emoji" w:cs="Segoe UI Emoji"/>
-        </w:rPr>
-        <w:t>Excelente trabajo ¡</w:t>
-      </w:r>
-    </w:p>
-    <w:p>
-      <w:pPr>
-        <w:pBdr>
-          <w:bottom w:val="single" w:sz="6" w:space="1" w:color="auto"/>
-        </w:pBdr>
-        <w:rPr>
-          <w:rFonts w:ascii="Segoe UI Emoji" w:hAnsi="Segoe UI Emoji" w:cs="Segoe UI Emoji"/>
-        </w:rPr>
-      </w:pPr>
-    </w:p>
-    <w:p>
-      <w:pPr>
-        <w:pBdr>
-          <w:bottom w:val="single" w:sz="6" w:space="1" w:color="auto"/>
-        </w:pBdr>
-        <w:rPr>
-          <w:rFonts w:ascii="Segoe UI Emoji" w:hAnsi="Segoe UI Emoji" w:cs="Segoe UI Emoji"/>
-        </w:rPr>
-      </w:pPr>
-      <w:r>
-        <w:rPr>
-          <w:rFonts w:ascii="Segoe UI Emoji" w:hAnsi="Segoe UI Emoji" w:cs="Segoe UI Emoji"/>
-        </w:rPr>
-        <w:t>Tu nota en el Desafío 0</w:t>
-      </w:r>
-      <w:r>
-        <w:rPr>
-          <w:rFonts w:ascii="Segoe UI Emoji" w:hAnsi="Segoe UI Emoji" w:cs="Segoe UI Emoji"/>
-        </w:rPr>
-        <w:t>5</w:t>
-      </w:r>
-      <w:r>
-        <w:rPr>
-          <w:rFonts w:ascii="Segoe UI Emoji" w:hAnsi="Segoe UI Emoji" w:cs="Segoe UI Emoji"/>
-        </w:rPr>
-        <w:t xml:space="preserve"> es: 10</w:t>
-      </w:r>
-    </w:p>
-    <w:p>
-      <w:pPr>
-        <w:pBdr>
-          <w:bottom w:val="single" w:sz="6" w:space="1" w:color="auto"/>
-        </w:pBdr>
-        <w:rPr>
-          <w:rFonts w:ascii="Segoe UI Emoji" w:hAnsi="Segoe UI Emoji" w:cs="Segoe UI Emoji"/>
-        </w:rPr>
-      </w:pPr>
-    </w:p>
-    <w:p>
-      <w:pPr>
-        <w:pBdr>
-          <w:bottom w:val="single" w:sz="6" w:space="1" w:color="auto"/>
-        </w:pBdr>
-        <w:rPr>
-          <w:rFonts w:ascii="Segoe UI Emoji" w:hAnsi="Segoe UI Emoji" w:cs="Segoe UI Emoji"/>
-        </w:rPr>
-      </w:pPr>
-    </w:p>
-    <w:p>
-      <w:pPr>
-        <w:rPr>
-          <w:rFonts w:ascii="Segoe UI Emoji" w:hAnsi="Segoe UI Emoji" w:cs="Segoe UI Emoji"/>
-          <w:b/>
-          <w:bCs/>
-        </w:rPr>
-      </w:pPr>
-      <w:proofErr w:type="spellStart"/>
-      <w:r>
-        <w:rPr>
-          <w:rFonts w:ascii="Segoe UI Emoji" w:hAnsi="Segoe UI Emoji" w:cs="Segoe UI Emoji"/>
-          <w:b/>
-          <w:bCs/>
-        </w:rPr>
-        <w:t>Martinelli</w:t>
-      </w:r>
-      <w:proofErr w:type="spellEnd"/>
-      <w:r>
-        <w:rPr>
-          <w:rFonts w:ascii="Segoe UI Emoji" w:hAnsi="Segoe UI Emoji" w:cs="Segoe UI Emoji"/>
-          <w:b/>
-          <w:bCs/>
-        </w:rPr>
-        <w:t xml:space="preserve"> Juan Bautista</w:t>
-      </w:r>
-    </w:p>
-    <w:p>
-      <w:pPr>
-        <w:rPr>
-          <w:rFonts w:ascii="Segoe UI Emoji" w:hAnsi="Segoe UI Emoji" w:cs="Segoe UI Emoji"/>
-          <w:b/>
-          <w:bCs/>
-        </w:rPr>
-      </w:pPr>
-    </w:p>
-    <w:p>
-      <w:pPr>
-        <w:rPr>
-          <w:rFonts w:ascii="Segoe UI Emoji" w:hAnsi="Segoe UI Emoji" w:cs="Segoe UI Emoji"/>
-        </w:rPr>
-      </w:pPr>
-      <w:proofErr w:type="gramStart"/>
-      <w:r>
-        <w:rPr>
-          <w:rFonts w:ascii="Segoe UI Emoji" w:hAnsi="Segoe UI Emoji" w:cs="Segoe UI Emoji"/>
-        </w:rPr>
-        <w:t>🎉¡</w:t>
-      </w:r>
-      <w:proofErr w:type="gramEnd"/>
-      <w:r>
-        <w:rPr>
-          <w:rFonts w:ascii="Segoe UI Emoji" w:hAnsi="Segoe UI Emoji" w:cs="Segoe UI Emoji"/>
-        </w:rPr>
-        <w:t>Felicitaciones por la entrega del Desafío 0</w:t>
-      </w:r>
-      <w:r>
-        <w:rPr>
-          <w:rFonts w:ascii="Segoe UI Emoji" w:hAnsi="Segoe UI Emoji" w:cs="Segoe UI Emoji"/>
-        </w:rPr>
-        <w:t>6</w:t>
-      </w:r>
-      <w:r>
-        <w:rPr>
-          <w:rFonts w:ascii="Segoe UI Emoji" w:hAnsi="Segoe UI Emoji" w:cs="Segoe UI Emoji"/>
-        </w:rPr>
-        <w:t>! 🎉</w:t>
-      </w:r>
-    </w:p>
-    <w:p>
-      <w:pPr>
-        <w:rPr>
-          <w:rFonts w:ascii="Segoe UI Emoji" w:hAnsi="Segoe UI Emoji" w:cs="Segoe UI Emoji"/>
-        </w:rPr>
-      </w:pPr>
-    </w:p>
-    <w:p>
-      <w:pPr>
-        <w:rPr>
-          <w:rFonts w:ascii="Segoe UI Emoji" w:hAnsi="Segoe UI Emoji" w:cs="Segoe UI Emoji"/>
-        </w:rPr>
-      </w:pPr>
-      <w:r>
-        <w:rPr>
-          <w:rFonts w:ascii="Segoe UI Emoji" w:hAnsi="Segoe UI Emoji" w:cs="Segoe UI Emoji"/>
-        </w:rPr>
-        <w:t>Chicos los felicito por su compromiso en la entrega, en general cumplieron con los requerimientos solicitados, usaron</w:t>
-      </w:r>
-      <w:r>
-        <w:rPr>
-          <w:rFonts w:ascii="Segoe UI Emoji" w:hAnsi="Segoe UI Emoji" w:cs="Segoe UI Emoji"/>
-        </w:rPr>
-        <w:t xml:space="preserve"> correctamente las etiquetas para formularios, el diseño original esta</w:t>
-      </w:r>
-      <w:r>
-        <w:rPr>
-          <w:rFonts w:ascii="Segoe UI Emoji" w:hAnsi="Segoe UI Emoji" w:cs="Segoe UI Emoji"/>
-        </w:rPr>
-        <w:t xml:space="preserve"> </w:t>
-      </w:r>
-      <w:r>
-        <w:rPr>
-          <w:rFonts w:ascii="Segoe UI Emoji" w:hAnsi="Segoe UI Emoji" w:cs="Segoe UI Emoji"/>
-        </w:rPr>
-        <w:t>corre</w:t>
-      </w:r>
-      <w:r>
-        <w:rPr>
-          <w:rFonts w:ascii="Segoe UI Emoji" w:hAnsi="Segoe UI Emoji" w:cs="Segoe UI Emoji"/>
-        </w:rPr>
-        <w:t xml:space="preserve">cto y sin estilos la estructura </w:t>
-      </w:r>
-      <w:r>
-        <w:rPr>
-          <w:rFonts w:ascii="Segoe UI Emoji" w:hAnsi="Segoe UI Emoji" w:cs="Segoe UI Emoji"/>
-        </w:rPr>
-        <w:t>se ve igual que la imagen de referencia.</w:t>
-      </w:r>
-    </w:p>
-    <w:p>
-      <w:pPr>
-        <w:rPr>
-          <w:rFonts w:ascii="Segoe UI Emoji" w:hAnsi="Segoe UI Emoji" w:cs="Segoe UI Emoji"/>
-        </w:rPr>
-      </w:pPr>
-      <w:r>
-        <w:rPr>
-          <w:rFonts w:ascii="Segoe UI Emoji" w:hAnsi="Segoe UI Emoji" w:cs="Segoe UI Emoji"/>
-        </w:rPr>
-        <w:t xml:space="preserve">Los diseños personalizados el estilo-retro me gusto, aplicaron una imagen de fondo que me parece va bien con la temática, en ambos casos hubiera venido bien más cambios porque la estructura termina viéndose igual al original, quizás ahí podrían haber jugado con estilos o quizás aplicar </w:t>
-      </w:r>
-      <w:proofErr w:type="spellStart"/>
-      <w:r>
-        <w:rPr>
-          <w:rFonts w:ascii="Segoe UI Emoji" w:hAnsi="Segoe UI Emoji" w:cs="Segoe UI Emoji"/>
-        </w:rPr>
-        <w:t>flex</w:t>
-      </w:r>
-      <w:proofErr w:type="spellEnd"/>
-      <w:r>
-        <w:rPr>
-          <w:rFonts w:ascii="Segoe UI Emoji" w:hAnsi="Segoe UI Emoji" w:cs="Segoe UI Emoji"/>
-        </w:rPr>
-        <w:t xml:space="preserve"> para cambiar la disposición de los </w:t>
-      </w:r>
-      <w:proofErr w:type="spellStart"/>
-      <w:r>
-        <w:rPr>
-          <w:rFonts w:ascii="Segoe UI Emoji" w:hAnsi="Segoe UI Emoji" w:cs="Segoe UI Emoji"/>
-        </w:rPr>
-        <w:t>fieldsets</w:t>
-      </w:r>
-      <w:proofErr w:type="spellEnd"/>
-      <w:r>
-        <w:rPr>
-          <w:rFonts w:ascii="Segoe UI Emoji" w:hAnsi="Segoe UI Emoji" w:cs="Segoe UI Emoji"/>
-        </w:rPr>
-        <w:t xml:space="preserve"> del formulario, </w:t>
-      </w:r>
-      <w:proofErr w:type="gramStart"/>
-      <w:r>
-        <w:rPr>
-          <w:rFonts w:ascii="Segoe UI Emoji" w:hAnsi="Segoe UI Emoji" w:cs="Segoe UI Emoji"/>
-        </w:rPr>
-        <w:t>etc..</w:t>
-      </w:r>
-      <w:proofErr w:type="gramEnd"/>
     </w:p>
     <w:p>
       <w:pPr>
@@ -8007,21 +7803,7 @@
         <w:rPr>
           <w:rFonts w:ascii="Segoe UI Emoji" w:hAnsi="Segoe UI Emoji" w:cs="Segoe UI Emoji"/>
         </w:rPr>
-        <w:t xml:space="preserve"> que no llegaron a hacer los </w:t>
-      </w:r>
-      <w:proofErr w:type="spellStart"/>
-      <w:r>
-        <w:rPr>
-          <w:rFonts w:ascii="Segoe UI Emoji" w:hAnsi="Segoe UI Emoji" w:cs="Segoe UI Emoji"/>
-        </w:rPr>
-        <w:t>bonus</w:t>
-      </w:r>
-      <w:proofErr w:type="spellEnd"/>
-      <w:r>
-        <w:rPr>
-          <w:rFonts w:ascii="Segoe UI Emoji" w:hAnsi="Segoe UI Emoji" w:cs="Segoe UI Emoji"/>
-        </w:rPr>
-        <w:t xml:space="preserve"> extras con JS.</w:t>
+        <w:t xml:space="preserve"> que no llegaron a hacer los bonus extras con JS.</w:t>
       </w:r>
     </w:p>
     <w:p>
@@ -8244,21 +8026,7 @@
         <w:rPr>
           <w:rFonts w:ascii="Segoe UI Emoji" w:hAnsi="Segoe UI Emoji" w:cs="Segoe UI Emoji"/>
         </w:rPr>
-        <w:t xml:space="preserve">Esto se podía solucionar de varias formas, la más simple puede ser utilizando una estructura condicional para ver que </w:t>
-      </w:r>
-      <w:proofErr w:type="spellStart"/>
-      <w:r>
-        <w:rPr>
-          <w:rFonts w:ascii="Segoe UI Emoji" w:hAnsi="Segoe UI Emoji" w:cs="Segoe UI Emoji"/>
-        </w:rPr>
-        <w:t>emoji</w:t>
-      </w:r>
-      <w:proofErr w:type="spellEnd"/>
-      <w:r>
-        <w:rPr>
-          <w:rFonts w:ascii="Segoe UI Emoji" w:hAnsi="Segoe UI Emoji" w:cs="Segoe UI Emoji"/>
-        </w:rPr>
-        <w:t xml:space="preserve"> voy a imprimir y mediante un contador resetear cada 3:</w:t>
+        <w:t>Esto se podía solucionar de varias formas, la más simple puede ser utilizando una estructura condicional para ver que emoji voy a imprimir y mediante un contador resetear cada 3:</w:t>
       </w:r>
     </w:p>
     <w:p>
@@ -8481,23 +8249,7 @@
           <w:rFonts w:ascii="Segoe UI Emoji" w:hAnsi="Segoe UI Emoji" w:cs="Segoe UI Emoji"/>
           <w:lang w:val="en-US"/>
         </w:rPr>
-        <w:t xml:space="preserve">    </w:t>
-      </w:r>
-      <w:proofErr w:type="spellStart"/>
-      <w:r>
-        <w:rPr>
-          <w:rFonts w:ascii="Segoe UI Emoji" w:hAnsi="Segoe UI Emoji" w:cs="Segoe UI Emoji"/>
-          <w:lang w:val="en-US"/>
-        </w:rPr>
-        <w:t>var</w:t>
-      </w:r>
-      <w:proofErr w:type="spellEnd"/>
-      <w:r>
-        <w:rPr>
-          <w:rFonts w:ascii="Segoe UI Emoji" w:hAnsi="Segoe UI Emoji" w:cs="Segoe UI Emoji"/>
-          <w:lang w:val="en-US"/>
-        </w:rPr>
-        <w:t xml:space="preserve"> emoji = ''</w:t>
+        <w:t>    var emoji = ''</w:t>
       </w:r>
     </w:p>
     <w:p>
@@ -9013,7 +8765,7 @@
         <w:rPr>
           <w:rFonts w:ascii="Segoe UI Emoji" w:hAnsi="Segoe UI Emoji" w:cs="Segoe UI Emoji"/>
         </w:rPr>
-        <w:t>5</w:t>
+        <w:t>6</w:t>
       </w:r>
       <w:r>
         <w:rPr>
@@ -9039,63 +8791,174 @@
         <w:rPr>
           <w:rFonts w:ascii="Segoe UI Emoji" w:hAnsi="Segoe UI Emoji" w:cs="Segoe UI Emoji"/>
         </w:rPr>
-        <w:t>Gina, te felicito por la entrega, los tres ejercicios están logrados, manejaste correctamente manejo de variables, estructuras de repetición y condicionales, me pareció genial la implementación de vectores para la resolución del ejercicio 1.</w:t>
-      </w:r>
-    </w:p>
-    <w:p>
-      <w:pPr>
-        <w:rPr>
-          <w:rFonts w:ascii="Segoe UI Emoji" w:hAnsi="Segoe UI Emoji" w:cs="Segoe UI Emoji"/>
-        </w:rPr>
-      </w:pPr>
-      <w:r>
-        <w:rPr>
-          <w:rFonts w:ascii="Segoe UI Emoji" w:hAnsi="Segoe UI Emoji" w:cs="Segoe UI Emoji"/>
-        </w:rPr>
-        <w:t>Destaco la simplicidad de tu código y las condiciones lógicas que utilizaste para resolver los ejercicios.</w:t>
-      </w:r>
-    </w:p>
-    <w:p>
-      <w:pPr>
-        <w:pBdr>
-          <w:bottom w:val="single" w:sz="6" w:space="1" w:color="auto"/>
-        </w:pBdr>
-        <w:rPr>
-          <w:rFonts w:ascii="Segoe UI Emoji" w:hAnsi="Segoe UI Emoji" w:cs="Segoe UI Emoji"/>
-        </w:rPr>
-      </w:pPr>
-    </w:p>
-    <w:p>
-      <w:pPr>
-        <w:pBdr>
-          <w:bottom w:val="single" w:sz="6" w:space="1" w:color="auto"/>
-        </w:pBdr>
-        <w:rPr>
-          <w:rFonts w:ascii="Segoe UI Emoji" w:hAnsi="Segoe UI Emoji" w:cs="Segoe UI Emoji"/>
-        </w:rPr>
-      </w:pPr>
-      <w:r>
-        <w:rPr>
-          <w:rFonts w:ascii="Segoe UI Emoji" w:hAnsi="Segoe UI Emoji" w:cs="Segoe UI Emoji"/>
-        </w:rPr>
-        <w:t>Excelente trabajo ¡</w:t>
-      </w:r>
-    </w:p>
-    <w:p>
-      <w:pPr>
-        <w:pBdr>
-          <w:bottom w:val="single" w:sz="6" w:space="1" w:color="auto"/>
-        </w:pBdr>
-        <w:rPr>
-          <w:rFonts w:ascii="Segoe UI Emoji" w:hAnsi="Segoe UI Emoji" w:cs="Segoe UI Emoji"/>
-        </w:rPr>
-      </w:pPr>
-    </w:p>
-    <w:p>
-      <w:pPr>
-        <w:pBdr>
-          <w:bottom w:val="single" w:sz="6" w:space="1" w:color="auto"/>
-        </w:pBdr>
+        <w:t>Chic</w:t>
+      </w:r>
+      <w:r>
+        <w:rPr>
+          <w:rFonts w:ascii="Segoe UI Emoji" w:hAnsi="Segoe UI Emoji" w:cs="Segoe UI Emoji"/>
+        </w:rPr>
+        <w:t>a</w:t>
+      </w:r>
+      <w:r>
+        <w:rPr>
+          <w:rFonts w:ascii="Segoe UI Emoji" w:hAnsi="Segoe UI Emoji" w:cs="Segoe UI Emoji"/>
+        </w:rPr>
+        <w:t>s los felicito por la entrega, cumplieron con los requerimientos solicitados, usaron</w:t>
+      </w:r>
+      <w:r>
+        <w:rPr>
+          <w:rFonts w:ascii="Segoe UI Emoji" w:hAnsi="Segoe UI Emoji" w:cs="Segoe UI Emoji"/>
+        </w:rPr>
+        <w:t xml:space="preserve"> correctamente las etiquetas para formularios, el diseño original esta</w:t>
+      </w:r>
+      <w:r>
+        <w:rPr>
+          <w:rFonts w:ascii="Segoe UI Emoji" w:hAnsi="Segoe UI Emoji" w:cs="Segoe UI Emoji"/>
+        </w:rPr>
+        <w:t xml:space="preserve"> </w:t>
+      </w:r>
+      <w:r>
+        <w:rPr>
+          <w:rFonts w:ascii="Segoe UI Emoji" w:hAnsi="Segoe UI Emoji" w:cs="Segoe UI Emoji"/>
+        </w:rPr>
+        <w:t xml:space="preserve">correcto y sin estilos la estructura </w:t>
+      </w:r>
+      <w:r>
+        <w:rPr>
+          <w:rFonts w:ascii="Segoe UI Emoji" w:hAnsi="Segoe UI Emoji" w:cs="Segoe UI Emoji"/>
+        </w:rPr>
+        <w:t xml:space="preserve">en general </w:t>
+      </w:r>
+      <w:r>
+        <w:rPr>
+          <w:rFonts w:ascii="Segoe UI Emoji" w:hAnsi="Segoe UI Emoji" w:cs="Segoe UI Emoji"/>
+        </w:rPr>
+        <w:t>se ve igual que la imagen de referencia.</w:t>
+      </w:r>
+    </w:p>
+    <w:p>
+      <w:pPr>
+        <w:rPr>
+          <w:rFonts w:ascii="Segoe UI Emoji" w:hAnsi="Segoe UI Emoji" w:cs="Segoe UI Emoji"/>
+        </w:rPr>
+      </w:pPr>
+      <w:r>
+        <w:rPr>
+          <w:rFonts w:ascii="Segoe UI Emoji" w:hAnsi="Segoe UI Emoji" w:cs="Segoe UI Emoji"/>
+        </w:rPr>
+        <w:t>Los diseños personalizados están muy bien, ambos diseños si bien modificaron poco la estructura de los campos y contenedores con estilos, pero con la imagen de fondo y colores quedo bastante, muy buen trabajo.</w:t>
+      </w:r>
+    </w:p>
+    <w:p>
+      <w:pPr>
+        <w:rPr>
+          <w:rFonts w:ascii="Segoe UI Emoji" w:hAnsi="Segoe UI Emoji" w:cs="Segoe UI Emoji"/>
+        </w:rPr>
+      </w:pPr>
+    </w:p>
+    <w:p>
+      <w:pPr>
+        <w:rPr>
+          <w:rFonts w:ascii="Segoe UI Emoji" w:hAnsi="Segoe UI Emoji" w:cs="Segoe UI Emoji"/>
+        </w:rPr>
+      </w:pPr>
+      <w:proofErr w:type="spellStart"/>
+      <w:r>
+        <w:rPr>
+          <w:rFonts w:ascii="Segoe UI Emoji" w:hAnsi="Segoe UI Emoji" w:cs="Segoe UI Emoji"/>
+        </w:rPr>
+        <w:t>Buenisimo</w:t>
+      </w:r>
+      <w:proofErr w:type="spellEnd"/>
+      <w:r>
+        <w:rPr>
+          <w:rFonts w:ascii="Segoe UI Emoji" w:hAnsi="Segoe UI Emoji" w:cs="Segoe UI Emoji"/>
+        </w:rPr>
+        <w:t xml:space="preserve"> que llegaron a </w:t>
+      </w:r>
+      <w:proofErr w:type="gramStart"/>
+      <w:r>
+        <w:rPr>
+          <w:rFonts w:ascii="Segoe UI Emoji" w:hAnsi="Segoe UI Emoji" w:cs="Segoe UI Emoji"/>
+        </w:rPr>
+        <w:t>agregar  funcionalidad</w:t>
+      </w:r>
+      <w:r>
+        <w:rPr>
+          <w:rFonts w:ascii="Segoe UI Emoji" w:hAnsi="Segoe UI Emoji" w:cs="Segoe UI Emoji"/>
+        </w:rPr>
+        <w:t>es</w:t>
+      </w:r>
+      <w:proofErr w:type="gramEnd"/>
+      <w:r>
+        <w:rPr>
+          <w:rFonts w:ascii="Segoe UI Emoji" w:hAnsi="Segoe UI Emoji" w:cs="Segoe UI Emoji"/>
+        </w:rPr>
+        <w:t xml:space="preserve"> en JS</w:t>
+      </w:r>
+      <w:r>
+        <w:rPr>
+          <w:rFonts w:ascii="Segoe UI Emoji" w:hAnsi="Segoe UI Emoji" w:cs="Segoe UI Emoji"/>
+        </w:rPr>
+        <w:t>, quedo genial</w:t>
+      </w:r>
+      <w:r>
+        <w:rPr>
+          <w:rFonts w:ascii="Segoe UI Emoji" w:hAnsi="Segoe UI Emoji" w:cs="Segoe UI Emoji"/>
+        </w:rPr>
+        <w:t>.</w:t>
+      </w:r>
+    </w:p>
+    <w:p>
+      <w:pPr>
+        <w:rPr>
+          <w:rFonts w:ascii="Segoe UI Emoji" w:hAnsi="Segoe UI Emoji" w:cs="Segoe UI Emoji"/>
+        </w:rPr>
+      </w:pPr>
+    </w:p>
+    <w:p>
+      <w:pPr>
+        <w:pStyle w:val="Prrafodelista"/>
+        <w:rPr>
+          <w:rFonts w:ascii="Segoe UI Emoji" w:hAnsi="Segoe UI Emoji" w:cs="Segoe UI Emoji"/>
+        </w:rPr>
+      </w:pPr>
+    </w:p>
+    <w:p>
+      <w:pPr>
+        <w:rPr>
+          <w:rFonts w:ascii="Segoe UI Emoji" w:hAnsi="Segoe UI Emoji" w:cs="Segoe UI Emoji"/>
+        </w:rPr>
+      </w:pPr>
+      <w:r>
+        <w:rPr>
+          <w:rFonts w:ascii="Segoe UI Emoji" w:hAnsi="Segoe UI Emoji" w:cs="Segoe UI Emoji"/>
+        </w:rPr>
+        <w:t>Excelente</w:t>
+      </w:r>
+      <w:r>
+        <w:rPr>
+          <w:rFonts w:ascii="Segoe UI Emoji" w:hAnsi="Segoe UI Emoji" w:cs="Segoe UI Emoji"/>
+        </w:rPr>
+        <w:t xml:space="preserve"> trabajo ¡</w:t>
+      </w:r>
+    </w:p>
+    <w:p>
+      <w:pPr>
+        <w:rPr>
+          <w:rFonts w:ascii="Segoe UI Emoji" w:hAnsi="Segoe UI Emoji" w:cs="Segoe UI Emoji"/>
+        </w:rPr>
+      </w:pPr>
+    </w:p>
+    <w:p>
+      <w:pPr>
+        <w:rPr>
+          <w:rFonts w:ascii="Segoe UI Emoji" w:hAnsi="Segoe UI Emoji" w:cs="Segoe UI Emoji"/>
+        </w:rPr>
+      </w:pPr>
+    </w:p>
+    <w:p>
+      <w:pPr>
         <w:rPr>
           <w:rFonts w:ascii="Segoe UI Emoji" w:hAnsi="Segoe UI Emoji" w:cs="Segoe UI Emoji"/>
         </w:rPr>
@@ -9110,55 +8973,43 @@
         <w:rPr>
           <w:rFonts w:ascii="Segoe UI Emoji" w:hAnsi="Segoe UI Emoji" w:cs="Segoe UI Emoji"/>
         </w:rPr>
-        <w:t>5</w:t>
-      </w:r>
-      <w:r>
-        <w:rPr>
-          <w:rFonts w:ascii="Segoe UI Emoji" w:hAnsi="Segoe UI Emoji" w:cs="Segoe UI Emoji"/>
-        </w:rPr>
-        <w:t xml:space="preserve"> es: 10</w:t>
-      </w:r>
-    </w:p>
-    <w:p>
-      <w:pPr>
-        <w:pBdr>
-          <w:bottom w:val="single" w:sz="6" w:space="1" w:color="auto"/>
-        </w:pBdr>
-      </w:pPr>
-    </w:p>
-    <w:p>
-      <w:pPr>
-        <w:rPr>
-          <w:rFonts w:ascii="Segoe UI Emoji" w:hAnsi="Segoe UI Emoji" w:cs="Segoe UI Emoji"/>
-          <w:b/>
-          <w:bCs/>
-        </w:rPr>
-      </w:pPr>
-      <w:r>
-        <w:rPr>
-          <w:rFonts w:ascii="Segoe UI Emoji" w:hAnsi="Segoe UI Emoji" w:cs="Segoe UI Emoji"/>
-          <w:b/>
-          <w:bCs/>
-        </w:rPr>
-        <w:t xml:space="preserve"> </w:t>
-      </w:r>
-      <w:proofErr w:type="spellStart"/>
-      <w:r>
-        <w:rPr>
-          <w:rFonts w:ascii="Segoe UI Emoji" w:hAnsi="Segoe UI Emoji" w:cs="Segoe UI Emoji"/>
-          <w:b/>
-          <w:bCs/>
-        </w:rPr>
-        <w:t>Teves</w:t>
-      </w:r>
-      <w:proofErr w:type="spellEnd"/>
-      <w:r>
-        <w:rPr>
-          <w:rFonts w:ascii="Segoe UI Emoji" w:hAnsi="Segoe UI Emoji" w:cs="Segoe UI Emoji"/>
-          <w:b/>
-          <w:bCs/>
-        </w:rPr>
-        <w:t xml:space="preserve"> Maximiliano</w:t>
+        <w:t>6</w:t>
+      </w:r>
+      <w:r>
+        <w:rPr>
+          <w:rFonts w:ascii="Segoe UI Emoji" w:hAnsi="Segoe UI Emoji" w:cs="Segoe UI Emoji"/>
+        </w:rPr>
+        <w:t xml:space="preserve"> es: </w:t>
+      </w:r>
+      <w:r>
+        <w:rPr>
+          <w:rFonts w:ascii="Segoe UI Emoji" w:hAnsi="Segoe UI Emoji" w:cs="Segoe UI Emoji"/>
+        </w:rPr>
+        <w:t>10</w:t>
+      </w:r>
+    </w:p>
+    <w:p>
+      <w:pPr>
+        <w:pBdr>
+          <w:bottom w:val="single" w:sz="6" w:space="1" w:color="auto"/>
+        </w:pBdr>
+      </w:pPr>
+    </w:p>
+    <w:p>
+      <w:pPr>
+        <w:rPr>
+          <w:rFonts w:ascii="Segoe UI Emoji" w:hAnsi="Segoe UI Emoji" w:cs="Segoe UI Emoji"/>
+          <w:b/>
+          <w:bCs/>
+        </w:rPr>
+      </w:pPr>
+      <w:r>
+        <w:rPr>
+          <w:rFonts w:ascii="Segoe UI Emoji" w:hAnsi="Segoe UI Emoji" w:cs="Segoe UI Emoji"/>
+          <w:b/>
+          <w:bCs/>
+        </w:rPr>
+        <w:t xml:space="preserve"> Teves Maximiliano</w:t>
       </w:r>
     </w:p>
     <w:p>
@@ -9229,41 +9080,13 @@
         <w:rPr>
           <w:rFonts w:ascii="Segoe UI Emoji" w:hAnsi="Segoe UI Emoji" w:cs="Segoe UI Emoji"/>
         </w:rPr>
-        <w:t xml:space="preserve">Maximiliano, </w:t>
-      </w:r>
-      <w:proofErr w:type="spellStart"/>
-      <w:r>
-        <w:rPr>
-          <w:rFonts w:ascii="Segoe UI Emoji" w:hAnsi="Segoe UI Emoji" w:cs="Segoe UI Emoji"/>
-        </w:rPr>
-        <w:t>Nicolas</w:t>
-      </w:r>
-      <w:proofErr w:type="spellEnd"/>
-      <w:r>
-        <w:rPr>
-          <w:rFonts w:ascii="Segoe UI Emoji" w:hAnsi="Segoe UI Emoji" w:cs="Segoe UI Emoji"/>
-        </w:rPr>
-        <w:t xml:space="preserve"> e</w:t>
-      </w:r>
-      <w:r>
-        <w:rPr>
-          <w:rFonts w:ascii="Segoe UI Emoji" w:hAnsi="Segoe UI Emoji" w:cs="Segoe UI Emoji"/>
-        </w:rPr>
-        <w:t xml:space="preserve">l resultado </w:t>
-      </w:r>
-      <w:proofErr w:type="spellStart"/>
-      <w:r>
-        <w:rPr>
-          <w:rFonts w:ascii="Segoe UI Emoji" w:hAnsi="Segoe UI Emoji" w:cs="Segoe UI Emoji"/>
-        </w:rPr>
-        <w:t>renderizado</w:t>
-      </w:r>
-      <w:proofErr w:type="spellEnd"/>
-      <w:r>
-        <w:rPr>
-          <w:rFonts w:ascii="Segoe UI Emoji" w:hAnsi="Segoe UI Emoji" w:cs="Segoe UI Emoji"/>
-        </w:rPr>
-        <w:t xml:space="preserve"> </w:t>
+        <w:t>Maximiliano, Nicolas e</w:t>
+      </w:r>
+      <w:r>
+        <w:rPr>
+          <w:rFonts w:ascii="Segoe UI Emoji" w:hAnsi="Segoe UI Emoji" w:cs="Segoe UI Emoji"/>
+        </w:rPr>
+        <w:t xml:space="preserve">l resultado renderizado </w:t>
       </w:r>
       <w:r>
         <w:rPr>
@@ -9335,7 +9158,6 @@
         <w:rPr>
           <w:rFonts w:ascii="Segoe UI Emoji" w:hAnsi="Segoe UI Emoji" w:cs="Segoe UI Emoji"/>
         </w:rPr>
-        <w:lastRenderedPageBreak/>
         <w:t>Respeta</w:t>
       </w:r>
       <w:r>
@@ -9784,13 +9606,7 @@
         <w:rPr>
           <w:rFonts w:ascii="Segoe UI Emoji" w:hAnsi="Segoe UI Emoji" w:cs="Segoe UI Emoji"/>
         </w:rPr>
-        <w:t xml:space="preserve">Chicos en general cumplieron con los requerimientos solicitados, </w:t>
-      </w:r>
-      <w:r>
-        <w:rPr>
-          <w:rFonts w:ascii="Segoe UI Emoji" w:hAnsi="Segoe UI Emoji" w:cs="Segoe UI Emoji"/>
-        </w:rPr>
-        <w:t>el diseño original se ve casi igual</w:t>
+        <w:t>Chicos en general cumplieron con los requerimientos solicitados, el diseño original se ve casi igual</w:t>
       </w:r>
       <w:r>
         <w:rPr>
@@ -9876,27 +9692,7 @@
         <w:rPr>
           <w:rFonts w:ascii="Segoe UI Emoji" w:hAnsi="Segoe UI Emoji" w:cs="Segoe UI Emoji"/>
         </w:rPr>
-        <w:t>Muy bueno que hayan podido hacer</w:t>
-      </w:r>
-      <w:r>
-        <w:rPr>
-          <w:rFonts w:ascii="Segoe UI Emoji" w:hAnsi="Segoe UI Emoji" w:cs="Segoe UI Emoji"/>
-        </w:rPr>
-        <w:t xml:space="preserve"> los </w:t>
-      </w:r>
-      <w:proofErr w:type="spellStart"/>
-      <w:r>
-        <w:rPr>
-          <w:rFonts w:ascii="Segoe UI Emoji" w:hAnsi="Segoe UI Emoji" w:cs="Segoe UI Emoji"/>
-        </w:rPr>
-        <w:t>bonus</w:t>
-      </w:r>
-      <w:proofErr w:type="spellEnd"/>
-      <w:r>
-        <w:rPr>
-          <w:rFonts w:ascii="Segoe UI Emoji" w:hAnsi="Segoe UI Emoji" w:cs="Segoe UI Emoji"/>
-        </w:rPr>
-        <w:t xml:space="preserve"> extras con JS.</w:t>
+        <w:t>Muy bueno que hayan podido hacer los bonus extras con JS.</w:t>
       </w:r>
     </w:p>
     <w:p>
@@ -10245,6 +10041,7 @@
         <w:rPr>
           <w:rFonts w:ascii="Segoe UI Emoji" w:hAnsi="Segoe UI Emoji" w:cs="Segoe UI Emoji"/>
         </w:rPr>
+        <w:lastRenderedPageBreak/>
         <w:t>Tu nota en el Desafío 0</w:t>
       </w:r>
       <w:r>
@@ -10253,8 +10050,6 @@
         </w:rPr>
         <w:t>6</w:t>
       </w:r>
-      <w:bookmarkStart w:id="0" w:name="_GoBack"/>
-      <w:bookmarkEnd w:id="0"/>
       <w:r>
         <w:rPr>
           <w:rFonts w:ascii="Segoe UI Emoji" w:hAnsi="Segoe UI Emoji" w:cs="Segoe UI Emoji"/>
@@ -10454,15 +10249,7 @@
       </w:r>
       <w:proofErr w:type="gramEnd"/>
       <w:r>
-        <w:t xml:space="preserve"> usar &lt;</w:t>
-      </w:r>
-      <w:proofErr w:type="spellStart"/>
-      <w:r>
-        <w:t>em</w:t>
-      </w:r>
-      <w:proofErr w:type="spellEnd"/>
-      <w:r>
-        <w:t>&gt; para ponerle estilo itálica con valor semántico.</w:t>
+        <w:t xml:space="preserve"> usar &lt;em&gt; para ponerle estilo itálica con valor semántico.</w:t>
       </w:r>
     </w:p>
     <w:p>
@@ -10509,18 +10296,639 @@
           <w:b/>
           <w:bCs/>
         </w:rPr>
+        <w:t xml:space="preserve"> Giuli </w:t>
+      </w:r>
+      <w:proofErr w:type="spellStart"/>
+      <w:r>
+        <w:rPr>
+          <w:rFonts w:ascii="Segoe UI Emoji" w:hAnsi="Segoe UI Emoji" w:cs="Segoe UI Emoji"/>
+          <w:b/>
+          <w:bCs/>
+        </w:rPr>
+        <w:t>Agustin</w:t>
+      </w:r>
+      <w:proofErr w:type="spellEnd"/>
+    </w:p>
+    <w:p>
+      <w:pPr>
+        <w:rPr>
+          <w:rFonts w:ascii="Segoe UI Emoji" w:hAnsi="Segoe UI Emoji" w:cs="Segoe UI Emoji"/>
+          <w:b/>
+          <w:bCs/>
+        </w:rPr>
+      </w:pPr>
+    </w:p>
+    <w:p>
+      <w:pPr>
+        <w:rPr>
+          <w:rFonts w:ascii="Segoe UI Emoji" w:hAnsi="Segoe UI Emoji" w:cs="Segoe UI Emoji"/>
+        </w:rPr>
+      </w:pPr>
+      <w:proofErr w:type="gramStart"/>
+      <w:r>
+        <w:rPr>
+          <w:rFonts w:ascii="Segoe UI Emoji" w:hAnsi="Segoe UI Emoji" w:cs="Segoe UI Emoji"/>
+        </w:rPr>
+        <w:t>🎉¡</w:t>
+      </w:r>
+      <w:proofErr w:type="gramEnd"/>
+      <w:r>
+        <w:rPr>
+          <w:rFonts w:ascii="Segoe UI Emoji" w:hAnsi="Segoe UI Emoji" w:cs="Segoe UI Emoji"/>
+        </w:rPr>
+        <w:t>Felicitaciones por la entrega del Desafío 0</w:t>
+      </w:r>
+      <w:r>
+        <w:rPr>
+          <w:rFonts w:ascii="Segoe UI Emoji" w:hAnsi="Segoe UI Emoji" w:cs="Segoe UI Emoji"/>
+        </w:rPr>
+        <w:t>5</w:t>
+      </w:r>
+      <w:r>
+        <w:rPr>
+          <w:rFonts w:ascii="Segoe UI Emoji" w:hAnsi="Segoe UI Emoji" w:cs="Segoe UI Emoji"/>
+        </w:rPr>
+        <w:t>! 🎉</w:t>
+      </w:r>
+    </w:p>
+    <w:p>
+      <w:pPr>
+        <w:rPr>
+          <w:rFonts w:ascii="Segoe UI Emoji" w:hAnsi="Segoe UI Emoji" w:cs="Segoe UI Emoji"/>
+        </w:rPr>
+      </w:pPr>
+    </w:p>
+    <w:p>
+      <w:pPr>
+        <w:rPr>
+          <w:rFonts w:ascii="Segoe UI Emoji" w:hAnsi="Segoe UI Emoji" w:cs="Segoe UI Emoji"/>
+        </w:rPr>
+      </w:pPr>
+      <w:proofErr w:type="spellStart"/>
+      <w:r>
+        <w:rPr>
+          <w:rFonts w:ascii="Segoe UI Emoji" w:hAnsi="Segoe UI Emoji" w:cs="Segoe UI Emoji"/>
+        </w:rPr>
+        <w:t>Agustin</w:t>
+      </w:r>
+      <w:proofErr w:type="spellEnd"/>
+      <w:r>
+        <w:rPr>
+          <w:rFonts w:ascii="Segoe UI Emoji" w:hAnsi="Segoe UI Emoji" w:cs="Segoe UI Emoji"/>
+        </w:rPr>
+        <w:t>, te felicito por la entrega, los tres ejercicios están logrados, manejaste correctamente manejo de variables, estructuras de repetición y condicionales.</w:t>
+      </w:r>
+    </w:p>
+    <w:p>
+      <w:pPr>
+        <w:pBdr>
+          <w:bottom w:val="single" w:sz="6" w:space="1" w:color="auto"/>
+        </w:pBdr>
+        <w:rPr>
+          <w:rFonts w:ascii="Segoe UI Emoji" w:hAnsi="Segoe UI Emoji" w:cs="Segoe UI Emoji"/>
+        </w:rPr>
+      </w:pPr>
+    </w:p>
+    <w:p>
+      <w:pPr>
+        <w:pBdr>
+          <w:bottom w:val="single" w:sz="6" w:space="1" w:color="auto"/>
+        </w:pBdr>
+        <w:rPr>
+          <w:rFonts w:ascii="Segoe UI Emoji" w:hAnsi="Segoe UI Emoji" w:cs="Segoe UI Emoji"/>
+        </w:rPr>
+      </w:pPr>
+    </w:p>
+    <w:p>
+      <w:pPr>
+        <w:pBdr>
+          <w:bottom w:val="single" w:sz="6" w:space="1" w:color="auto"/>
+        </w:pBdr>
+        <w:rPr>
+          <w:rFonts w:ascii="Segoe UI Emoji" w:hAnsi="Segoe UI Emoji" w:cs="Segoe UI Emoji"/>
+        </w:rPr>
+      </w:pPr>
+      <w:r>
+        <w:rPr>
+          <w:rFonts w:ascii="Segoe UI Emoji" w:hAnsi="Segoe UI Emoji" w:cs="Segoe UI Emoji"/>
+        </w:rPr>
+        <w:t>En el ejercicio 3 una mejora puede ser reducir la estructura condicional (</w:t>
+      </w:r>
+      <w:proofErr w:type="spellStart"/>
+      <w:r>
+        <w:rPr>
+          <w:rFonts w:ascii="Segoe UI Emoji" w:hAnsi="Segoe UI Emoji" w:cs="Segoe UI Emoji"/>
+        </w:rPr>
+        <w:t>if</w:t>
+      </w:r>
+      <w:proofErr w:type="spellEnd"/>
+      <w:r>
+        <w:rPr>
+          <w:rFonts w:ascii="Segoe UI Emoji" w:hAnsi="Segoe UI Emoji" w:cs="Segoe UI Emoji"/>
+        </w:rPr>
+        <w:t xml:space="preserve">) a una condición lógica (si es par) y si no se cumple realizar la asignación correspondiente, </w:t>
+      </w:r>
+      <w:proofErr w:type="spellStart"/>
+      <w:r>
+        <w:rPr>
+          <w:rFonts w:ascii="Segoe UI Emoji" w:hAnsi="Segoe UI Emoji" w:cs="Segoe UI Emoji"/>
+        </w:rPr>
+        <w:t>tambien</w:t>
+      </w:r>
+      <w:proofErr w:type="spellEnd"/>
+      <w:r>
+        <w:rPr>
+          <w:rFonts w:ascii="Segoe UI Emoji" w:hAnsi="Segoe UI Emoji" w:cs="Segoe UI Emoji"/>
+        </w:rPr>
+        <w:t xml:space="preserve"> podes utilizar el valor de la variable i del </w:t>
+      </w:r>
+      <w:proofErr w:type="spellStart"/>
+      <w:r>
+        <w:rPr>
+          <w:rFonts w:ascii="Segoe UI Emoji" w:hAnsi="Segoe UI Emoji" w:cs="Segoe UI Emoji"/>
+        </w:rPr>
+        <w:t>for</w:t>
+      </w:r>
+      <w:proofErr w:type="spellEnd"/>
+      <w:r>
+        <w:rPr>
+          <w:rFonts w:ascii="Segoe UI Emoji" w:hAnsi="Segoe UI Emoji" w:cs="Segoe UI Emoji"/>
+        </w:rPr>
+        <w:t xml:space="preserve"> en lugar de la variable contador:</w:t>
+      </w:r>
+    </w:p>
+    <w:p>
+      <w:pPr>
+        <w:pBdr>
+          <w:bottom w:val="single" w:sz="6" w:space="1" w:color="auto"/>
+        </w:pBdr>
+        <w:rPr>
+          <w:rFonts w:ascii="Segoe UI Emoji" w:hAnsi="Segoe UI Emoji" w:cs="Segoe UI Emoji"/>
+        </w:rPr>
+      </w:pPr>
+    </w:p>
+    <w:p>
+      <w:pPr>
+        <w:pBdr>
+          <w:bottom w:val="single" w:sz="6" w:space="1" w:color="auto"/>
+        </w:pBdr>
+        <w:rPr>
+          <w:rFonts w:ascii="Segoe UI Emoji" w:hAnsi="Segoe UI Emoji" w:cs="Segoe UI Emoji"/>
+          <w:lang w:val="en-US"/>
+        </w:rPr>
+      </w:pPr>
+      <w:r>
+        <w:rPr>
+          <w:rFonts w:ascii="Segoe UI Emoji" w:hAnsi="Segoe UI Emoji" w:cs="Segoe UI Emoji"/>
+          <w:lang w:val="en-US"/>
+        </w:rPr>
+        <w:lastRenderedPageBreak/>
+        <w:t xml:space="preserve">for (let </w:t>
+      </w:r>
+      <w:proofErr w:type="spellStart"/>
+      <w:r>
+        <w:rPr>
+          <w:rFonts w:ascii="Segoe UI Emoji" w:hAnsi="Segoe UI Emoji" w:cs="Segoe UI Emoji"/>
+          <w:lang w:val="en-US"/>
+        </w:rPr>
+        <w:t>i</w:t>
+      </w:r>
+      <w:proofErr w:type="spellEnd"/>
+      <w:r>
+        <w:rPr>
+          <w:rFonts w:ascii="Segoe UI Emoji" w:hAnsi="Segoe UI Emoji" w:cs="Segoe UI Emoji"/>
+          <w:lang w:val="en-US"/>
+        </w:rPr>
+        <w:t xml:space="preserve">=1; </w:t>
+      </w:r>
+      <w:proofErr w:type="spellStart"/>
+      <w:r>
+        <w:rPr>
+          <w:rFonts w:ascii="Segoe UI Emoji" w:hAnsi="Segoe UI Emoji" w:cs="Segoe UI Emoji"/>
+          <w:lang w:val="en-US"/>
+        </w:rPr>
+        <w:t>i</w:t>
+      </w:r>
+      <w:proofErr w:type="spellEnd"/>
+      <w:r>
+        <w:rPr>
+          <w:rFonts w:ascii="Segoe UI Emoji" w:hAnsi="Segoe UI Emoji" w:cs="Segoe UI Emoji"/>
+          <w:lang w:val="en-US"/>
+        </w:rPr>
+        <w:t>&lt;=</w:t>
+      </w:r>
+      <w:proofErr w:type="spellStart"/>
+      <w:r>
+        <w:rPr>
+          <w:rFonts w:ascii="Segoe UI Emoji" w:hAnsi="Segoe UI Emoji" w:cs="Segoe UI Emoji"/>
+          <w:lang w:val="en-US"/>
+        </w:rPr>
+        <w:t>cantidadDeGatos</w:t>
+      </w:r>
+      <w:proofErr w:type="spellEnd"/>
+      <w:r>
+        <w:rPr>
+          <w:rFonts w:ascii="Segoe UI Emoji" w:hAnsi="Segoe UI Emoji" w:cs="Segoe UI Emoji"/>
+          <w:lang w:val="en-US"/>
+        </w:rPr>
+        <w:t xml:space="preserve">; </w:t>
+      </w:r>
+      <w:proofErr w:type="spellStart"/>
+      <w:r>
+        <w:rPr>
+          <w:rFonts w:ascii="Segoe UI Emoji" w:hAnsi="Segoe UI Emoji" w:cs="Segoe UI Emoji"/>
+          <w:lang w:val="en-US"/>
+        </w:rPr>
+        <w:t>i</w:t>
+      </w:r>
+      <w:proofErr w:type="spellEnd"/>
+      <w:r>
+        <w:rPr>
+          <w:rFonts w:ascii="Segoe UI Emoji" w:hAnsi="Segoe UI Emoji" w:cs="Segoe UI Emoji"/>
+          <w:lang w:val="en-US"/>
+        </w:rPr>
+        <w:t>+</w:t>
+      </w:r>
+      <w:proofErr w:type="gramStart"/>
+      <w:r>
+        <w:rPr>
+          <w:rFonts w:ascii="Segoe UI Emoji" w:hAnsi="Segoe UI Emoji" w:cs="Segoe UI Emoji"/>
+          <w:lang w:val="en-US"/>
+        </w:rPr>
+        <w:t>+){</w:t>
+      </w:r>
+      <w:proofErr w:type="gramEnd"/>
+      <w:r>
+        <w:rPr>
+          <w:rFonts w:ascii="Segoe UI Emoji" w:hAnsi="Segoe UI Emoji" w:cs="Segoe UI Emoji"/>
+          <w:lang w:val="en-US"/>
+        </w:rPr>
         <w:t xml:space="preserve"> </w:t>
       </w:r>
-      <w:proofErr w:type="spellStart"/>
-      <w:r>
-        <w:rPr>
-          <w:rFonts w:ascii="Segoe UI Emoji" w:hAnsi="Segoe UI Emoji" w:cs="Segoe UI Emoji"/>
-          <w:b/>
-          <w:bCs/>
-        </w:rPr>
-        <w:t>Giuli</w:t>
-      </w:r>
-      <w:proofErr w:type="spellEnd"/>
+    </w:p>
+    <w:p>
+      <w:pPr>
+        <w:pBdr>
+          <w:bottom w:val="single" w:sz="6" w:space="1" w:color="auto"/>
+        </w:pBdr>
+        <w:rPr>
+          <w:rFonts w:ascii="Segoe UI Emoji" w:hAnsi="Segoe UI Emoji" w:cs="Segoe UI Emoji"/>
+          <w:lang w:val="en-US"/>
+        </w:rPr>
+      </w:pPr>
+      <w:r>
+        <w:rPr>
+          <w:rFonts w:ascii="Segoe UI Emoji" w:hAnsi="Segoe UI Emoji" w:cs="Segoe UI Emoji"/>
+          <w:lang w:val="en-US"/>
+        </w:rPr>
+        <w:t xml:space="preserve">    </w:t>
+      </w:r>
+      <w:proofErr w:type="gramStart"/>
+      <w:r>
+        <w:rPr>
+          <w:rFonts w:ascii="Segoe UI Emoji" w:hAnsi="Segoe UI Emoji" w:cs="Segoe UI Emoji"/>
+          <w:lang w:val="en-US"/>
+        </w:rPr>
+        <w:t>if( (</w:t>
+      </w:r>
+      <w:proofErr w:type="spellStart"/>
+      <w:proofErr w:type="gramEnd"/>
+      <w:r>
+        <w:rPr>
+          <w:rFonts w:ascii="Segoe UI Emoji" w:hAnsi="Segoe UI Emoji" w:cs="Segoe UI Emoji"/>
+          <w:lang w:val="en-US"/>
+        </w:rPr>
+        <w:t>i</w:t>
+      </w:r>
+      <w:proofErr w:type="spellEnd"/>
+      <w:r>
+        <w:rPr>
+          <w:rFonts w:ascii="Segoe UI Emoji" w:hAnsi="Segoe UI Emoji" w:cs="Segoe UI Emoji"/>
+          <w:lang w:val="en-US"/>
+        </w:rPr>
+        <w:t xml:space="preserve"> % 2 == 0))</w:t>
+      </w:r>
+    </w:p>
+    <w:p>
+      <w:pPr>
+        <w:pBdr>
+          <w:bottom w:val="single" w:sz="6" w:space="1" w:color="auto"/>
+        </w:pBdr>
+        <w:rPr>
+          <w:rFonts w:ascii="Segoe UI Emoji" w:hAnsi="Segoe UI Emoji" w:cs="Segoe UI Emoji"/>
+          <w:lang w:val="en-US"/>
+        </w:rPr>
+      </w:pPr>
+      <w:r>
+        <w:rPr>
+          <w:rFonts w:ascii="Segoe UI Emoji" w:hAnsi="Segoe UI Emoji" w:cs="Segoe UI Emoji"/>
+          <w:lang w:val="en-US"/>
+        </w:rPr>
+        <w:t>        {</w:t>
+      </w:r>
+    </w:p>
+    <w:p>
+      <w:pPr>
+        <w:pBdr>
+          <w:bottom w:val="single" w:sz="6" w:space="1" w:color="auto"/>
+        </w:pBdr>
+        <w:rPr>
+          <w:rFonts w:ascii="Segoe UI Emoji" w:hAnsi="Segoe UI Emoji" w:cs="Segoe UI Emoji"/>
+          <w:lang w:val="en-US"/>
+        </w:rPr>
+      </w:pPr>
+      <w:r>
+        <w:rPr>
+          <w:rFonts w:ascii="Segoe UI Emoji" w:hAnsi="Segoe UI Emoji" w:cs="Segoe UI Emoji"/>
+          <w:lang w:val="en-US"/>
+        </w:rPr>
+        <w:t>            emoji ='</w:t>
+      </w:r>
+      <w:r>
+        <w:rPr>
+          <w:rFonts w:ascii="Segoe UI Emoji" w:hAnsi="Segoe UI Emoji" w:cs="Segoe UI Emoji"/>
+        </w:rPr>
+        <w:t>🐈</w:t>
+      </w:r>
+      <w:r>
+        <w:rPr>
+          <w:rFonts w:ascii="Segoe UI Emoji" w:hAnsi="Segoe UI Emoji" w:cs="Segoe UI Emoji"/>
+          <w:lang w:val="en-US"/>
+        </w:rPr>
+        <w:t>‍</w:t>
+      </w:r>
+      <w:r>
+        <w:rPr>
+          <w:rFonts w:ascii="Segoe UI Emoji" w:hAnsi="Segoe UI Emoji" w:cs="Segoe UI Emoji"/>
+        </w:rPr>
+        <w:t>⬛</w:t>
+      </w:r>
+      <w:r>
+        <w:rPr>
+          <w:rFonts w:ascii="Segoe UI Emoji" w:hAnsi="Segoe UI Emoji" w:cs="Segoe UI Emoji"/>
+          <w:lang w:val="en-US"/>
+        </w:rPr>
+        <w:t>';</w:t>
+      </w:r>
+    </w:p>
+    <w:p>
+      <w:pPr>
+        <w:pBdr>
+          <w:bottom w:val="single" w:sz="6" w:space="1" w:color="auto"/>
+        </w:pBdr>
+        <w:rPr>
+          <w:rFonts w:ascii="Segoe UI Emoji" w:hAnsi="Segoe UI Emoji" w:cs="Segoe UI Emoji"/>
+          <w:lang w:val="en-US"/>
+        </w:rPr>
+      </w:pPr>
+      <w:r>
+        <w:rPr>
+          <w:rFonts w:ascii="Segoe UI Emoji" w:hAnsi="Segoe UI Emoji" w:cs="Segoe UI Emoji"/>
+          <w:lang w:val="en-US"/>
+        </w:rPr>
+        <w:t>        }</w:t>
+      </w:r>
+    </w:p>
+    <w:p>
+      <w:pPr>
+        <w:pBdr>
+          <w:bottom w:val="single" w:sz="6" w:space="1" w:color="auto"/>
+        </w:pBdr>
+        <w:rPr>
+          <w:rFonts w:ascii="Segoe UI Emoji" w:hAnsi="Segoe UI Emoji" w:cs="Segoe UI Emoji"/>
+          <w:lang w:val="en-US"/>
+        </w:rPr>
+      </w:pPr>
+      <w:r>
+        <w:rPr>
+          <w:rFonts w:ascii="Segoe UI Emoji" w:hAnsi="Segoe UI Emoji" w:cs="Segoe UI Emoji"/>
+          <w:lang w:val="en-US"/>
+        </w:rPr>
+        <w:t xml:space="preserve">        </w:t>
+      </w:r>
+      <w:proofErr w:type="gramStart"/>
+      <w:r>
+        <w:rPr>
+          <w:rFonts w:ascii="Segoe UI Emoji" w:hAnsi="Segoe UI Emoji" w:cs="Segoe UI Emoji"/>
+          <w:lang w:val="en-US"/>
+        </w:rPr>
+        <w:t>else{</w:t>
+      </w:r>
+      <w:proofErr w:type="gramEnd"/>
+    </w:p>
+    <w:p>
+      <w:pPr>
+        <w:pBdr>
+          <w:bottom w:val="single" w:sz="6" w:space="1" w:color="auto"/>
+        </w:pBdr>
+        <w:rPr>
+          <w:rFonts w:ascii="Segoe UI Emoji" w:hAnsi="Segoe UI Emoji" w:cs="Segoe UI Emoji"/>
+          <w:lang w:val="en-US"/>
+        </w:rPr>
+      </w:pPr>
+      <w:r>
+        <w:rPr>
+          <w:rFonts w:ascii="Segoe UI Emoji" w:hAnsi="Segoe UI Emoji" w:cs="Segoe UI Emoji"/>
+          <w:lang w:val="en-US"/>
+        </w:rPr>
+        <w:t>            emoji = '</w:t>
+      </w:r>
+      <w:r>
+        <w:rPr>
+          <w:rFonts w:ascii="Segoe UI Emoji" w:hAnsi="Segoe UI Emoji" w:cs="Segoe UI Emoji"/>
+        </w:rPr>
+        <w:t>🐈</w:t>
+      </w:r>
+      <w:r>
+        <w:rPr>
+          <w:rFonts w:ascii="Segoe UI Emoji" w:hAnsi="Segoe UI Emoji" w:cs="Segoe UI Emoji"/>
+          <w:lang w:val="en-US"/>
+        </w:rPr>
+        <w:t>';</w:t>
+      </w:r>
+    </w:p>
+    <w:p>
+      <w:pPr>
+        <w:pBdr>
+          <w:bottom w:val="single" w:sz="6" w:space="1" w:color="auto"/>
+        </w:pBdr>
+        <w:rPr>
+          <w:rFonts w:ascii="Segoe UI Emoji" w:hAnsi="Segoe UI Emoji" w:cs="Segoe UI Emoji"/>
+          <w:lang w:val="en-US"/>
+        </w:rPr>
+      </w:pPr>
+      <w:r>
+        <w:rPr>
+          <w:rFonts w:ascii="Segoe UI Emoji" w:hAnsi="Segoe UI Emoji" w:cs="Segoe UI Emoji"/>
+          <w:lang w:val="en-US"/>
+        </w:rPr>
+        <w:t>        }</w:t>
+      </w:r>
+    </w:p>
+    <w:p>
+      <w:pPr>
+        <w:pBdr>
+          <w:bottom w:val="single" w:sz="6" w:space="1" w:color="auto"/>
+        </w:pBdr>
+        <w:rPr>
+          <w:rFonts w:ascii="Segoe UI Emoji" w:hAnsi="Segoe UI Emoji" w:cs="Segoe UI Emoji"/>
+          <w:lang w:val="en-US"/>
+        </w:rPr>
+      </w:pPr>
+      <w:r>
+        <w:rPr>
+          <w:rFonts w:ascii="Segoe UI Emoji" w:hAnsi="Segoe UI Emoji" w:cs="Segoe UI Emoji"/>
+          <w:lang w:val="en-US"/>
+        </w:rPr>
+        <w:t xml:space="preserve">    </w:t>
+      </w:r>
+    </w:p>
+    <w:p>
+      <w:pPr>
+        <w:pBdr>
+          <w:bottom w:val="single" w:sz="6" w:space="1" w:color="auto"/>
+        </w:pBdr>
+        <w:rPr>
+          <w:rFonts w:ascii="Segoe UI Emoji" w:hAnsi="Segoe UI Emoji" w:cs="Segoe UI Emoji"/>
+        </w:rPr>
+      </w:pPr>
+      <w:r>
+        <w:rPr>
+          <w:rFonts w:ascii="Segoe UI Emoji" w:hAnsi="Segoe UI Emoji" w:cs="Segoe UI Emoji"/>
+          <w:lang w:val="en-US"/>
+        </w:rPr>
+        <w:t xml:space="preserve">    </w:t>
+      </w:r>
+      <w:proofErr w:type="gramStart"/>
+      <w:r>
+        <w:rPr>
+          <w:rFonts w:ascii="Segoe UI Emoji" w:hAnsi="Segoe UI Emoji" w:cs="Segoe UI Emoji"/>
+        </w:rPr>
+        <w:t>console.log(</w:t>
+      </w:r>
+      <w:proofErr w:type="gramEnd"/>
+      <w:r>
+        <w:rPr>
+          <w:rFonts w:ascii="Segoe UI Emoji" w:hAnsi="Segoe UI Emoji" w:cs="Segoe UI Emoji"/>
+        </w:rPr>
+        <w:t>"Gato #"+ i + emoji + pasos)</w:t>
+      </w:r>
+    </w:p>
+    <w:p>
+      <w:pPr>
+        <w:pBdr>
+          <w:bottom w:val="single" w:sz="6" w:space="1" w:color="auto"/>
+        </w:pBdr>
+        <w:rPr>
+          <w:rFonts w:ascii="Segoe UI Emoji" w:hAnsi="Segoe UI Emoji" w:cs="Segoe UI Emoji"/>
+        </w:rPr>
+      </w:pPr>
+      <w:r>
+        <w:rPr>
+          <w:rFonts w:ascii="Segoe UI Emoji" w:hAnsi="Segoe UI Emoji" w:cs="Segoe UI Emoji"/>
+        </w:rPr>
+        <w:t>}</w:t>
+      </w:r>
+    </w:p>
+    <w:p>
+      <w:pPr>
+        <w:pBdr>
+          <w:bottom w:val="single" w:sz="6" w:space="1" w:color="auto"/>
+        </w:pBdr>
+        <w:rPr>
+          <w:rFonts w:ascii="Segoe UI Emoji" w:hAnsi="Segoe UI Emoji" w:cs="Segoe UI Emoji"/>
+        </w:rPr>
+      </w:pPr>
+    </w:p>
+    <w:p>
+      <w:pPr>
+        <w:pBdr>
+          <w:bottom w:val="single" w:sz="6" w:space="1" w:color="auto"/>
+        </w:pBdr>
+        <w:rPr>
+          <w:rFonts w:ascii="Segoe UI Emoji" w:hAnsi="Segoe UI Emoji" w:cs="Segoe UI Emoji"/>
+        </w:rPr>
+      </w:pPr>
+    </w:p>
+    <w:p>
+      <w:pPr>
+        <w:pBdr>
+          <w:bottom w:val="single" w:sz="6" w:space="1" w:color="auto"/>
+        </w:pBdr>
+        <w:rPr>
+          <w:rFonts w:ascii="Segoe UI Emoji" w:hAnsi="Segoe UI Emoji" w:cs="Segoe UI Emoji"/>
+        </w:rPr>
+      </w:pPr>
+    </w:p>
+    <w:p>
+      <w:pPr>
+        <w:pBdr>
+          <w:bottom w:val="single" w:sz="6" w:space="1" w:color="auto"/>
+        </w:pBdr>
+        <w:rPr>
+          <w:rFonts w:ascii="Segoe UI Emoji" w:hAnsi="Segoe UI Emoji" w:cs="Segoe UI Emoji"/>
+        </w:rPr>
+      </w:pPr>
+      <w:r>
+        <w:rPr>
+          <w:rFonts w:ascii="Segoe UI Emoji" w:hAnsi="Segoe UI Emoji" w:cs="Segoe UI Emoji"/>
+        </w:rPr>
+        <w:t>Excelente trabajo ¡</w:t>
+      </w:r>
+    </w:p>
+    <w:p>
+      <w:pPr>
+        <w:pBdr>
+          <w:bottom w:val="single" w:sz="6" w:space="1" w:color="auto"/>
+        </w:pBdr>
+        <w:rPr>
+          <w:rFonts w:ascii="Segoe UI Emoji" w:hAnsi="Segoe UI Emoji" w:cs="Segoe UI Emoji"/>
+        </w:rPr>
+      </w:pPr>
+    </w:p>
+    <w:p>
+      <w:pPr>
+        <w:pBdr>
+          <w:bottom w:val="single" w:sz="6" w:space="1" w:color="auto"/>
+        </w:pBdr>
+        <w:rPr>
+          <w:rFonts w:ascii="Segoe UI Emoji" w:hAnsi="Segoe UI Emoji" w:cs="Segoe UI Emoji"/>
+        </w:rPr>
+      </w:pPr>
+      <w:r>
+        <w:rPr>
+          <w:rFonts w:ascii="Segoe UI Emoji" w:hAnsi="Segoe UI Emoji" w:cs="Segoe UI Emoji"/>
+        </w:rPr>
+        <w:t>Tu nota en el Desafío 0</w:t>
+      </w:r>
+      <w:r>
+        <w:rPr>
+          <w:rFonts w:ascii="Segoe UI Emoji" w:hAnsi="Segoe UI Emoji" w:cs="Segoe UI Emoji"/>
+        </w:rPr>
+        <w:t>5</w:t>
+      </w:r>
+      <w:r>
+        <w:rPr>
+          <w:rFonts w:ascii="Segoe UI Emoji" w:hAnsi="Segoe UI Emoji" w:cs="Segoe UI Emoji"/>
+        </w:rPr>
+        <w:t xml:space="preserve"> es: 10</w:t>
+      </w:r>
+    </w:p>
+    <w:p>
+      <w:pPr>
+        <w:pBdr>
+          <w:bottom w:val="single" w:sz="6" w:space="1" w:color="auto"/>
+        </w:pBdr>
+      </w:pPr>
+    </w:p>
+    <w:p>
+      <w:pPr>
+        <w:rPr>
+          <w:rFonts w:ascii="Segoe UI Emoji" w:hAnsi="Segoe UI Emoji" w:cs="Segoe UI Emoji"/>
+          <w:b/>
+          <w:bCs/>
+        </w:rPr>
+      </w:pPr>
       <w:r>
         <w:rPr>
           <w:rFonts w:ascii="Segoe UI Emoji" w:hAnsi="Segoe UI Emoji" w:cs="Segoe UI Emoji"/>
@@ -10536,9 +10944,17 @@
           <w:b/>
           <w:bCs/>
         </w:rPr>
-        <w:t>Agustin</w:t>
-      </w:r>
-      <w:proofErr w:type="spellEnd"/>
+        <w:t>Anyer</w:t>
+      </w:r>
+      <w:proofErr w:type="spellEnd"/>
+      <w:r>
+        <w:rPr>
+          <w:rFonts w:ascii="Segoe UI Emoji" w:hAnsi="Segoe UI Emoji" w:cs="Segoe UI Emoji"/>
+          <w:b/>
+          <w:bCs/>
+        </w:rPr>
+        <w:t xml:space="preserve"> Claudia</w:t>
+      </w:r>
     </w:p>
     <w:p>
       <w:pPr>
@@ -10595,590 +11011,263 @@
           <w:rFonts w:ascii="Segoe UI Emoji" w:hAnsi="Segoe UI Emoji" w:cs="Segoe UI Emoji"/>
         </w:rPr>
       </w:pPr>
-      <w:proofErr w:type="spellStart"/>
-      <w:r>
-        <w:rPr>
-          <w:rFonts w:ascii="Segoe UI Emoji" w:hAnsi="Segoe UI Emoji" w:cs="Segoe UI Emoji"/>
-        </w:rPr>
-        <w:t>Agustin</w:t>
-      </w:r>
-      <w:proofErr w:type="spellEnd"/>
-      <w:r>
-        <w:rPr>
-          <w:rFonts w:ascii="Segoe UI Emoji" w:hAnsi="Segoe UI Emoji" w:cs="Segoe UI Emoji"/>
-        </w:rPr>
-        <w:t>, te felicito por la entrega, los tres ejercicios están logrados, manejaste correctamente manejo de variables, estructuras de repetición y condicionales.</w:t>
-      </w:r>
-    </w:p>
-    <w:p>
-      <w:pPr>
-        <w:pBdr>
-          <w:bottom w:val="single" w:sz="6" w:space="1" w:color="auto"/>
-        </w:pBdr>
-        <w:rPr>
-          <w:rFonts w:ascii="Segoe UI Emoji" w:hAnsi="Segoe UI Emoji" w:cs="Segoe UI Emoji"/>
-        </w:rPr>
-      </w:pPr>
-    </w:p>
-    <w:p>
-      <w:pPr>
-        <w:pBdr>
-          <w:bottom w:val="single" w:sz="6" w:space="1" w:color="auto"/>
-        </w:pBdr>
-        <w:rPr>
-          <w:rFonts w:ascii="Segoe UI Emoji" w:hAnsi="Segoe UI Emoji" w:cs="Segoe UI Emoji"/>
-        </w:rPr>
-      </w:pPr>
-    </w:p>
-    <w:p>
-      <w:pPr>
-        <w:pBdr>
-          <w:bottom w:val="single" w:sz="6" w:space="1" w:color="auto"/>
-        </w:pBdr>
-        <w:rPr>
-          <w:rFonts w:ascii="Segoe UI Emoji" w:hAnsi="Segoe UI Emoji" w:cs="Segoe UI Emoji"/>
-        </w:rPr>
-      </w:pPr>
-      <w:r>
-        <w:rPr>
-          <w:rFonts w:ascii="Segoe UI Emoji" w:hAnsi="Segoe UI Emoji" w:cs="Segoe UI Emoji"/>
-        </w:rPr>
-        <w:t>En el ejercicio 3 una mejora puede ser reducir la estructura condicional (</w:t>
-      </w:r>
-      <w:proofErr w:type="spellStart"/>
-      <w:r>
-        <w:rPr>
-          <w:rFonts w:ascii="Segoe UI Emoji" w:hAnsi="Segoe UI Emoji" w:cs="Segoe UI Emoji"/>
-        </w:rPr>
-        <w:t>if</w:t>
-      </w:r>
-      <w:proofErr w:type="spellEnd"/>
-      <w:r>
-        <w:rPr>
-          <w:rFonts w:ascii="Segoe UI Emoji" w:hAnsi="Segoe UI Emoji" w:cs="Segoe UI Emoji"/>
-        </w:rPr>
-        <w:t xml:space="preserve">) a una condición lógica (si es par) y si no se cumple realizar la asignación correspondiente, </w:t>
-      </w:r>
-      <w:proofErr w:type="spellStart"/>
-      <w:r>
-        <w:rPr>
-          <w:rFonts w:ascii="Segoe UI Emoji" w:hAnsi="Segoe UI Emoji" w:cs="Segoe UI Emoji"/>
-        </w:rPr>
-        <w:t>tambien</w:t>
-      </w:r>
-      <w:proofErr w:type="spellEnd"/>
-      <w:r>
-        <w:rPr>
-          <w:rFonts w:ascii="Segoe UI Emoji" w:hAnsi="Segoe UI Emoji" w:cs="Segoe UI Emoji"/>
-        </w:rPr>
-        <w:t xml:space="preserve"> podes utilizar el valor de la variable i del </w:t>
-      </w:r>
-      <w:proofErr w:type="spellStart"/>
-      <w:r>
-        <w:rPr>
-          <w:rFonts w:ascii="Segoe UI Emoji" w:hAnsi="Segoe UI Emoji" w:cs="Segoe UI Emoji"/>
-        </w:rPr>
-        <w:t>for</w:t>
-      </w:r>
-      <w:proofErr w:type="spellEnd"/>
-      <w:r>
-        <w:rPr>
-          <w:rFonts w:ascii="Segoe UI Emoji" w:hAnsi="Segoe UI Emoji" w:cs="Segoe UI Emoji"/>
-        </w:rPr>
-        <w:t xml:space="preserve"> en lugar de la variable contador:</w:t>
-      </w:r>
-    </w:p>
-    <w:p>
-      <w:pPr>
-        <w:pBdr>
-          <w:bottom w:val="single" w:sz="6" w:space="1" w:color="auto"/>
-        </w:pBdr>
-        <w:rPr>
-          <w:rFonts w:ascii="Segoe UI Emoji" w:hAnsi="Segoe UI Emoji" w:cs="Segoe UI Emoji"/>
-        </w:rPr>
-      </w:pPr>
-    </w:p>
-    <w:p>
-      <w:pPr>
-        <w:pBdr>
-          <w:bottom w:val="single" w:sz="6" w:space="1" w:color="auto"/>
-        </w:pBdr>
-        <w:rPr>
-          <w:rFonts w:ascii="Segoe UI Emoji" w:hAnsi="Segoe UI Emoji" w:cs="Segoe UI Emoji"/>
-          <w:lang w:val="en-US"/>
-        </w:rPr>
-      </w:pPr>
-      <w:r>
-        <w:rPr>
-          <w:rFonts w:ascii="Segoe UI Emoji" w:hAnsi="Segoe UI Emoji" w:cs="Segoe UI Emoji"/>
-          <w:lang w:val="en-US"/>
-        </w:rPr>
-        <w:t xml:space="preserve">for (let </w:t>
-      </w:r>
-      <w:proofErr w:type="spellStart"/>
-      <w:r>
-        <w:rPr>
-          <w:rFonts w:ascii="Segoe UI Emoji" w:hAnsi="Segoe UI Emoji" w:cs="Segoe UI Emoji"/>
-          <w:lang w:val="en-US"/>
-        </w:rPr>
-        <w:t>i</w:t>
-      </w:r>
-      <w:proofErr w:type="spellEnd"/>
-      <w:r>
-        <w:rPr>
-          <w:rFonts w:ascii="Segoe UI Emoji" w:hAnsi="Segoe UI Emoji" w:cs="Segoe UI Emoji"/>
-          <w:lang w:val="en-US"/>
-        </w:rPr>
-        <w:t xml:space="preserve">=1; </w:t>
-      </w:r>
-      <w:proofErr w:type="spellStart"/>
-      <w:r>
-        <w:rPr>
-          <w:rFonts w:ascii="Segoe UI Emoji" w:hAnsi="Segoe UI Emoji" w:cs="Segoe UI Emoji"/>
-          <w:lang w:val="en-US"/>
-        </w:rPr>
-        <w:t>i</w:t>
-      </w:r>
-      <w:proofErr w:type="spellEnd"/>
-      <w:r>
-        <w:rPr>
-          <w:rFonts w:ascii="Segoe UI Emoji" w:hAnsi="Segoe UI Emoji" w:cs="Segoe UI Emoji"/>
-          <w:lang w:val="en-US"/>
-        </w:rPr>
-        <w:t>&lt;=</w:t>
-      </w:r>
-      <w:proofErr w:type="spellStart"/>
-      <w:r>
-        <w:rPr>
-          <w:rFonts w:ascii="Segoe UI Emoji" w:hAnsi="Segoe UI Emoji" w:cs="Segoe UI Emoji"/>
-          <w:lang w:val="en-US"/>
-        </w:rPr>
-        <w:t>cantidadDeGatos</w:t>
-      </w:r>
-      <w:proofErr w:type="spellEnd"/>
-      <w:r>
-        <w:rPr>
-          <w:rFonts w:ascii="Segoe UI Emoji" w:hAnsi="Segoe UI Emoji" w:cs="Segoe UI Emoji"/>
-          <w:lang w:val="en-US"/>
-        </w:rPr>
-        <w:t xml:space="preserve">; </w:t>
-      </w:r>
-      <w:proofErr w:type="spellStart"/>
-      <w:r>
-        <w:rPr>
-          <w:rFonts w:ascii="Segoe UI Emoji" w:hAnsi="Segoe UI Emoji" w:cs="Segoe UI Emoji"/>
-          <w:lang w:val="en-US"/>
-        </w:rPr>
-        <w:t>i</w:t>
-      </w:r>
-      <w:proofErr w:type="spellEnd"/>
-      <w:r>
-        <w:rPr>
-          <w:rFonts w:ascii="Segoe UI Emoji" w:hAnsi="Segoe UI Emoji" w:cs="Segoe UI Emoji"/>
-          <w:lang w:val="en-US"/>
-        </w:rPr>
-        <w:t>+</w:t>
-      </w:r>
+      <w:r>
+        <w:rPr>
+          <w:rFonts w:ascii="Segoe UI Emoji" w:hAnsi="Segoe UI Emoji" w:cs="Segoe UI Emoji"/>
+        </w:rPr>
+        <w:t>Claudia, te felicito por la entrega, los tres ejercicios están logrados, manejaste correctamente manejo de variables, estructuras de repetición y condicionales</w:t>
+      </w:r>
+      <w:r>
+        <w:rPr>
+          <w:rFonts w:ascii="Segoe UI Emoji" w:hAnsi="Segoe UI Emoji" w:cs="Segoe UI Emoji"/>
+        </w:rPr>
+        <w:t>.</w:t>
+      </w:r>
+    </w:p>
+    <w:p>
+      <w:pPr>
+        <w:rPr>
+          <w:rFonts w:ascii="Segoe UI Emoji" w:hAnsi="Segoe UI Emoji" w:cs="Segoe UI Emoji"/>
+        </w:rPr>
+      </w:pPr>
+      <w:r>
+        <w:rPr>
+          <w:rFonts w:ascii="Segoe UI Emoji" w:hAnsi="Segoe UI Emoji" w:cs="Segoe UI Emoji"/>
+        </w:rPr>
+        <w:t>Destaco la simplicidad de tu có</w:t>
+      </w:r>
+      <w:r>
+        <w:rPr>
+          <w:rFonts w:ascii="Segoe UI Emoji" w:hAnsi="Segoe UI Emoji" w:cs="Segoe UI Emoji"/>
+        </w:rPr>
+        <w:t>digo.</w:t>
+      </w:r>
+    </w:p>
+    <w:p>
+      <w:pPr>
+        <w:pBdr>
+          <w:bottom w:val="single" w:sz="6" w:space="1" w:color="auto"/>
+        </w:pBdr>
+        <w:rPr>
+          <w:rFonts w:ascii="Segoe UI Emoji" w:hAnsi="Segoe UI Emoji" w:cs="Segoe UI Emoji"/>
+        </w:rPr>
+      </w:pPr>
+    </w:p>
+    <w:p>
+      <w:pPr>
+        <w:pBdr>
+          <w:bottom w:val="single" w:sz="6" w:space="1" w:color="auto"/>
+        </w:pBdr>
+        <w:rPr>
+          <w:rFonts w:ascii="Segoe UI Emoji" w:hAnsi="Segoe UI Emoji" w:cs="Segoe UI Emoji"/>
+        </w:rPr>
+      </w:pPr>
+      <w:r>
+        <w:rPr>
+          <w:rFonts w:ascii="Segoe UI Emoji" w:hAnsi="Segoe UI Emoji" w:cs="Segoe UI Emoji"/>
+        </w:rPr>
+        <w:t>Muy buen</w:t>
+      </w:r>
+      <w:r>
+        <w:rPr>
+          <w:rFonts w:ascii="Segoe UI Emoji" w:hAnsi="Segoe UI Emoji" w:cs="Segoe UI Emoji"/>
+        </w:rPr>
+        <w:t xml:space="preserve"> trabajo ¡</w:t>
+      </w:r>
+    </w:p>
+    <w:p>
+      <w:pPr>
+        <w:pBdr>
+          <w:bottom w:val="single" w:sz="6" w:space="1" w:color="auto"/>
+        </w:pBdr>
+        <w:rPr>
+          <w:rFonts w:ascii="Segoe UI Emoji" w:hAnsi="Segoe UI Emoji" w:cs="Segoe UI Emoji"/>
+        </w:rPr>
+      </w:pPr>
+    </w:p>
+    <w:p>
+      <w:pPr>
+        <w:pBdr>
+          <w:bottom w:val="single" w:sz="6" w:space="1" w:color="auto"/>
+        </w:pBdr>
+        <w:rPr>
+          <w:rFonts w:ascii="Segoe UI Emoji" w:hAnsi="Segoe UI Emoji" w:cs="Segoe UI Emoji"/>
+        </w:rPr>
+      </w:pPr>
+      <w:r>
+        <w:rPr>
+          <w:rFonts w:ascii="Segoe UI Emoji" w:hAnsi="Segoe UI Emoji" w:cs="Segoe UI Emoji"/>
+        </w:rPr>
+        <w:t>Tu nota en el Desafío 0</w:t>
+      </w:r>
+      <w:r>
+        <w:rPr>
+          <w:rFonts w:ascii="Segoe UI Emoji" w:hAnsi="Segoe UI Emoji" w:cs="Segoe UI Emoji"/>
+        </w:rPr>
+        <w:t>5</w:t>
+      </w:r>
+      <w:r>
+        <w:rPr>
+          <w:rFonts w:ascii="Segoe UI Emoji" w:hAnsi="Segoe UI Emoji" w:cs="Segoe UI Emoji"/>
+        </w:rPr>
+        <w:t xml:space="preserve"> es: 10</w:t>
+      </w:r>
+    </w:p>
+    <w:p>
+      <w:pPr>
+        <w:pBdr>
+          <w:bottom w:val="single" w:sz="6" w:space="1" w:color="auto"/>
+        </w:pBdr>
+      </w:pPr>
+    </w:p>
+    <w:p>
+      <w:pPr>
+        <w:rPr>
+          <w:rFonts w:ascii="Segoe UI Emoji" w:hAnsi="Segoe UI Emoji" w:cs="Segoe UI Emoji"/>
+          <w:b/>
+          <w:bCs/>
+        </w:rPr>
+      </w:pPr>
+      <w:r>
+        <w:rPr>
+          <w:rFonts w:ascii="Segoe UI Emoji" w:hAnsi="Segoe UI Emoji" w:cs="Segoe UI Emoji"/>
+          <w:b/>
+          <w:bCs/>
+        </w:rPr>
+        <w:t xml:space="preserve"> Villalba </w:t>
+      </w:r>
+      <w:proofErr w:type="spellStart"/>
+      <w:r>
+        <w:rPr>
+          <w:rFonts w:ascii="Segoe UI Emoji" w:hAnsi="Segoe UI Emoji" w:cs="Segoe UI Emoji"/>
+          <w:b/>
+          <w:bCs/>
+        </w:rPr>
+        <w:t>Matias</w:t>
+      </w:r>
+      <w:proofErr w:type="spellEnd"/>
+    </w:p>
+    <w:p>
+      <w:pPr>
+        <w:rPr>
+          <w:rFonts w:ascii="Segoe UI Emoji" w:hAnsi="Segoe UI Emoji" w:cs="Segoe UI Emoji"/>
+          <w:b/>
+          <w:bCs/>
+        </w:rPr>
+      </w:pPr>
+    </w:p>
+    <w:p>
+      <w:pPr>
+        <w:rPr>
+          <w:rFonts w:ascii="Segoe UI Emoji" w:hAnsi="Segoe UI Emoji" w:cs="Segoe UI Emoji"/>
+        </w:rPr>
+      </w:pPr>
       <w:proofErr w:type="gramStart"/>
       <w:r>
         <w:rPr>
           <w:rFonts w:ascii="Segoe UI Emoji" w:hAnsi="Segoe UI Emoji" w:cs="Segoe UI Emoji"/>
-          <w:lang w:val="en-US"/>
-        </w:rPr>
-        <w:t>+){</w:t>
+        </w:rPr>
+        <w:t>🎉¡</w:t>
       </w:r>
       <w:proofErr w:type="gramEnd"/>
       <w:r>
         <w:rPr>
           <w:rFonts w:ascii="Segoe UI Emoji" w:hAnsi="Segoe UI Emoji" w:cs="Segoe UI Emoji"/>
-          <w:lang w:val="en-US"/>
+        </w:rPr>
+        <w:t>Felicitaciones por la entrega del Desafío 0</w:t>
+      </w:r>
+      <w:r>
+        <w:rPr>
+          <w:rFonts w:ascii="Segoe UI Emoji" w:hAnsi="Segoe UI Emoji" w:cs="Segoe UI Emoji"/>
+        </w:rPr>
+        <w:t>6</w:t>
+      </w:r>
+      <w:r>
+        <w:rPr>
+          <w:rFonts w:ascii="Segoe UI Emoji" w:hAnsi="Segoe UI Emoji" w:cs="Segoe UI Emoji"/>
+        </w:rPr>
+        <w:t>! 🎉</w:t>
+      </w:r>
+    </w:p>
+    <w:p>
+      <w:pPr>
+        <w:rPr>
+          <w:rFonts w:ascii="Segoe UI Emoji" w:hAnsi="Segoe UI Emoji" w:cs="Segoe UI Emoji"/>
+        </w:rPr>
+      </w:pPr>
+    </w:p>
+    <w:p>
+      <w:pPr>
+        <w:rPr>
+          <w:rFonts w:ascii="Segoe UI Emoji" w:hAnsi="Segoe UI Emoji" w:cs="Segoe UI Emoji"/>
+        </w:rPr>
+      </w:pPr>
+      <w:r>
+        <w:rPr>
+          <w:rFonts w:ascii="Segoe UI Emoji" w:hAnsi="Segoe UI Emoji" w:cs="Segoe UI Emoji"/>
+        </w:rPr>
+        <w:t>Matías, Loren los felicito por su compromiso en la entrega, en general cumplieron con los requerimientos solicitados, usaron</w:t>
+      </w:r>
+      <w:r>
+        <w:rPr>
+          <w:rFonts w:ascii="Segoe UI Emoji" w:hAnsi="Segoe UI Emoji" w:cs="Segoe UI Emoji"/>
+        </w:rPr>
+        <w:t xml:space="preserve"> correctamente las etiquetas para formularios, el diseño original esta</w:t>
+      </w:r>
+      <w:r>
+        <w:rPr>
+          <w:rFonts w:ascii="Segoe UI Emoji" w:hAnsi="Segoe UI Emoji" w:cs="Segoe UI Emoji"/>
         </w:rPr>
         <w:t xml:space="preserve"> </w:t>
       </w:r>
-    </w:p>
-    <w:p>
-      <w:pPr>
-        <w:pBdr>
-          <w:bottom w:val="single" w:sz="6" w:space="1" w:color="auto"/>
-        </w:pBdr>
-        <w:rPr>
-          <w:rFonts w:ascii="Segoe UI Emoji" w:hAnsi="Segoe UI Emoji" w:cs="Segoe UI Emoji"/>
-          <w:lang w:val="en-US"/>
-        </w:rPr>
-      </w:pPr>
-      <w:r>
-        <w:rPr>
-          <w:rFonts w:ascii="Segoe UI Emoji" w:hAnsi="Segoe UI Emoji" w:cs="Segoe UI Emoji"/>
-          <w:lang w:val="en-US"/>
-        </w:rPr>
-        <w:t xml:space="preserve">    </w:t>
-      </w:r>
-      <w:proofErr w:type="gramStart"/>
-      <w:r>
-        <w:rPr>
-          <w:rFonts w:ascii="Segoe UI Emoji" w:hAnsi="Segoe UI Emoji" w:cs="Segoe UI Emoji"/>
-          <w:lang w:val="en-US"/>
-        </w:rPr>
-        <w:t>if( (</w:t>
-      </w:r>
-      <w:proofErr w:type="spellStart"/>
-      <w:proofErr w:type="gramEnd"/>
-      <w:r>
-        <w:rPr>
-          <w:rFonts w:ascii="Segoe UI Emoji" w:hAnsi="Segoe UI Emoji" w:cs="Segoe UI Emoji"/>
-          <w:lang w:val="en-US"/>
-        </w:rPr>
-        <w:t>i</w:t>
-      </w:r>
-      <w:proofErr w:type="spellEnd"/>
-      <w:r>
-        <w:rPr>
-          <w:rFonts w:ascii="Segoe UI Emoji" w:hAnsi="Segoe UI Emoji" w:cs="Segoe UI Emoji"/>
-          <w:lang w:val="en-US"/>
-        </w:rPr>
-        <w:t xml:space="preserve"> % 2 == 0))</w:t>
-      </w:r>
-    </w:p>
-    <w:p>
-      <w:pPr>
-        <w:pBdr>
-          <w:bottom w:val="single" w:sz="6" w:space="1" w:color="auto"/>
-        </w:pBdr>
-        <w:rPr>
-          <w:rFonts w:ascii="Segoe UI Emoji" w:hAnsi="Segoe UI Emoji" w:cs="Segoe UI Emoji"/>
-          <w:lang w:val="en-US"/>
-        </w:rPr>
-      </w:pPr>
-      <w:r>
-        <w:rPr>
-          <w:rFonts w:ascii="Segoe UI Emoji" w:hAnsi="Segoe UI Emoji" w:cs="Segoe UI Emoji"/>
-          <w:lang w:val="en-US"/>
-        </w:rPr>
-        <w:t>        {</w:t>
-      </w:r>
-    </w:p>
-    <w:p>
-      <w:pPr>
-        <w:pBdr>
-          <w:bottom w:val="single" w:sz="6" w:space="1" w:color="auto"/>
-        </w:pBdr>
-        <w:rPr>
-          <w:rFonts w:ascii="Segoe UI Emoji" w:hAnsi="Segoe UI Emoji" w:cs="Segoe UI Emoji"/>
-          <w:lang w:val="en-US"/>
-        </w:rPr>
-      </w:pPr>
-      <w:r>
-        <w:rPr>
-          <w:rFonts w:ascii="Segoe UI Emoji" w:hAnsi="Segoe UI Emoji" w:cs="Segoe UI Emoji"/>
-          <w:lang w:val="en-US"/>
-        </w:rPr>
-        <w:t>            emoji ='</w:t>
-      </w:r>
-      <w:r>
-        <w:rPr>
-          <w:rFonts w:ascii="Segoe UI Emoji" w:hAnsi="Segoe UI Emoji" w:cs="Segoe UI Emoji"/>
-        </w:rPr>
-        <w:t>🐈</w:t>
-      </w:r>
-      <w:r>
-        <w:rPr>
-          <w:rFonts w:ascii="Segoe UI Emoji" w:hAnsi="Segoe UI Emoji" w:cs="Segoe UI Emoji"/>
-          <w:lang w:val="en-US"/>
-        </w:rPr>
-        <w:t>‍</w:t>
-      </w:r>
-      <w:r>
-        <w:rPr>
-          <w:rFonts w:ascii="Segoe UI Emoji" w:hAnsi="Segoe UI Emoji" w:cs="Segoe UI Emoji"/>
-        </w:rPr>
-        <w:t>⬛</w:t>
-      </w:r>
-      <w:r>
-        <w:rPr>
-          <w:rFonts w:ascii="Segoe UI Emoji" w:hAnsi="Segoe UI Emoji" w:cs="Segoe UI Emoji"/>
-          <w:lang w:val="en-US"/>
-        </w:rPr>
-        <w:t>';</w:t>
-      </w:r>
-    </w:p>
-    <w:p>
-      <w:pPr>
-        <w:pBdr>
-          <w:bottom w:val="single" w:sz="6" w:space="1" w:color="auto"/>
-        </w:pBdr>
-        <w:rPr>
-          <w:rFonts w:ascii="Segoe UI Emoji" w:hAnsi="Segoe UI Emoji" w:cs="Segoe UI Emoji"/>
-          <w:lang w:val="en-US"/>
-        </w:rPr>
-      </w:pPr>
-      <w:r>
-        <w:rPr>
-          <w:rFonts w:ascii="Segoe UI Emoji" w:hAnsi="Segoe UI Emoji" w:cs="Segoe UI Emoji"/>
-          <w:lang w:val="en-US"/>
-        </w:rPr>
-        <w:lastRenderedPageBreak/>
-        <w:t>        }</w:t>
-      </w:r>
-    </w:p>
-    <w:p>
-      <w:pPr>
-        <w:pBdr>
-          <w:bottom w:val="single" w:sz="6" w:space="1" w:color="auto"/>
-        </w:pBdr>
-        <w:rPr>
-          <w:rFonts w:ascii="Segoe UI Emoji" w:hAnsi="Segoe UI Emoji" w:cs="Segoe UI Emoji"/>
-          <w:lang w:val="en-US"/>
-        </w:rPr>
-      </w:pPr>
-      <w:r>
-        <w:rPr>
-          <w:rFonts w:ascii="Segoe UI Emoji" w:hAnsi="Segoe UI Emoji" w:cs="Segoe UI Emoji"/>
-          <w:lang w:val="en-US"/>
-        </w:rPr>
-        <w:t xml:space="preserve">        </w:t>
-      </w:r>
-      <w:proofErr w:type="gramStart"/>
-      <w:r>
-        <w:rPr>
-          <w:rFonts w:ascii="Segoe UI Emoji" w:hAnsi="Segoe UI Emoji" w:cs="Segoe UI Emoji"/>
-          <w:lang w:val="en-US"/>
-        </w:rPr>
-        <w:t>else{</w:t>
-      </w:r>
-      <w:proofErr w:type="gramEnd"/>
-    </w:p>
-    <w:p>
-      <w:pPr>
-        <w:pBdr>
-          <w:bottom w:val="single" w:sz="6" w:space="1" w:color="auto"/>
-        </w:pBdr>
-        <w:rPr>
-          <w:rFonts w:ascii="Segoe UI Emoji" w:hAnsi="Segoe UI Emoji" w:cs="Segoe UI Emoji"/>
-          <w:lang w:val="en-US"/>
-        </w:rPr>
-      </w:pPr>
-      <w:r>
-        <w:rPr>
-          <w:rFonts w:ascii="Segoe UI Emoji" w:hAnsi="Segoe UI Emoji" w:cs="Segoe UI Emoji"/>
-          <w:lang w:val="en-US"/>
-        </w:rPr>
-        <w:t>            emoji = '</w:t>
-      </w:r>
-      <w:r>
-        <w:rPr>
-          <w:rFonts w:ascii="Segoe UI Emoji" w:hAnsi="Segoe UI Emoji" w:cs="Segoe UI Emoji"/>
-        </w:rPr>
-        <w:t>🐈</w:t>
-      </w:r>
-      <w:r>
-        <w:rPr>
-          <w:rFonts w:ascii="Segoe UI Emoji" w:hAnsi="Segoe UI Emoji" w:cs="Segoe UI Emoji"/>
-          <w:lang w:val="en-US"/>
-        </w:rPr>
-        <w:t>';</w:t>
-      </w:r>
-    </w:p>
-    <w:p>
-      <w:pPr>
-        <w:pBdr>
-          <w:bottom w:val="single" w:sz="6" w:space="1" w:color="auto"/>
-        </w:pBdr>
-        <w:rPr>
-          <w:rFonts w:ascii="Segoe UI Emoji" w:hAnsi="Segoe UI Emoji" w:cs="Segoe UI Emoji"/>
-          <w:lang w:val="en-US"/>
-        </w:rPr>
-      </w:pPr>
-      <w:r>
-        <w:rPr>
-          <w:rFonts w:ascii="Segoe UI Emoji" w:hAnsi="Segoe UI Emoji" w:cs="Segoe UI Emoji"/>
-          <w:lang w:val="en-US"/>
-        </w:rPr>
-        <w:t>        }</w:t>
-      </w:r>
-    </w:p>
-    <w:p>
-      <w:pPr>
-        <w:pBdr>
-          <w:bottom w:val="single" w:sz="6" w:space="1" w:color="auto"/>
-        </w:pBdr>
-        <w:rPr>
-          <w:rFonts w:ascii="Segoe UI Emoji" w:hAnsi="Segoe UI Emoji" w:cs="Segoe UI Emoji"/>
-          <w:lang w:val="en-US"/>
-        </w:rPr>
-      </w:pPr>
-      <w:r>
-        <w:rPr>
-          <w:rFonts w:ascii="Segoe UI Emoji" w:hAnsi="Segoe UI Emoji" w:cs="Segoe UI Emoji"/>
-          <w:lang w:val="en-US"/>
-        </w:rPr>
-        <w:t xml:space="preserve">    </w:t>
-      </w:r>
-    </w:p>
-    <w:p>
-      <w:pPr>
-        <w:pBdr>
-          <w:bottom w:val="single" w:sz="6" w:space="1" w:color="auto"/>
-        </w:pBdr>
-        <w:rPr>
-          <w:rFonts w:ascii="Segoe UI Emoji" w:hAnsi="Segoe UI Emoji" w:cs="Segoe UI Emoji"/>
-        </w:rPr>
-      </w:pPr>
-      <w:r>
-        <w:rPr>
-          <w:rFonts w:ascii="Segoe UI Emoji" w:hAnsi="Segoe UI Emoji" w:cs="Segoe UI Emoji"/>
-          <w:lang w:val="en-US"/>
-        </w:rPr>
-        <w:t xml:space="preserve">    </w:t>
-      </w:r>
-      <w:proofErr w:type="gramStart"/>
-      <w:r>
-        <w:rPr>
-          <w:rFonts w:ascii="Segoe UI Emoji" w:hAnsi="Segoe UI Emoji" w:cs="Segoe UI Emoji"/>
-        </w:rPr>
-        <w:t>console.log(</w:t>
-      </w:r>
-      <w:proofErr w:type="gramEnd"/>
-      <w:r>
-        <w:rPr>
-          <w:rFonts w:ascii="Segoe UI Emoji" w:hAnsi="Segoe UI Emoji" w:cs="Segoe UI Emoji"/>
-        </w:rPr>
-        <w:t xml:space="preserve">"Gato #"+ i + </w:t>
-      </w:r>
-      <w:proofErr w:type="spellStart"/>
-      <w:r>
-        <w:rPr>
-          <w:rFonts w:ascii="Segoe UI Emoji" w:hAnsi="Segoe UI Emoji" w:cs="Segoe UI Emoji"/>
-        </w:rPr>
-        <w:t>emoji</w:t>
-      </w:r>
-      <w:proofErr w:type="spellEnd"/>
-      <w:r>
-        <w:rPr>
-          <w:rFonts w:ascii="Segoe UI Emoji" w:hAnsi="Segoe UI Emoji" w:cs="Segoe UI Emoji"/>
-        </w:rPr>
-        <w:t xml:space="preserve"> + pasos)</w:t>
-      </w:r>
-    </w:p>
-    <w:p>
-      <w:pPr>
-        <w:pBdr>
-          <w:bottom w:val="single" w:sz="6" w:space="1" w:color="auto"/>
-        </w:pBdr>
-        <w:rPr>
-          <w:rFonts w:ascii="Segoe UI Emoji" w:hAnsi="Segoe UI Emoji" w:cs="Segoe UI Emoji"/>
-        </w:rPr>
-      </w:pPr>
-      <w:r>
-        <w:rPr>
-          <w:rFonts w:ascii="Segoe UI Emoji" w:hAnsi="Segoe UI Emoji" w:cs="Segoe UI Emoji"/>
-        </w:rPr>
-        <w:t>}</w:t>
-      </w:r>
-    </w:p>
-    <w:p>
-      <w:pPr>
-        <w:pBdr>
-          <w:bottom w:val="single" w:sz="6" w:space="1" w:color="auto"/>
-        </w:pBdr>
-        <w:rPr>
-          <w:rFonts w:ascii="Segoe UI Emoji" w:hAnsi="Segoe UI Emoji" w:cs="Segoe UI Emoji"/>
-        </w:rPr>
-      </w:pPr>
-    </w:p>
-    <w:p>
-      <w:pPr>
-        <w:pBdr>
-          <w:bottom w:val="single" w:sz="6" w:space="1" w:color="auto"/>
-        </w:pBdr>
-        <w:rPr>
-          <w:rFonts w:ascii="Segoe UI Emoji" w:hAnsi="Segoe UI Emoji" w:cs="Segoe UI Emoji"/>
-        </w:rPr>
-      </w:pPr>
-    </w:p>
-    <w:p>
-      <w:pPr>
-        <w:pBdr>
-          <w:bottom w:val="single" w:sz="6" w:space="1" w:color="auto"/>
-        </w:pBdr>
-        <w:rPr>
-          <w:rFonts w:ascii="Segoe UI Emoji" w:hAnsi="Segoe UI Emoji" w:cs="Segoe UI Emoji"/>
-        </w:rPr>
-      </w:pPr>
-    </w:p>
-    <w:p>
-      <w:pPr>
-        <w:pBdr>
-          <w:bottom w:val="single" w:sz="6" w:space="1" w:color="auto"/>
-        </w:pBdr>
-        <w:rPr>
-          <w:rFonts w:ascii="Segoe UI Emoji" w:hAnsi="Segoe UI Emoji" w:cs="Segoe UI Emoji"/>
-        </w:rPr>
-      </w:pPr>
-      <w:r>
-        <w:rPr>
-          <w:rFonts w:ascii="Segoe UI Emoji" w:hAnsi="Segoe UI Emoji" w:cs="Segoe UI Emoji"/>
-        </w:rPr>
-        <w:t>Excelente trabajo ¡</w:t>
-      </w:r>
-    </w:p>
-    <w:p>
-      <w:pPr>
-        <w:pBdr>
-          <w:bottom w:val="single" w:sz="6" w:space="1" w:color="auto"/>
-        </w:pBdr>
-        <w:rPr>
-          <w:rFonts w:ascii="Segoe UI Emoji" w:hAnsi="Segoe UI Emoji" w:cs="Segoe UI Emoji"/>
-        </w:rPr>
-      </w:pPr>
-    </w:p>
-    <w:p>
-      <w:pPr>
-        <w:pBdr>
-          <w:bottom w:val="single" w:sz="6" w:space="1" w:color="auto"/>
-        </w:pBdr>
-        <w:rPr>
-          <w:rFonts w:ascii="Segoe UI Emoji" w:hAnsi="Segoe UI Emoji" w:cs="Segoe UI Emoji"/>
-        </w:rPr>
-      </w:pPr>
-      <w:r>
-        <w:rPr>
-          <w:rFonts w:ascii="Segoe UI Emoji" w:hAnsi="Segoe UI Emoji" w:cs="Segoe UI Emoji"/>
-        </w:rPr>
-        <w:t>Tu nota en el Desafío 0</w:t>
-      </w:r>
-      <w:r>
-        <w:rPr>
-          <w:rFonts w:ascii="Segoe UI Emoji" w:hAnsi="Segoe UI Emoji" w:cs="Segoe UI Emoji"/>
-        </w:rPr>
-        <w:t>5</w:t>
-      </w:r>
-      <w:r>
-        <w:rPr>
-          <w:rFonts w:ascii="Segoe UI Emoji" w:hAnsi="Segoe UI Emoji" w:cs="Segoe UI Emoji"/>
-        </w:rPr>
-        <w:t xml:space="preserve"> es: 10</w:t>
-      </w:r>
-    </w:p>
-    <w:p>
-      <w:pPr>
-        <w:pBdr>
-          <w:bottom w:val="single" w:sz="6" w:space="1" w:color="auto"/>
-        </w:pBdr>
-      </w:pPr>
-    </w:p>
-    <w:p>
-      <w:pPr>
-        <w:rPr>
-          <w:rFonts w:ascii="Segoe UI Emoji" w:hAnsi="Segoe UI Emoji" w:cs="Segoe UI Emoji"/>
-          <w:b/>
-          <w:bCs/>
-        </w:rPr>
-      </w:pPr>
-      <w:r>
-        <w:rPr>
-          <w:rFonts w:ascii="Segoe UI Emoji" w:hAnsi="Segoe UI Emoji" w:cs="Segoe UI Emoji"/>
-          <w:b/>
-          <w:bCs/>
+      <w:r>
+        <w:rPr>
+          <w:rFonts w:ascii="Segoe UI Emoji" w:hAnsi="Segoe UI Emoji" w:cs="Segoe UI Emoji"/>
+        </w:rPr>
+        <w:t>corre</w:t>
+      </w:r>
+      <w:r>
+        <w:rPr>
+          <w:rFonts w:ascii="Segoe UI Emoji" w:hAnsi="Segoe UI Emoji" w:cs="Segoe UI Emoji"/>
+        </w:rPr>
+        <w:t xml:space="preserve">cto y sin estilos la estructura </w:t>
+      </w:r>
+      <w:r>
+        <w:rPr>
+          <w:rFonts w:ascii="Segoe UI Emoji" w:hAnsi="Segoe UI Emoji" w:cs="Segoe UI Emoji"/>
+        </w:rPr>
+        <w:t>se ve igual que la imagen de referencia.</w:t>
+      </w:r>
+    </w:p>
+    <w:p>
+      <w:pPr>
+        <w:rPr>
+          <w:rFonts w:ascii="Segoe UI Emoji" w:hAnsi="Segoe UI Emoji" w:cs="Segoe UI Emoji"/>
+        </w:rPr>
+      </w:pPr>
+      <w:r>
+        <w:rPr>
+          <w:rFonts w:ascii="Segoe UI Emoji" w:hAnsi="Segoe UI Emoji" w:cs="Segoe UI Emoji"/>
+        </w:rPr>
+        <w:t>Los diseños personalizados el estilo-futuro me gusto, aplicaron imagen de fondo para darle más contexto al formulario, cambiaron la alineación y otros estilos, esta genial, el segundo de estilo-retro falto hacerle más cambios, quizás ahí podrían haber ju</w:t>
+      </w:r>
+      <w:r>
+        <w:rPr>
+          <w:rFonts w:ascii="Segoe UI Emoji" w:hAnsi="Segoe UI Emoji" w:cs="Segoe UI Emoji"/>
+        </w:rPr>
+        <w:t xml:space="preserve">gado con </w:t>
+      </w:r>
+      <w:proofErr w:type="spellStart"/>
+      <w:r>
+        <w:rPr>
+          <w:rFonts w:ascii="Segoe UI Emoji" w:hAnsi="Segoe UI Emoji" w:cs="Segoe UI Emoji"/>
+        </w:rPr>
+        <w:t>display</w:t>
+      </w:r>
+      <w:proofErr w:type="spellEnd"/>
+      <w:r>
+        <w:rPr>
+          <w:rFonts w:ascii="Segoe UI Emoji" w:hAnsi="Segoe UI Emoji" w:cs="Segoe UI Emoji"/>
         </w:rPr>
         <w:t xml:space="preserve"> </w:t>
       </w:r>
@@ -11186,341 +11275,6 @@
       <w:r>
         <w:rPr>
           <w:rFonts w:ascii="Segoe UI Emoji" w:hAnsi="Segoe UI Emoji" w:cs="Segoe UI Emoji"/>
-          <w:b/>
-          <w:bCs/>
-        </w:rPr>
-        <w:t>Anyer</w:t>
-      </w:r>
-      <w:proofErr w:type="spellEnd"/>
-      <w:r>
-        <w:rPr>
-          <w:rFonts w:ascii="Segoe UI Emoji" w:hAnsi="Segoe UI Emoji" w:cs="Segoe UI Emoji"/>
-          <w:b/>
-          <w:bCs/>
-        </w:rPr>
-        <w:t xml:space="preserve"> Claudia</w:t>
-      </w:r>
-    </w:p>
-    <w:p>
-      <w:pPr>
-        <w:rPr>
-          <w:rFonts w:ascii="Segoe UI Emoji" w:hAnsi="Segoe UI Emoji" w:cs="Segoe UI Emoji"/>
-          <w:b/>
-          <w:bCs/>
-        </w:rPr>
-      </w:pPr>
-    </w:p>
-    <w:p>
-      <w:pPr>
-        <w:rPr>
-          <w:rFonts w:ascii="Segoe UI Emoji" w:hAnsi="Segoe UI Emoji" w:cs="Segoe UI Emoji"/>
-        </w:rPr>
-      </w:pPr>
-      <w:proofErr w:type="gramStart"/>
-      <w:r>
-        <w:rPr>
-          <w:rFonts w:ascii="Segoe UI Emoji" w:hAnsi="Segoe UI Emoji" w:cs="Segoe UI Emoji"/>
-        </w:rPr>
-        <w:t>🎉¡</w:t>
-      </w:r>
-      <w:proofErr w:type="gramEnd"/>
-      <w:r>
-        <w:rPr>
-          <w:rFonts w:ascii="Segoe UI Emoji" w:hAnsi="Segoe UI Emoji" w:cs="Segoe UI Emoji"/>
-        </w:rPr>
-        <w:t>Felicitaciones por la entrega del Desafío 0</w:t>
-      </w:r>
-      <w:r>
-        <w:rPr>
-          <w:rFonts w:ascii="Segoe UI Emoji" w:hAnsi="Segoe UI Emoji" w:cs="Segoe UI Emoji"/>
-        </w:rPr>
-        <w:t>5</w:t>
-      </w:r>
-      <w:r>
-        <w:rPr>
-          <w:rFonts w:ascii="Segoe UI Emoji" w:hAnsi="Segoe UI Emoji" w:cs="Segoe UI Emoji"/>
-        </w:rPr>
-        <w:t>! 🎉</w:t>
-      </w:r>
-    </w:p>
-    <w:p>
-      <w:pPr>
-        <w:rPr>
-          <w:rFonts w:ascii="Segoe UI Emoji" w:hAnsi="Segoe UI Emoji" w:cs="Segoe UI Emoji"/>
-        </w:rPr>
-      </w:pPr>
-    </w:p>
-    <w:p>
-      <w:pPr>
-        <w:rPr>
-          <w:rFonts w:ascii="Segoe UI Emoji" w:hAnsi="Segoe UI Emoji" w:cs="Segoe UI Emoji"/>
-        </w:rPr>
-      </w:pPr>
-      <w:r>
-        <w:rPr>
-          <w:rFonts w:ascii="Segoe UI Emoji" w:hAnsi="Segoe UI Emoji" w:cs="Segoe UI Emoji"/>
-        </w:rPr>
-        <w:t>Claudia, te felicito por la entrega, los tres ejercicios están logrados, manejaste correctamente manejo de variables, estructuras de repetición y condicionales</w:t>
-      </w:r>
-      <w:r>
-        <w:rPr>
-          <w:rFonts w:ascii="Segoe UI Emoji" w:hAnsi="Segoe UI Emoji" w:cs="Segoe UI Emoji"/>
-        </w:rPr>
-        <w:t>.</w:t>
-      </w:r>
-    </w:p>
-    <w:p>
-      <w:pPr>
-        <w:rPr>
-          <w:rFonts w:ascii="Segoe UI Emoji" w:hAnsi="Segoe UI Emoji" w:cs="Segoe UI Emoji"/>
-        </w:rPr>
-      </w:pPr>
-      <w:r>
-        <w:rPr>
-          <w:rFonts w:ascii="Segoe UI Emoji" w:hAnsi="Segoe UI Emoji" w:cs="Segoe UI Emoji"/>
-        </w:rPr>
-        <w:t>Destaco la simplicidad de tu có</w:t>
-      </w:r>
-      <w:r>
-        <w:rPr>
-          <w:rFonts w:ascii="Segoe UI Emoji" w:hAnsi="Segoe UI Emoji" w:cs="Segoe UI Emoji"/>
-        </w:rPr>
-        <w:t>digo.</w:t>
-      </w:r>
-    </w:p>
-    <w:p>
-      <w:pPr>
-        <w:pBdr>
-          <w:bottom w:val="single" w:sz="6" w:space="1" w:color="auto"/>
-        </w:pBdr>
-        <w:rPr>
-          <w:rFonts w:ascii="Segoe UI Emoji" w:hAnsi="Segoe UI Emoji" w:cs="Segoe UI Emoji"/>
-        </w:rPr>
-      </w:pPr>
-    </w:p>
-    <w:p>
-      <w:pPr>
-        <w:pBdr>
-          <w:bottom w:val="single" w:sz="6" w:space="1" w:color="auto"/>
-        </w:pBdr>
-        <w:rPr>
-          <w:rFonts w:ascii="Segoe UI Emoji" w:hAnsi="Segoe UI Emoji" w:cs="Segoe UI Emoji"/>
-        </w:rPr>
-      </w:pPr>
-      <w:r>
-        <w:rPr>
-          <w:rFonts w:ascii="Segoe UI Emoji" w:hAnsi="Segoe UI Emoji" w:cs="Segoe UI Emoji"/>
-        </w:rPr>
-        <w:t>Muy buen</w:t>
-      </w:r>
-      <w:r>
-        <w:rPr>
-          <w:rFonts w:ascii="Segoe UI Emoji" w:hAnsi="Segoe UI Emoji" w:cs="Segoe UI Emoji"/>
-        </w:rPr>
-        <w:t xml:space="preserve"> trabajo ¡</w:t>
-      </w:r>
-    </w:p>
-    <w:p>
-      <w:pPr>
-        <w:pBdr>
-          <w:bottom w:val="single" w:sz="6" w:space="1" w:color="auto"/>
-        </w:pBdr>
-        <w:rPr>
-          <w:rFonts w:ascii="Segoe UI Emoji" w:hAnsi="Segoe UI Emoji" w:cs="Segoe UI Emoji"/>
-        </w:rPr>
-      </w:pPr>
-    </w:p>
-    <w:p>
-      <w:pPr>
-        <w:pBdr>
-          <w:bottom w:val="single" w:sz="6" w:space="1" w:color="auto"/>
-        </w:pBdr>
-        <w:rPr>
-          <w:rFonts w:ascii="Segoe UI Emoji" w:hAnsi="Segoe UI Emoji" w:cs="Segoe UI Emoji"/>
-        </w:rPr>
-      </w:pPr>
-      <w:r>
-        <w:rPr>
-          <w:rFonts w:ascii="Segoe UI Emoji" w:hAnsi="Segoe UI Emoji" w:cs="Segoe UI Emoji"/>
-        </w:rPr>
-        <w:t>Tu nota en el Desafío 0</w:t>
-      </w:r>
-      <w:r>
-        <w:rPr>
-          <w:rFonts w:ascii="Segoe UI Emoji" w:hAnsi="Segoe UI Emoji" w:cs="Segoe UI Emoji"/>
-        </w:rPr>
-        <w:t>5</w:t>
-      </w:r>
-      <w:r>
-        <w:rPr>
-          <w:rFonts w:ascii="Segoe UI Emoji" w:hAnsi="Segoe UI Emoji" w:cs="Segoe UI Emoji"/>
-        </w:rPr>
-        <w:t xml:space="preserve"> es: 10</w:t>
-      </w:r>
-    </w:p>
-    <w:p>
-      <w:pPr>
-        <w:pBdr>
-          <w:bottom w:val="single" w:sz="6" w:space="1" w:color="auto"/>
-        </w:pBdr>
-      </w:pPr>
-    </w:p>
-    <w:p>
-      <w:pPr>
-        <w:rPr>
-          <w:rFonts w:ascii="Segoe UI Emoji" w:hAnsi="Segoe UI Emoji" w:cs="Segoe UI Emoji"/>
-          <w:b/>
-          <w:bCs/>
-        </w:rPr>
-      </w:pPr>
-      <w:r>
-        <w:rPr>
-          <w:rFonts w:ascii="Segoe UI Emoji" w:hAnsi="Segoe UI Emoji" w:cs="Segoe UI Emoji"/>
-          <w:b/>
-          <w:bCs/>
-        </w:rPr>
-        <w:t xml:space="preserve"> Villalba </w:t>
-      </w:r>
-      <w:proofErr w:type="spellStart"/>
-      <w:r>
-        <w:rPr>
-          <w:rFonts w:ascii="Segoe UI Emoji" w:hAnsi="Segoe UI Emoji" w:cs="Segoe UI Emoji"/>
-          <w:b/>
-          <w:bCs/>
-        </w:rPr>
-        <w:t>Matias</w:t>
-      </w:r>
-      <w:proofErr w:type="spellEnd"/>
-    </w:p>
-    <w:p>
-      <w:pPr>
-        <w:rPr>
-          <w:rFonts w:ascii="Segoe UI Emoji" w:hAnsi="Segoe UI Emoji" w:cs="Segoe UI Emoji"/>
-          <w:b/>
-          <w:bCs/>
-        </w:rPr>
-      </w:pPr>
-    </w:p>
-    <w:p>
-      <w:pPr>
-        <w:rPr>
-          <w:rFonts w:ascii="Segoe UI Emoji" w:hAnsi="Segoe UI Emoji" w:cs="Segoe UI Emoji"/>
-        </w:rPr>
-      </w:pPr>
-      <w:proofErr w:type="gramStart"/>
-      <w:r>
-        <w:rPr>
-          <w:rFonts w:ascii="Segoe UI Emoji" w:hAnsi="Segoe UI Emoji" w:cs="Segoe UI Emoji"/>
-        </w:rPr>
-        <w:t>🎉¡</w:t>
-      </w:r>
-      <w:proofErr w:type="gramEnd"/>
-      <w:r>
-        <w:rPr>
-          <w:rFonts w:ascii="Segoe UI Emoji" w:hAnsi="Segoe UI Emoji" w:cs="Segoe UI Emoji"/>
-        </w:rPr>
-        <w:t>Felicitaciones por la entrega del Desafío 0</w:t>
-      </w:r>
-      <w:r>
-        <w:rPr>
-          <w:rFonts w:ascii="Segoe UI Emoji" w:hAnsi="Segoe UI Emoji" w:cs="Segoe UI Emoji"/>
-        </w:rPr>
-        <w:t>6</w:t>
-      </w:r>
-      <w:r>
-        <w:rPr>
-          <w:rFonts w:ascii="Segoe UI Emoji" w:hAnsi="Segoe UI Emoji" w:cs="Segoe UI Emoji"/>
-        </w:rPr>
-        <w:t>! 🎉</w:t>
-      </w:r>
-    </w:p>
-    <w:p>
-      <w:pPr>
-        <w:rPr>
-          <w:rFonts w:ascii="Segoe UI Emoji" w:hAnsi="Segoe UI Emoji" w:cs="Segoe UI Emoji"/>
-        </w:rPr>
-      </w:pPr>
-    </w:p>
-    <w:p>
-      <w:pPr>
-        <w:rPr>
-          <w:rFonts w:ascii="Segoe UI Emoji" w:hAnsi="Segoe UI Emoji" w:cs="Segoe UI Emoji"/>
-        </w:rPr>
-      </w:pPr>
-      <w:r>
-        <w:rPr>
-          <w:rFonts w:ascii="Segoe UI Emoji" w:hAnsi="Segoe UI Emoji" w:cs="Segoe UI Emoji"/>
-        </w:rPr>
-        <w:t>Matías, Loren los felicito por su compromiso en la entrega, en general cumplieron con los requerimientos solicitados, usaron</w:t>
-      </w:r>
-      <w:r>
-        <w:rPr>
-          <w:rFonts w:ascii="Segoe UI Emoji" w:hAnsi="Segoe UI Emoji" w:cs="Segoe UI Emoji"/>
-        </w:rPr>
-        <w:t xml:space="preserve"> correctamente las etiquetas para formularios, el diseño original esta</w:t>
-      </w:r>
-      <w:r>
-        <w:rPr>
-          <w:rFonts w:ascii="Segoe UI Emoji" w:hAnsi="Segoe UI Emoji" w:cs="Segoe UI Emoji"/>
-        </w:rPr>
-        <w:t xml:space="preserve"> </w:t>
-      </w:r>
-      <w:r>
-        <w:rPr>
-          <w:rFonts w:ascii="Segoe UI Emoji" w:hAnsi="Segoe UI Emoji" w:cs="Segoe UI Emoji"/>
-        </w:rPr>
-        <w:t>corre</w:t>
-      </w:r>
-      <w:r>
-        <w:rPr>
-          <w:rFonts w:ascii="Segoe UI Emoji" w:hAnsi="Segoe UI Emoji" w:cs="Segoe UI Emoji"/>
-        </w:rPr>
-        <w:t xml:space="preserve">cto y sin estilos la estructura </w:t>
-      </w:r>
-      <w:r>
-        <w:rPr>
-          <w:rFonts w:ascii="Segoe UI Emoji" w:hAnsi="Segoe UI Emoji" w:cs="Segoe UI Emoji"/>
-        </w:rPr>
-        <w:t>se ve igual que la imagen de referencia.</w:t>
-      </w:r>
-    </w:p>
-    <w:p>
-      <w:pPr>
-        <w:rPr>
-          <w:rFonts w:ascii="Segoe UI Emoji" w:hAnsi="Segoe UI Emoji" w:cs="Segoe UI Emoji"/>
-        </w:rPr>
-      </w:pPr>
-      <w:r>
-        <w:rPr>
-          <w:rFonts w:ascii="Segoe UI Emoji" w:hAnsi="Segoe UI Emoji" w:cs="Segoe UI Emoji"/>
-        </w:rPr>
-        <w:lastRenderedPageBreak/>
-        <w:t>Los diseños personalizados el estilo-futuro me gusto, aplicaron imagen de fondo para darle más contexto al formulario, cambiaron la alineación y otros estilos, esta genial, el segundo de estilo-retro falto hacerle más cambios, quizás ahí podrían haber ju</w:t>
-      </w:r>
-      <w:r>
-        <w:rPr>
-          <w:rFonts w:ascii="Segoe UI Emoji" w:hAnsi="Segoe UI Emoji" w:cs="Segoe UI Emoji"/>
-        </w:rPr>
-        <w:t xml:space="preserve">gado con </w:t>
-      </w:r>
-      <w:proofErr w:type="spellStart"/>
-      <w:r>
-        <w:rPr>
-          <w:rFonts w:ascii="Segoe UI Emoji" w:hAnsi="Segoe UI Emoji" w:cs="Segoe UI Emoji"/>
-        </w:rPr>
-        <w:t>display</w:t>
-      </w:r>
-      <w:proofErr w:type="spellEnd"/>
-      <w:r>
-        <w:rPr>
-          <w:rFonts w:ascii="Segoe UI Emoji" w:hAnsi="Segoe UI Emoji" w:cs="Segoe UI Emoji"/>
-        </w:rPr>
-        <w:t xml:space="preserve"> </w:t>
-      </w:r>
-      <w:proofErr w:type="spellStart"/>
-      <w:r>
-        <w:rPr>
-          <w:rFonts w:ascii="Segoe UI Emoji" w:hAnsi="Segoe UI Emoji" w:cs="Segoe UI Emoji"/>
         </w:rPr>
         <w:t>flex</w:t>
       </w:r>
@@ -11583,21 +11337,7 @@
         <w:rPr>
           <w:rFonts w:ascii="Segoe UI Emoji" w:hAnsi="Segoe UI Emoji" w:cs="Segoe UI Emoji"/>
         </w:rPr>
-        <w:t xml:space="preserve"> los </w:t>
-      </w:r>
-      <w:proofErr w:type="spellStart"/>
-      <w:r>
-        <w:rPr>
-          <w:rFonts w:ascii="Segoe UI Emoji" w:hAnsi="Segoe UI Emoji" w:cs="Segoe UI Emoji"/>
-        </w:rPr>
-        <w:t>bonus</w:t>
-      </w:r>
-      <w:proofErr w:type="spellEnd"/>
-      <w:r>
-        <w:rPr>
-          <w:rFonts w:ascii="Segoe UI Emoji" w:hAnsi="Segoe UI Emoji" w:cs="Segoe UI Emoji"/>
-        </w:rPr>
-        <w:t xml:space="preserve"> extras con JS.</w:t>
+        <w:t xml:space="preserve"> los bonus extras con JS.</w:t>
       </w:r>
     </w:p>
     <w:p>
@@ -11847,7 +11587,15 @@
     </w:p>
     <w:p>
       <w:r>
-        <w:t xml:space="preserve">                                    &lt;li&gt;&lt;b&gt;F&lt;/b&gt;</w:t>
+        <w:t xml:space="preserve">                                    &lt;</w:t>
+      </w:r>
+      <w:proofErr w:type="spellStart"/>
+      <w:r>
+        <w:t>li</w:t>
+      </w:r>
+      <w:proofErr w:type="spellEnd"/>
+      <w:r>
+        <w:t>&gt;&lt;b&gt;F&lt;/b&gt;</w:t>
       </w:r>
       <w:proofErr w:type="spellStart"/>
       <w:r>
@@ -11855,7 +11603,15 @@
       </w:r>
       <w:proofErr w:type="spellEnd"/>
       <w:r>
-        <w:t>&lt;li&gt;</w:t>
+        <w:t>&lt;</w:t>
+      </w:r>
+      <w:proofErr w:type="spellStart"/>
+      <w:r>
+        <w:t>li</w:t>
+      </w:r>
+      <w:proofErr w:type="spellEnd"/>
+      <w:r>
+        <w:t>&gt;</w:t>
       </w:r>
     </w:p>
     <w:p>
@@ -11894,6 +11650,7 @@
         <w:pStyle w:val="Prrafodelista"/>
       </w:pPr>
       <w:r>
+        <w:lastRenderedPageBreak/>
         <w:t xml:space="preserve">También la </w:t>
       </w:r>
       <w:proofErr w:type="gramStart"/>
@@ -11933,7 +11690,6 @@
         </w:numPr>
       </w:pPr>
       <w:r>
-        <w:lastRenderedPageBreak/>
         <w:t>Podes usar &lt;</w:t>
       </w:r>
       <w:proofErr w:type="spellStart"/>
@@ -11966,15 +11722,7 @@
       </w:r>
       <w:proofErr w:type="spellEnd"/>
       <w:r>
-        <w:t xml:space="preserve"> usar &lt;</w:t>
-      </w:r>
-      <w:proofErr w:type="spellStart"/>
-      <w:r>
-        <w:t>em</w:t>
-      </w:r>
-      <w:proofErr w:type="spellEnd"/>
-      <w:r>
-        <w:t xml:space="preserve">&gt; para ponerle </w:t>
+        <w:t xml:space="preserve"> usar &lt;em&gt; para ponerle </w:t>
       </w:r>
       <w:proofErr w:type="gramStart"/>
       <w:r>
@@ -12328,7 +12076,7 @@
 </file>
 
 <file path=word/numbering.xml><?xml version="1.0" encoding="utf-8"?>
-<w:numbering xmlns:wpc="http://schemas.microsoft.com/office/word/2010/wordprocessingCanvas" xmlns:cx="http://schemas.microsoft.com/office/drawing/2014/chartex" xmlns:mc="http://schemas.openxmlformats.org/markup-compatibility/2006" xmlns:o="urn:schemas-microsoft-com:office:office" xmlns:r="http://schemas.openxmlformats.org/officeDocument/2006/relationships" xmlns:m="http://schemas.openxmlformats.org/officeDocument/2006/math" xmlns:v="urn:schemas-microsoft-com:vml" xmlns:wp14="http://schemas.microsoft.com/office/word/2010/wordprocessingDrawing" xmlns:wp="http://schemas.openxmlformats.org/drawingml/2006/wordprocessingDrawing" xmlns:w10="urn:schemas-microsoft-com:office:word" xmlns:w="http://schemas.openxmlformats.org/wordprocessingml/2006/main" xmlns:w14="http://schemas.microsoft.com/office/word/2010/wordml" xmlns:w15="http://schemas.microsoft.com/office/word/2012/wordml" xmlns:w16se="http://schemas.microsoft.com/office/word/2015/wordml/symex" xmlns:wpg="http://schemas.microsoft.com/office/word/2010/wordprocessingGroup" xmlns:wpi="http://schemas.microsoft.com/office/word/2010/wordprocessingInk" xmlns:wne="http://schemas.microsoft.com/office/word/2006/wordml" xmlns:wps="http://schemas.microsoft.com/office/word/2010/wordprocessingShape" mc:Ignorable="w14 w15 w16se wp14">
+<w:numbering xmlns:wpc="http://schemas.microsoft.com/office/word/2010/wordprocessingCanvas" xmlns:cx="http://schemas.microsoft.com/office/drawing/2014/chartex" xmlns:cx1="http://schemas.microsoft.com/office/drawing/2015/9/8/chartex" xmlns:cx2="http://schemas.microsoft.com/office/drawing/2015/10/21/chartex" xmlns:cx3="http://schemas.microsoft.com/office/drawing/2016/5/9/chartex" xmlns:cx4="http://schemas.microsoft.com/office/drawing/2016/5/10/chartex" xmlns:cx5="http://schemas.microsoft.com/office/drawing/2016/5/11/chartex" xmlns:cx6="http://schemas.microsoft.com/office/drawing/2016/5/12/chartex" xmlns:cx7="http://schemas.microsoft.com/office/drawing/2016/5/13/chartex" xmlns:cx8="http://schemas.microsoft.com/office/drawing/2016/5/14/chartex" xmlns:mc="http://schemas.openxmlformats.org/markup-compatibility/2006" xmlns:aink="http://schemas.microsoft.com/office/drawing/2016/ink" xmlns:am3d="http://schemas.microsoft.com/office/drawing/2017/model3d" xmlns:o="urn:schemas-microsoft-com:office:office" xmlns:r="http://schemas.openxmlformats.org/officeDocument/2006/relationships" xmlns:m="http://schemas.openxmlformats.org/officeDocument/2006/math" xmlns:v="urn:schemas-microsoft-com:vml" xmlns:wp14="http://schemas.microsoft.com/office/word/2010/wordprocessingDrawing" xmlns:wp="http://schemas.openxmlformats.org/drawingml/2006/wordprocessingDrawing" xmlns:w10="urn:schemas-microsoft-com:office:word" xmlns:w="http://schemas.openxmlformats.org/wordprocessingml/2006/main" xmlns:w14="http://schemas.microsoft.com/office/word/2010/wordml" xmlns:w15="http://schemas.microsoft.com/office/word/2012/wordml" xmlns:w16cex="http://schemas.microsoft.com/office/word/2018/wordml/cex" xmlns:w16cid="http://schemas.microsoft.com/office/word/2016/wordml/cid" xmlns:w16="http://schemas.microsoft.com/office/word/2018/wordml" xmlns:w16sdtdh="http://schemas.microsoft.com/office/word/2020/wordml/sdtdatahash" xmlns:w16se="http://schemas.microsoft.com/office/word/2015/wordml/symex" xmlns:wpg="http://schemas.microsoft.com/office/word/2010/wordprocessingGroup" xmlns:wpi="http://schemas.microsoft.com/office/word/2010/wordprocessingInk" xmlns:wne="http://schemas.microsoft.com/office/word/2006/wordml" xmlns:wps="http://schemas.microsoft.com/office/word/2010/wordprocessingShape" mc:Ignorable="w14 w15 w16se w16cid w16 w16cex w16sdtdh wp14">
   <w:abstractNum w:abstractNumId="0" w15:restartNumberingAfterBreak="0">
     <w:nsid w:val="077241AD"/>
     <w:multiLevelType w:val="hybridMultilevel"/>
@@ -13142,7 +12890,7 @@
 </file>
 
 <file path=word/styles.xml><?xml version="1.0" encoding="utf-8"?>
-<w:styles xmlns:mc="http://schemas.openxmlformats.org/markup-compatibility/2006" xmlns:r="http://schemas.openxmlformats.org/officeDocument/2006/relationships" xmlns:w="http://schemas.openxmlformats.org/wordprocessingml/2006/main" xmlns:w14="http://schemas.microsoft.com/office/word/2010/wordml" xmlns:w15="http://schemas.microsoft.com/office/word/2012/wordml" xmlns:w16se="http://schemas.microsoft.com/office/word/2015/wordml/symex" mc:Ignorable="w14 w15 w16se">
+<w:styles xmlns:mc="http://schemas.openxmlformats.org/markup-compatibility/2006" xmlns:r="http://schemas.openxmlformats.org/officeDocument/2006/relationships" xmlns:w="http://schemas.openxmlformats.org/wordprocessingml/2006/main" xmlns:w14="http://schemas.microsoft.com/office/word/2010/wordml" xmlns:w15="http://schemas.microsoft.com/office/word/2012/wordml" xmlns:w16cex="http://schemas.microsoft.com/office/word/2018/wordml/cex" xmlns:w16cid="http://schemas.microsoft.com/office/word/2016/wordml/cid" xmlns:w16="http://schemas.microsoft.com/office/word/2018/wordml" xmlns:w16sdtdh="http://schemas.microsoft.com/office/word/2020/wordml/sdtdatahash" xmlns:w16se="http://schemas.microsoft.com/office/word/2015/wordml/symex" mc:Ignorable="w14 w15 w16se w16cid w16 w16cex w16sdtdh">
   <w:docDefaults>
     <w:rPrDefault>
       <w:rPr>
@@ -13160,7 +12908,7 @@
       </w:pPr>
     </w:pPrDefault>
   </w:docDefaults>
-  <w:latentStyles w:defLockedState="0" w:defUIPriority="99" w:defSemiHidden="0" w:defUnhideWhenUsed="0" w:defQFormat="0" w:count="371">
+  <w:latentStyles w:defLockedState="0" w:defUIPriority="99" w:defSemiHidden="0" w:defUnhideWhenUsed="0" w:defQFormat="0" w:count="376">
     <w:lsdException w:name="Normal" w:uiPriority="0" w:qFormat="1"/>
     <w:lsdException w:name="heading 1" w:uiPriority="9" w:qFormat="1"/>
     <w:lsdException w:name="heading 2" w:semiHidden="1" w:uiPriority="9" w:unhideWhenUsed="1" w:qFormat="1"/>
@@ -13266,7 +13014,6 @@
     <w:lsdException w:name="HTML Sample" w:semiHidden="1" w:unhideWhenUsed="1"/>
     <w:lsdException w:name="HTML Typewriter" w:semiHidden="1" w:unhideWhenUsed="1"/>
     <w:lsdException w:name="HTML Variable" w:semiHidden="1" w:unhideWhenUsed="1"/>
-    <w:lsdException w:name="Normal Table" w:semiHidden="1" w:unhideWhenUsed="1"/>
     <w:lsdException w:name="annotation subject" w:semiHidden="1" w:unhideWhenUsed="1"/>
     <w:lsdException w:name="No List" w:semiHidden="1" w:unhideWhenUsed="1"/>
     <w:lsdException w:name="Outline List 1" w:semiHidden="1" w:unhideWhenUsed="1"/>
@@ -13309,11 +13056,8 @@
     <w:lsdException w:name="Table Contemporary" w:semiHidden="1" w:unhideWhenUsed="1"/>
     <w:lsdException w:name="Table Elegant" w:semiHidden="1" w:unhideWhenUsed="1"/>
     <w:lsdException w:name="Table Professional" w:semiHidden="1" w:unhideWhenUsed="1"/>
-    <w:lsdException w:name="Table Subtle 1" w:semiHidden="1" w:unhideWhenUsed="1"/>
     <w:lsdException w:name="Table Subtle 2" w:semiHidden="1" w:unhideWhenUsed="1"/>
     <w:lsdException w:name="Table Web 1" w:semiHidden="1" w:unhideWhenUsed="1"/>
-    <w:lsdException w:name="Table Web 2" w:semiHidden="1" w:unhideWhenUsed="1"/>
-    <w:lsdException w:name="Table Web 3" w:semiHidden="1" w:unhideWhenUsed="1"/>
     <w:lsdException w:name="Balloon Text" w:semiHidden="1" w:unhideWhenUsed="1"/>
     <w:lsdException w:name="Table Grid" w:uiPriority="39"/>
     <w:lsdException w:name="Table Theme" w:semiHidden="1" w:unhideWhenUsed="1"/>
@@ -13532,6 +13276,11 @@
     <w:lsdException w:name="List Table 5 Dark Accent 6" w:uiPriority="50"/>
     <w:lsdException w:name="List Table 6 Colorful Accent 6" w:uiPriority="51"/>
     <w:lsdException w:name="List Table 7 Colorful Accent 6" w:uiPriority="52"/>
+    <w:lsdException w:name="Mention" w:semiHidden="1" w:unhideWhenUsed="1"/>
+    <w:lsdException w:name="Smart Hyperlink" w:semiHidden="1" w:unhideWhenUsed="1"/>
+    <w:lsdException w:name="Hashtag" w:semiHidden="1" w:unhideWhenUsed="1"/>
+    <w:lsdException w:name="Unresolved Mention" w:semiHidden="1" w:unhideWhenUsed="1"/>
+    <w:lsdException w:name="Smart Link" w:semiHidden="1" w:unhideWhenUsed="1"/>
   </w:latentStyles>
   <w:style w:type="paragraph" w:default="1" w:styleId="Normal">
     <w:name w:val="Normal"/>

</xml_diff>